<commit_message>
fixed issue with sending weekly data to database
</commit_message>
<xml_diff>
--- a/FinalYearProject/Dissertation.docx
+++ b/FinalYearProject/Dissertation.docx
@@ -75,22 +75,51 @@
         <w:pStyle w:val="Chapterheading"/>
         <w:jc w:val="center"/>
         <w:rPr>
+          <w:i/>
+          <w:iCs/>
           <w:sz w:val="48"/>
         </w:rPr>
       </w:pPr>
       <w:r>
         <w:rPr>
+          <w:i/>
+          <w:iCs/>
           <w:sz w:val="48"/>
         </w:rPr>
-        <w:t xml:space="preserve">Currently </w:t>
-      </w:r>
-      <w:bookmarkStart w:id="0" w:name="_GoBack"/>
-      <w:bookmarkEnd w:id="0"/>
-      <w:r>
+        <w:t>Primary Mathletes</w:t>
+      </w:r>
+    </w:p>
+    <w:p>
+      <w:pPr>
+        <w:pStyle w:val="Chapterheading"/>
+        <w:jc w:val="center"/>
         <w:rPr>
           <w:sz w:val="48"/>
         </w:rPr>
-        <w:t>Untitled Primary Maths Aid</w:t>
+      </w:pPr>
+      <w:r>
+        <w:rPr>
+          <w:sz w:val="48"/>
+        </w:rPr>
+        <w:t xml:space="preserve">Primary </w:t>
+      </w:r>
+      <w:r>
+        <w:rPr>
+          <w:sz w:val="48"/>
+        </w:rPr>
+        <w:t xml:space="preserve">School </w:t>
+      </w:r>
+      <w:r>
+        <w:rPr>
+          <w:sz w:val="48"/>
+        </w:rPr>
+        <w:t xml:space="preserve">Maths </w:t>
+      </w:r>
+      <w:r>
+        <w:rPr>
+          <w:sz w:val="48"/>
+        </w:rPr>
+        <w:t>Aid</w:t>
       </w:r>
     </w:p>
     <w:p>
@@ -211,13 +240,35 @@
         </w:rPr>
         <w:t>Paul Davis</w:t>
       </w:r>
-      <w:r>
+    </w:p>
+    <w:p>
+      <w:pPr>
+        <w:jc w:val="center"/>
         <w:rPr>
           <w:b/>
           <w:bCs/>
           <w:sz w:val="32"/>
           <w:szCs w:val="32"/>
         </w:rPr>
+      </w:pPr>
+    </w:p>
+    <w:p>
+      <w:pPr>
+        <w:jc w:val="center"/>
+        <w:rPr>
+          <w:b/>
+          <w:bCs/>
+          <w:sz w:val="32"/>
+          <w:szCs w:val="32"/>
+        </w:rPr>
+      </w:pPr>
+      <w:r>
+        <w:rPr>
+          <w:b/>
+          <w:bCs/>
+          <w:sz w:val="32"/>
+          <w:szCs w:val="32"/>
+        </w:rPr>
         <w:br/>
         <w:t>Cindy Liu</w:t>
       </w:r>
@@ -296,52 +347,15 @@
           <w:bCs/>
           <w:sz w:val="28"/>
         </w:rPr>
-        <w:t>13</w:t>
-      </w:r>
-      <w:r>
+        <w:t>***DATE***</w:t>
+      </w:r>
+    </w:p>
+    <w:p>
+      <w:pPr>
         <w:rPr>
           <w:b/>
           <w:bCs/>
-          <w:sz w:val="28"/>
-          <w:vertAlign w:val="superscript"/>
-        </w:rPr>
-        <w:t>th</w:t>
-      </w:r>
-      <w:r>
-        <w:rPr>
-          <w:b/>
-          <w:bCs/>
-          <w:sz w:val="28"/>
-        </w:rPr>
-        <w:t xml:space="preserve"> of October 2019</w:t>
-      </w:r>
-    </w:p>
-    <w:p>
-      <w:pPr>
-        <w:rPr>
-          <w:b/>
-          <w:bCs/>
-        </w:rPr>
-      </w:pPr>
-    </w:p>
-    <w:p>
-      <w:pPr>
-        <w:pStyle w:val="Chapterheading"/>
-      </w:pPr>
-    </w:p>
-    <w:p>
-      <w:pPr>
-        <w:pStyle w:val="Chapterheading"/>
-      </w:pPr>
-    </w:p>
-    <w:p>
-      <w:pPr>
-        <w:pStyle w:val="Chapterheading"/>
-      </w:pPr>
-    </w:p>
-    <w:p>
-      <w:pPr>
-        <w:pStyle w:val="Chapterheading"/>
+        </w:rPr>
       </w:pPr>
     </w:p>
     <w:p>
@@ -409,7 +423,7 @@
           <v:shape id="_x0000_i1025" type="#_x0000_t75" style="width:436.5pt;height:441pt" o:ole="">
             <v:imagedata r:id="rId11" o:title=""/>
           </v:shape>
-          <o:OLEObject Type="Embed" ProgID="Word.Document.12" ShapeID="_x0000_i1025" DrawAspect="Content" ObjectID="_1632403033" r:id="rId12">
+          <o:OLEObject Type="Embed" ProgID="Word.Document.12" ShapeID="_x0000_i1025" DrawAspect="Content" ObjectID="_1647378695" r:id="rId12">
             <o:FieldCodes>\s</o:FieldCodes>
           </o:OLEObject>
         </w:object>
@@ -524,16 +538,7 @@
         </w:rPr>
       </w:pPr>
       <w:r>
-        <w:t>13</w:t>
-      </w:r>
-      <w:r>
-        <w:rPr>
-          <w:vertAlign w:val="superscript"/>
-        </w:rPr>
-        <w:t>th</w:t>
-      </w:r>
-      <w:r>
-        <w:t xml:space="preserve"> of October 2019</w:t>
+        <w:t>***DATE***</w:t>
       </w:r>
     </w:p>
     <w:p>
@@ -3478,12 +3483,12 @@
       <w:pPr>
         <w:pStyle w:val="Heading1"/>
       </w:pPr>
-      <w:bookmarkStart w:id="1" w:name="_Toc21459636"/>
+      <w:bookmarkStart w:id="0" w:name="_Toc21459636"/>
       <w:r>
         <w:lastRenderedPageBreak/>
         <w:t>1. Introduction</w:t>
       </w:r>
-      <w:bookmarkEnd w:id="1"/>
+      <w:bookmarkEnd w:id="0"/>
     </w:p>
     <w:p/>
     <w:p>
@@ -3494,11 +3499,11 @@
           <w:numId w:val="1"/>
         </w:numPr>
       </w:pPr>
-      <w:bookmarkStart w:id="2" w:name="_Toc21459637"/>
+      <w:bookmarkStart w:id="1" w:name="_Toc21459637"/>
       <w:r>
         <w:t>Project Background</w:t>
       </w:r>
-      <w:bookmarkEnd w:id="2"/>
+      <w:bookmarkEnd w:id="1"/>
     </w:p>
     <w:p/>
     <w:p>
@@ -3522,8 +3527,9 @@
           <w:sz w:val="22"/>
           <w:szCs w:val="22"/>
         </w:rPr>
-        <w:t>[1] This piece discusses the different programming environments that are available for mobile platforms such as python, c# and java through android studio.</w:t>
-      </w:r>
+        <w:t xml:space="preserve">[1] This piece discusses the different programming environments that are available for mobile platforms such as python, </w:t>
+      </w:r>
+      <w:proofErr w:type="spellStart"/>
       <w:r>
         <w:rPr>
           <w:rStyle w:val="None"/>
@@ -3533,6 +3539,29 @@
           <w:sz w:val="22"/>
           <w:szCs w:val="22"/>
         </w:rPr>
+        <w:t>c#</w:t>
+      </w:r>
+      <w:proofErr w:type="spellEnd"/>
+      <w:r>
+        <w:rPr>
+          <w:rStyle w:val="None"/>
+          <w:rFonts w:ascii="Arial" w:hAnsi="Arial" w:cs="Arial"/>
+          <w:b w:val="0"/>
+          <w:bCs w:val="0"/>
+          <w:sz w:val="22"/>
+          <w:szCs w:val="22"/>
+        </w:rPr>
+        <w:t xml:space="preserve"> and java through android studio.</w:t>
+      </w:r>
+      <w:r>
+        <w:rPr>
+          <w:rStyle w:val="None"/>
+          <w:rFonts w:ascii="Arial" w:hAnsi="Arial" w:cs="Arial"/>
+          <w:b w:val="0"/>
+          <w:bCs w:val="0"/>
+          <w:sz w:val="22"/>
+          <w:szCs w:val="22"/>
+        </w:rPr>
         <w:br/>
         <w:t>The paper brought python to my attention as I was originally thinking that I was going to have to create my app using android studio which I personally thing is the opposite of user-friendly in comparison to something like python which lets you do a lot with very little code.</w:t>
       </w:r>
@@ -3557,7 +3586,61 @@
           <w:sz w:val="22"/>
           <w:szCs w:val="22"/>
         </w:rPr>
-        <w:t>[2] This paper discusses how the use of mobile devices such as iPads can be used by teachers to make the teaching of maths more efficient and more involved by having data stores with a piece of software on a mobile device. It also discusses a number of mobile learning approaches and how they can effect a students learning in a positive or negative way.</w:t>
+        <w:t xml:space="preserve">[2] This paper discusses how the use of mobile devices such as iPads can be used by teachers to make the teaching of </w:t>
+      </w:r>
+      <w:proofErr w:type="spellStart"/>
+      <w:r>
+        <w:rPr>
+          <w:rFonts w:ascii="Arial" w:hAnsi="Arial" w:cs="Arial"/>
+          <w:sz w:val="22"/>
+          <w:szCs w:val="22"/>
+        </w:rPr>
+        <w:t>maths</w:t>
+      </w:r>
+      <w:proofErr w:type="spellEnd"/>
+      <w:r>
+        <w:rPr>
+          <w:rFonts w:ascii="Arial" w:hAnsi="Arial" w:cs="Arial"/>
+          <w:sz w:val="22"/>
+          <w:szCs w:val="22"/>
+        </w:rPr>
+        <w:t xml:space="preserve"> more efficient and more involved by having data stores with a piece of software on a mobile device. It also discusses a number of mobile learning approaches and how they can </w:t>
+      </w:r>
+      <w:proofErr w:type="gramStart"/>
+      <w:r>
+        <w:rPr>
+          <w:rFonts w:ascii="Arial" w:hAnsi="Arial" w:cs="Arial"/>
+          <w:sz w:val="22"/>
+          <w:szCs w:val="22"/>
+        </w:rPr>
+        <w:t>effect</w:t>
+      </w:r>
+      <w:proofErr w:type="gramEnd"/>
+      <w:r>
+        <w:rPr>
+          <w:rFonts w:ascii="Arial" w:hAnsi="Arial" w:cs="Arial"/>
+          <w:sz w:val="22"/>
+          <w:szCs w:val="22"/>
+        </w:rPr>
+        <w:t xml:space="preserve"> a </w:t>
+      </w:r>
+      <w:proofErr w:type="spellStart"/>
+      <w:r>
+        <w:rPr>
+          <w:rFonts w:ascii="Arial" w:hAnsi="Arial" w:cs="Arial"/>
+          <w:sz w:val="22"/>
+          <w:szCs w:val="22"/>
+        </w:rPr>
+        <w:t>students</w:t>
+      </w:r>
+      <w:proofErr w:type="spellEnd"/>
+      <w:r>
+        <w:rPr>
+          <w:rFonts w:ascii="Arial" w:hAnsi="Arial" w:cs="Arial"/>
+          <w:sz w:val="22"/>
+          <w:szCs w:val="22"/>
+        </w:rPr>
+        <w:t xml:space="preserve"> learning in a positive or negative way.</w:t>
       </w:r>
     </w:p>
     <w:p>
@@ -3632,11 +3715,11 @@
           <w:numId w:val="1"/>
         </w:numPr>
       </w:pPr>
-      <w:bookmarkStart w:id="3" w:name="_Toc21459638"/>
+      <w:bookmarkStart w:id="2" w:name="_Toc21459638"/>
       <w:r>
         <w:t>Project Description</w:t>
       </w:r>
-      <w:bookmarkEnd w:id="3"/>
+      <w:bookmarkEnd w:id="2"/>
     </w:p>
     <w:p/>
     <w:p>
@@ -3648,13 +3731,41 @@
           <w:szCs w:val="22"/>
         </w:rPr>
       </w:pPr>
-      <w:r>
-        <w:rPr>
-          <w:rFonts w:ascii="Arial" w:hAnsi="Arial" w:cs="Arial"/>
-          <w:sz w:val="22"/>
-          <w:szCs w:val="22"/>
-        </w:rPr>
-        <w:t>At the moment I will be using Kivy to develop a python-based application.</w:t>
+      <w:proofErr w:type="gramStart"/>
+      <w:r>
+        <w:rPr>
+          <w:rFonts w:ascii="Arial" w:hAnsi="Arial" w:cs="Arial"/>
+          <w:sz w:val="22"/>
+          <w:szCs w:val="22"/>
+        </w:rPr>
+        <w:t>At the moment</w:t>
+      </w:r>
+      <w:proofErr w:type="gramEnd"/>
+      <w:r>
+        <w:rPr>
+          <w:rFonts w:ascii="Arial" w:hAnsi="Arial" w:cs="Arial"/>
+          <w:sz w:val="22"/>
+          <w:szCs w:val="22"/>
+        </w:rPr>
+        <w:t xml:space="preserve"> I will be using </w:t>
+      </w:r>
+      <w:proofErr w:type="spellStart"/>
+      <w:r>
+        <w:rPr>
+          <w:rFonts w:ascii="Arial" w:hAnsi="Arial" w:cs="Arial"/>
+          <w:sz w:val="22"/>
+          <w:szCs w:val="22"/>
+        </w:rPr>
+        <w:t>Kivy</w:t>
+      </w:r>
+      <w:proofErr w:type="spellEnd"/>
+      <w:r>
+        <w:rPr>
+          <w:rFonts w:ascii="Arial" w:hAnsi="Arial" w:cs="Arial"/>
+          <w:sz w:val="22"/>
+          <w:szCs w:val="22"/>
+        </w:rPr>
+        <w:t xml:space="preserve"> to develop a python-based application.</w:t>
       </w:r>
     </w:p>
     <w:p>
@@ -3672,7 +3783,25 @@
           <w:sz w:val="22"/>
           <w:szCs w:val="22"/>
         </w:rPr>
-        <w:t xml:space="preserve">I haven’t yet decided what kind of database I will use to hold all of the users information but it will probably come down to a SQLite DB or using Firebase DB. </w:t>
+        <w:t xml:space="preserve">I haven’t yet decided what kind of database I will use to hold all of the </w:t>
+      </w:r>
+      <w:proofErr w:type="gramStart"/>
+      <w:r>
+        <w:rPr>
+          <w:rFonts w:ascii="Arial" w:hAnsi="Arial" w:cs="Arial"/>
+          <w:sz w:val="22"/>
+          <w:szCs w:val="22"/>
+        </w:rPr>
+        <w:t>users</w:t>
+      </w:r>
+      <w:proofErr w:type="gramEnd"/>
+      <w:r>
+        <w:rPr>
+          <w:rFonts w:ascii="Arial" w:hAnsi="Arial" w:cs="Arial"/>
+          <w:sz w:val="22"/>
+          <w:szCs w:val="22"/>
+        </w:rPr>
+        <w:t xml:space="preserve"> information but it will probably come down to a SQLite DB or using Firebase DB. </w:t>
       </w:r>
     </w:p>
     <w:p>
@@ -3799,7 +3928,21 @@
         <w:rPr>
           <w:rFonts w:ascii="Arial" w:hAnsi="Arial" w:cs="Arial"/>
         </w:rPr>
-        <w:t>I need to do a lot of research around how doable this app is with what I have put forward in this proposal. I am not sure if Firebase is a suitable way of handling my database for the app and I haven’t used python in conjunction with kivy to know for a fact that the app is in fact possible to make.</w:t>
+        <w:t xml:space="preserve">I need to do a lot of research around how doable this app is with what I have put forward in this proposal. I am not sure if Firebase is a suitable way of handling my database for the app and I haven’t used python in conjunction with </w:t>
+      </w:r>
+      <w:proofErr w:type="spellStart"/>
+      <w:r>
+        <w:rPr>
+          <w:rFonts w:ascii="Arial" w:hAnsi="Arial" w:cs="Arial"/>
+        </w:rPr>
+        <w:t>kivy</w:t>
+      </w:r>
+      <w:proofErr w:type="spellEnd"/>
+      <w:r>
+        <w:rPr>
+          <w:rFonts w:ascii="Arial" w:hAnsi="Arial" w:cs="Arial"/>
+        </w:rPr>
+        <w:t xml:space="preserve"> to know for a fact that the app is in fact possible to make.</w:t>
       </w:r>
       <w:r>
         <w:rPr>
@@ -3833,7 +3976,43 @@
           <w:szCs w:val="22"/>
         </w:rPr>
         <w:lastRenderedPageBreak/>
-        <w:t>When the user first downloads the app they will probably be asked to create an account with a username/email and a password which will then be stored in a database (The password will be hashed to prevent users information being stolen). After this initial set up, every time the user goes into the app it will remember their details and sign them in automatically. If ever the app cannot verify that the user came from the same device then it will ask for confirmation through username and password or just password.</w:t>
+        <w:t xml:space="preserve">When the user first downloads the </w:t>
+      </w:r>
+      <w:proofErr w:type="gramStart"/>
+      <w:r>
+        <w:rPr>
+          <w:rFonts w:ascii="Arial" w:hAnsi="Arial" w:cs="Arial"/>
+          <w:sz w:val="22"/>
+          <w:szCs w:val="22"/>
+        </w:rPr>
+        <w:t>app</w:t>
+      </w:r>
+      <w:proofErr w:type="gramEnd"/>
+      <w:r>
+        <w:rPr>
+          <w:rFonts w:ascii="Arial" w:hAnsi="Arial" w:cs="Arial"/>
+          <w:sz w:val="22"/>
+          <w:szCs w:val="22"/>
+        </w:rPr>
+        <w:t xml:space="preserve"> they will probably be asked to create an account with a username/email and a password which will then be stored in a database (The password will be hashed to prevent users information being stolen). After this initial set up, every time the user goes into the app it will remember their details and sign them in automatically. If ever the app cannot verify that the user came from the same </w:t>
+      </w:r>
+      <w:proofErr w:type="gramStart"/>
+      <w:r>
+        <w:rPr>
+          <w:rFonts w:ascii="Arial" w:hAnsi="Arial" w:cs="Arial"/>
+          <w:sz w:val="22"/>
+          <w:szCs w:val="22"/>
+        </w:rPr>
+        <w:t>device</w:t>
+      </w:r>
+      <w:proofErr w:type="gramEnd"/>
+      <w:r>
+        <w:rPr>
+          <w:rFonts w:ascii="Arial" w:hAnsi="Arial" w:cs="Arial"/>
+          <w:sz w:val="22"/>
+          <w:szCs w:val="22"/>
+        </w:rPr>
+        <w:t xml:space="preserve"> then it will ask for confirmation through username and password or just password.</w:t>
       </w:r>
     </w:p>
     <w:p>
@@ -3948,7 +4127,43 @@
           <w:sz w:val="22"/>
           <w:szCs w:val="22"/>
         </w:rPr>
-        <w:t>It will start from the very beginning of a topic and get progressively harder as you get better and better at a particular area of maths. The app will have a points/currency system that will act as a reward system for the user to improve their experience. This will hopefully be tied in with some nice sounds for correct answers, finishing a topic etc. that will help with the UX.</w:t>
+        <w:t xml:space="preserve">It will start from the very beginning of a topic and get progressively harder as you get better and better at a </w:t>
+      </w:r>
+      <w:proofErr w:type="gramStart"/>
+      <w:r>
+        <w:rPr>
+          <w:rFonts w:ascii="Arial" w:hAnsi="Arial" w:cs="Arial"/>
+          <w:sz w:val="22"/>
+          <w:szCs w:val="22"/>
+        </w:rPr>
+        <w:t>particular area</w:t>
+      </w:r>
+      <w:proofErr w:type="gramEnd"/>
+      <w:r>
+        <w:rPr>
+          <w:rFonts w:ascii="Arial" w:hAnsi="Arial" w:cs="Arial"/>
+          <w:sz w:val="22"/>
+          <w:szCs w:val="22"/>
+        </w:rPr>
+        <w:t xml:space="preserve"> of </w:t>
+      </w:r>
+      <w:proofErr w:type="spellStart"/>
+      <w:r>
+        <w:rPr>
+          <w:rFonts w:ascii="Arial" w:hAnsi="Arial" w:cs="Arial"/>
+          <w:sz w:val="22"/>
+          <w:szCs w:val="22"/>
+        </w:rPr>
+        <w:t>maths</w:t>
+      </w:r>
+      <w:proofErr w:type="spellEnd"/>
+      <w:r>
+        <w:rPr>
+          <w:rFonts w:ascii="Arial" w:hAnsi="Arial" w:cs="Arial"/>
+          <w:sz w:val="22"/>
+          <w:szCs w:val="22"/>
+        </w:rPr>
+        <w:t>. The app will have a points/currency system that will act as a reward system for the user to improve their experience. This will hopefully be tied in with some nice sounds for correct answers, finishing a topic etc. that will help with the UX.</w:t>
       </w:r>
     </w:p>
     <w:p>
@@ -3965,10 +4180,10 @@
           <w:rFonts w:ascii="Arial" w:hAnsi="Arial" w:cs="Arial"/>
         </w:rPr>
         <w:object w:dxaOrig="8355" w:dyaOrig="3195" w14:anchorId="678A1F7F">
-          <v:shape id="_x0000_i1027" type="#_x0000_t75" style="width:418.5pt;height:160.5pt" o:ole="">
+          <v:shape id="_x0000_i1026" type="#_x0000_t75" style="width:418.5pt;height:160.5pt" o:ole="">
             <v:imagedata r:id="rId14" o:title=""/>
           </v:shape>
-          <o:OLEObject Type="Embed" ProgID="PBrush" ShapeID="_x0000_i1027" DrawAspect="Content" ObjectID="_1632403034" r:id="rId15"/>
+          <o:OLEObject Type="Embed" ProgID="PBrush" ShapeID="_x0000_i1026" DrawAspect="Content" ObjectID="_1647378696" r:id="rId15"/>
         </w:object>
       </w:r>
     </w:p>
@@ -3991,7 +4206,21 @@
         <w:rPr>
           <w:rFonts w:ascii="Arial" w:hAnsi="Arial" w:cs="Arial"/>
         </w:rPr>
-        <w:t>The content shouldn’t be too difficult to create, I will be looking at primary school books on maths and following their approach. The topics will stay quite basic as it is only for primary school students so slight progress in difficulty will occur as the user completes more and more sections. An example of this may be going from low numbers [1-10] and gradually moving to [11-50] and then again to [50-100] but the basic idea will stay the same, like learning addition subtraction etc.</w:t>
+        <w:t xml:space="preserve">The content shouldn’t be too difficult to create, I will be looking at primary school books on </w:t>
+      </w:r>
+      <w:proofErr w:type="spellStart"/>
+      <w:r>
+        <w:rPr>
+          <w:rFonts w:ascii="Arial" w:hAnsi="Arial" w:cs="Arial"/>
+        </w:rPr>
+        <w:t>maths</w:t>
+      </w:r>
+      <w:proofErr w:type="spellEnd"/>
+      <w:r>
+        <w:rPr>
+          <w:rFonts w:ascii="Arial" w:hAnsi="Arial" w:cs="Arial"/>
+        </w:rPr>
+        <w:t xml:space="preserve"> and following their approach. The topics will stay quite basic as it is only for primary school students so slight progress in difficulty will occur as the user completes more and more sections. An example of this may be going from low numbers [1-10] and gradually moving to [11-50] and then again to [50-100] but the basic idea will stay the same, like learning addition subtraction etc.</w:t>
       </w:r>
     </w:p>
     <w:p>
@@ -4006,10 +4235,10 @@
           <w:rFonts w:ascii="Arial" w:hAnsi="Arial" w:cs="Arial"/>
         </w:rPr>
         <w:object w:dxaOrig="8355" w:dyaOrig="4020" w14:anchorId="38E72966">
-          <v:shape id="_x0000_i1028" type="#_x0000_t75" style="width:418.5pt;height:201pt" o:ole="">
+          <v:shape id="_x0000_i1027" type="#_x0000_t75" style="width:418.5pt;height:201pt" o:ole="">
             <v:imagedata r:id="rId16" o:title=""/>
           </v:shape>
-          <o:OLEObject Type="Embed" ProgID="PBrush" ShapeID="_x0000_i1028" DrawAspect="Content" ObjectID="_1632403035" r:id="rId17"/>
+          <o:OLEObject Type="Embed" ProgID="PBrush" ShapeID="_x0000_i1027" DrawAspect="Content" ObjectID="_1647378697" r:id="rId17"/>
         </w:object>
       </w:r>
     </w:p>
@@ -4032,7 +4261,21 @@
         <w:rPr>
           <w:rFonts w:ascii="Arial" w:hAnsi="Arial" w:cs="Arial"/>
         </w:rPr>
-        <w:t>I will probably end up using a firebase database to store the users login information and their progress within the app.</w:t>
+        <w:t xml:space="preserve">I will probably end up using a firebase database to store the </w:t>
+      </w:r>
+      <w:proofErr w:type="gramStart"/>
+      <w:r>
+        <w:rPr>
+          <w:rFonts w:ascii="Arial" w:hAnsi="Arial" w:cs="Arial"/>
+        </w:rPr>
+        <w:t>users</w:t>
+      </w:r>
+      <w:proofErr w:type="gramEnd"/>
+      <w:r>
+        <w:rPr>
+          <w:rFonts w:ascii="Arial" w:hAnsi="Arial" w:cs="Arial"/>
+        </w:rPr>
+        <w:t xml:space="preserve"> login information and their progress within the app.</w:t>
       </w:r>
     </w:p>
     <w:p>
@@ -4051,11 +4294,11 @@
           <w:numId w:val="1"/>
         </w:numPr>
       </w:pPr>
-      <w:bookmarkStart w:id="4" w:name="_Toc21459639"/>
+      <w:bookmarkStart w:id="3" w:name="_Toc21459639"/>
       <w:r>
         <w:t>Project Aims and Objectives</w:t>
       </w:r>
-      <w:bookmarkEnd w:id="4"/>
+      <w:bookmarkEnd w:id="3"/>
     </w:p>
     <w:p/>
     <w:p>
@@ -4072,11 +4315,11 @@
           <w:numId w:val="1"/>
         </w:numPr>
       </w:pPr>
-      <w:bookmarkStart w:id="5" w:name="_Toc21459640"/>
+      <w:bookmarkStart w:id="4" w:name="_Toc21459640"/>
       <w:r>
         <w:t>Project Scope</w:t>
       </w:r>
-      <w:bookmarkEnd w:id="5"/>
+      <w:bookmarkEnd w:id="4"/>
     </w:p>
     <w:p/>
     <w:p>
@@ -4093,11 +4336,11 @@
           <w:numId w:val="1"/>
         </w:numPr>
       </w:pPr>
-      <w:bookmarkStart w:id="6" w:name="_Toc21459641"/>
+      <w:bookmarkStart w:id="5" w:name="_Toc21459641"/>
       <w:r>
         <w:t>Thesis Roadmap</w:t>
       </w:r>
-      <w:bookmarkEnd w:id="6"/>
+      <w:bookmarkEnd w:id="5"/>
     </w:p>
     <w:p/>
     <w:p>
@@ -4123,7 +4366,7 @@
       <w:pPr>
         <w:pStyle w:val="Heading1"/>
       </w:pPr>
-      <w:bookmarkStart w:id="7" w:name="_Toc21459642"/>
+      <w:bookmarkStart w:id="6" w:name="_Toc21459642"/>
       <w:r>
         <w:lastRenderedPageBreak/>
         <w:t xml:space="preserve">2. </w:t>
@@ -4131,36 +4374,54 @@
       <w:r>
         <w:t>Literature Review</w:t>
       </w:r>
+      <w:bookmarkEnd w:id="6"/>
+    </w:p>
+    <w:p/>
+    <w:p>
+      <w:pPr>
+        <w:pStyle w:val="Heading2"/>
+      </w:pPr>
+      <w:bookmarkStart w:id="7" w:name="_Toc21459643"/>
+      <w:r>
+        <w:t>2.1. Introduction</w:t>
+      </w:r>
       <w:bookmarkEnd w:id="7"/>
     </w:p>
     <w:p/>
     <w:p>
+      <w:r>
+        <w:t>In this chapter …</w:t>
+      </w:r>
+    </w:p>
+    <w:p/>
+    <w:p>
       <w:pPr>
         <w:pStyle w:val="Heading2"/>
       </w:pPr>
-      <w:bookmarkStart w:id="8" w:name="_Toc21459643"/>
-      <w:r>
-        <w:t>2.1. Introduction</w:t>
+      <w:bookmarkStart w:id="8" w:name="_Toc21459644"/>
+      <w:r>
+        <w:t xml:space="preserve">2.2. </w:t>
+      </w:r>
+      <w:r>
+        <w:t>Research Topic 1</w:t>
       </w:r>
       <w:bookmarkEnd w:id="8"/>
     </w:p>
-    <w:p/>
-    <w:p>
-      <w:r>
-        <w:t>In this chapter …</w:t>
-      </w:r>
-    </w:p>
-    <w:p/>
     <w:p>
       <w:pPr>
         <w:pStyle w:val="Heading2"/>
       </w:pPr>
-      <w:bookmarkStart w:id="9" w:name="_Toc21459644"/>
-      <w:r>
-        <w:t xml:space="preserve">2.2. </w:t>
-      </w:r>
-      <w:r>
-        <w:t>Research Topic 1</w:t>
+    </w:p>
+    <w:p>
+      <w:pPr>
+        <w:pStyle w:val="Heading2"/>
+      </w:pPr>
+      <w:bookmarkStart w:id="9" w:name="_Toc21459645"/>
+      <w:r>
+        <w:t xml:space="preserve">2.3. </w:t>
+      </w:r>
+      <w:r>
+        <w:t>Research Topic 2</w:t>
       </w:r>
       <w:bookmarkEnd w:id="9"/>
     </w:p>
@@ -4173,32 +4434,14 @@
       <w:pPr>
         <w:pStyle w:val="Heading2"/>
       </w:pPr>
-      <w:bookmarkStart w:id="10" w:name="_Toc21459645"/>
-      <w:r>
-        <w:t xml:space="preserve">2.3. </w:t>
-      </w:r>
-      <w:r>
-        <w:t>Research Topic 2</w:t>
+      <w:bookmarkStart w:id="10" w:name="_Toc21459646"/>
+      <w:r>
+        <w:t xml:space="preserve">2.4. </w:t>
+      </w:r>
+      <w:r>
+        <w:t>Existing Final Year Projects</w:t>
       </w:r>
       <w:bookmarkEnd w:id="10"/>
-    </w:p>
-    <w:p>
-      <w:pPr>
-        <w:pStyle w:val="Heading2"/>
-      </w:pPr>
-    </w:p>
-    <w:p>
-      <w:pPr>
-        <w:pStyle w:val="Heading2"/>
-      </w:pPr>
-      <w:bookmarkStart w:id="11" w:name="_Toc21459646"/>
-      <w:r>
-        <w:t xml:space="preserve">2.4. </w:t>
-      </w:r>
-      <w:r>
-        <w:t>Existing Final Year Projects</w:t>
-      </w:r>
-      <w:bookmarkEnd w:id="11"/>
     </w:p>
     <w:tbl>
       <w:tblPr>
@@ -4396,7 +4639,35 @@
               <w:rPr>
                 <w:rFonts w:ascii="Arial" w:hAnsi="Arial" w:cs="Arial"/>
               </w:rPr>
-              <w:t>The first of which was a predictive analytics system which was created in Jupyter Notebook using the Python coding language. This part of the project would do the heavy lifting in terms of scraping historical data, sorting the data and generating the predictions. The second section was a Python Flask back end web service which held all of the predictive data which was cloud hosted.</w:t>
+              <w:t xml:space="preserve">The first of which was a predictive analytics system which was created in </w:t>
+            </w:r>
+            <w:proofErr w:type="spellStart"/>
+            <w:r>
+              <w:rPr>
+                <w:rFonts w:ascii="Arial" w:hAnsi="Arial" w:cs="Arial"/>
+              </w:rPr>
+              <w:t>Jupyter</w:t>
+            </w:r>
+            <w:proofErr w:type="spellEnd"/>
+            <w:r>
+              <w:rPr>
+                <w:rFonts w:ascii="Arial" w:hAnsi="Arial" w:cs="Arial"/>
+              </w:rPr>
+              <w:t xml:space="preserve"> Notebook using the Python coding language. This part of the project would do the heavy lifting in terms of scraping historical data, sorting the data and generating the predictions. The second section was a Python Flask back end web service which held </w:t>
+            </w:r>
+            <w:proofErr w:type="gramStart"/>
+            <w:r>
+              <w:rPr>
+                <w:rFonts w:ascii="Arial" w:hAnsi="Arial" w:cs="Arial"/>
+              </w:rPr>
+              <w:t>all of</w:t>
+            </w:r>
+            <w:proofErr w:type="gramEnd"/>
+            <w:r>
+              <w:rPr>
+                <w:rFonts w:ascii="Arial" w:hAnsi="Arial" w:cs="Arial"/>
+              </w:rPr>
+              <w:t xml:space="preserve"> the predictive data which was cloud hosted.</w:t>
             </w:r>
           </w:p>
           <w:p>
@@ -4410,7 +4681,21 @@
               <w:rPr>
                 <w:rFonts w:ascii="Arial" w:hAnsi="Arial" w:cs="Arial"/>
               </w:rPr>
-              <w:t xml:space="preserve">Finally, the third section of the project was a web application which the student developed with AngularJS and NodeJS. This was the part of the app that the user would see when using the students project. In the end the student is quite happy with how all of the features ended up after the proposal at the start of the paper. </w:t>
+              <w:t xml:space="preserve">Finally, the third section of the project was a web application which the student developed with AngularJS and NodeJS. This was the part of the app that the user would see when using the students project. In the end the student is quite happy with how </w:t>
+            </w:r>
+            <w:proofErr w:type="gramStart"/>
+            <w:r>
+              <w:rPr>
+                <w:rFonts w:ascii="Arial" w:hAnsi="Arial" w:cs="Arial"/>
+              </w:rPr>
+              <w:t>all of</w:t>
+            </w:r>
+            <w:proofErr w:type="gramEnd"/>
+            <w:r>
+              <w:rPr>
+                <w:rFonts w:ascii="Arial" w:hAnsi="Arial" w:cs="Arial"/>
+              </w:rPr>
+              <w:t xml:space="preserve"> the features ended up after the proposal at the start of the paper. </w:t>
             </w:r>
           </w:p>
           <w:p>
@@ -4644,7 +4929,25 @@
                 <w:sz w:val="22"/>
                 <w:szCs w:val="22"/>
               </w:rPr>
-              <w:t>The student set out to create a game environment that tracks users behaviors and uses this information and apply logic to the data in such a way that it could predict the best way to challenge specific users. It aimed to manipulate a 3D virtual environment with the intention of leading the player into traps and to discourage them to reach the end goal. The reason for this was to see could the game itself design a challenging level purely based off the players previous moves and decision-making patterns and use these against them.</w:t>
+              <w:t xml:space="preserve">The student set out to create a game environment that tracks </w:t>
+            </w:r>
+            <w:proofErr w:type="gramStart"/>
+            <w:r>
+              <w:rPr>
+                <w:rFonts w:ascii="Arial" w:hAnsi="Arial" w:cs="Arial"/>
+                <w:sz w:val="22"/>
+                <w:szCs w:val="22"/>
+              </w:rPr>
+              <w:t>users</w:t>
+            </w:r>
+            <w:proofErr w:type="gramEnd"/>
+            <w:r>
+              <w:rPr>
+                <w:rFonts w:ascii="Arial" w:hAnsi="Arial" w:cs="Arial"/>
+                <w:sz w:val="22"/>
+                <w:szCs w:val="22"/>
+              </w:rPr>
+              <w:t xml:space="preserve"> behaviors and uses this information and apply logic to the data in such a way that it could predict the best way to challenge specific users. It aimed to manipulate a 3D virtual environment with the intention of leading the player into traps and to discourage them to reach the end goal. The reason for this was to see could the game itself design a challenging level purely based off the players previous moves and decision-making patterns and use these against them.</w:t>
             </w:r>
             <w:r>
               <w:rPr>
@@ -4719,11 +5022,11 @@
       <w:pPr>
         <w:pStyle w:val="Heading2"/>
       </w:pPr>
-      <w:bookmarkStart w:id="12" w:name="_Toc21459647"/>
+      <w:bookmarkStart w:id="11" w:name="_Toc21459647"/>
       <w:r>
         <w:t>2.5. Conclusions</w:t>
       </w:r>
-      <w:bookmarkEnd w:id="12"/>
+      <w:bookmarkEnd w:id="11"/>
     </w:p>
     <w:p/>
     <w:p/>
@@ -4744,24 +5047,38 @@
       <w:pPr>
         <w:pStyle w:val="Heading1"/>
       </w:pPr>
-      <w:bookmarkStart w:id="13" w:name="_Toc21459648"/>
+      <w:bookmarkStart w:id="12" w:name="_Toc21459648"/>
       <w:r>
         <w:lastRenderedPageBreak/>
         <w:t>3. Experiment Design</w:t>
       </w:r>
+      <w:bookmarkEnd w:id="12"/>
+      <w:r>
+        <w:t xml:space="preserve"> </w:t>
+      </w:r>
+    </w:p>
+    <w:p/>
+    <w:p>
+      <w:pPr>
+        <w:pStyle w:val="Heading2"/>
+      </w:pPr>
+      <w:bookmarkStart w:id="13" w:name="_Toc21459649"/>
+      <w:r>
+        <w:t>3.1 Introduction</w:t>
+      </w:r>
       <w:bookmarkEnd w:id="13"/>
-      <w:r>
-        <w:t xml:space="preserve"> </w:t>
-      </w:r>
     </w:p>
     <w:p/>
     <w:p>
       <w:pPr>
         <w:pStyle w:val="Heading2"/>
       </w:pPr>
-      <w:bookmarkStart w:id="14" w:name="_Toc21459649"/>
-      <w:r>
-        <w:t>3.1 Introduction</w:t>
+      <w:bookmarkStart w:id="14" w:name="_Toc21459650"/>
+      <w:r>
+        <w:t>3.2</w:t>
+      </w:r>
+      <w:r>
+        <w:t>. Software Design</w:t>
       </w:r>
       <w:bookmarkEnd w:id="14"/>
     </w:p>
@@ -4770,27 +5087,15 @@
       <w:pPr>
         <w:pStyle w:val="Heading2"/>
       </w:pPr>
-      <w:bookmarkStart w:id="15" w:name="_Toc21459650"/>
-      <w:r>
-        <w:t>3.2</w:t>
-      </w:r>
-      <w:r>
-        <w:t>. Software Design</w:t>
-      </w:r>
+      <w:bookmarkStart w:id="15" w:name="_Toc21459651"/>
+      <w:r>
+        <w:t>3.3</w:t>
+      </w:r>
+      <w:r>
+        <w:t>. Software Test plan</w:t>
+      </w:r>
+      <w:bookmarkStart w:id="16" w:name="_GoBack"/>
       <w:bookmarkEnd w:id="15"/>
-    </w:p>
-    <w:p/>
-    <w:p>
-      <w:pPr>
-        <w:pStyle w:val="Heading2"/>
-      </w:pPr>
-      <w:bookmarkStart w:id="16" w:name="_Toc21459651"/>
-      <w:r>
-        <w:t>3.3</w:t>
-      </w:r>
-      <w:r>
-        <w:t>. Software Test plan</w:t>
-      </w:r>
       <w:bookmarkEnd w:id="16"/>
     </w:p>
     <w:p/>
@@ -5148,7 +5453,51 @@
           <w:sz w:val="22"/>
           <w:szCs w:val="22"/>
         </w:rPr>
-        <w:t xml:space="preserve">[1] Emetere M. E., Oluwafemi T. J., Akinlusi T., Allen M. C., Ama E. C. - </w:t>
+        <w:t xml:space="preserve">[1] </w:t>
+      </w:r>
+      <w:proofErr w:type="spellStart"/>
+      <w:r>
+        <w:rPr>
+          <w:rFonts w:ascii="Arial" w:hAnsi="Arial" w:cs="Arial"/>
+          <w:b w:val="0"/>
+          <w:bCs w:val="0"/>
+          <w:sz w:val="22"/>
+          <w:szCs w:val="22"/>
+        </w:rPr>
+        <w:t>Emetere</w:t>
+      </w:r>
+      <w:proofErr w:type="spellEnd"/>
+      <w:r>
+        <w:rPr>
+          <w:rFonts w:ascii="Arial" w:hAnsi="Arial" w:cs="Arial"/>
+          <w:b w:val="0"/>
+          <w:bCs w:val="0"/>
+          <w:sz w:val="22"/>
+          <w:szCs w:val="22"/>
+        </w:rPr>
+        <w:t xml:space="preserve"> M. E., Oluwafemi T. J., </w:t>
+      </w:r>
+      <w:proofErr w:type="spellStart"/>
+      <w:r>
+        <w:rPr>
+          <w:rFonts w:ascii="Arial" w:hAnsi="Arial" w:cs="Arial"/>
+          <w:b w:val="0"/>
+          <w:bCs w:val="0"/>
+          <w:sz w:val="22"/>
+          <w:szCs w:val="22"/>
+        </w:rPr>
+        <w:t>Akinlusi</w:t>
+      </w:r>
+      <w:proofErr w:type="spellEnd"/>
+      <w:r>
+        <w:rPr>
+          <w:rFonts w:ascii="Arial" w:hAnsi="Arial" w:cs="Arial"/>
+          <w:b w:val="0"/>
+          <w:bCs w:val="0"/>
+          <w:sz w:val="22"/>
+          <w:szCs w:val="22"/>
+        </w:rPr>
+        <w:t xml:space="preserve"> T., Allen M. C., Ama E. C. - </w:t>
       </w:r>
       <w:r>
         <w:rPr>
@@ -5244,7 +5593,43 @@
           <w:sz w:val="22"/>
           <w:szCs w:val="22"/>
         </w:rPr>
-        <w:t xml:space="preserve">[3] Machdel Matthee, Jacobus - Mathematics on the Move: Supporting Mathematics Learners through Mobile Technology in South Africa: </w:t>
+        <w:t xml:space="preserve">[3] </w:t>
+      </w:r>
+      <w:proofErr w:type="spellStart"/>
+      <w:r>
+        <w:rPr>
+          <w:rFonts w:ascii="Arial" w:hAnsi="Arial" w:cs="Arial"/>
+          <w:sz w:val="22"/>
+          <w:szCs w:val="22"/>
+        </w:rPr>
+        <w:t>Machdel</w:t>
+      </w:r>
+      <w:proofErr w:type="spellEnd"/>
+      <w:r>
+        <w:rPr>
+          <w:rFonts w:ascii="Arial" w:hAnsi="Arial" w:cs="Arial"/>
+          <w:sz w:val="22"/>
+          <w:szCs w:val="22"/>
+        </w:rPr>
+        <w:t xml:space="preserve"> </w:t>
+      </w:r>
+      <w:proofErr w:type="spellStart"/>
+      <w:r>
+        <w:rPr>
+          <w:rFonts w:ascii="Arial" w:hAnsi="Arial" w:cs="Arial"/>
+          <w:sz w:val="22"/>
+          <w:szCs w:val="22"/>
+        </w:rPr>
+        <w:t>Matthee</w:t>
+      </w:r>
+      <w:proofErr w:type="spellEnd"/>
+      <w:r>
+        <w:rPr>
+          <w:rFonts w:ascii="Arial" w:hAnsi="Arial" w:cs="Arial"/>
+          <w:sz w:val="22"/>
+          <w:szCs w:val="22"/>
+        </w:rPr>
+        <w:t xml:space="preserve">, Jacobus - Mathematics on the Move: Supporting Mathematics Learners through Mobile Technology in South Africa: </w:t>
       </w:r>
       <w:hyperlink r:id="rId20" w:history="1">
         <w:r>
@@ -5283,7 +5668,61 @@
           <w:sz w:val="22"/>
           <w:szCs w:val="22"/>
         </w:rPr>
-        <w:t xml:space="preserve">[4] Al-Zeidi, A, Al-Kindi, K, Al-Khanjari, Z. A. - SQU Future: From E-Learning to M-Learning Application Development: </w:t>
+        <w:t>[4] Al-</w:t>
+      </w:r>
+      <w:proofErr w:type="spellStart"/>
+      <w:r>
+        <w:rPr>
+          <w:rFonts w:ascii="Arial" w:hAnsi="Arial" w:cs="Arial"/>
+          <w:sz w:val="22"/>
+          <w:szCs w:val="22"/>
+        </w:rPr>
+        <w:t>Zeidi</w:t>
+      </w:r>
+      <w:proofErr w:type="spellEnd"/>
+      <w:r>
+        <w:rPr>
+          <w:rFonts w:ascii="Arial" w:hAnsi="Arial" w:cs="Arial"/>
+          <w:sz w:val="22"/>
+          <w:szCs w:val="22"/>
+        </w:rPr>
+        <w:t>, A, Al-</w:t>
+      </w:r>
+      <w:proofErr w:type="spellStart"/>
+      <w:r>
+        <w:rPr>
+          <w:rFonts w:ascii="Arial" w:hAnsi="Arial" w:cs="Arial"/>
+          <w:sz w:val="22"/>
+          <w:szCs w:val="22"/>
+        </w:rPr>
+        <w:t>Kindi</w:t>
+      </w:r>
+      <w:proofErr w:type="spellEnd"/>
+      <w:r>
+        <w:rPr>
+          <w:rFonts w:ascii="Arial" w:hAnsi="Arial" w:cs="Arial"/>
+          <w:sz w:val="22"/>
+          <w:szCs w:val="22"/>
+        </w:rPr>
+        <w:t>, K, Al-</w:t>
+      </w:r>
+      <w:proofErr w:type="spellStart"/>
+      <w:r>
+        <w:rPr>
+          <w:rFonts w:ascii="Arial" w:hAnsi="Arial" w:cs="Arial"/>
+          <w:sz w:val="22"/>
+          <w:szCs w:val="22"/>
+        </w:rPr>
+        <w:t>Khanjari</w:t>
+      </w:r>
+      <w:proofErr w:type="spellEnd"/>
+      <w:r>
+        <w:rPr>
+          <w:rFonts w:ascii="Arial" w:hAnsi="Arial" w:cs="Arial"/>
+          <w:sz w:val="22"/>
+          <w:szCs w:val="22"/>
+        </w:rPr>
+        <w:t xml:space="preserve">, Z. A. - SQU Future: From E-Learning to M-Learning Application Development: </w:t>
       </w:r>
       <w:hyperlink r:id="rId21" w:anchor="page=185" w:history="1">
         <w:r>
@@ -5602,7 +6041,7 @@
       </w:pPr>
     </w:pPrDefault>
   </w:docDefaults>
-  <w:latentStyles w:defLockedState="0" w:defUIPriority="99" w:defSemiHidden="0" w:defUnhideWhenUsed="0" w:defQFormat="0" w:count="377">
+  <w:latentStyles w:defLockedState="0" w:defUIPriority="99" w:defSemiHidden="0" w:defUnhideWhenUsed="0" w:defQFormat="0" w:count="376">
     <w:lsdException w:name="Normal" w:uiPriority="0" w:qFormat="1"/>
     <w:lsdException w:name="heading 1" w:uiPriority="9" w:qFormat="1"/>
     <w:lsdException w:name="heading 2" w:semiHidden="1" w:uiPriority="9" w:unhideWhenUsed="1" w:qFormat="1"/>
@@ -5750,8 +6189,11 @@
     <w:lsdException w:name="Table 3D effects 3" w:semiHidden="1" w:unhideWhenUsed="1"/>
     <w:lsdException w:name="Table Contemporary" w:semiHidden="1" w:unhideWhenUsed="1"/>
     <w:lsdException w:name="Table Elegant" w:semiHidden="1" w:unhideWhenUsed="1"/>
+    <w:lsdException w:name="Table Professional" w:semiHidden="1" w:unhideWhenUsed="1"/>
     <w:lsdException w:name="Table Subtle 1" w:semiHidden="1" w:unhideWhenUsed="1"/>
     <w:lsdException w:name="Table Subtle 2" w:semiHidden="1" w:unhideWhenUsed="1"/>
+    <w:lsdException w:name="Table Web 1" w:semiHidden="1" w:unhideWhenUsed="1"/>
+    <w:lsdException w:name="Table Web 2" w:semiHidden="1" w:unhideWhenUsed="1"/>
     <w:lsdException w:name="Table Web 3" w:semiHidden="1" w:unhideWhenUsed="1"/>
     <w:lsdException w:name="Balloon Text" w:semiHidden="1" w:unhideWhenUsed="1"/>
     <w:lsdException w:name="Table Grid" w:uiPriority="39"/>
@@ -5976,7 +6418,6 @@
     <w:lsdException w:name="Hashtag" w:semiHidden="1" w:unhideWhenUsed="1"/>
     <w:lsdException w:name="Unresolved Mention" w:semiHidden="1" w:unhideWhenUsed="1"/>
     <w:lsdException w:name="Smart Link" w:semiHidden="1" w:unhideWhenUsed="1"/>
-    <w:lsdException w:name="Smart Link Error" w:semiHidden="1" w:unhideWhenUsed="1"/>
   </w:latentStyles>
   <w:style w:type="paragraph" w:default="1" w:styleId="Normal">
     <w:name w:val="Normal"/>
@@ -6553,7 +6994,7 @@
 </file>
 
 <file path=customXml/itemProps1.xml><?xml version="1.0" encoding="utf-8"?>
-<ds:datastoreItem xmlns:ds="http://schemas.openxmlformats.org/officeDocument/2006/customXml" ds:itemID="{58F43C85-BD6B-4D7A-BB02-60C4654EFA7A}">
+<ds:datastoreItem xmlns:ds="http://schemas.openxmlformats.org/officeDocument/2006/customXml" ds:itemID="{538E89F5-D2DF-4CAF-985E-B00E6DCCC393}">
   <ds:schemaRefs>
     <ds:schemaRef ds:uri="http://schemas.openxmlformats.org/officeDocument/2006/bibliography"/>
   </ds:schemaRefs>

</xml_diff>

<commit_message>
began working on dissertation
</commit_message>
<xml_diff>
--- a/FinalYearProject/Dissertation.docx
+++ b/FinalYearProject/Dissertation.docx
@@ -10,6 +10,7 @@
     <w:p>
       <w:pPr>
         <w:pStyle w:val="Chapterheading"/>
+        <w:jc w:val="center"/>
       </w:pPr>
       <w:r>
         <w:rPr>
@@ -72,97 +73,265 @@
     <w:p>
       <w:pPr>
         <w:pStyle w:val="Chapterheading"/>
-      </w:pPr>
-      <w:r>
-        <w:t xml:space="preserve">Primary </w:t>
-      </w:r>
-      <w:r>
-        <w:t>Mathletes – Primary School Math</w:t>
-      </w:r>
-      <w:r>
-        <w:t>ematic</w:t>
-      </w:r>
-      <w:r>
-        <w:t>s Teaching Aid</w:t>
-      </w:r>
-      <w:r>
-        <w:t xml:space="preserve"> Application</w:t>
+        <w:jc w:val="center"/>
+        <w:rPr>
+          <w:rFonts w:ascii="Myriad Pro" w:hAnsi="Myriad Pro"/>
+        </w:rPr>
+      </w:pPr>
+      <w:r>
+        <w:rPr>
+          <w:rFonts w:ascii="Myriad Pro" w:hAnsi="Myriad Pro"/>
+        </w:rPr>
+        <w:t>Primary Mathletes – Primary School Mathematics Teaching Aid Application</w:t>
       </w:r>
     </w:p>
     <w:p>
       <w:pPr>
         <w:pStyle w:val="Chapterheading"/>
-      </w:pPr>
-      <w:r>
+        <w:jc w:val="center"/>
+        <w:rPr>
+          <w:rFonts w:ascii="Myriad Pro" w:hAnsi="Myriad Pro"/>
+        </w:rPr>
+      </w:pPr>
+      <w:r>
+        <w:rPr>
+          <w:rFonts w:ascii="Myriad Pro" w:hAnsi="Myriad Pro"/>
+        </w:rPr>
         <w:br/>
-      </w:r>
-      <w:r>
         <w:t>Final Project Report</w:t>
       </w:r>
     </w:p>
     <w:p>
       <w:pPr>
         <w:pStyle w:val="Chapterheading"/>
+        <w:jc w:val="center"/>
+        <w:rPr>
+          <w:rFonts w:ascii="Myriad Pro" w:hAnsi="Myriad Pro"/>
+        </w:rPr>
       </w:pPr>
     </w:p>
     <w:p>
       <w:pPr>
         <w:pStyle w:val="Chapterheading"/>
+        <w:jc w:val="center"/>
+        <w:rPr>
+          <w:rFonts w:ascii="Myriad Pro" w:hAnsi="Myriad Pro"/>
+        </w:rPr>
       </w:pPr>
     </w:p>
     <w:p>
       <w:pPr>
         <w:pStyle w:val="Chapterheading"/>
-      </w:pPr>
-      <w:r>
-        <w:t xml:space="preserve">DT282 </w:t>
+        <w:jc w:val="center"/>
+        <w:rPr>
+          <w:rFonts w:ascii="Myriad Pro" w:hAnsi="Myriad Pro"/>
+          <w:sz w:val="36"/>
+          <w:szCs w:val="36"/>
+        </w:rPr>
+      </w:pPr>
+      <w:r>
+        <w:rPr>
+          <w:rFonts w:ascii="Myriad Pro" w:hAnsi="Myriad Pro"/>
+          <w:sz w:val="36"/>
+          <w:szCs w:val="36"/>
+        </w:rPr>
+        <w:t>DT282</w:t>
       </w:r>
     </w:p>
     <w:p>
       <w:pPr>
         <w:pStyle w:val="Chapterheading"/>
-      </w:pPr>
-      <w:r>
+        <w:jc w:val="center"/>
+        <w:rPr>
+          <w:rFonts w:ascii="Myriad Pro" w:hAnsi="Myriad Pro"/>
+          <w:sz w:val="36"/>
+          <w:szCs w:val="36"/>
+        </w:rPr>
+      </w:pPr>
+      <w:r>
+        <w:rPr>
+          <w:rFonts w:ascii="Myriad Pro" w:hAnsi="Myriad Pro"/>
+          <w:sz w:val="36"/>
+          <w:szCs w:val="36"/>
+        </w:rPr>
         <w:t>BSc in Computer Science International</w:t>
       </w:r>
     </w:p>
     <w:p>
       <w:pPr>
         <w:pStyle w:val="Chapterheading"/>
-      </w:pPr>
-    </w:p>
-    <w:p/>
-    <w:p>
-      <w:r>
+        <w:jc w:val="center"/>
+        <w:rPr>
+          <w:rFonts w:ascii="Myriad Pro" w:hAnsi="Myriad Pro"/>
+          <w:sz w:val="36"/>
+          <w:szCs w:val="36"/>
+        </w:rPr>
+      </w:pPr>
+    </w:p>
+    <w:p>
+      <w:pPr>
+        <w:jc w:val="center"/>
+        <w:rPr>
+          <w:rFonts w:ascii="Myriad Pro" w:hAnsi="Myriad Pro"/>
+          <w:sz w:val="36"/>
+          <w:szCs w:val="36"/>
+        </w:rPr>
+      </w:pPr>
+    </w:p>
+    <w:p>
+      <w:pPr>
+        <w:jc w:val="center"/>
+        <w:rPr>
+          <w:rFonts w:ascii="Myriad Pro" w:hAnsi="Myriad Pro"/>
+          <w:b/>
+          <w:bCs/>
+          <w:sz w:val="36"/>
+          <w:szCs w:val="36"/>
+        </w:rPr>
+      </w:pPr>
+      <w:r>
+        <w:rPr>
+          <w:rFonts w:ascii="Myriad Pro" w:hAnsi="Myriad Pro"/>
+          <w:b/>
+          <w:bCs/>
+          <w:sz w:val="36"/>
+          <w:szCs w:val="36"/>
+        </w:rPr>
         <w:t>Paul Davis</w:t>
       </w:r>
     </w:p>
     <w:p>
-      <w:r>
+      <w:pPr>
+        <w:jc w:val="center"/>
+        <w:rPr>
+          <w:rFonts w:ascii="Myriad Pro" w:hAnsi="Myriad Pro"/>
+          <w:b/>
+          <w:bCs/>
+          <w:sz w:val="36"/>
+          <w:szCs w:val="36"/>
+        </w:rPr>
+      </w:pPr>
+      <w:r>
+        <w:rPr>
+          <w:rFonts w:ascii="Myriad Pro" w:hAnsi="Myriad Pro"/>
+          <w:b/>
+          <w:bCs/>
+          <w:sz w:val="36"/>
+          <w:szCs w:val="36"/>
+        </w:rPr>
         <w:t>C16324311</w:t>
       </w:r>
     </w:p>
-    <w:p/>
-    <w:p>
-      <w:r>
+    <w:p>
+      <w:pPr>
+        <w:jc w:val="center"/>
+        <w:rPr>
+          <w:rFonts w:ascii="Myriad Pro" w:hAnsi="Myriad Pro"/>
+          <w:b/>
+          <w:bCs/>
+          <w:sz w:val="36"/>
+          <w:szCs w:val="36"/>
+        </w:rPr>
+      </w:pPr>
+    </w:p>
+    <w:p>
+      <w:pPr>
+        <w:jc w:val="center"/>
+        <w:rPr>
+          <w:rFonts w:ascii="Myriad Pro" w:hAnsi="Myriad Pro"/>
+          <w:b/>
+          <w:bCs/>
+          <w:sz w:val="36"/>
+          <w:szCs w:val="36"/>
+        </w:rPr>
+      </w:pPr>
+      <w:r>
+        <w:rPr>
+          <w:rFonts w:ascii="Myriad Pro" w:hAnsi="Myriad Pro"/>
+          <w:b/>
+          <w:bCs/>
+          <w:sz w:val="36"/>
+          <w:szCs w:val="36"/>
+        </w:rPr>
         <w:t>Cindy Liu</w:t>
       </w:r>
     </w:p>
-    <w:p/>
-    <w:p>
-      <w:r>
+    <w:p>
+      <w:pPr>
+        <w:jc w:val="center"/>
+        <w:rPr>
+          <w:rFonts w:ascii="Myriad Pro" w:hAnsi="Myriad Pro"/>
+          <w:b/>
+          <w:bCs/>
+          <w:sz w:val="36"/>
+          <w:szCs w:val="36"/>
+        </w:rPr>
+      </w:pPr>
+    </w:p>
+    <w:p>
+      <w:pPr>
+        <w:jc w:val="center"/>
+        <w:rPr>
+          <w:rFonts w:ascii="Myriad Pro" w:hAnsi="Myriad Pro"/>
+          <w:b/>
+          <w:bCs/>
+          <w:sz w:val="36"/>
+          <w:szCs w:val="36"/>
+        </w:rPr>
+      </w:pPr>
+      <w:r>
+        <w:rPr>
+          <w:rFonts w:ascii="Myriad Pro" w:hAnsi="Myriad Pro"/>
+          <w:b/>
+          <w:bCs/>
+          <w:sz w:val="36"/>
+          <w:szCs w:val="36"/>
+        </w:rPr>
         <w:t>School of Computer Science</w:t>
       </w:r>
       <w:r>
+        <w:rPr>
+          <w:rFonts w:ascii="Myriad Pro" w:hAnsi="Myriad Pro"/>
+          <w:b/>
+          <w:bCs/>
+          <w:sz w:val="36"/>
+          <w:szCs w:val="36"/>
+        </w:rPr>
         <w:br/>
-      </w:r>
-      <w:r>
         <w:t>Technological University, Dublin</w:t>
       </w:r>
     </w:p>
-    <w:p/>
-    <w:p>
-      <w:r>
+    <w:p>
+      <w:pPr>
+        <w:jc w:val="center"/>
+        <w:rPr>
+          <w:rFonts w:ascii="Myriad Pro" w:hAnsi="Myriad Pro"/>
+          <w:b/>
+          <w:bCs/>
+          <w:sz w:val="36"/>
+          <w:szCs w:val="36"/>
+        </w:rPr>
+      </w:pPr>
+    </w:p>
+    <w:p>
+      <w:pPr>
+        <w:jc w:val="center"/>
+        <w:rPr>
+          <w:rFonts w:ascii="Myriad Pro" w:hAnsi="Myriad Pro"/>
+          <w:b/>
+          <w:bCs/>
+          <w:sz w:val="36"/>
+          <w:szCs w:val="36"/>
+        </w:rPr>
+      </w:pPr>
+      <w:r>
+        <w:rPr>
+          <w:rFonts w:ascii="Myriad Pro" w:hAnsi="Myriad Pro"/>
+          <w:b/>
+          <w:bCs/>
+          <w:sz w:val="36"/>
+          <w:szCs w:val="36"/>
+        </w:rPr>
         <w:t>***DATE***</w:t>
       </w:r>
     </w:p>
@@ -198,36 +367,941 @@
     <w:p>
       <w:pPr>
         <w:pStyle w:val="Chapterheading"/>
-      </w:pPr>
-      <w:r>
-        <w:object w:dxaOrig="8744" w:dyaOrig="8815" w14:anchorId="118E660A">
-          <v:shapetype id="_x0000_t75" coordsize="21600,21600" o:spt="75" o:preferrelative="t" path="m@4@5l@4@11@9@11@9@5xe" filled="f" stroked="f">
-            <v:stroke joinstyle="miter"/>
-            <v:formulas>
-              <v:f eqn="if lineDrawn pixelLineWidth 0"/>
-              <v:f eqn="sum @0 1 0"/>
-              <v:f eqn="sum 0 0 @1"/>
-              <v:f eqn="prod @2 1 2"/>
-              <v:f eqn="prod @3 21600 pixelWidth"/>
-              <v:f eqn="prod @3 21600 pixelHeight"/>
-              <v:f eqn="sum @0 0 1"/>
-              <v:f eqn="prod @6 1 2"/>
-              <v:f eqn="prod @7 21600 pixelWidth"/>
-              <v:f eqn="sum @8 21600 0"/>
-              <v:f eqn="prod @7 21600 pixelHeight"/>
-              <v:f eqn="sum @10 21600 0"/>
-            </v:formulas>
-            <v:path o:extrusionok="f" gradientshapeok="t" o:connecttype="rect"/>
-            <o:lock v:ext="edit" aspectratio="t"/>
-          </v:shapetype>
-          <v:shape id="_x0000_i1033" type="#_x0000_t75" style="width:436.2pt;height:441.2pt" o:ole="">
-            <v:imagedata r:id="rId11" o:title=""/>
-          </v:shape>
-          <o:OLEObject Type="Embed" ProgID="Word.Document.12" ShapeID="_x0000_i1033" DrawAspect="Content" ObjectID="_1647433129" r:id="rId12">
-            <o:FieldCodes>\s</o:FieldCodes>
-          </o:OLEObject>
-        </w:object>
-      </w:r>
+        <w:rPr>
+          <w:rFonts w:ascii="Minion Pro" w:hAnsi="Minion Pro" w:cstheme="minorHAnsi"/>
+          <w:b w:val="0"/>
+          <w:bCs w:val="0"/>
+          <w:sz w:val="22"/>
+          <w:szCs w:val="22"/>
+        </w:rPr>
+      </w:pPr>
+      <w:r>
+        <w:rPr>
+          <w:rFonts w:ascii="Minion Pro" w:hAnsi="Minion Pro" w:cstheme="minorHAnsi"/>
+          <w:b w:val="0"/>
+          <w:bCs w:val="0"/>
+          <w:sz w:val="22"/>
+          <w:szCs w:val="22"/>
+        </w:rPr>
+        <w:t>This project will be focusing on improving primary school teaching through the use</w:t>
+      </w:r>
+      <w:r>
+        <w:rPr>
+          <w:rFonts w:ascii="Minion Pro" w:hAnsi="Minion Pro" w:cstheme="minorHAnsi"/>
+          <w:b w:val="0"/>
+          <w:bCs w:val="0"/>
+          <w:sz w:val="22"/>
+          <w:szCs w:val="22"/>
+        </w:rPr>
+        <w:t xml:space="preserve"> </w:t>
+      </w:r>
+      <w:r>
+        <w:rPr>
+          <w:rFonts w:ascii="Minion Pro" w:hAnsi="Minion Pro" w:cstheme="minorHAnsi"/>
+          <w:b w:val="0"/>
+          <w:bCs w:val="0"/>
+          <w:sz w:val="22"/>
+          <w:szCs w:val="22"/>
+        </w:rPr>
+        <w:t xml:space="preserve">of mobile apps. The project will consist of an app that is going to be developed </w:t>
+      </w:r>
+      <w:r>
+        <w:rPr>
+          <w:rFonts w:ascii="Minion Pro" w:hAnsi="Minion Pro" w:cstheme="minorHAnsi"/>
+          <w:b w:val="0"/>
+          <w:bCs w:val="0"/>
+          <w:sz w:val="22"/>
+          <w:szCs w:val="22"/>
+        </w:rPr>
+        <w:t xml:space="preserve">with </w:t>
+      </w:r>
+      <w:r>
+        <w:rPr>
+          <w:rFonts w:ascii="Minion Pro" w:hAnsi="Minion Pro" w:cstheme="minorHAnsi"/>
+          <w:b w:val="0"/>
+          <w:bCs w:val="0"/>
+          <w:sz w:val="22"/>
+          <w:szCs w:val="22"/>
+        </w:rPr>
+        <w:t>Kivy,</w:t>
+      </w:r>
+      <w:r>
+        <w:rPr>
+          <w:rFonts w:ascii="Minion Pro" w:hAnsi="Minion Pro" w:cstheme="minorHAnsi"/>
+          <w:b w:val="0"/>
+          <w:bCs w:val="0"/>
+          <w:sz w:val="22"/>
+          <w:szCs w:val="22"/>
+        </w:rPr>
+        <w:t xml:space="preserve"> a Python library used to create GUI elements and</w:t>
+      </w:r>
+      <w:r>
+        <w:rPr>
+          <w:rFonts w:ascii="Minion Pro" w:hAnsi="Minion Pro" w:cstheme="minorHAnsi"/>
+          <w:b w:val="0"/>
+          <w:bCs w:val="0"/>
+          <w:sz w:val="22"/>
+          <w:szCs w:val="22"/>
+        </w:rPr>
+        <w:t xml:space="preserve"> using </w:t>
+      </w:r>
+      <w:r>
+        <w:rPr>
+          <w:rFonts w:ascii="Minion Pro" w:hAnsi="Minion Pro" w:cstheme="minorHAnsi"/>
+          <w:b w:val="0"/>
+          <w:bCs w:val="0"/>
+          <w:sz w:val="22"/>
+          <w:szCs w:val="22"/>
+        </w:rPr>
+        <w:t>P</w:t>
+      </w:r>
+      <w:r>
+        <w:rPr>
+          <w:rFonts w:ascii="Minion Pro" w:hAnsi="Minion Pro" w:cstheme="minorHAnsi"/>
+          <w:b w:val="0"/>
+          <w:bCs w:val="0"/>
+          <w:sz w:val="22"/>
+          <w:szCs w:val="22"/>
+        </w:rPr>
+        <w:t>ython programming, that will help primary school teachers by</w:t>
+      </w:r>
+      <w:r>
+        <w:rPr>
+          <w:rFonts w:ascii="Minion Pro" w:hAnsi="Minion Pro" w:cstheme="minorHAnsi"/>
+          <w:b w:val="0"/>
+          <w:bCs w:val="0"/>
+          <w:sz w:val="22"/>
+          <w:szCs w:val="22"/>
+        </w:rPr>
+        <w:t xml:space="preserve"> </w:t>
+      </w:r>
+      <w:r>
+        <w:rPr>
+          <w:rFonts w:ascii="Minion Pro" w:hAnsi="Minion Pro" w:cstheme="minorHAnsi"/>
+          <w:b w:val="0"/>
+          <w:bCs w:val="0"/>
+          <w:sz w:val="22"/>
+          <w:szCs w:val="22"/>
+        </w:rPr>
+        <w:t>acting as a teaching aid for their students to improve their math</w:t>
+      </w:r>
+      <w:r>
+        <w:rPr>
+          <w:rFonts w:ascii="Minion Pro" w:hAnsi="Minion Pro" w:cstheme="minorHAnsi"/>
+          <w:b w:val="0"/>
+          <w:bCs w:val="0"/>
+          <w:sz w:val="22"/>
+          <w:szCs w:val="22"/>
+        </w:rPr>
+        <w:t>ematic</w:t>
+      </w:r>
+      <w:r>
+        <w:rPr>
+          <w:rFonts w:ascii="Minion Pro" w:hAnsi="Minion Pro" w:cstheme="minorHAnsi"/>
+          <w:b w:val="0"/>
+          <w:bCs w:val="0"/>
+          <w:sz w:val="22"/>
+          <w:szCs w:val="22"/>
+        </w:rPr>
+        <w:t>s abilities.</w:t>
+      </w:r>
+      <w:r>
+        <w:rPr>
+          <w:rFonts w:ascii="Minion Pro" w:hAnsi="Minion Pro" w:cstheme="minorHAnsi"/>
+          <w:b w:val="0"/>
+          <w:bCs w:val="0"/>
+          <w:sz w:val="22"/>
+          <w:szCs w:val="22"/>
+        </w:rPr>
+        <w:br/>
+      </w:r>
+      <w:r>
+        <w:rPr>
+          <w:rFonts w:ascii="Minion Pro" w:hAnsi="Minion Pro" w:cstheme="minorHAnsi"/>
+          <w:b w:val="0"/>
+          <w:bCs w:val="0"/>
+          <w:sz w:val="22"/>
+          <w:szCs w:val="22"/>
+        </w:rPr>
+        <w:br/>
+      </w:r>
+      <w:r>
+        <w:rPr>
+          <w:rFonts w:ascii="Minion Pro" w:hAnsi="Minion Pro" w:cstheme="minorHAnsi"/>
+          <w:b w:val="0"/>
+          <w:bCs w:val="0"/>
+          <w:sz w:val="22"/>
+          <w:szCs w:val="22"/>
+        </w:rPr>
+        <w:t>One issue that commonly occurs in classrooms, especially ones with a lot of students,</w:t>
+      </w:r>
+      <w:r>
+        <w:rPr>
+          <w:rFonts w:ascii="Minion Pro" w:hAnsi="Minion Pro" w:cstheme="minorHAnsi"/>
+          <w:b w:val="0"/>
+          <w:bCs w:val="0"/>
+          <w:sz w:val="22"/>
+          <w:szCs w:val="22"/>
+        </w:rPr>
+        <w:t xml:space="preserve"> </w:t>
+      </w:r>
+      <w:r>
+        <w:rPr>
+          <w:rFonts w:ascii="Minion Pro" w:hAnsi="Minion Pro" w:cstheme="minorHAnsi"/>
+          <w:b w:val="0"/>
+          <w:bCs w:val="0"/>
+          <w:sz w:val="22"/>
+          <w:szCs w:val="22"/>
+        </w:rPr>
+        <w:t>is that no matter how slow the teacher goes, eventually they will have to move on so that they can appropriately tackle all elements of the curriculum before the end of the</w:t>
+      </w:r>
+      <w:r>
+        <w:rPr>
+          <w:rFonts w:ascii="Minion Pro" w:hAnsi="Minion Pro" w:cstheme="minorHAnsi"/>
+          <w:b w:val="0"/>
+          <w:bCs w:val="0"/>
+          <w:sz w:val="22"/>
+          <w:szCs w:val="22"/>
+        </w:rPr>
+        <w:t xml:space="preserve"> </w:t>
+      </w:r>
+      <w:r>
+        <w:rPr>
+          <w:rFonts w:ascii="Minion Pro" w:hAnsi="Minion Pro" w:cstheme="minorHAnsi"/>
+          <w:b w:val="0"/>
+          <w:bCs w:val="0"/>
+          <w:sz w:val="22"/>
+          <w:szCs w:val="22"/>
+        </w:rPr>
+        <w:t>year. This project aims to aid the teacher and student by giving them the ability to</w:t>
+      </w:r>
+      <w:r>
+        <w:rPr>
+          <w:rFonts w:ascii="Minion Pro" w:hAnsi="Minion Pro" w:cstheme="minorHAnsi"/>
+          <w:b w:val="0"/>
+          <w:bCs w:val="0"/>
+          <w:sz w:val="22"/>
+          <w:szCs w:val="22"/>
+        </w:rPr>
+        <w:t xml:space="preserve"> </w:t>
+      </w:r>
+      <w:r>
+        <w:rPr>
+          <w:rFonts w:ascii="Minion Pro" w:hAnsi="Minion Pro" w:cstheme="minorHAnsi"/>
+          <w:b w:val="0"/>
+          <w:bCs w:val="0"/>
+          <w:sz w:val="22"/>
+          <w:szCs w:val="22"/>
+        </w:rPr>
+        <w:t>teach the student more of the curriculum in a fun and interactive way, inside and</w:t>
+      </w:r>
+      <w:r>
+        <w:rPr>
+          <w:rFonts w:ascii="Minion Pro" w:hAnsi="Minion Pro" w:cstheme="minorHAnsi"/>
+          <w:b w:val="0"/>
+          <w:bCs w:val="0"/>
+          <w:sz w:val="22"/>
+          <w:szCs w:val="22"/>
+        </w:rPr>
+        <w:t xml:space="preserve"> </w:t>
+      </w:r>
+      <w:r>
+        <w:rPr>
+          <w:rFonts w:ascii="Minion Pro" w:hAnsi="Minion Pro" w:cstheme="minorHAnsi"/>
+          <w:b w:val="0"/>
+          <w:bCs w:val="0"/>
+          <w:sz w:val="22"/>
+          <w:szCs w:val="22"/>
+        </w:rPr>
+        <w:t>outside of the classroom so that even if they fall behind there is a way of catching up</w:t>
+      </w:r>
+    </w:p>
+    <w:p>
+      <w:pPr>
+        <w:pStyle w:val="Chapterheading"/>
+        <w:rPr>
+          <w:rFonts w:ascii="Minion Pro" w:hAnsi="Minion Pro" w:cstheme="minorHAnsi"/>
+          <w:b w:val="0"/>
+          <w:bCs w:val="0"/>
+          <w:sz w:val="22"/>
+          <w:szCs w:val="22"/>
+        </w:rPr>
+      </w:pPr>
+      <w:r>
+        <w:rPr>
+          <w:rFonts w:ascii="Minion Pro" w:hAnsi="Minion Pro" w:cstheme="minorHAnsi"/>
+          <w:b w:val="0"/>
+          <w:bCs w:val="0"/>
+          <w:sz w:val="22"/>
+          <w:szCs w:val="22"/>
+        </w:rPr>
+        <w:t>without taking up valuable class time.</w:t>
+      </w:r>
+    </w:p>
+    <w:p>
+      <w:pPr>
+        <w:pStyle w:val="Chapterheading"/>
+        <w:rPr>
+          <w:rFonts w:ascii="Minion Pro" w:hAnsi="Minion Pro" w:cstheme="minorHAnsi"/>
+          <w:b w:val="0"/>
+          <w:bCs w:val="0"/>
+          <w:sz w:val="22"/>
+          <w:szCs w:val="22"/>
+        </w:rPr>
+      </w:pPr>
+      <w:r>
+        <w:rPr>
+          <w:rFonts w:ascii="Minion Pro" w:hAnsi="Minion Pro" w:cstheme="minorHAnsi"/>
+          <w:b w:val="0"/>
+          <w:bCs w:val="0"/>
+          <w:sz w:val="22"/>
+          <w:szCs w:val="22"/>
+        </w:rPr>
+        <w:br/>
+      </w:r>
+      <w:r>
+        <w:rPr>
+          <w:rFonts w:ascii="Minion Pro" w:hAnsi="Minion Pro" w:cstheme="minorHAnsi"/>
+          <w:b w:val="0"/>
+          <w:bCs w:val="0"/>
+          <w:sz w:val="22"/>
+          <w:szCs w:val="22"/>
+        </w:rPr>
+        <w:t>The app will hopefully improve the grades of students who may be struggling with</w:t>
+      </w:r>
+      <w:r>
+        <w:rPr>
+          <w:rFonts w:ascii="Minion Pro" w:hAnsi="Minion Pro" w:cstheme="minorHAnsi"/>
+          <w:b w:val="0"/>
+          <w:bCs w:val="0"/>
+          <w:sz w:val="22"/>
+          <w:szCs w:val="22"/>
+        </w:rPr>
+        <w:t xml:space="preserve"> </w:t>
+      </w:r>
+      <w:r>
+        <w:rPr>
+          <w:rFonts w:ascii="Minion Pro" w:hAnsi="Minion Pro" w:cstheme="minorHAnsi"/>
+          <w:b w:val="0"/>
+          <w:bCs w:val="0"/>
+          <w:sz w:val="22"/>
+          <w:szCs w:val="22"/>
+        </w:rPr>
+        <w:t>maths in school and prevent them from giving up once they fall behind.</w:t>
+      </w:r>
+      <w:r>
+        <w:rPr>
+          <w:rFonts w:ascii="Minion Pro" w:hAnsi="Minion Pro" w:cstheme="minorHAnsi"/>
+          <w:b w:val="0"/>
+          <w:bCs w:val="0"/>
+          <w:sz w:val="22"/>
+          <w:szCs w:val="22"/>
+        </w:rPr>
+        <w:t xml:space="preserve"> </w:t>
+      </w:r>
+      <w:r>
+        <w:rPr>
+          <w:rFonts w:ascii="Minion Pro" w:hAnsi="Minion Pro" w:cstheme="minorHAnsi"/>
+          <w:b w:val="0"/>
+          <w:bCs w:val="0"/>
+          <w:sz w:val="22"/>
+          <w:szCs w:val="22"/>
+        </w:rPr>
+        <w:br/>
+      </w:r>
+      <w:r>
+        <w:rPr>
+          <w:rFonts w:ascii="Minion Pro" w:hAnsi="Minion Pro" w:cstheme="minorHAnsi"/>
+          <w:b w:val="0"/>
+          <w:bCs w:val="0"/>
+          <w:sz w:val="22"/>
+          <w:szCs w:val="22"/>
+        </w:rPr>
+        <w:br/>
+      </w:r>
+      <w:r>
+        <w:rPr>
+          <w:rFonts w:ascii="Minion Pro" w:hAnsi="Minion Pro" w:cstheme="minorHAnsi"/>
+          <w:b w:val="0"/>
+          <w:bCs w:val="0"/>
+          <w:sz w:val="22"/>
+          <w:szCs w:val="22"/>
+        </w:rPr>
+        <w:t>During the implementation of this project</w:t>
+      </w:r>
+      <w:r>
+        <w:rPr>
+          <w:rFonts w:ascii="Minion Pro" w:hAnsi="Minion Pro" w:cstheme="minorHAnsi"/>
+          <w:b w:val="0"/>
+          <w:bCs w:val="0"/>
+          <w:sz w:val="22"/>
+          <w:szCs w:val="22"/>
+        </w:rPr>
+        <w:t>,</w:t>
+      </w:r>
+      <w:r>
+        <w:rPr>
+          <w:rFonts w:ascii="Minion Pro" w:hAnsi="Minion Pro" w:cstheme="minorHAnsi"/>
+          <w:b w:val="0"/>
+          <w:bCs w:val="0"/>
+          <w:sz w:val="22"/>
+          <w:szCs w:val="22"/>
+        </w:rPr>
+        <w:t xml:space="preserve"> </w:t>
+      </w:r>
+      <w:r>
+        <w:rPr>
+          <w:rFonts w:ascii="Minion Pro" w:hAnsi="Minion Pro" w:cstheme="minorHAnsi"/>
+          <w:b w:val="0"/>
+          <w:bCs w:val="0"/>
+          <w:sz w:val="22"/>
+          <w:szCs w:val="22"/>
+        </w:rPr>
+        <w:t xml:space="preserve">research into </w:t>
+      </w:r>
+      <w:r>
+        <w:rPr>
+          <w:rFonts w:ascii="Minion Pro" w:hAnsi="Minion Pro" w:cstheme="minorHAnsi"/>
+          <w:b w:val="0"/>
+          <w:bCs w:val="0"/>
+          <w:sz w:val="22"/>
+          <w:szCs w:val="22"/>
+        </w:rPr>
+        <w:t>the primary</w:t>
+      </w:r>
+      <w:r>
+        <w:rPr>
+          <w:rFonts w:ascii="Minion Pro" w:hAnsi="Minion Pro" w:cstheme="minorHAnsi"/>
+          <w:b w:val="0"/>
+          <w:bCs w:val="0"/>
+          <w:sz w:val="22"/>
+          <w:szCs w:val="22"/>
+        </w:rPr>
+        <w:t xml:space="preserve"> </w:t>
+      </w:r>
+      <w:r>
+        <w:rPr>
+          <w:rFonts w:ascii="Minion Pro" w:hAnsi="Minion Pro" w:cstheme="minorHAnsi"/>
+          <w:b w:val="0"/>
+          <w:bCs w:val="0"/>
+          <w:sz w:val="22"/>
+          <w:szCs w:val="22"/>
+        </w:rPr>
+        <w:t xml:space="preserve">school curriculum through books </w:t>
+      </w:r>
+      <w:r>
+        <w:rPr>
+          <w:rFonts w:ascii="Minion Pro" w:hAnsi="Minion Pro" w:cstheme="minorHAnsi"/>
+          <w:b w:val="0"/>
+          <w:bCs w:val="0"/>
+          <w:sz w:val="22"/>
+          <w:szCs w:val="22"/>
+        </w:rPr>
+        <w:t>was conducted as well as</w:t>
+      </w:r>
+      <w:r>
+        <w:rPr>
+          <w:rFonts w:ascii="Minion Pro" w:hAnsi="Minion Pro" w:cstheme="minorHAnsi"/>
+          <w:b w:val="0"/>
+          <w:bCs w:val="0"/>
+          <w:sz w:val="22"/>
+          <w:szCs w:val="22"/>
+        </w:rPr>
+        <w:t xml:space="preserve"> conversing with </w:t>
+      </w:r>
+      <w:r>
+        <w:rPr>
+          <w:rFonts w:ascii="Minion Pro" w:hAnsi="Minion Pro" w:cstheme="minorHAnsi"/>
+          <w:b w:val="0"/>
+          <w:bCs w:val="0"/>
+          <w:sz w:val="22"/>
+          <w:szCs w:val="22"/>
+        </w:rPr>
+        <w:t>primary school</w:t>
+      </w:r>
+      <w:r>
+        <w:rPr>
+          <w:rFonts w:ascii="Minion Pro" w:hAnsi="Minion Pro" w:cstheme="minorHAnsi"/>
+          <w:b w:val="0"/>
+          <w:bCs w:val="0"/>
+          <w:sz w:val="22"/>
+          <w:szCs w:val="22"/>
+        </w:rPr>
+        <w:t xml:space="preserve"> teachers to get an idea of areas where students are</w:t>
+      </w:r>
+      <w:r>
+        <w:rPr>
+          <w:rFonts w:ascii="Minion Pro" w:hAnsi="Minion Pro" w:cstheme="minorHAnsi"/>
+          <w:b w:val="0"/>
+          <w:bCs w:val="0"/>
+          <w:sz w:val="22"/>
+          <w:szCs w:val="22"/>
+        </w:rPr>
+        <w:t xml:space="preserve"> s</w:t>
+      </w:r>
+      <w:r>
+        <w:rPr>
+          <w:rFonts w:ascii="Minion Pro" w:hAnsi="Minion Pro" w:cstheme="minorHAnsi"/>
+          <w:b w:val="0"/>
+          <w:bCs w:val="0"/>
+          <w:sz w:val="22"/>
+          <w:szCs w:val="22"/>
+        </w:rPr>
+        <w:t>truggling with the topics that</w:t>
+      </w:r>
+      <w:r>
+        <w:rPr>
+          <w:rFonts w:ascii="Minion Pro" w:hAnsi="Minion Pro" w:cstheme="minorHAnsi"/>
+          <w:b w:val="0"/>
+          <w:bCs w:val="0"/>
+          <w:sz w:val="22"/>
+          <w:szCs w:val="22"/>
+        </w:rPr>
+        <w:t xml:space="preserve"> </w:t>
+      </w:r>
+      <w:r>
+        <w:rPr>
+          <w:rFonts w:ascii="Minion Pro" w:hAnsi="Minion Pro" w:cstheme="minorHAnsi"/>
+          <w:b w:val="0"/>
+          <w:bCs w:val="0"/>
+          <w:sz w:val="22"/>
+          <w:szCs w:val="22"/>
+        </w:rPr>
+        <w:t>come up and see if</w:t>
+      </w:r>
+      <w:r>
+        <w:rPr>
+          <w:rFonts w:ascii="Minion Pro" w:hAnsi="Minion Pro" w:cstheme="minorHAnsi"/>
+          <w:b w:val="0"/>
+          <w:bCs w:val="0"/>
+          <w:sz w:val="22"/>
+          <w:szCs w:val="22"/>
+        </w:rPr>
+        <w:t xml:space="preserve"> it is possible to</w:t>
+      </w:r>
+      <w:r>
+        <w:rPr>
+          <w:rFonts w:ascii="Minion Pro" w:hAnsi="Minion Pro" w:cstheme="minorHAnsi"/>
+          <w:b w:val="0"/>
+          <w:bCs w:val="0"/>
+          <w:sz w:val="22"/>
+          <w:szCs w:val="22"/>
+        </w:rPr>
+        <w:t xml:space="preserve"> make it more accessible to a wider </w:t>
+      </w:r>
+      <w:r>
+        <w:rPr>
+          <w:rFonts w:ascii="Minion Pro" w:hAnsi="Minion Pro" w:cstheme="minorHAnsi"/>
+          <w:b w:val="0"/>
+          <w:bCs w:val="0"/>
+          <w:sz w:val="22"/>
+          <w:szCs w:val="22"/>
+        </w:rPr>
+        <w:t>range</w:t>
+      </w:r>
+      <w:r>
+        <w:rPr>
+          <w:rFonts w:ascii="Minion Pro" w:hAnsi="Minion Pro" w:cstheme="minorHAnsi"/>
+          <w:b w:val="0"/>
+          <w:bCs w:val="0"/>
+          <w:sz w:val="22"/>
+          <w:szCs w:val="22"/>
+        </w:rPr>
+        <w:t xml:space="preserve"> of students.</w:t>
+      </w:r>
+    </w:p>
+    <w:p>
+      <w:pPr>
+        <w:pStyle w:val="Chapterheading"/>
+        <w:rPr>
+          <w:rFonts w:ascii="Minion Pro" w:hAnsi="Minion Pro" w:cstheme="minorHAnsi"/>
+          <w:b w:val="0"/>
+          <w:bCs w:val="0"/>
+          <w:sz w:val="22"/>
+          <w:szCs w:val="22"/>
+        </w:rPr>
+      </w:pPr>
+    </w:p>
+    <w:p>
+      <w:pPr>
+        <w:pStyle w:val="Chapterheading"/>
+        <w:rPr>
+          <w:rFonts w:ascii="Minion Pro" w:hAnsi="Minion Pro" w:cstheme="minorHAnsi"/>
+          <w:b w:val="0"/>
+          <w:bCs w:val="0"/>
+          <w:sz w:val="22"/>
+          <w:szCs w:val="22"/>
+        </w:rPr>
+      </w:pPr>
+      <w:r>
+        <w:rPr>
+          <w:rFonts w:ascii="Minion Pro" w:hAnsi="Minion Pro" w:cstheme="minorHAnsi"/>
+          <w:b w:val="0"/>
+          <w:bCs w:val="0"/>
+          <w:sz w:val="22"/>
+          <w:szCs w:val="22"/>
+        </w:rPr>
+        <w:t>I</w:t>
+      </w:r>
+      <w:r>
+        <w:rPr>
+          <w:rFonts w:ascii="Minion Pro" w:hAnsi="Minion Pro" w:cstheme="minorHAnsi"/>
+          <w:b w:val="0"/>
+          <w:bCs w:val="0"/>
+          <w:sz w:val="22"/>
+          <w:szCs w:val="22"/>
+        </w:rPr>
+        <w:t>mplementation of</w:t>
+      </w:r>
+      <w:r>
+        <w:rPr>
+          <w:rFonts w:ascii="Minion Pro" w:hAnsi="Minion Pro" w:cstheme="minorHAnsi"/>
+          <w:b w:val="0"/>
+          <w:bCs w:val="0"/>
+          <w:sz w:val="22"/>
+          <w:szCs w:val="22"/>
+        </w:rPr>
+        <w:t xml:space="preserve"> this project</w:t>
+      </w:r>
+      <w:r>
+        <w:rPr>
+          <w:rFonts w:ascii="Minion Pro" w:hAnsi="Minion Pro" w:cstheme="minorHAnsi"/>
+          <w:b w:val="0"/>
+          <w:bCs w:val="0"/>
+          <w:sz w:val="22"/>
+          <w:szCs w:val="22"/>
+        </w:rPr>
+        <w:t xml:space="preserve"> </w:t>
+      </w:r>
+      <w:r>
+        <w:rPr>
+          <w:rFonts w:ascii="Minion Pro" w:hAnsi="Minion Pro" w:cstheme="minorHAnsi"/>
+          <w:b w:val="0"/>
+          <w:bCs w:val="0"/>
+          <w:sz w:val="22"/>
+          <w:szCs w:val="22"/>
+        </w:rPr>
+        <w:t xml:space="preserve">was </w:t>
+      </w:r>
+      <w:r>
+        <w:rPr>
+          <w:rFonts w:ascii="Minion Pro" w:hAnsi="Minion Pro" w:cstheme="minorHAnsi"/>
+          <w:b w:val="0"/>
+          <w:bCs w:val="0"/>
+          <w:sz w:val="22"/>
+          <w:szCs w:val="22"/>
+        </w:rPr>
+        <w:t xml:space="preserve">completed </w:t>
+      </w:r>
+      <w:r>
+        <w:rPr>
+          <w:rFonts w:ascii="Minion Pro" w:hAnsi="Minion Pro" w:cstheme="minorHAnsi"/>
+          <w:b w:val="0"/>
+          <w:bCs w:val="0"/>
+          <w:sz w:val="22"/>
+          <w:szCs w:val="22"/>
+        </w:rPr>
+        <w:t>through python programming using Kivy to make a</w:t>
+      </w:r>
+      <w:r>
+        <w:rPr>
+          <w:rFonts w:ascii="Minion Pro" w:hAnsi="Minion Pro" w:cstheme="minorHAnsi"/>
+          <w:b w:val="0"/>
+          <w:bCs w:val="0"/>
+          <w:sz w:val="22"/>
+          <w:szCs w:val="22"/>
+        </w:rPr>
+        <w:t>n</w:t>
+      </w:r>
+      <w:r>
+        <w:rPr>
+          <w:rFonts w:ascii="Minion Pro" w:hAnsi="Minion Pro" w:cstheme="minorHAnsi"/>
+          <w:b w:val="0"/>
+          <w:bCs w:val="0"/>
+          <w:sz w:val="22"/>
+          <w:szCs w:val="22"/>
+        </w:rPr>
+        <w:t xml:space="preserve"> application that </w:t>
+      </w:r>
+      <w:r>
+        <w:rPr>
+          <w:rFonts w:ascii="Minion Pro" w:hAnsi="Minion Pro" w:cstheme="minorHAnsi"/>
+          <w:b w:val="0"/>
+          <w:bCs w:val="0"/>
+          <w:sz w:val="22"/>
+          <w:szCs w:val="22"/>
+        </w:rPr>
+        <w:t>uses</w:t>
+      </w:r>
+      <w:r>
+        <w:rPr>
+          <w:rFonts w:ascii="Minion Pro" w:hAnsi="Minion Pro" w:cstheme="minorHAnsi"/>
+          <w:b w:val="0"/>
+          <w:bCs w:val="0"/>
+          <w:sz w:val="22"/>
+          <w:szCs w:val="22"/>
+        </w:rPr>
+        <w:t xml:space="preserve"> use </w:t>
+      </w:r>
+      <w:r>
+        <w:rPr>
+          <w:rFonts w:ascii="Minion Pro" w:hAnsi="Minion Pro" w:cstheme="minorHAnsi"/>
+          <w:b w:val="0"/>
+          <w:bCs w:val="0"/>
+          <w:sz w:val="22"/>
+          <w:szCs w:val="22"/>
+        </w:rPr>
+        <w:t xml:space="preserve">the </w:t>
+      </w:r>
+      <w:r>
+        <w:rPr>
+          <w:rFonts w:ascii="Minion Pro" w:hAnsi="Minion Pro" w:cstheme="minorHAnsi"/>
+          <w:b w:val="0"/>
+          <w:bCs w:val="0"/>
+          <w:sz w:val="22"/>
+          <w:szCs w:val="22"/>
+        </w:rPr>
+        <w:t>research conducted through books and online</w:t>
+      </w:r>
+      <w:r>
+        <w:rPr>
+          <w:rFonts w:ascii="Minion Pro" w:hAnsi="Minion Pro" w:cstheme="minorHAnsi"/>
+          <w:b w:val="0"/>
+          <w:bCs w:val="0"/>
+          <w:sz w:val="22"/>
+          <w:szCs w:val="22"/>
+        </w:rPr>
+        <w:t xml:space="preserve"> </w:t>
+      </w:r>
+      <w:r>
+        <w:rPr>
+          <w:rFonts w:ascii="Minion Pro" w:hAnsi="Minion Pro" w:cstheme="minorHAnsi"/>
+          <w:b w:val="0"/>
+          <w:bCs w:val="0"/>
+          <w:sz w:val="22"/>
+          <w:szCs w:val="22"/>
+        </w:rPr>
+        <w:t>resources to create a fun, interactive and informative application that will aid both</w:t>
+      </w:r>
+      <w:r>
+        <w:rPr>
+          <w:rFonts w:ascii="Minion Pro" w:hAnsi="Minion Pro" w:cstheme="minorHAnsi"/>
+          <w:b w:val="0"/>
+          <w:bCs w:val="0"/>
+          <w:sz w:val="22"/>
+          <w:szCs w:val="22"/>
+        </w:rPr>
+        <w:t xml:space="preserve"> </w:t>
+      </w:r>
+      <w:r>
+        <w:rPr>
+          <w:rFonts w:ascii="Minion Pro" w:hAnsi="Minion Pro" w:cstheme="minorHAnsi"/>
+          <w:b w:val="0"/>
+          <w:bCs w:val="0"/>
+          <w:sz w:val="22"/>
+          <w:szCs w:val="22"/>
+        </w:rPr>
+        <w:t>students and teachers in primary schools.</w:t>
+      </w:r>
+    </w:p>
+    <w:p>
+      <w:pPr>
+        <w:pStyle w:val="Chapterheading"/>
+        <w:rPr>
+          <w:rFonts w:ascii="Minion Pro" w:hAnsi="Minion Pro" w:cstheme="minorHAnsi"/>
+          <w:b w:val="0"/>
+          <w:bCs w:val="0"/>
+          <w:sz w:val="22"/>
+          <w:szCs w:val="22"/>
+        </w:rPr>
+      </w:pPr>
+      <w:r>
+        <w:rPr>
+          <w:rFonts w:ascii="Minion Pro" w:hAnsi="Minion Pro" w:cstheme="minorHAnsi"/>
+          <w:b w:val="0"/>
+          <w:bCs w:val="0"/>
+          <w:sz w:val="22"/>
+          <w:szCs w:val="22"/>
+        </w:rPr>
+        <w:br/>
+      </w:r>
+      <w:r>
+        <w:rPr>
+          <w:rFonts w:ascii="Minion Pro" w:hAnsi="Minion Pro" w:cstheme="minorHAnsi"/>
+          <w:b w:val="0"/>
+          <w:bCs w:val="0"/>
+          <w:sz w:val="22"/>
+          <w:szCs w:val="22"/>
+        </w:rPr>
+        <w:t>The project w</w:t>
+      </w:r>
+      <w:r>
+        <w:rPr>
+          <w:rFonts w:ascii="Minion Pro" w:hAnsi="Minion Pro" w:cstheme="minorHAnsi"/>
+          <w:b w:val="0"/>
+          <w:bCs w:val="0"/>
+          <w:sz w:val="22"/>
+          <w:szCs w:val="22"/>
+        </w:rPr>
+        <w:t xml:space="preserve">as initially going to </w:t>
+      </w:r>
+      <w:r>
+        <w:rPr>
+          <w:rFonts w:ascii="Minion Pro" w:hAnsi="Minion Pro" w:cstheme="minorHAnsi"/>
+          <w:b w:val="0"/>
+          <w:bCs w:val="0"/>
+          <w:sz w:val="22"/>
+          <w:szCs w:val="22"/>
+        </w:rPr>
+        <w:t>be evaluated by getting in contact with a primary school</w:t>
+      </w:r>
+      <w:r>
+        <w:rPr>
+          <w:rFonts w:ascii="Minion Pro" w:hAnsi="Minion Pro" w:cstheme="minorHAnsi"/>
+          <w:b w:val="0"/>
+          <w:bCs w:val="0"/>
+          <w:sz w:val="22"/>
+          <w:szCs w:val="22"/>
+        </w:rPr>
+        <w:t xml:space="preserve"> </w:t>
+      </w:r>
+      <w:r>
+        <w:rPr>
+          <w:rFonts w:ascii="Minion Pro" w:hAnsi="Minion Pro" w:cstheme="minorHAnsi"/>
+          <w:b w:val="0"/>
+          <w:bCs w:val="0"/>
+          <w:sz w:val="22"/>
+          <w:szCs w:val="22"/>
+        </w:rPr>
+        <w:t>teacher and asking them to use the app during their maths teaching/learning in-class</w:t>
+      </w:r>
+      <w:r>
+        <w:rPr>
+          <w:rFonts w:ascii="Minion Pro" w:hAnsi="Minion Pro" w:cstheme="minorHAnsi"/>
+          <w:b w:val="0"/>
+          <w:bCs w:val="0"/>
+          <w:sz w:val="22"/>
+          <w:szCs w:val="22"/>
+        </w:rPr>
+        <w:t xml:space="preserve"> </w:t>
+      </w:r>
+      <w:r>
+        <w:rPr>
+          <w:rFonts w:ascii="Minion Pro" w:hAnsi="Minion Pro" w:cstheme="minorHAnsi"/>
+          <w:b w:val="0"/>
+          <w:bCs w:val="0"/>
+          <w:sz w:val="22"/>
+          <w:szCs w:val="22"/>
+        </w:rPr>
+        <w:t>and seeing is there any improvement with the use of the app</w:t>
+      </w:r>
+      <w:r>
+        <w:rPr>
+          <w:rFonts w:ascii="Minion Pro" w:hAnsi="Minion Pro" w:cstheme="minorHAnsi"/>
+          <w:b w:val="0"/>
+          <w:bCs w:val="0"/>
+          <w:sz w:val="22"/>
+          <w:szCs w:val="22"/>
+        </w:rPr>
+        <w:t>. T</w:t>
+      </w:r>
+      <w:r>
+        <w:rPr>
+          <w:rFonts w:ascii="Minion Pro" w:hAnsi="Minion Pro" w:cstheme="minorHAnsi"/>
+          <w:b w:val="0"/>
+          <w:bCs w:val="0"/>
+          <w:sz w:val="22"/>
+          <w:szCs w:val="22"/>
+        </w:rPr>
+        <w:t xml:space="preserve">here were </w:t>
+      </w:r>
+      <w:r>
+        <w:rPr>
+          <w:rFonts w:ascii="Minion Pro" w:hAnsi="Minion Pro" w:cstheme="minorHAnsi"/>
+          <w:b w:val="0"/>
+          <w:bCs w:val="0"/>
+          <w:sz w:val="22"/>
+          <w:szCs w:val="22"/>
+        </w:rPr>
+        <w:t xml:space="preserve">also </w:t>
+      </w:r>
+      <w:r>
+        <w:rPr>
+          <w:rFonts w:ascii="Minion Pro" w:hAnsi="Minion Pro" w:cstheme="minorHAnsi"/>
+          <w:b w:val="0"/>
+          <w:bCs w:val="0"/>
+          <w:sz w:val="22"/>
+          <w:szCs w:val="22"/>
+        </w:rPr>
+        <w:t>other plans to</w:t>
+      </w:r>
+      <w:r>
+        <w:rPr>
+          <w:rFonts w:ascii="Minion Pro" w:hAnsi="Minion Pro" w:cstheme="minorHAnsi"/>
+          <w:b w:val="0"/>
+          <w:bCs w:val="0"/>
+          <w:sz w:val="22"/>
+          <w:szCs w:val="22"/>
+        </w:rPr>
+        <w:t xml:space="preserve"> </w:t>
+      </w:r>
+      <w:r>
+        <w:rPr>
+          <w:rFonts w:ascii="Minion Pro" w:hAnsi="Minion Pro" w:cstheme="minorHAnsi"/>
+          <w:b w:val="0"/>
+          <w:bCs w:val="0"/>
+          <w:sz w:val="22"/>
+          <w:szCs w:val="22"/>
+        </w:rPr>
+        <w:t>get a small group of primary school students to</w:t>
+      </w:r>
+      <w:r>
+        <w:rPr>
+          <w:rFonts w:ascii="Minion Pro" w:hAnsi="Minion Pro" w:cstheme="minorHAnsi"/>
+          <w:b w:val="0"/>
+          <w:bCs w:val="0"/>
+          <w:sz w:val="22"/>
+          <w:szCs w:val="22"/>
+        </w:rPr>
+        <w:t xml:space="preserve"> </w:t>
+      </w:r>
+      <w:r>
+        <w:rPr>
+          <w:rFonts w:ascii="Minion Pro" w:hAnsi="Minion Pro" w:cstheme="minorHAnsi"/>
+          <w:b w:val="0"/>
+          <w:bCs w:val="0"/>
+          <w:sz w:val="22"/>
+          <w:szCs w:val="22"/>
+        </w:rPr>
+        <w:t>participate in a study group to try and evaluate its usefulness</w:t>
+      </w:r>
+      <w:r>
+        <w:rPr>
+          <w:rFonts w:ascii="Minion Pro" w:hAnsi="Minion Pro" w:cstheme="minorHAnsi"/>
+          <w:b w:val="0"/>
+          <w:bCs w:val="0"/>
+          <w:sz w:val="22"/>
+          <w:szCs w:val="22"/>
+        </w:rPr>
+        <w:t xml:space="preserve"> but due to the sudden outbreak of Covid-19, by the time the application was ready to be </w:t>
+      </w:r>
+      <w:r>
+        <w:rPr>
+          <w:rFonts w:ascii="Minion Pro" w:hAnsi="Minion Pro" w:cstheme="minorHAnsi"/>
+          <w:b w:val="0"/>
+          <w:bCs w:val="0"/>
+          <w:sz w:val="22"/>
+          <w:szCs w:val="22"/>
+        </w:rPr>
+        <w:t>tested, neither of these evaluations were possible due to the country being on lock down. Other testing methods were conducted instead and these are discussed further on in the document.</w:t>
+      </w:r>
+      <w:bookmarkStart w:id="0" w:name="_GoBack"/>
+      <w:bookmarkEnd w:id="0"/>
+    </w:p>
+    <w:p>
+      <w:pPr>
+        <w:pStyle w:val="Chapterheading"/>
+      </w:pPr>
     </w:p>
     <w:p>
       <w:pPr>
@@ -3212,13 +4286,13 @@
       <w:pPr>
         <w:pStyle w:val="Heading1"/>
       </w:pPr>
-      <w:bookmarkStart w:id="0" w:name="_Toc21459636"/>
-      <w:bookmarkStart w:id="1" w:name="_Toc36820338"/>
+      <w:bookmarkStart w:id="1" w:name="_Toc21459636"/>
+      <w:bookmarkStart w:id="2" w:name="_Toc36820338"/>
       <w:r>
         <w:t>1. Introduction</w:t>
       </w:r>
-      <w:bookmarkEnd w:id="0"/>
       <w:bookmarkEnd w:id="1"/>
+      <w:bookmarkEnd w:id="2"/>
     </w:p>
     <w:p/>
     <w:p>
@@ -3229,21 +4303,16 @@
           <w:numId w:val="2"/>
         </w:numPr>
       </w:pPr>
-      <w:bookmarkStart w:id="2" w:name="_Toc21459637"/>
-      <w:bookmarkStart w:id="3" w:name="_Toc36820339"/>
+      <w:bookmarkStart w:id="3" w:name="_Toc21459637"/>
+      <w:bookmarkStart w:id="4" w:name="_Toc36820339"/>
       <w:r>
         <w:t>Project Background</w:t>
       </w:r>
-      <w:bookmarkEnd w:id="2"/>
       <w:bookmarkEnd w:id="3"/>
-    </w:p>
-    <w:p>
-      <w:pPr>
-        <w:pStyle w:val="Heading2"/>
-        <w:numPr>
-          <w:ilvl w:val="0"/>
-          <w:numId w:val="0"/>
-        </w:numPr>
+      <w:bookmarkEnd w:id="4"/>
+    </w:p>
+    <w:p>
+      <w:pPr>
         <w:rPr>
           <w:lang w:val="en-US"/>
         </w:rPr>
@@ -3252,11 +4321,459 @@
     <w:p>
       <w:pPr>
         <w:rPr>
-          <w:lang w:val="en-US"/>
-        </w:rPr>
-      </w:pPr>
-      <w:bookmarkStart w:id="4" w:name="_GoBack"/>
-      <w:bookmarkEnd w:id="4"/>
+          <w:sz w:val="24"/>
+          <w:szCs w:val="24"/>
+        </w:rPr>
+      </w:pPr>
+      <w:r>
+        <w:rPr>
+          <w:sz w:val="24"/>
+          <w:szCs w:val="24"/>
+        </w:rPr>
+        <w:t>Many sources state that children</w:t>
+      </w:r>
+      <w:r>
+        <w:rPr>
+          <w:sz w:val="24"/>
+          <w:szCs w:val="24"/>
+        </w:rPr>
+        <w:t>,</w:t>
+      </w:r>
+      <w:r>
+        <w:rPr>
+          <w:sz w:val="24"/>
+          <w:szCs w:val="24"/>
+        </w:rPr>
+        <w:t xml:space="preserve"> even from young ages</w:t>
+      </w:r>
+      <w:r>
+        <w:rPr>
+          <w:sz w:val="24"/>
+          <w:szCs w:val="24"/>
+        </w:rPr>
+        <w:t>,</w:t>
+      </w:r>
+      <w:r>
+        <w:rPr>
+          <w:sz w:val="24"/>
+          <w:szCs w:val="24"/>
+        </w:rPr>
+        <w:t xml:space="preserve"> can learn a lot by using technology and can reinforce information already covered in the</w:t>
+      </w:r>
+      <w:r>
+        <w:rPr>
+          <w:sz w:val="24"/>
+          <w:szCs w:val="24"/>
+        </w:rPr>
+        <w:t>ir school</w:t>
+      </w:r>
+      <w:r>
+        <w:rPr>
+          <w:sz w:val="24"/>
+          <w:szCs w:val="24"/>
+        </w:rPr>
+        <w:t xml:space="preserve"> curriculum</w:t>
+      </w:r>
+      <w:r>
+        <w:rPr>
+          <w:sz w:val="24"/>
+          <w:szCs w:val="24"/>
+        </w:rPr>
+        <w:t xml:space="preserve">s </w:t>
+      </w:r>
+      <w:r>
+        <w:rPr>
+          <w:sz w:val="24"/>
+          <w:szCs w:val="24"/>
+        </w:rPr>
+        <w:t xml:space="preserve">through gamification </w:t>
+      </w:r>
+      <w:r>
+        <w:rPr>
+          <w:sz w:val="24"/>
+          <w:szCs w:val="24"/>
+        </w:rPr>
+        <w:t>in</w:t>
+      </w:r>
+      <w:r>
+        <w:rPr>
+          <w:sz w:val="24"/>
+          <w:szCs w:val="24"/>
+        </w:rPr>
+        <w:t xml:space="preserve"> apps on phones or tablets. Below are articles and documents about these sources and also includes some research </w:t>
+      </w:r>
+      <w:r>
+        <w:rPr>
+          <w:sz w:val="24"/>
+          <w:szCs w:val="24"/>
+        </w:rPr>
+        <w:t>conducted</w:t>
+      </w:r>
+      <w:r>
+        <w:rPr>
+          <w:sz w:val="24"/>
+          <w:szCs w:val="24"/>
+        </w:rPr>
+        <w:t xml:space="preserve"> to find what the best programming language would be to write the Primary Mathletes application using:</w:t>
+      </w:r>
+      <w:r>
+        <w:rPr>
+          <w:sz w:val="24"/>
+          <w:szCs w:val="24"/>
+        </w:rPr>
+        <w:br/>
+      </w:r>
+      <w:r>
+        <w:rPr>
+          <w:sz w:val="24"/>
+          <w:szCs w:val="24"/>
+        </w:rPr>
+        <w:br/>
+      </w:r>
+      <w:r>
+        <w:rPr>
+          <w:sz w:val="24"/>
+          <w:szCs w:val="24"/>
+        </w:rPr>
+        <w:t xml:space="preserve">One paper </w:t>
+      </w:r>
+      <w:r>
+        <w:rPr>
+          <w:sz w:val="24"/>
+          <w:szCs w:val="24"/>
+        </w:rPr>
+        <w:t xml:space="preserve">discusses the different programming environments that are available for mobile platforms such as </w:t>
+      </w:r>
+      <w:r>
+        <w:rPr>
+          <w:sz w:val="24"/>
+          <w:szCs w:val="24"/>
+        </w:rPr>
+        <w:t>P</w:t>
+      </w:r>
+      <w:r>
+        <w:rPr>
+          <w:sz w:val="24"/>
+          <w:szCs w:val="24"/>
+        </w:rPr>
+        <w:t xml:space="preserve">ython, </w:t>
+      </w:r>
+      <w:r>
+        <w:rPr>
+          <w:sz w:val="24"/>
+          <w:szCs w:val="24"/>
+        </w:rPr>
+        <w:t>C</w:t>
+      </w:r>
+      <w:r>
+        <w:rPr>
+          <w:sz w:val="24"/>
+          <w:szCs w:val="24"/>
+        </w:rPr>
+        <w:t xml:space="preserve">#, and </w:t>
+      </w:r>
+      <w:r>
+        <w:rPr>
+          <w:sz w:val="24"/>
+          <w:szCs w:val="24"/>
+        </w:rPr>
+        <w:t>J</w:t>
+      </w:r>
+      <w:r>
+        <w:rPr>
+          <w:sz w:val="24"/>
+          <w:szCs w:val="24"/>
+        </w:rPr>
+        <w:t xml:space="preserve">ava through Android Studio. The </w:t>
+      </w:r>
+      <w:r>
+        <w:rPr>
+          <w:sz w:val="24"/>
+          <w:szCs w:val="24"/>
+        </w:rPr>
+        <w:t xml:space="preserve">paper mentions </w:t>
+      </w:r>
+      <w:r>
+        <w:rPr>
+          <w:i/>
+          <w:iCs/>
+          <w:sz w:val="24"/>
+          <w:szCs w:val="24"/>
+        </w:rPr>
+        <w:t>“</w:t>
+      </w:r>
+      <w:r>
+        <w:rPr>
+          <w:i/>
+          <w:iCs/>
+          <w:sz w:val="24"/>
+          <w:szCs w:val="24"/>
+        </w:rPr>
+        <w:t>the flexibility of Python for mobile platforms</w:t>
+      </w:r>
+      <w:r>
+        <w:rPr>
+          <w:i/>
+          <w:iCs/>
+          <w:sz w:val="24"/>
+          <w:szCs w:val="24"/>
+        </w:rPr>
+        <w:t xml:space="preserve">”. </w:t>
+      </w:r>
+      <w:r>
+        <w:rPr>
+          <w:sz w:val="24"/>
+          <w:szCs w:val="24"/>
+        </w:rPr>
+        <w:t>[1]</w:t>
+      </w:r>
+      <w:r>
+        <w:rPr>
+          <w:sz w:val="24"/>
+          <w:szCs w:val="24"/>
+        </w:rPr>
+        <w:t xml:space="preserve"> </w:t>
+      </w:r>
+      <w:r>
+        <w:rPr>
+          <w:sz w:val="24"/>
+          <w:szCs w:val="24"/>
+        </w:rPr>
+        <w:t xml:space="preserve">Originally the Primary Mathletes application was going to be developed using Android Studio which, for a lot of cases is not very user-friendly in comparison to something like </w:t>
+      </w:r>
+      <w:r>
+        <w:rPr>
+          <w:sz w:val="24"/>
+          <w:szCs w:val="24"/>
+        </w:rPr>
+        <w:t>P</w:t>
+      </w:r>
+      <w:r>
+        <w:rPr>
+          <w:sz w:val="24"/>
+          <w:szCs w:val="24"/>
+        </w:rPr>
+        <w:t>ython which lets you do a lot</w:t>
+      </w:r>
+      <w:r>
+        <w:rPr>
+          <w:sz w:val="24"/>
+          <w:szCs w:val="24"/>
+        </w:rPr>
+        <w:t xml:space="preserve"> with less</w:t>
+      </w:r>
+      <w:r>
+        <w:rPr>
+          <w:sz w:val="24"/>
+          <w:szCs w:val="24"/>
+        </w:rPr>
+        <w:t xml:space="preserve"> code</w:t>
+      </w:r>
+      <w:r>
+        <w:rPr>
+          <w:sz w:val="24"/>
+          <w:szCs w:val="24"/>
+        </w:rPr>
+        <w:t xml:space="preserve"> and so this is what was chosen to develop the application of this project</w:t>
+      </w:r>
+      <w:r>
+        <w:rPr>
+          <w:sz w:val="24"/>
+          <w:szCs w:val="24"/>
+        </w:rPr>
+        <w:t>.</w:t>
+      </w:r>
+    </w:p>
+    <w:p>
+      <w:pPr>
+        <w:rPr>
+          <w:sz w:val="24"/>
+          <w:szCs w:val="24"/>
+          <w:lang w:val="en-GB"/>
+        </w:rPr>
+      </w:pPr>
+      <w:r>
+        <w:rPr>
+          <w:sz w:val="24"/>
+          <w:szCs w:val="24"/>
+        </w:rPr>
+        <w:t xml:space="preserve">Another </w:t>
+      </w:r>
+      <w:r>
+        <w:rPr>
+          <w:sz w:val="24"/>
+          <w:szCs w:val="24"/>
+        </w:rPr>
+        <w:t xml:space="preserve">paper discusses how the use of mobile devices such as iPads can be used by teachers to make the teaching of maths more efficient and more involved by having data stores with a piece of software on a mobile device. </w:t>
+      </w:r>
+      <w:r>
+        <w:rPr>
+          <w:sz w:val="24"/>
+          <w:szCs w:val="24"/>
+        </w:rPr>
+        <w:t xml:space="preserve">It found that </w:t>
+      </w:r>
+      <w:r>
+        <w:rPr>
+          <w:i/>
+          <w:iCs/>
+          <w:sz w:val="24"/>
+          <w:szCs w:val="24"/>
+        </w:rPr>
+        <w:t>“</w:t>
+      </w:r>
+      <w:r>
+        <w:rPr>
+          <w:i/>
+          <w:iCs/>
+          <w:sz w:val="24"/>
+          <w:szCs w:val="24"/>
+        </w:rPr>
+        <w:t>pre-service and in-service teachers saw value in integrating iPads  into  Maths  education as  a  tool to  promote student  learning</w:t>
+      </w:r>
+      <w:r>
+        <w:rPr>
+          <w:i/>
+          <w:iCs/>
+          <w:sz w:val="24"/>
+          <w:szCs w:val="24"/>
+        </w:rPr>
+        <w:t>”</w:t>
+      </w:r>
+      <w:r>
+        <w:rPr>
+          <w:sz w:val="24"/>
+          <w:szCs w:val="24"/>
+        </w:rPr>
+        <w:t xml:space="preserve"> </w:t>
+      </w:r>
+      <w:r>
+        <w:rPr>
+          <w:sz w:val="24"/>
+          <w:szCs w:val="24"/>
+        </w:rPr>
+        <w:t>[2]</w:t>
+      </w:r>
+      <w:r>
+        <w:rPr>
+          <w:sz w:val="24"/>
+          <w:szCs w:val="24"/>
+        </w:rPr>
+        <w:t xml:space="preserve"> and i</w:t>
+      </w:r>
+      <w:r>
+        <w:rPr>
+          <w:sz w:val="24"/>
+          <w:szCs w:val="24"/>
+        </w:rPr>
+        <w:t xml:space="preserve">t also discusses several mobile learning approaches and how they can affect a student’s learning positively or negatively. </w:t>
+      </w:r>
+    </w:p>
+    <w:p>
+      <w:pPr>
+        <w:rPr>
+          <w:sz w:val="24"/>
+          <w:szCs w:val="24"/>
+        </w:rPr>
+      </w:pPr>
+      <w:r>
+        <w:rPr>
+          <w:sz w:val="24"/>
+          <w:szCs w:val="24"/>
+        </w:rPr>
+        <w:t xml:space="preserve">Another piece speaks about how in South Africa there is limited access to PC’s in many homes but yet there are </w:t>
+      </w:r>
+      <w:r>
+        <w:rPr>
+          <w:i/>
+          <w:iCs/>
+          <w:sz w:val="24"/>
+          <w:szCs w:val="24"/>
+        </w:rPr>
+        <w:t>“</w:t>
+      </w:r>
+      <w:r>
+        <w:rPr>
+          <w:i/>
+          <w:iCs/>
+          <w:sz w:val="24"/>
+          <w:szCs w:val="24"/>
+        </w:rPr>
+        <w:t>three million teenagers have Java enabled cell phones</w:t>
+      </w:r>
+      <w:r>
+        <w:rPr>
+          <w:i/>
+          <w:iCs/>
+          <w:sz w:val="24"/>
+          <w:szCs w:val="24"/>
+        </w:rPr>
+        <w:t xml:space="preserve">” </w:t>
+      </w:r>
+      <w:r>
+        <w:rPr>
+          <w:sz w:val="24"/>
+          <w:szCs w:val="24"/>
+        </w:rPr>
+        <w:t xml:space="preserve"> [3] which would strongly benefit from mobile learning or m-learning applications due to the inaccessibility of web apps in that region of the world.</w:t>
+      </w:r>
+    </w:p>
+    <w:p>
+      <w:pPr>
+        <w:rPr>
+          <w:sz w:val="24"/>
+          <w:szCs w:val="24"/>
+        </w:rPr>
+      </w:pPr>
+      <w:r>
+        <w:rPr>
+          <w:sz w:val="24"/>
+          <w:szCs w:val="24"/>
+        </w:rPr>
+        <w:t>Th</w:t>
+      </w:r>
+      <w:r>
+        <w:rPr>
+          <w:sz w:val="24"/>
+          <w:szCs w:val="24"/>
+        </w:rPr>
+        <w:t>e final</w:t>
+      </w:r>
+      <w:r>
+        <w:rPr>
+          <w:sz w:val="24"/>
+          <w:szCs w:val="24"/>
+        </w:rPr>
+        <w:t xml:space="preserve"> paper </w:t>
+      </w:r>
+      <w:r>
+        <w:rPr>
+          <w:sz w:val="24"/>
+          <w:szCs w:val="24"/>
+        </w:rPr>
+        <w:t xml:space="preserve">looked at </w:t>
+      </w:r>
+      <w:r>
+        <w:rPr>
+          <w:sz w:val="24"/>
+          <w:szCs w:val="24"/>
+        </w:rPr>
+        <w:t>discusses the differences between e-learning (using a PC to teach students) and m-learning (using mobile devices) such as handheld phones and tablets that are internet-enabled and how m-learning is a lot more accessible because there is no hardware limitation of PC’s because almost everyone nowadays already owns a mobile phone.</w:t>
+      </w:r>
+      <w:r>
+        <w:rPr>
+          <w:sz w:val="24"/>
+          <w:szCs w:val="24"/>
+        </w:rPr>
+        <w:t xml:space="preserve"> This </w:t>
+      </w:r>
+      <w:r>
+        <w:rPr>
+          <w:sz w:val="24"/>
+          <w:szCs w:val="24"/>
+        </w:rPr>
+        <w:t>cuts the cost of textbooks and on building expensive computer rooms for students. [4]</w:t>
+      </w:r>
     </w:p>
     <w:p>
       <w:pPr>
@@ -3282,26 +4799,28 @@
       <w:bookmarkEnd w:id="6"/>
     </w:p>
     <w:p/>
-    <w:p>
-      <w:r>
-        <w:t>,</w:t>
-      </w:r>
+    <w:p/>
+    <w:p>
+      <w:pPr>
+        <w:rPr>
+          <w:lang w:val="en-US"/>
+        </w:rPr>
+      </w:pPr>
+    </w:p>
+    <w:p>
+      <w:pPr>
+        <w:rPr>
+          <w:lang w:val="en-US"/>
+        </w:rPr>
+      </w:pPr>
     </w:p>
     <w:p>
       <w:pPr>
         <w:pStyle w:val="Heading2"/>
         <w:numPr>
-          <w:ilvl w:val="0"/>
-          <w:numId w:val="0"/>
+          <w:ilvl w:val="1"/>
+          <w:numId w:val="2"/>
         </w:numPr>
-        <w:rPr>
-          <w:lang w:val="en-US"/>
-        </w:rPr>
-      </w:pPr>
-    </w:p>
-    <w:p>
-      <w:pPr>
-        <w:pStyle w:val="Heading2"/>
       </w:pPr>
       <w:bookmarkStart w:id="7" w:name="_Toc21459639"/>
       <w:bookmarkStart w:id="8" w:name="_Toc36820341"/>
@@ -3321,6 +4840,10 @@
     <w:p>
       <w:pPr>
         <w:pStyle w:val="Heading2"/>
+        <w:numPr>
+          <w:ilvl w:val="1"/>
+          <w:numId w:val="2"/>
+        </w:numPr>
       </w:pPr>
       <w:bookmarkStart w:id="9" w:name="_Toc21459640"/>
       <w:bookmarkStart w:id="10" w:name="_Toc36820342"/>
@@ -3340,6 +4863,10 @@
     <w:p>
       <w:pPr>
         <w:pStyle w:val="Heading2"/>
+        <w:numPr>
+          <w:ilvl w:val="1"/>
+          <w:numId w:val="2"/>
+        </w:numPr>
       </w:pPr>
       <w:bookmarkStart w:id="11" w:name="_Toc21459641"/>
       <w:bookmarkStart w:id="12" w:name="_Toc36820343"/>
@@ -4075,9 +5602,34 @@
           <w:i/>
           <w:iCs/>
         </w:rPr>
-        <w:t xml:space="preserve">*find section with </w:t>
-      </w:r>
-      <w:proofErr w:type="spellStart"/>
+        <w:t>*find section with airtable in it *</w:t>
+      </w:r>
+      <w:r>
+        <w:t xml:space="preserve">Airtable was used to document any bugs that were found while testing and </w:t>
+      </w:r>
+      <w:r>
+        <w:t>there are still a number of low to normal level bugs that were found too late in the testing phase to be fixed. The application still runs with these issues present but they are quality of life fixes that would be beneficial to</w:t>
+      </w:r>
+      <w:r>
+        <w:t xml:space="preserve"> implement</w:t>
+      </w:r>
+      <w:r>
+        <w:t xml:space="preserve">. When providing an application to younger students it would be especially important to integrate aspects such as having the minigame wait a second after each correct or incorrect answer to guard the user from miss-clicking the next answer </w:t>
+      </w:r>
+      <w:r>
+        <w:t>straight away, which is a possibility in the current state of the application so this would be one of the first things to be fixed in the future.</w:t>
+      </w:r>
+    </w:p>
+    <w:p>
+      <w:r>
+        <w:t>In the future it would also be necessary to come up with a</w:t>
+      </w:r>
+      <w:r>
+        <w:t xml:space="preserve"> different</w:t>
+      </w:r>
+      <w:r>
+        <w:t xml:space="preserve"> system for storing the users data. The firebase database that is used currently in this project works but as seen in the </w:t>
+      </w:r>
       <w:r>
         <w:rPr>
           <w:b/>
@@ -4085,9 +5637,8 @@
           <w:i/>
           <w:iCs/>
         </w:rPr>
-        <w:t>airtable</w:t>
-      </w:r>
-      <w:proofErr w:type="spellEnd"/>
+        <w:t>*section where the fact that the app doesn’t compile because of firebase is mentioned*</w:t>
+      </w:r>
       <w:r>
         <w:rPr>
           <w:b/>
@@ -4095,63 +5646,6 @@
           <w:i/>
           <w:iCs/>
         </w:rPr>
-        <w:t xml:space="preserve"> in it *</w:t>
-      </w:r>
-      <w:proofErr w:type="spellStart"/>
-      <w:r>
-        <w:t>Airtable</w:t>
-      </w:r>
-      <w:proofErr w:type="spellEnd"/>
-      <w:r>
-        <w:t xml:space="preserve"> was used to document any bugs that were found while testing and </w:t>
-      </w:r>
-      <w:r>
-        <w:t>there are still a number of low to normal level bugs that were found too late in the testing phase to be fixed. The application still runs with these issues present but they are quality of life fixes that would be beneficial to</w:t>
-      </w:r>
-      <w:r>
-        <w:t xml:space="preserve"> implement</w:t>
-      </w:r>
-      <w:r>
-        <w:t xml:space="preserve">. When providing an application to younger students it would be especially important to integrate aspects such as having the minigame wait a second after each correct or incorrect answer to guard the user from miss-clicking the next answer </w:t>
-      </w:r>
-      <w:r>
-        <w:t>straight away, which is a possibility in the current state of the application so this would be one of the first things to be fixed in the future.</w:t>
-      </w:r>
-    </w:p>
-    <w:p>
-      <w:r>
-        <w:t>In the future it would also be necessary to come up with a</w:t>
-      </w:r>
-      <w:r>
-        <w:t xml:space="preserve"> different</w:t>
-      </w:r>
-      <w:r>
-        <w:t xml:space="preserve"> system for storing the </w:t>
-      </w:r>
-      <w:proofErr w:type="gramStart"/>
-      <w:r>
-        <w:t>users</w:t>
-      </w:r>
-      <w:proofErr w:type="gramEnd"/>
-      <w:r>
-        <w:t xml:space="preserve"> data. The firebase database that is used currently in this project works but as seen in the </w:t>
-      </w:r>
-      <w:r>
-        <w:rPr>
-          <w:b/>
-          <w:bCs/>
-          <w:i/>
-          <w:iCs/>
-        </w:rPr>
-        <w:t>*section where the fact that the app doesn’t compile because of firebase is mentioned*</w:t>
-      </w:r>
-      <w:r>
-        <w:rPr>
-          <w:b/>
-          <w:bCs/>
-          <w:i/>
-          <w:iCs/>
-        </w:rPr>
         <w:t xml:space="preserve"> </w:t>
       </w:r>
       <w:r>
@@ -4167,13 +5661,8 @@
         <w:t xml:space="preserve">not </w:t>
       </w:r>
       <w:r>
-        <w:t xml:space="preserve">supported by </w:t>
-      </w:r>
-      <w:proofErr w:type="spellStart"/>
-      <w:r>
-        <w:t>Buildozer</w:t>
-      </w:r>
-      <w:proofErr w:type="spellEnd"/>
+        <w:t>supported by Buildozer</w:t>
+      </w:r>
       <w:r>
         <w:t xml:space="preserve"> for some reason</w:t>
       </w:r>
@@ -4210,10 +5699,7 @@
     </w:p>
     <w:p>
       <w:r>
-        <w:t xml:space="preserve">Creating more </w:t>
-      </w:r>
-      <w:r>
-        <w:t>minigames would be vital to the future success of this project as only having a single type of question</w:t>
+        <w:t>Creating more minigames would be vital to the future success of this project as only having a single type of question</w:t>
       </w:r>
       <w:r>
         <w:t xml:space="preserve"> </w:t>
@@ -4277,6 +5763,18 @@
       </w:r>
       <w:r>
         <w:t xml:space="preserve"> class.</w:t>
+      </w:r>
+    </w:p>
+    <w:p>
+      <w:r>
+        <w:t>Other smaller and quicker additions to the application could be made, such as an improved experience system. The one implemented at the moment can be exploited easily by spamming any of the potential answer buttons and, if the user is lucky, no matter what questions they answer they will still end up gaining experience points that will eventually unlock all of the levels available in the game without ever actually learning anything. Such exploits could be detrimental to the success of the application in the future. Bringing the minigame system that Duolingo uses into the Primary Mathletes system may be beneficial, this is where if a user gets three questions wrong in any given minigame they are automatically kicked out of the minigame with 0 experience points gained so users are forced to think about the answers they are giving and not just mindlessly pressing buttons until they unlock all of the available levels.</w:t>
+      </w:r>
+    </w:p>
+    <w:p>
+      <w:r>
+        <w:lastRenderedPageBreak/>
+        <w:br/>
+        <w:t>Another small feature that could be implemented but that would be very beneficial to teachers using the application as a supplemental teaching aid is seeding. This would involve giving out a seed for every “random” set of questions that could be copied and sent out to each student so that they would all receive the same set of random questions at the same time so that the teacher could observe whether the majority of their class actually has knowledge about recently studied aspects of the curriculum or whether the teacher needs to revisit these sections again.</w:t>
       </w:r>
     </w:p>
     <w:p>
@@ -4343,51 +5841,7 @@
           <w:sz w:val="22"/>
           <w:szCs w:val="22"/>
         </w:rPr>
-        <w:t xml:space="preserve">[1] </w:t>
-      </w:r>
-      <w:proofErr w:type="spellStart"/>
-      <w:r>
-        <w:rPr>
-          <w:rFonts w:ascii="Arial" w:hAnsi="Arial" w:cs="Arial"/>
-          <w:b w:val="0"/>
-          <w:bCs w:val="0"/>
-          <w:sz w:val="22"/>
-          <w:szCs w:val="22"/>
-        </w:rPr>
-        <w:t>Emetere</w:t>
-      </w:r>
-      <w:proofErr w:type="spellEnd"/>
-      <w:r>
-        <w:rPr>
-          <w:rFonts w:ascii="Arial" w:hAnsi="Arial" w:cs="Arial"/>
-          <w:b w:val="0"/>
-          <w:bCs w:val="0"/>
-          <w:sz w:val="22"/>
-          <w:szCs w:val="22"/>
-        </w:rPr>
-        <w:t xml:space="preserve"> M. E., Oluwafemi T. J., </w:t>
-      </w:r>
-      <w:proofErr w:type="spellStart"/>
-      <w:r>
-        <w:rPr>
-          <w:rFonts w:ascii="Arial" w:hAnsi="Arial" w:cs="Arial"/>
-          <w:b w:val="0"/>
-          <w:bCs w:val="0"/>
-          <w:sz w:val="22"/>
-          <w:szCs w:val="22"/>
-        </w:rPr>
-        <w:t>Akinlusi</w:t>
-      </w:r>
-      <w:proofErr w:type="spellEnd"/>
-      <w:r>
-        <w:rPr>
-          <w:rFonts w:ascii="Arial" w:hAnsi="Arial" w:cs="Arial"/>
-          <w:b w:val="0"/>
-          <w:bCs w:val="0"/>
-          <w:sz w:val="22"/>
-          <w:szCs w:val="22"/>
-        </w:rPr>
-        <w:t xml:space="preserve"> T., Allen M. C., Ama E. C. - </w:t>
+        <w:t xml:space="preserve">[1] Emetere M. E., Oluwafemi T. J., Akinlusi T., Allen M. C., Ama E. C. - </w:t>
       </w:r>
       <w:r>
         <w:rPr>
@@ -4419,7 +5873,7 @@
         <w:pStyle w:val="Heading"/>
         <w:ind w:left="720"/>
       </w:pPr>
-      <w:hyperlink r:id="rId13" w:history="1">
+      <w:hyperlink r:id="rId11" w:history="1">
         <w:bookmarkStart w:id="80" w:name="_Toc36820214"/>
         <w:bookmarkStart w:id="81" w:name="_Toc36820337"/>
         <w:bookmarkStart w:id="82" w:name="_Toc36820377"/>
@@ -4438,6 +5892,23 @@
         <w:bookmarkEnd w:id="81"/>
         <w:bookmarkEnd w:id="82"/>
       </w:hyperlink>
+      <w:r>
+        <w:rPr>
+          <w:rStyle w:val="Hyperlink"/>
+          <w:rFonts w:ascii="Arial" w:hAnsi="Arial" w:cs="Arial"/>
+          <w:b w:val="0"/>
+          <w:bCs w:val="0"/>
+          <w:sz w:val="22"/>
+          <w:szCs w:val="22"/>
+        </w:rPr>
+        <w:t xml:space="preserve"> </w:t>
+      </w:r>
+      <w:r>
+        <w:rPr>
+          <w:rFonts w:ascii="Minion Pro" w:hAnsi="Minion Pro"/>
+        </w:rPr>
+        <w:t>[Accessed 8 Dec. 2019].</w:t>
+      </w:r>
     </w:p>
     <w:p>
       <w:pPr>
@@ -4468,7 +5939,7 @@
         </w:rPr>
         <w:t xml:space="preserve">[2] Matthew Kearney and Damian Maher  - MOBILE LEARNING IN MATHS TEACHER EDUCATION: USING IPADS TO SUPPORT PRE-SERVICE TEACHERS’ PROFESSIONAL DEVELOPMENT: </w:t>
       </w:r>
-      <w:hyperlink r:id="rId14" w:history="1">
+      <w:hyperlink r:id="rId12" w:history="1">
         <w:r>
           <w:rPr>
             <w:rStyle w:val="Hyperlink"/>
@@ -4479,6 +5950,21 @@
           <w:t>https://www.researchgate.net/profile/Matthew_Kearney/publication/285751515_Mobile_learning_in_maths_teacher_education_Using_ipads_to_support_pre-service_teachers'_professional_development/links/568c55ca08ae153299b66628.pdf</w:t>
         </w:r>
       </w:hyperlink>
+      <w:r>
+        <w:rPr>
+          <w:rStyle w:val="Hyperlink"/>
+          <w:rFonts w:ascii="Arial" w:hAnsi="Arial" w:cs="Arial"/>
+          <w:sz w:val="22"/>
+          <w:szCs w:val="22"/>
+        </w:rPr>
+        <w:t xml:space="preserve"> </w:t>
+      </w:r>
+      <w:r>
+        <w:rPr>
+          <w:rFonts w:ascii="Minion Pro" w:hAnsi="Minion Pro"/>
+        </w:rPr>
+        <w:t>[Accessed 8 Dec. 2019].</w:t>
+      </w:r>
     </w:p>
     <w:p>
       <w:pPr>
@@ -4507,45 +5993,9 @@
           <w:sz w:val="22"/>
           <w:szCs w:val="22"/>
         </w:rPr>
-        <w:t xml:space="preserve">[3] </w:t>
-      </w:r>
-      <w:proofErr w:type="spellStart"/>
-      <w:r>
-        <w:rPr>
-          <w:rFonts w:ascii="Arial" w:hAnsi="Arial" w:cs="Arial"/>
-          <w:sz w:val="22"/>
-          <w:szCs w:val="22"/>
-        </w:rPr>
-        <w:t>Machdel</w:t>
-      </w:r>
-      <w:proofErr w:type="spellEnd"/>
-      <w:r>
-        <w:rPr>
-          <w:rFonts w:ascii="Arial" w:hAnsi="Arial" w:cs="Arial"/>
-          <w:sz w:val="22"/>
-          <w:szCs w:val="22"/>
-        </w:rPr>
-        <w:t xml:space="preserve"> </w:t>
-      </w:r>
-      <w:proofErr w:type="spellStart"/>
-      <w:r>
-        <w:rPr>
-          <w:rFonts w:ascii="Arial" w:hAnsi="Arial" w:cs="Arial"/>
-          <w:sz w:val="22"/>
-          <w:szCs w:val="22"/>
-        </w:rPr>
-        <w:t>Matthee</w:t>
-      </w:r>
-      <w:proofErr w:type="spellEnd"/>
-      <w:r>
-        <w:rPr>
-          <w:rFonts w:ascii="Arial" w:hAnsi="Arial" w:cs="Arial"/>
-          <w:sz w:val="22"/>
-          <w:szCs w:val="22"/>
-        </w:rPr>
-        <w:t xml:space="preserve">, Jacobus - Mathematics on the Move: Supporting Mathematics Learners through Mobile Technology in South Africa: </w:t>
-      </w:r>
-      <w:hyperlink r:id="rId15" w:history="1">
+        <w:t xml:space="preserve">[3] Machdel Matthee, Jacobus - Mathematics on the Move: Supporting Mathematics Learners through Mobile Technology in South Africa: </w:t>
+      </w:r>
+      <w:hyperlink r:id="rId13" w:history="1">
         <w:r>
           <w:rPr>
             <w:rStyle w:val="Hyperlink"/>
@@ -4556,6 +6006,21 @@
           <w:t>https://www.researchgate.net/profile/Machdel_Matthee/publication/238749401_Mathematics_on_the_Move_Supporting_Mathematics_Learners_through_Mobile_Technology_in_South/links/0a85e53c38801e8c9d000000/Mathematics-on-the-Move-Supporting-Mathematics-Learners-through-Mobile-Technology-in-South.pdf</w:t>
         </w:r>
       </w:hyperlink>
+      <w:r>
+        <w:rPr>
+          <w:rStyle w:val="Hyperlink"/>
+          <w:rFonts w:ascii="Arial" w:hAnsi="Arial" w:cs="Arial"/>
+          <w:sz w:val="22"/>
+          <w:szCs w:val="22"/>
+        </w:rPr>
+        <w:t xml:space="preserve"> </w:t>
+      </w:r>
+      <w:r>
+        <w:rPr>
+          <w:rFonts w:ascii="Minion Pro" w:hAnsi="Minion Pro"/>
+        </w:rPr>
+        <w:t>[Accessed 8 Dec. 2019].</w:t>
+      </w:r>
     </w:p>
     <w:p>
       <w:pPr>
@@ -4584,63 +6049,9 @@
           <w:sz w:val="22"/>
           <w:szCs w:val="22"/>
         </w:rPr>
-        <w:t>[4] Al-</w:t>
-      </w:r>
-      <w:proofErr w:type="spellStart"/>
-      <w:r>
-        <w:rPr>
-          <w:rFonts w:ascii="Arial" w:hAnsi="Arial" w:cs="Arial"/>
-          <w:sz w:val="22"/>
-          <w:szCs w:val="22"/>
-        </w:rPr>
-        <w:t>Zeidi</w:t>
-      </w:r>
-      <w:proofErr w:type="spellEnd"/>
-      <w:r>
-        <w:rPr>
-          <w:rFonts w:ascii="Arial" w:hAnsi="Arial" w:cs="Arial"/>
-          <w:sz w:val="22"/>
-          <w:szCs w:val="22"/>
-        </w:rPr>
-        <w:t>, A, Al-</w:t>
-      </w:r>
-      <w:proofErr w:type="spellStart"/>
-      <w:r>
-        <w:rPr>
-          <w:rFonts w:ascii="Arial" w:hAnsi="Arial" w:cs="Arial"/>
-          <w:sz w:val="22"/>
-          <w:szCs w:val="22"/>
-        </w:rPr>
-        <w:t>Kindi</w:t>
-      </w:r>
-      <w:proofErr w:type="spellEnd"/>
-      <w:r>
-        <w:rPr>
-          <w:rFonts w:ascii="Arial" w:hAnsi="Arial" w:cs="Arial"/>
-          <w:sz w:val="22"/>
-          <w:szCs w:val="22"/>
-        </w:rPr>
-        <w:t>, K, Al-</w:t>
-      </w:r>
-      <w:proofErr w:type="spellStart"/>
-      <w:r>
-        <w:rPr>
-          <w:rFonts w:ascii="Arial" w:hAnsi="Arial" w:cs="Arial"/>
-          <w:sz w:val="22"/>
-          <w:szCs w:val="22"/>
-        </w:rPr>
-        <w:t>Khanjari</w:t>
-      </w:r>
-      <w:proofErr w:type="spellEnd"/>
-      <w:r>
-        <w:rPr>
-          <w:rFonts w:ascii="Arial" w:hAnsi="Arial" w:cs="Arial"/>
-          <w:sz w:val="22"/>
-          <w:szCs w:val="22"/>
-        </w:rPr>
-        <w:t xml:space="preserve">, Z. A. - SQU Future: From E-Learning to M-Learning Application Development: </w:t>
-      </w:r>
-      <w:hyperlink r:id="rId16" w:anchor="page=185" w:history="1">
+        <w:t xml:space="preserve">[4] Al-Zeidi, A, Al-Kindi, K, Al-Khanjari, Z. A. - SQU Future: From E-Learning to M-Learning Application Development: </w:t>
+      </w:r>
+      <w:hyperlink r:id="rId14" w:anchor="page=185" w:history="1">
         <w:r>
           <w:rPr>
             <w:rStyle w:val="Hyperlink"/>
@@ -4651,13 +6062,21 @@
           <w:t>https://www.researchgate.net/profile/Youcef_Baghdadi/publication/236310002_Web-enabled_services_development_with_respect_to_service-orientation_paradigm/links/5528c2640cf29b22c9bcb350.pdf#page=185</w:t>
         </w:r>
       </w:hyperlink>
-    </w:p>
-    <w:p>
-      <w:pPr>
-        <w:rPr>
-          <w:lang w:val="en-US"/>
-        </w:rPr>
-      </w:pPr>
+      <w:r>
+        <w:rPr>
+          <w:rStyle w:val="Hyperlink"/>
+          <w:rFonts w:ascii="Arial" w:hAnsi="Arial" w:cs="Arial"/>
+          <w:sz w:val="22"/>
+          <w:szCs w:val="22"/>
+        </w:rPr>
+        <w:t xml:space="preserve"> </w:t>
+      </w:r>
+      <w:r>
+        <w:rPr>
+          <w:rFonts w:ascii="Minion Pro" w:hAnsi="Minion Pro"/>
+        </w:rPr>
+        <w:t>[Accessed 8 Dec. 2019].</w:t>
+      </w:r>
     </w:p>
     <w:sectPr>
       <w:pgSz w:w="11906" w:h="16838"/>
@@ -5763,6 +7182,18 @@
       <w:rFonts w:asciiTheme="minorHAnsi" w:hAnsiTheme="minorHAnsi"/>
     </w:rPr>
   </w:style>
+  <w:style w:type="character" w:styleId="UnresolvedMention">
+    <w:name w:val="Unresolved Mention"/>
+    <w:basedOn w:val="DefaultParagraphFont"/>
+    <w:uiPriority w:val="99"/>
+    <w:semiHidden/>
+    <w:unhideWhenUsed/>
+    <w:rsid w:val="00577A29"/>
+    <w:rPr>
+      <w:color w:val="605E5C"/>
+      <w:shd w:val="clear" w:color="auto" w:fill="E1DFDD"/>
+    </w:rPr>
+  </w:style>
 </w:styles>
 </file>
 
@@ -6032,7 +7463,7 @@
 </file>
 
 <file path=customXml/itemProps1.xml><?xml version="1.0" encoding="utf-8"?>
-<ds:datastoreItem xmlns:ds="http://schemas.openxmlformats.org/officeDocument/2006/customXml" ds:itemID="{8547DCB6-69E8-45D9-BC34-0B94A26613C7}">
+<ds:datastoreItem xmlns:ds="http://schemas.openxmlformats.org/officeDocument/2006/customXml" ds:itemID="{18F00DEF-A35F-4A75-85B0-6EF7F4CC0EF2}">
   <ds:schemaRefs>
     <ds:schemaRef ds:uri="http://schemas.openxmlformats.org/officeDocument/2006/bibliography"/>
   </ds:schemaRefs>

</xml_diff>

<commit_message>
added correct/incorrect answer popups
</commit_message>
<xml_diff>
--- a/FinalYearProject/Dissertation.docx
+++ b/FinalYearProject/Dissertation.docx
@@ -971,6 +971,86 @@
           <w:sz w:val="22"/>
           <w:szCs w:val="22"/>
         </w:rPr>
+        <w:t xml:space="preserve"> was completed </w:t>
+      </w:r>
+      <w:r>
+        <w:rPr>
+          <w:rFonts w:ascii="Minion Pro" w:hAnsi="Minion Pro" w:cstheme="minorHAnsi"/>
+          <w:b w:val="0"/>
+          <w:bCs w:val="0"/>
+          <w:sz w:val="22"/>
+          <w:szCs w:val="22"/>
+        </w:rPr>
+        <w:t>through python programming using Kivy to make a</w:t>
+      </w:r>
+      <w:r>
+        <w:rPr>
+          <w:rFonts w:ascii="Minion Pro" w:hAnsi="Minion Pro" w:cstheme="minorHAnsi"/>
+          <w:b w:val="0"/>
+          <w:bCs w:val="0"/>
+          <w:sz w:val="22"/>
+          <w:szCs w:val="22"/>
+        </w:rPr>
+        <w:t>n</w:t>
+      </w:r>
+      <w:r>
+        <w:rPr>
+          <w:rFonts w:ascii="Minion Pro" w:hAnsi="Minion Pro" w:cstheme="minorHAnsi"/>
+          <w:b w:val="0"/>
+          <w:bCs w:val="0"/>
+          <w:sz w:val="22"/>
+          <w:szCs w:val="22"/>
+        </w:rPr>
+        <w:t xml:space="preserve"> application that </w:t>
+      </w:r>
+      <w:r>
+        <w:rPr>
+          <w:rFonts w:ascii="Minion Pro" w:hAnsi="Minion Pro" w:cstheme="minorHAnsi"/>
+          <w:b w:val="0"/>
+          <w:bCs w:val="0"/>
+          <w:sz w:val="22"/>
+          <w:szCs w:val="22"/>
+        </w:rPr>
+        <w:t>uses</w:t>
+      </w:r>
+      <w:r>
+        <w:rPr>
+          <w:rFonts w:ascii="Minion Pro" w:hAnsi="Minion Pro" w:cstheme="minorHAnsi"/>
+          <w:b w:val="0"/>
+          <w:bCs w:val="0"/>
+          <w:sz w:val="22"/>
+          <w:szCs w:val="22"/>
+        </w:rPr>
+        <w:t xml:space="preserve"> use </w:t>
+      </w:r>
+      <w:r>
+        <w:rPr>
+          <w:rFonts w:ascii="Minion Pro" w:hAnsi="Minion Pro" w:cstheme="minorHAnsi"/>
+          <w:b w:val="0"/>
+          <w:bCs w:val="0"/>
+          <w:sz w:val="22"/>
+          <w:szCs w:val="22"/>
+        </w:rPr>
+        <w:t xml:space="preserve">the </w:t>
+      </w:r>
+      <w:r>
+        <w:rPr>
+          <w:rFonts w:ascii="Minion Pro" w:hAnsi="Minion Pro" w:cstheme="minorHAnsi"/>
+          <w:b w:val="0"/>
+          <w:bCs w:val="0"/>
+          <w:sz w:val="22"/>
+          <w:szCs w:val="22"/>
+        </w:rPr>
+        <w:t>research conducted through books and online</w:t>
+      </w:r>
+      <w:r>
+        <w:rPr>
+          <w:rFonts w:ascii="Minion Pro" w:hAnsi="Minion Pro" w:cstheme="minorHAnsi"/>
+          <w:b w:val="0"/>
+          <w:bCs w:val="0"/>
+          <w:sz w:val="22"/>
+          <w:szCs w:val="22"/>
+        </w:rPr>
         <w:t xml:space="preserve"> </w:t>
       </w:r>
       <w:r>
@@ -981,87 +1061,7 @@
           <w:sz w:val="22"/>
           <w:szCs w:val="22"/>
         </w:rPr>
-        <w:t xml:space="preserve">was </w:t>
-      </w:r>
-      <w:r>
-        <w:rPr>
-          <w:rFonts w:ascii="Minion Pro" w:hAnsi="Minion Pro" w:cstheme="minorHAnsi"/>
-          <w:b w:val="0"/>
-          <w:bCs w:val="0"/>
-          <w:sz w:val="22"/>
-          <w:szCs w:val="22"/>
-        </w:rPr>
-        <w:t xml:space="preserve">completed </w:t>
-      </w:r>
-      <w:r>
-        <w:rPr>
-          <w:rFonts w:ascii="Minion Pro" w:hAnsi="Minion Pro" w:cstheme="minorHAnsi"/>
-          <w:b w:val="0"/>
-          <w:bCs w:val="0"/>
-          <w:sz w:val="22"/>
-          <w:szCs w:val="22"/>
-        </w:rPr>
-        <w:t>through python programming using Kivy to make a</w:t>
-      </w:r>
-      <w:r>
-        <w:rPr>
-          <w:rFonts w:ascii="Minion Pro" w:hAnsi="Minion Pro" w:cstheme="minorHAnsi"/>
-          <w:b w:val="0"/>
-          <w:bCs w:val="0"/>
-          <w:sz w:val="22"/>
-          <w:szCs w:val="22"/>
-        </w:rPr>
-        <w:t>n</w:t>
-      </w:r>
-      <w:r>
-        <w:rPr>
-          <w:rFonts w:ascii="Minion Pro" w:hAnsi="Minion Pro" w:cstheme="minorHAnsi"/>
-          <w:b w:val="0"/>
-          <w:bCs w:val="0"/>
-          <w:sz w:val="22"/>
-          <w:szCs w:val="22"/>
-        </w:rPr>
-        <w:t xml:space="preserve"> application that </w:t>
-      </w:r>
-      <w:r>
-        <w:rPr>
-          <w:rFonts w:ascii="Minion Pro" w:hAnsi="Minion Pro" w:cstheme="minorHAnsi"/>
-          <w:b w:val="0"/>
-          <w:bCs w:val="0"/>
-          <w:sz w:val="22"/>
-          <w:szCs w:val="22"/>
-        </w:rPr>
-        <w:t>uses</w:t>
-      </w:r>
-      <w:r>
-        <w:rPr>
-          <w:rFonts w:ascii="Minion Pro" w:hAnsi="Minion Pro" w:cstheme="minorHAnsi"/>
-          <w:b w:val="0"/>
-          <w:bCs w:val="0"/>
-          <w:sz w:val="22"/>
-          <w:szCs w:val="22"/>
-        </w:rPr>
-        <w:t xml:space="preserve"> use </w:t>
-      </w:r>
-      <w:r>
-        <w:rPr>
-          <w:rFonts w:ascii="Minion Pro" w:hAnsi="Minion Pro" w:cstheme="minorHAnsi"/>
-          <w:b w:val="0"/>
-          <w:bCs w:val="0"/>
-          <w:sz w:val="22"/>
-          <w:szCs w:val="22"/>
-        </w:rPr>
-        <w:t xml:space="preserve">the </w:t>
-      </w:r>
-      <w:r>
-        <w:rPr>
-          <w:rFonts w:ascii="Minion Pro" w:hAnsi="Minion Pro" w:cstheme="minorHAnsi"/>
-          <w:b w:val="0"/>
-          <w:bCs w:val="0"/>
-          <w:sz w:val="22"/>
-          <w:szCs w:val="22"/>
-        </w:rPr>
-        <w:t>research conducted through books and online</w:t>
+        <w:t>resources to create a fun, interactive and informative application that will aid both</w:t>
       </w:r>
       <w:r>
         <w:rPr>
@@ -1081,7 +1081,59 @@
           <w:sz w:val="22"/>
           <w:szCs w:val="22"/>
         </w:rPr>
-        <w:t>resources to create a fun, interactive and informative application that will aid both</w:t>
+        <w:t>students and teachers in primary schools.</w:t>
+      </w:r>
+    </w:p>
+    <w:p>
+      <w:pPr>
+        <w:pStyle w:val="Chapterheading"/>
+        <w:rPr>
+          <w:rFonts w:ascii="Minion Pro" w:hAnsi="Minion Pro" w:cstheme="minorHAnsi"/>
+          <w:b w:val="0"/>
+          <w:bCs w:val="0"/>
+          <w:sz w:val="22"/>
+          <w:szCs w:val="22"/>
+        </w:rPr>
+      </w:pPr>
+      <w:r>
+        <w:rPr>
+          <w:rFonts w:ascii="Minion Pro" w:hAnsi="Minion Pro" w:cstheme="minorHAnsi"/>
+          <w:b w:val="0"/>
+          <w:bCs w:val="0"/>
+          <w:sz w:val="22"/>
+          <w:szCs w:val="22"/>
+        </w:rPr>
+        <w:br/>
+      </w:r>
+      <w:r>
+        <w:rPr>
+          <w:rFonts w:ascii="Minion Pro" w:hAnsi="Minion Pro" w:cstheme="minorHAnsi"/>
+          <w:b w:val="0"/>
+          <w:bCs w:val="0"/>
+          <w:sz w:val="22"/>
+          <w:szCs w:val="22"/>
+        </w:rPr>
+        <w:t>The project w</w:t>
+      </w:r>
+      <w:r>
+        <w:rPr>
+          <w:rFonts w:ascii="Minion Pro" w:hAnsi="Minion Pro" w:cstheme="minorHAnsi"/>
+          <w:b w:val="0"/>
+          <w:bCs w:val="0"/>
+          <w:sz w:val="22"/>
+          <w:szCs w:val="22"/>
+        </w:rPr>
+        <w:t xml:space="preserve">as initially going to </w:t>
+      </w:r>
+      <w:r>
+        <w:rPr>
+          <w:rFonts w:ascii="Minion Pro" w:hAnsi="Minion Pro" w:cstheme="minorHAnsi"/>
+          <w:b w:val="0"/>
+          <w:bCs w:val="0"/>
+          <w:sz w:val="22"/>
+          <w:szCs w:val="22"/>
+        </w:rPr>
+        <w:t>be evaluated by getting in contact with a primary school</w:t>
       </w:r>
       <w:r>
         <w:rPr>
@@ -1101,59 +1153,7 @@
           <w:sz w:val="22"/>
           <w:szCs w:val="22"/>
         </w:rPr>
-        <w:t>students and teachers in primary schools.</w:t>
-      </w:r>
-    </w:p>
-    <w:p>
-      <w:pPr>
-        <w:pStyle w:val="Chapterheading"/>
-        <w:rPr>
-          <w:rFonts w:ascii="Minion Pro" w:hAnsi="Minion Pro" w:cstheme="minorHAnsi"/>
-          <w:b w:val="0"/>
-          <w:bCs w:val="0"/>
-          <w:sz w:val="22"/>
-          <w:szCs w:val="22"/>
-        </w:rPr>
-      </w:pPr>
-      <w:r>
-        <w:rPr>
-          <w:rFonts w:ascii="Minion Pro" w:hAnsi="Minion Pro" w:cstheme="minorHAnsi"/>
-          <w:b w:val="0"/>
-          <w:bCs w:val="0"/>
-          <w:sz w:val="22"/>
-          <w:szCs w:val="22"/>
-        </w:rPr>
-        <w:br/>
-      </w:r>
-      <w:r>
-        <w:rPr>
-          <w:rFonts w:ascii="Minion Pro" w:hAnsi="Minion Pro" w:cstheme="minorHAnsi"/>
-          <w:b w:val="0"/>
-          <w:bCs w:val="0"/>
-          <w:sz w:val="22"/>
-          <w:szCs w:val="22"/>
-        </w:rPr>
-        <w:t>The project w</w:t>
-      </w:r>
-      <w:r>
-        <w:rPr>
-          <w:rFonts w:ascii="Minion Pro" w:hAnsi="Minion Pro" w:cstheme="minorHAnsi"/>
-          <w:b w:val="0"/>
-          <w:bCs w:val="0"/>
-          <w:sz w:val="22"/>
-          <w:szCs w:val="22"/>
-        </w:rPr>
-        <w:t xml:space="preserve">as initially going to </w:t>
-      </w:r>
-      <w:r>
-        <w:rPr>
-          <w:rFonts w:ascii="Minion Pro" w:hAnsi="Minion Pro" w:cstheme="minorHAnsi"/>
-          <w:b w:val="0"/>
-          <w:bCs w:val="0"/>
-          <w:sz w:val="22"/>
-          <w:szCs w:val="22"/>
-        </w:rPr>
-        <w:t>be evaluated by getting in contact with a primary school</w:t>
+        <w:t>teacher and asking them to use the app during their maths teaching/learning in-class</w:t>
       </w:r>
       <w:r>
         <w:rPr>
@@ -1173,7 +1173,57 @@
           <w:sz w:val="22"/>
           <w:szCs w:val="22"/>
         </w:rPr>
-        <w:t>teacher and asking them to use the app during their maths teaching/learning in-class</w:t>
+        <w:t>and seeing is there any improvement with the use of the app</w:t>
+      </w:r>
+      <w:r>
+        <w:rPr>
+          <w:rFonts w:ascii="Minion Pro" w:hAnsi="Minion Pro" w:cstheme="minorHAnsi"/>
+          <w:b w:val="0"/>
+          <w:bCs w:val="0"/>
+          <w:sz w:val="22"/>
+          <w:szCs w:val="22"/>
+        </w:rPr>
+        <w:t>. T</w:t>
+      </w:r>
+      <w:r>
+        <w:rPr>
+          <w:rFonts w:ascii="Minion Pro" w:hAnsi="Minion Pro" w:cstheme="minorHAnsi"/>
+          <w:b w:val="0"/>
+          <w:bCs w:val="0"/>
+          <w:sz w:val="22"/>
+          <w:szCs w:val="22"/>
+        </w:rPr>
+        <w:t xml:space="preserve">here were </w:t>
+      </w:r>
+      <w:r>
+        <w:rPr>
+          <w:rFonts w:ascii="Minion Pro" w:hAnsi="Minion Pro" w:cstheme="minorHAnsi"/>
+          <w:b w:val="0"/>
+          <w:bCs w:val="0"/>
+          <w:sz w:val="22"/>
+          <w:szCs w:val="22"/>
+        </w:rPr>
+        <w:t xml:space="preserve">also </w:t>
+      </w:r>
+      <w:r>
+        <w:rPr>
+          <w:rFonts w:ascii="Minion Pro" w:hAnsi="Minion Pro" w:cstheme="minorHAnsi"/>
+          <w:b w:val="0"/>
+          <w:bCs w:val="0"/>
+          <w:sz w:val="22"/>
+          <w:szCs w:val="22"/>
+        </w:rPr>
+        <w:t xml:space="preserve">other plans to </w:t>
+      </w:r>
+      <w:r>
+        <w:rPr>
+          <w:rFonts w:ascii="Minion Pro" w:hAnsi="Minion Pro" w:cstheme="minorHAnsi"/>
+          <w:b w:val="0"/>
+          <w:bCs w:val="0"/>
+          <w:sz w:val="22"/>
+          <w:szCs w:val="22"/>
+        </w:rPr>
+        <w:t>get a small group of primary school students to</w:t>
       </w:r>
       <w:r>
         <w:rPr>
@@ -1193,86 +1243,6 @@
           <w:sz w:val="22"/>
           <w:szCs w:val="22"/>
         </w:rPr>
-        <w:t>and seeing is there any improvement with the use of the app</w:t>
-      </w:r>
-      <w:r>
-        <w:rPr>
-          <w:rFonts w:ascii="Minion Pro" w:hAnsi="Minion Pro" w:cstheme="minorHAnsi"/>
-          <w:b w:val="0"/>
-          <w:bCs w:val="0"/>
-          <w:sz w:val="22"/>
-          <w:szCs w:val="22"/>
-        </w:rPr>
-        <w:t>. T</w:t>
-      </w:r>
-      <w:r>
-        <w:rPr>
-          <w:rFonts w:ascii="Minion Pro" w:hAnsi="Minion Pro" w:cstheme="minorHAnsi"/>
-          <w:b w:val="0"/>
-          <w:bCs w:val="0"/>
-          <w:sz w:val="22"/>
-          <w:szCs w:val="22"/>
-        </w:rPr>
-        <w:t xml:space="preserve">here were </w:t>
-      </w:r>
-      <w:r>
-        <w:rPr>
-          <w:rFonts w:ascii="Minion Pro" w:hAnsi="Minion Pro" w:cstheme="minorHAnsi"/>
-          <w:b w:val="0"/>
-          <w:bCs w:val="0"/>
-          <w:sz w:val="22"/>
-          <w:szCs w:val="22"/>
-        </w:rPr>
-        <w:t xml:space="preserve">also </w:t>
-      </w:r>
-      <w:r>
-        <w:rPr>
-          <w:rFonts w:ascii="Minion Pro" w:hAnsi="Minion Pro" w:cstheme="minorHAnsi"/>
-          <w:b w:val="0"/>
-          <w:bCs w:val="0"/>
-          <w:sz w:val="22"/>
-          <w:szCs w:val="22"/>
-        </w:rPr>
-        <w:t>other plans to</w:t>
-      </w:r>
-      <w:r>
-        <w:rPr>
-          <w:rFonts w:ascii="Minion Pro" w:hAnsi="Minion Pro" w:cstheme="minorHAnsi"/>
-          <w:b w:val="0"/>
-          <w:bCs w:val="0"/>
-          <w:sz w:val="22"/>
-          <w:szCs w:val="22"/>
-        </w:rPr>
-        <w:t xml:space="preserve"> </w:t>
-      </w:r>
-      <w:r>
-        <w:rPr>
-          <w:rFonts w:ascii="Minion Pro" w:hAnsi="Minion Pro" w:cstheme="minorHAnsi"/>
-          <w:b w:val="0"/>
-          <w:bCs w:val="0"/>
-          <w:sz w:val="22"/>
-          <w:szCs w:val="22"/>
-        </w:rPr>
-        <w:t>get a small group of primary school students to</w:t>
-      </w:r>
-      <w:r>
-        <w:rPr>
-          <w:rFonts w:ascii="Minion Pro" w:hAnsi="Minion Pro" w:cstheme="minorHAnsi"/>
-          <w:b w:val="0"/>
-          <w:bCs w:val="0"/>
-          <w:sz w:val="22"/>
-          <w:szCs w:val="22"/>
-        </w:rPr>
-        <w:t xml:space="preserve"> </w:t>
-      </w:r>
-      <w:r>
-        <w:rPr>
-          <w:rFonts w:ascii="Minion Pro" w:hAnsi="Minion Pro" w:cstheme="minorHAnsi"/>
-          <w:b w:val="0"/>
-          <w:bCs w:val="0"/>
-          <w:sz w:val="22"/>
-          <w:szCs w:val="22"/>
-        </w:rPr>
         <w:t>participate in a study group to try and evaluate its usefulness</w:t>
       </w:r>
       <w:r>
@@ -1293,10 +1263,48 @@
           <w:sz w:val="22"/>
           <w:szCs w:val="22"/>
         </w:rPr>
-        <w:t>tested, neither of these evaluations were possible due to the country being on lock down. Other testing methods were conducted instead and these are discussed further on in the document.</w:t>
-      </w:r>
-      <w:bookmarkStart w:id="0" w:name="_GoBack"/>
-      <w:bookmarkEnd w:id="0"/>
+        <w:t xml:space="preserve">tested, neither of these evaluations were possible due to the country being on lock down. Other testing methods were conducted </w:t>
+      </w:r>
+      <w:r>
+        <w:rPr>
+          <w:rFonts w:ascii="Minion Pro" w:hAnsi="Minion Pro" w:cstheme="minorHAnsi"/>
+          <w:b w:val="0"/>
+          <w:bCs w:val="0"/>
+          <w:sz w:val="22"/>
+          <w:szCs w:val="22"/>
+        </w:rPr>
+        <w:t>instead,</w:t>
+      </w:r>
+      <w:r>
+        <w:rPr>
+          <w:rFonts w:ascii="Minion Pro" w:hAnsi="Minion Pro" w:cstheme="minorHAnsi"/>
+          <w:b w:val="0"/>
+          <w:bCs w:val="0"/>
+          <w:sz w:val="22"/>
+          <w:szCs w:val="22"/>
+        </w:rPr>
+        <w:t xml:space="preserve"> and these are discussed further </w:t>
+      </w:r>
+      <w:r>
+        <w:rPr>
+          <w:rFonts w:ascii="Minion Pro" w:hAnsi="Minion Pro" w:cstheme="minorHAnsi"/>
+          <w:b w:val="0"/>
+          <w:bCs w:val="0"/>
+          <w:sz w:val="22"/>
+          <w:szCs w:val="22"/>
+        </w:rPr>
+        <w:t xml:space="preserve">within </w:t>
+      </w:r>
+      <w:r>
+        <w:rPr>
+          <w:rFonts w:ascii="Minion Pro" w:hAnsi="Minion Pro" w:cstheme="minorHAnsi"/>
+          <w:b w:val="0"/>
+          <w:bCs w:val="0"/>
+          <w:sz w:val="22"/>
+          <w:szCs w:val="22"/>
+        </w:rPr>
+        <w:t>the document.</w:t>
+      </w:r>
     </w:p>
     <w:p>
       <w:pPr>
@@ -4286,13 +4294,13 @@
       <w:pPr>
         <w:pStyle w:val="Heading1"/>
       </w:pPr>
-      <w:bookmarkStart w:id="1" w:name="_Toc21459636"/>
-      <w:bookmarkStart w:id="2" w:name="_Toc36820338"/>
+      <w:bookmarkStart w:id="0" w:name="_Toc21459636"/>
+      <w:bookmarkStart w:id="1" w:name="_Toc36820338"/>
       <w:r>
         <w:t>1. Introduction</w:t>
       </w:r>
+      <w:bookmarkEnd w:id="0"/>
       <w:bookmarkEnd w:id="1"/>
-      <w:bookmarkEnd w:id="2"/>
     </w:p>
     <w:p/>
     <w:p>
@@ -4303,13 +4311,13 @@
           <w:numId w:val="2"/>
         </w:numPr>
       </w:pPr>
-      <w:bookmarkStart w:id="3" w:name="_Toc21459637"/>
-      <w:bookmarkStart w:id="4" w:name="_Toc36820339"/>
+      <w:bookmarkStart w:id="2" w:name="_Toc21459637"/>
+      <w:bookmarkStart w:id="3" w:name="_Toc36820339"/>
       <w:r>
         <w:t>Project Background</w:t>
       </w:r>
+      <w:bookmarkEnd w:id="2"/>
       <w:bookmarkEnd w:id="3"/>
-      <w:bookmarkEnd w:id="4"/>
     </w:p>
     <w:p>
       <w:pPr>
@@ -4330,168 +4338,22 @@
           <w:sz w:val="24"/>
           <w:szCs w:val="24"/>
         </w:rPr>
-        <w:t>Many sources state that children</w:t>
+        <w:t>Many sources state that children, even from young ages, can learn a lot by using technology and can reinforce information already covered in their school curriculums through gamification in apps on phones or tablets. Below are articles and documents about these sources and also includes some research conducted to find what the best programming language would be to write the Primary Mathletes application using:</w:t>
       </w:r>
       <w:r>
         <w:rPr>
           <w:sz w:val="24"/>
           <w:szCs w:val="24"/>
         </w:rPr>
-        <w:t>,</w:t>
+        <w:br/>
       </w:r>
       <w:r>
         <w:rPr>
           <w:sz w:val="24"/>
           <w:szCs w:val="24"/>
         </w:rPr>
-        <w:t xml:space="preserve"> even from young ages</w:t>
-      </w:r>
-      <w:r>
-        <w:rPr>
-          <w:sz w:val="24"/>
-          <w:szCs w:val="24"/>
-        </w:rPr>
-        <w:t>,</w:t>
-      </w:r>
-      <w:r>
-        <w:rPr>
-          <w:sz w:val="24"/>
-          <w:szCs w:val="24"/>
-        </w:rPr>
-        <w:t xml:space="preserve"> can learn a lot by using technology and can reinforce information already covered in the</w:t>
-      </w:r>
-      <w:r>
-        <w:rPr>
-          <w:sz w:val="24"/>
-          <w:szCs w:val="24"/>
-        </w:rPr>
-        <w:t>ir school</w:t>
-      </w:r>
-      <w:r>
-        <w:rPr>
-          <w:sz w:val="24"/>
-          <w:szCs w:val="24"/>
-        </w:rPr>
-        <w:t xml:space="preserve"> curriculum</w:t>
-      </w:r>
-      <w:r>
-        <w:rPr>
-          <w:sz w:val="24"/>
-          <w:szCs w:val="24"/>
-        </w:rPr>
-        <w:t xml:space="preserve">s </w:t>
-      </w:r>
-      <w:r>
-        <w:rPr>
-          <w:sz w:val="24"/>
-          <w:szCs w:val="24"/>
-        </w:rPr>
-        <w:t xml:space="preserve">through gamification </w:t>
-      </w:r>
-      <w:r>
-        <w:rPr>
-          <w:sz w:val="24"/>
-          <w:szCs w:val="24"/>
-        </w:rPr>
-        <w:t>in</w:t>
-      </w:r>
-      <w:r>
-        <w:rPr>
-          <w:sz w:val="24"/>
-          <w:szCs w:val="24"/>
-        </w:rPr>
-        <w:t xml:space="preserve"> apps on phones or tablets. Below are articles and documents about these sources and also includes some research </w:t>
-      </w:r>
-      <w:r>
-        <w:rPr>
-          <w:sz w:val="24"/>
-          <w:szCs w:val="24"/>
-        </w:rPr>
-        <w:t>conducted</w:t>
-      </w:r>
-      <w:r>
-        <w:rPr>
-          <w:sz w:val="24"/>
-          <w:szCs w:val="24"/>
-        </w:rPr>
-        <w:t xml:space="preserve"> to find what the best programming language would be to write the Primary Mathletes application using:</w:t>
-      </w:r>
-      <w:r>
-        <w:rPr>
-          <w:sz w:val="24"/>
-          <w:szCs w:val="24"/>
-        </w:rPr>
         <w:br/>
-      </w:r>
-      <w:r>
-        <w:rPr>
-          <w:sz w:val="24"/>
-          <w:szCs w:val="24"/>
-        </w:rPr>
-        <w:br/>
-      </w:r>
-      <w:r>
-        <w:rPr>
-          <w:sz w:val="24"/>
-          <w:szCs w:val="24"/>
-        </w:rPr>
-        <w:t xml:space="preserve">One paper </w:t>
-      </w:r>
-      <w:r>
-        <w:rPr>
-          <w:sz w:val="24"/>
-          <w:szCs w:val="24"/>
-        </w:rPr>
-        <w:t xml:space="preserve">discusses the different programming environments that are available for mobile platforms such as </w:t>
-      </w:r>
-      <w:r>
-        <w:rPr>
-          <w:sz w:val="24"/>
-          <w:szCs w:val="24"/>
-        </w:rPr>
-        <w:t>P</w:t>
-      </w:r>
-      <w:r>
-        <w:rPr>
-          <w:sz w:val="24"/>
-          <w:szCs w:val="24"/>
-        </w:rPr>
-        <w:t xml:space="preserve">ython, </w:t>
-      </w:r>
-      <w:r>
-        <w:rPr>
-          <w:sz w:val="24"/>
-          <w:szCs w:val="24"/>
-        </w:rPr>
-        <w:t>C</w:t>
-      </w:r>
-      <w:r>
-        <w:rPr>
-          <w:sz w:val="24"/>
-          <w:szCs w:val="24"/>
-        </w:rPr>
-        <w:t xml:space="preserve">#, and </w:t>
-      </w:r>
-      <w:r>
-        <w:rPr>
-          <w:sz w:val="24"/>
-          <w:szCs w:val="24"/>
-        </w:rPr>
-        <w:t>J</w:t>
-      </w:r>
-      <w:r>
-        <w:rPr>
-          <w:sz w:val="24"/>
-          <w:szCs w:val="24"/>
-        </w:rPr>
-        <w:t xml:space="preserve">ava through Android Studio. The </w:t>
-      </w:r>
-      <w:r>
-        <w:rPr>
-          <w:sz w:val="24"/>
-          <w:szCs w:val="24"/>
-        </w:rPr>
-        <w:t xml:space="preserve">paper mentions </w:t>
+        <w:t xml:space="preserve">One paper discusses the different programming environments that are available for mobile platforms such as Python, C#, and Java through Android Studio. The paper mentions </w:t>
       </w:r>
       <w:r>
         <w:rPr>
@@ -4500,7 +4362,37 @@
           <w:sz w:val="24"/>
           <w:szCs w:val="24"/>
         </w:rPr>
-        <w:t>“</w:t>
+        <w:t xml:space="preserve">“the flexibility of Python for mobile platforms”. </w:t>
+      </w:r>
+      <w:r>
+        <w:rPr>
+          <w:sz w:val="24"/>
+          <w:szCs w:val="24"/>
+        </w:rPr>
+        <w:t>[1] Originally the Primary Mathletes application was going to be developed using Android Studio which, for a lot of cases is not very user-friendly in comparison to something like Python which lets you do a lot with less code and so this is what was chosen to develop the application of this project.</w:t>
+      </w:r>
+    </w:p>
+    <w:p>
+      <w:pPr>
+        <w:rPr>
+          <w:sz w:val="24"/>
+          <w:szCs w:val="24"/>
+          <w:lang w:val="en-GB"/>
+        </w:rPr>
+      </w:pPr>
+      <w:r>
+        <w:rPr>
+          <w:sz w:val="24"/>
+          <w:szCs w:val="24"/>
+        </w:rPr>
+        <w:t xml:space="preserve">Another paper discusses how the use of mobile devices such as iPads can be used by teachers to make the teaching of maths more efficient and more involved by having data stores with a piece of software on a mobile device. </w:t>
+      </w:r>
+      <w:r>
+        <w:rPr>
+          <w:sz w:val="24"/>
+          <w:szCs w:val="24"/>
+        </w:rPr>
+        <w:t xml:space="preserve">It found that </w:t>
       </w:r>
       <w:r>
         <w:rPr>
@@ -4509,7 +4401,36 @@
           <w:sz w:val="24"/>
           <w:szCs w:val="24"/>
         </w:rPr>
-        <w:t>the flexibility of Python for mobile platforms</w:t>
+        <w:t>“pre-service and in-service teachers saw value in integrating iPads  into  Maths  education as  a  tool to  promote student  learning”</w:t>
+      </w:r>
+      <w:r>
+        <w:rPr>
+          <w:sz w:val="24"/>
+          <w:szCs w:val="24"/>
+        </w:rPr>
+        <w:t xml:space="preserve"> [2] and i</w:t>
+      </w:r>
+      <w:r>
+        <w:rPr>
+          <w:sz w:val="24"/>
+          <w:szCs w:val="24"/>
+        </w:rPr>
+        <w:t xml:space="preserve">t also discusses several mobile learning approaches and how they can affect a student’s learning positively or negatively. </w:t>
+      </w:r>
+    </w:p>
+    <w:p>
+      <w:pPr>
+        <w:rPr>
+          <w:sz w:val="24"/>
+          <w:szCs w:val="24"/>
+        </w:rPr>
+      </w:pPr>
+      <w:r>
+        <w:rPr>
+          <w:sz w:val="24"/>
+          <w:szCs w:val="24"/>
+        </w:rPr>
+        <w:t xml:space="preserve">Another piece speaks about how in South Africa there is limited access to PC’s in many homes but yet there are </w:t>
       </w:r>
       <w:r>
         <w:rPr>
@@ -4518,197 +4439,7 @@
           <w:sz w:val="24"/>
           <w:szCs w:val="24"/>
         </w:rPr>
-        <w:t xml:space="preserve">”. </w:t>
-      </w:r>
-      <w:r>
-        <w:rPr>
-          <w:sz w:val="24"/>
-          <w:szCs w:val="24"/>
-        </w:rPr>
-        <w:t>[1]</w:t>
-      </w:r>
-      <w:r>
-        <w:rPr>
-          <w:sz w:val="24"/>
-          <w:szCs w:val="24"/>
-        </w:rPr>
-        <w:t xml:space="preserve"> </w:t>
-      </w:r>
-      <w:r>
-        <w:rPr>
-          <w:sz w:val="24"/>
-          <w:szCs w:val="24"/>
-        </w:rPr>
-        <w:t xml:space="preserve">Originally the Primary Mathletes application was going to be developed using Android Studio which, for a lot of cases is not very user-friendly in comparison to something like </w:t>
-      </w:r>
-      <w:r>
-        <w:rPr>
-          <w:sz w:val="24"/>
-          <w:szCs w:val="24"/>
-        </w:rPr>
-        <w:t>P</w:t>
-      </w:r>
-      <w:r>
-        <w:rPr>
-          <w:sz w:val="24"/>
-          <w:szCs w:val="24"/>
-        </w:rPr>
-        <w:t>ython which lets you do a lot</w:t>
-      </w:r>
-      <w:r>
-        <w:rPr>
-          <w:sz w:val="24"/>
-          <w:szCs w:val="24"/>
-        </w:rPr>
-        <w:t xml:space="preserve"> with less</w:t>
-      </w:r>
-      <w:r>
-        <w:rPr>
-          <w:sz w:val="24"/>
-          <w:szCs w:val="24"/>
-        </w:rPr>
-        <w:t xml:space="preserve"> code</w:t>
-      </w:r>
-      <w:r>
-        <w:rPr>
-          <w:sz w:val="24"/>
-          <w:szCs w:val="24"/>
-        </w:rPr>
-        <w:t xml:space="preserve"> and so this is what was chosen to develop the application of this project</w:t>
-      </w:r>
-      <w:r>
-        <w:rPr>
-          <w:sz w:val="24"/>
-          <w:szCs w:val="24"/>
-        </w:rPr>
-        <w:t>.</w:t>
-      </w:r>
-    </w:p>
-    <w:p>
-      <w:pPr>
-        <w:rPr>
-          <w:sz w:val="24"/>
-          <w:szCs w:val="24"/>
-          <w:lang w:val="en-GB"/>
-        </w:rPr>
-      </w:pPr>
-      <w:r>
-        <w:rPr>
-          <w:sz w:val="24"/>
-          <w:szCs w:val="24"/>
-        </w:rPr>
-        <w:t xml:space="preserve">Another </w:t>
-      </w:r>
-      <w:r>
-        <w:rPr>
-          <w:sz w:val="24"/>
-          <w:szCs w:val="24"/>
-        </w:rPr>
-        <w:t xml:space="preserve">paper discusses how the use of mobile devices such as iPads can be used by teachers to make the teaching of maths more efficient and more involved by having data stores with a piece of software on a mobile device. </w:t>
-      </w:r>
-      <w:r>
-        <w:rPr>
-          <w:sz w:val="24"/>
-          <w:szCs w:val="24"/>
-        </w:rPr>
-        <w:t xml:space="preserve">It found that </w:t>
-      </w:r>
-      <w:r>
-        <w:rPr>
-          <w:i/>
-          <w:iCs/>
-          <w:sz w:val="24"/>
-          <w:szCs w:val="24"/>
-        </w:rPr>
-        <w:t>“</w:t>
-      </w:r>
-      <w:r>
-        <w:rPr>
-          <w:i/>
-          <w:iCs/>
-          <w:sz w:val="24"/>
-          <w:szCs w:val="24"/>
-        </w:rPr>
-        <w:t>pre-service and in-service teachers saw value in integrating iPads  into  Maths  education as  a  tool to  promote student  learning</w:t>
-      </w:r>
-      <w:r>
-        <w:rPr>
-          <w:i/>
-          <w:iCs/>
-          <w:sz w:val="24"/>
-          <w:szCs w:val="24"/>
-        </w:rPr>
-        <w:t>”</w:t>
-      </w:r>
-      <w:r>
-        <w:rPr>
-          <w:sz w:val="24"/>
-          <w:szCs w:val="24"/>
-        </w:rPr>
-        <w:t xml:space="preserve"> </w:t>
-      </w:r>
-      <w:r>
-        <w:rPr>
-          <w:sz w:val="24"/>
-          <w:szCs w:val="24"/>
-        </w:rPr>
-        <w:t>[2]</w:t>
-      </w:r>
-      <w:r>
-        <w:rPr>
-          <w:sz w:val="24"/>
-          <w:szCs w:val="24"/>
-        </w:rPr>
-        <w:t xml:space="preserve"> and i</w:t>
-      </w:r>
-      <w:r>
-        <w:rPr>
-          <w:sz w:val="24"/>
-          <w:szCs w:val="24"/>
-        </w:rPr>
-        <w:t xml:space="preserve">t also discusses several mobile learning approaches and how they can affect a student’s learning positively or negatively. </w:t>
-      </w:r>
-    </w:p>
-    <w:p>
-      <w:pPr>
-        <w:rPr>
-          <w:sz w:val="24"/>
-          <w:szCs w:val="24"/>
-        </w:rPr>
-      </w:pPr>
-      <w:r>
-        <w:rPr>
-          <w:sz w:val="24"/>
-          <w:szCs w:val="24"/>
-        </w:rPr>
-        <w:t xml:space="preserve">Another piece speaks about how in South Africa there is limited access to PC’s in many homes but yet there are </w:t>
-      </w:r>
-      <w:r>
-        <w:rPr>
-          <w:i/>
-          <w:iCs/>
-          <w:sz w:val="24"/>
-          <w:szCs w:val="24"/>
-        </w:rPr>
-        <w:t>“</w:t>
-      </w:r>
-      <w:r>
-        <w:rPr>
-          <w:i/>
-          <w:iCs/>
-          <w:sz w:val="24"/>
-          <w:szCs w:val="24"/>
-        </w:rPr>
-        <w:t>three million teenagers have Java enabled cell phones</w:t>
-      </w:r>
-      <w:r>
-        <w:rPr>
-          <w:i/>
-          <w:iCs/>
-          <w:sz w:val="24"/>
-          <w:szCs w:val="24"/>
-        </w:rPr>
-        <w:t xml:space="preserve">” </w:t>
+        <w:t xml:space="preserve">“three million teenagers have Java enabled cell phones” </w:t>
       </w:r>
       <w:r>
         <w:rPr>
@@ -4790,16 +4521,14 @@
           <w:numId w:val="2"/>
         </w:numPr>
       </w:pPr>
-      <w:bookmarkStart w:id="5" w:name="_Toc21459638"/>
-      <w:bookmarkStart w:id="6" w:name="_Toc36820340"/>
+      <w:bookmarkStart w:id="4" w:name="_Toc21459638"/>
+      <w:bookmarkStart w:id="5" w:name="_Toc36820340"/>
       <w:r>
         <w:t>Project Description</w:t>
       </w:r>
+      <w:bookmarkEnd w:id="4"/>
       <w:bookmarkEnd w:id="5"/>
-      <w:bookmarkEnd w:id="6"/>
-    </w:p>
-    <w:p/>
-    <w:p/>
+    </w:p>
     <w:p>
       <w:pPr>
         <w:rPr>
@@ -4822,18 +4551,33 @@
           <w:numId w:val="2"/>
         </w:numPr>
       </w:pPr>
-      <w:bookmarkStart w:id="7" w:name="_Toc21459639"/>
-      <w:bookmarkStart w:id="8" w:name="_Toc36820341"/>
+      <w:bookmarkStart w:id="6" w:name="_Toc21459639"/>
+      <w:bookmarkStart w:id="7" w:name="_Toc36820341"/>
       <w:r>
         <w:t>Project Aims and Objectives</w:t>
       </w:r>
+      <w:bookmarkEnd w:id="6"/>
       <w:bookmarkEnd w:id="7"/>
-      <w:bookmarkEnd w:id="8"/>
     </w:p>
     <w:p/>
     <w:p>
       <w:r>
-        <w:t>Overall aim and some milestones along the way to achieve the aim</w:t>
+        <w:t>The overall aim of the project is to help aid primary school students and teachers to improve the students understanding of the maths curriculum.</w:t>
+      </w:r>
+    </w:p>
+    <w:p>
+      <w:r>
+        <w:t>The goal for the project is to create a mobile application that will be used by primary school students that will include minigames and helpful maths-related topics that will improve their overall understanding of the primary school maths curriculum.</w:t>
+      </w:r>
+    </w:p>
+    <w:p>
+      <w:r>
+        <w:t>Milestones are outlined in the GANTT chart that will be seen later in the report (Section 6). This was created to ensure that targets were set and completed (or at least attempted to be completed) within their given timeframe so that the project would be completed on or before the due date.</w:t>
+      </w:r>
+    </w:p>
+    <w:p>
+      <w:r>
+        <w:t>The purpose of the project is to see if it is possible to create an application that could be used by primary schools and in turn, would improve the understanding of all students that are studying third class mathematics. The project would be considered a success if the application could be used by these students and when asked of their opinion, had it improved their maths abilities by some amount.</w:t>
       </w:r>
     </w:p>
     <w:p/>
@@ -4845,19 +4589,26 @@
           <w:numId w:val="2"/>
         </w:numPr>
       </w:pPr>
-      <w:bookmarkStart w:id="9" w:name="_Toc21459640"/>
-      <w:bookmarkStart w:id="10" w:name="_Toc36820342"/>
+      <w:bookmarkStart w:id="8" w:name="_Toc21459640"/>
+      <w:bookmarkStart w:id="9" w:name="_Toc36820342"/>
       <w:r>
         <w:t>Project Scope</w:t>
       </w:r>
+      <w:bookmarkEnd w:id="8"/>
       <w:bookmarkEnd w:id="9"/>
+    </w:p>
+    <w:p/>
+    <w:p>
+      <w:r>
+        <w:t xml:space="preserve">From research conducted, maths is one of the most hit or miss subjects that are tackled in any level of schooling whether it be primary, secondary or third-level education. The student either know the answers or they don’t. So, because of this, there is a market for something that can come away from traditional learning on paper and through verbal teaching and gamify the process of learning to the point where it doesn’t feel like learning anymore. With something like maths where there are definitive answers to everything, some students struggle with finding the right process to arrive at these answers. Some students don’t enjoy traditional methods of learning and they may lose interest in class which will lead to them falling behind. Even though they could be a hyper-intelligent person, the method in which they learn can throw them off reaching their true level of knowledge. </w:t>
+      </w:r>
+    </w:p>
+    <w:p>
+      <w:r>
+        <w:t>The application could be expanded to include a huge range of information but for the scope of this project the functionality and educational content will be limited to a small sub section of the primary school mathematics curriculum. The app will be aimed towards third class students and focusing on basic operators: addition, subtraction, multiplication and division. The reason for choosing this section of the third class curriculum is because it is the first time students in primary schools actually begin using numbers and operators whereas before this in first and second class the curriculum focused more on basic counting and recognition of shapes and other things not really related to arithmetic so it was decided this would be a good starting point and in future the application could be further expanded to include educational treatment for all of the primary school curriculum.</w:t>
+      </w:r>
+      <w:bookmarkStart w:id="10" w:name="_GoBack"/>
       <w:bookmarkEnd w:id="10"/>
-    </w:p>
-    <w:p/>
-    <w:p>
-      <w:r>
-        <w:t>Project scope, what the project isn’t about</w:t>
-      </w:r>
     </w:p>
     <w:p/>
     <w:p>
@@ -7463,7 +7214,7 @@
 </file>
 
 <file path=customXml/itemProps1.xml><?xml version="1.0" encoding="utf-8"?>
-<ds:datastoreItem xmlns:ds="http://schemas.openxmlformats.org/officeDocument/2006/customXml" ds:itemID="{18F00DEF-A35F-4A75-85B0-6EF7F4CC0EF2}">
+<ds:datastoreItem xmlns:ds="http://schemas.openxmlformats.org/officeDocument/2006/customXml" ds:itemID="{15BEE599-FA37-4ED8-8172-99AB3320F554}">
   <ds:schemaRefs>
     <ds:schemaRef ds:uri="http://schemas.openxmlformats.org/officeDocument/2006/bibliography"/>
   </ds:schemaRefs>

</xml_diff>

<commit_message>
continue working on dissertation
</commit_message>
<xml_diff>
--- a/FinalYearProject/Dissertation.docx
+++ b/FinalYearProject/Dissertation.docx
@@ -4600,15 +4600,22 @@
     <w:p/>
     <w:p>
       <w:r>
-        <w:t xml:space="preserve">From research conducted, maths is one of the most hit or miss subjects that are tackled in any level of schooling whether it be primary, secondary or third-level education. The student either know the answers or they don’t. So, because of this, there is a market for something that can come away from traditional learning on paper and through verbal teaching and gamify the process of learning to the point where it doesn’t feel like learning anymore. With something like maths where there are definitive answers to everything, some students struggle with finding the right process to arrive at these answers. Some students don’t enjoy traditional methods of learning and they may lose interest in class which will lead to them falling behind. Even though they could be a hyper-intelligent person, the method in which they learn can throw them off reaching their true level of knowledge. </w:t>
+        <w:t xml:space="preserve">Maths </w:t>
+      </w:r>
+      <w:r>
+        <w:t>is one of the most hit or miss subjects that are tackled in any level of schooling whether it be primary, secondary or third-level education. The student either know</w:t>
+      </w:r>
+      <w:r>
+        <w:t>s</w:t>
+      </w:r>
+      <w:r>
+        <w:t xml:space="preserve"> the answers or they don’t. So, because of this, there is a market for something that can come away from traditional learning on paper and through verbal teaching and gamify the process of learning to the point where it doesn’t feel like learning anymore. With something like maths where there are definitive answers to everything, some students struggle with finding the right process to arrive at these answers. Some students don’t enjoy traditional methods of learning and they may lose interest in class which will lead to them falling behind. Even though they could be a hyper-intelligent person, the method in which they learn can throw them off reaching their true level of knowledge. </w:t>
       </w:r>
     </w:p>
     <w:p>
       <w:r>
         <w:t>The application could be expanded to include a huge range of information but for the scope of this project the functionality and educational content will be limited to a small sub section of the primary school mathematics curriculum. The app will be aimed towards third class students and focusing on basic operators: addition, subtraction, multiplication and division. The reason for choosing this section of the third class curriculum is because it is the first time students in primary schools actually begin using numbers and operators whereas before this in first and second class the curriculum focused more on basic counting and recognition of shapes and other things not really related to arithmetic so it was decided this would be a good starting point and in future the application could be further expanded to include educational treatment for all of the primary school curriculum.</w:t>
       </w:r>
-      <w:bookmarkStart w:id="10" w:name="_GoBack"/>
-      <w:bookmarkEnd w:id="10"/>
     </w:p>
     <w:p/>
     <w:p>
@@ -4619,21 +4626,164 @@
           <w:numId w:val="2"/>
         </w:numPr>
       </w:pPr>
-      <w:bookmarkStart w:id="11" w:name="_Toc21459641"/>
-      <w:bookmarkStart w:id="12" w:name="_Toc36820343"/>
+      <w:bookmarkStart w:id="10" w:name="_Toc21459641"/>
+      <w:bookmarkStart w:id="11" w:name="_Toc36820343"/>
       <w:r>
         <w:t>Thesis Roadmap</w:t>
       </w:r>
+      <w:bookmarkEnd w:id="10"/>
       <w:bookmarkEnd w:id="11"/>
-      <w:bookmarkEnd w:id="12"/>
     </w:p>
     <w:p/>
     <w:p>
-      <w:r>
-        <w:t>One sentence summary of the following chapters</w:t>
+      <w:pPr>
+        <w:rPr>
+          <w:b/>
+          <w:bCs/>
+        </w:rPr>
+      </w:pPr>
+      <w:r>
+        <w:rPr>
+          <w:b/>
+          <w:bCs/>
+        </w:rPr>
+        <w:t>Research</w:t>
+      </w:r>
+    </w:p>
+    <w:p>
+      <w:pPr>
+        <w:spacing w:line="360" w:lineRule="auto"/>
+      </w:pPr>
+      <w:r>
+        <w:t>This section explores background research conducted on apps similar to the one being developed in this project and also research conducted on papers that outline positive and negative aspects of m-learning (mobile learning) and the benefits of using certain programming languages over others when developing an interactive application for younger students.</w:t>
+      </w:r>
+    </w:p>
+    <w:p>
+      <w:pPr>
+        <w:spacing w:line="360" w:lineRule="auto"/>
+      </w:pPr>
+    </w:p>
+    <w:p>
+      <w:pPr>
+        <w:spacing w:line="360" w:lineRule="auto"/>
+        <w:rPr>
+          <w:b/>
+          <w:bCs/>
+        </w:rPr>
+      </w:pPr>
+      <w:r>
+        <w:rPr>
+          <w:b/>
+          <w:bCs/>
+        </w:rPr>
+        <w:t>Design</w:t>
+      </w:r>
+    </w:p>
+    <w:p>
+      <w:pPr>
+        <w:spacing w:line="360" w:lineRule="auto"/>
+      </w:pPr>
+      <w:r>
+        <w:t>This section includes use-cases and personas related to the application, a detailed description of the architecture used and testing plans for the application.</w:t>
+      </w:r>
+    </w:p>
+    <w:p>
+      <w:pPr>
+        <w:spacing w:line="360" w:lineRule="auto"/>
+      </w:pPr>
+    </w:p>
+    <w:p>
+      <w:pPr>
+        <w:rPr>
+          <w:b/>
+          <w:bCs/>
+        </w:rPr>
+      </w:pPr>
+      <w:r>
+        <w:rPr>
+          <w:b/>
+          <w:bCs/>
+        </w:rPr>
+        <w:t>Development</w:t>
+      </w:r>
+    </w:p>
+    <w:p>
+      <w:r>
+        <w:t>This section delves deeper into the development process of the system that was outlined in the design chapter and will also include challenges that became apparent throughout the development of the application.</w:t>
       </w:r>
     </w:p>
     <w:p/>
+    <w:p>
+      <w:pPr>
+        <w:rPr>
+          <w:b/>
+          <w:bCs/>
+        </w:rPr>
+      </w:pPr>
+      <w:r>
+        <w:rPr>
+          <w:b/>
+          <w:bCs/>
+        </w:rPr>
+        <w:t>Testing and Evaluation</w:t>
+      </w:r>
+    </w:p>
+    <w:p>
+      <w:r>
+        <w:t xml:space="preserve">This section describes all </w:t>
+      </w:r>
+      <w:r>
+        <w:t xml:space="preserve">of </w:t>
+      </w:r>
+      <w:r>
+        <w:t>the testing and evaluation of the system that was executed. Each part of the testing is described in detail and will have a detailed report of user feedback received during the user’s evaluation of the application.</w:t>
+      </w:r>
+    </w:p>
+    <w:p/>
+    <w:p>
+      <w:pPr>
+        <w:rPr>
+          <w:b/>
+          <w:bCs/>
+        </w:rPr>
+      </w:pPr>
+      <w:r>
+        <w:rPr>
+          <w:b/>
+          <w:bCs/>
+        </w:rPr>
+        <w:t>Redevelopment</w:t>
+      </w:r>
+    </w:p>
+    <w:p>
+      <w:r>
+        <w:t>This section will outline some of the development steps taken as a result of the feedback gained from the user evaluation. The changes made and the importance of these changes will be examined.</w:t>
+      </w:r>
+    </w:p>
+    <w:p/>
+    <w:p>
+      <w:pPr>
+        <w:rPr>
+          <w:b/>
+          <w:bCs/>
+        </w:rPr>
+      </w:pPr>
+      <w:r>
+        <w:rPr>
+          <w:b/>
+          <w:bCs/>
+        </w:rPr>
+        <w:t>Conclusions and Future Work</w:t>
+      </w:r>
+    </w:p>
+    <w:p>
+      <w:pPr>
+        <w:spacing w:line="360" w:lineRule="auto"/>
+      </w:pPr>
+      <w:r>
+        <w:t>This section will reflect on the entirety of the project and will discuss the conclusions drawn, personal reflections made, and the future work planned for the project.</w:t>
+      </w:r>
+    </w:p>
     <w:p>
       <w:pPr>
         <w:rPr>
@@ -4643,16 +4793,13 @@
           <w:szCs w:val="32"/>
         </w:rPr>
       </w:pPr>
-      <w:r>
-        <w:br w:type="page"/>
-      </w:r>
     </w:p>
     <w:p>
       <w:pPr>
         <w:pStyle w:val="Heading1"/>
       </w:pPr>
-      <w:bookmarkStart w:id="13" w:name="_Toc21459642"/>
-      <w:bookmarkStart w:id="14" w:name="_Toc36820344"/>
+      <w:bookmarkStart w:id="12" w:name="_Toc21459642"/>
+      <w:bookmarkStart w:id="13" w:name="_Toc36820344"/>
       <w:r>
         <w:lastRenderedPageBreak/>
         <w:t xml:space="preserve">2. </w:t>
@@ -4660,8 +4807,8 @@
       <w:r>
         <w:t>Literature Review</w:t>
       </w:r>
+      <w:bookmarkEnd w:id="12"/>
       <w:bookmarkEnd w:id="13"/>
-      <w:bookmarkEnd w:id="14"/>
     </w:p>
     <w:p/>
     <w:p>
@@ -4673,13 +4820,19 @@
         </w:numPr>
         <w:ind w:left="444" w:hanging="444"/>
       </w:pPr>
-      <w:bookmarkStart w:id="15" w:name="_Toc21459643"/>
-      <w:bookmarkStart w:id="16" w:name="_Toc36820345"/>
+      <w:bookmarkStart w:id="14" w:name="_Toc21459643"/>
+      <w:bookmarkStart w:id="15" w:name="_Toc36820345"/>
       <w:r>
         <w:t>2.1. Introduction</w:t>
       </w:r>
+      <w:bookmarkEnd w:id="14"/>
       <w:bookmarkEnd w:id="15"/>
-      <w:bookmarkEnd w:id="16"/>
+    </w:p>
+    <w:p/>
+    <w:p>
+      <w:r>
+        <w:t>In this section, applications and websites that are similar to the application being developed in this project will be explored as well as why these other applications are not the be-all and end-all solution to the problem that this project is trying to solve. Additional research on exactly what students and teachers want and need from an app such as this will be conducted. Technologies researched and also a review of two previous computer science dissertations will be created.</w:t>
+      </w:r>
     </w:p>
     <w:p/>
     <w:p>
@@ -4691,17 +4844,1002 @@
         </w:numPr>
         <w:ind w:left="444" w:hanging="444"/>
       </w:pPr>
-      <w:bookmarkStart w:id="17" w:name="_Toc21459644"/>
-      <w:bookmarkStart w:id="18" w:name="_Toc36820346"/>
+      <w:bookmarkStart w:id="16" w:name="_Toc21459644"/>
+      <w:bookmarkStart w:id="17" w:name="_Toc36820346"/>
       <w:r>
         <w:t xml:space="preserve">2.2. </w:t>
       </w:r>
-      <w:r>
-        <w:t>Research Topic 1</w:t>
-      </w:r>
+      <w:bookmarkEnd w:id="16"/>
       <w:bookmarkEnd w:id="17"/>
-      <w:bookmarkEnd w:id="18"/>
-    </w:p>
+      <w:r>
+        <w:t xml:space="preserve">Alternative Existing Solutions to </w:t>
+      </w:r>
+      <w:r>
+        <w:t xml:space="preserve">The </w:t>
+      </w:r>
+      <w:r>
+        <w:t>Problem</w:t>
+      </w:r>
+    </w:p>
+    <w:p/>
+    <w:p>
+      <w:pPr>
+        <w:rPr>
+          <w:b/>
+          <w:bCs/>
+        </w:rPr>
+      </w:pPr>
+      <w:r>
+        <w:rPr>
+          <w:b/>
+          <w:bCs/>
+        </w:rPr>
+        <w:t>AB maths for Apple iOS:</w:t>
+      </w:r>
+    </w:p>
+    <w:p>
+      <w:r>
+        <w:t>This app</w:t>
+      </w:r>
+      <w:r>
+        <w:t xml:space="preserve"> </w:t>
+      </w:r>
+      <w:r>
+        <w:t>wasn’t developed specifically for Irish primary school maths students, but it seems to have a lot of general maths content behind paywalls for around 90% of the content.</w:t>
+      </w:r>
+      <w:r>
+        <w:t>[12]</w:t>
+      </w:r>
+      <w:r>
+        <w:t xml:space="preserve"> The free content that is available shows a similar structure to one of my original ideas for minigames that can be seen in the image shown below along-side a paper prototype and wireframe created for</w:t>
+      </w:r>
+      <w:r>
+        <w:t xml:space="preserve"> this specific minigame</w:t>
+      </w:r>
+      <w:r>
+        <w:t>.</w:t>
+      </w:r>
+    </w:p>
+    <w:tbl>
+      <w:tblPr>
+        <w:tblStyle w:val="TableGrid"/>
+        <w:tblW w:w="0" w:type="auto"/>
+        <w:tblInd w:w="0" w:type="dxa"/>
+        <w:tblBorders>
+          <w:top w:val="none" w:sz="0" w:space="0" w:color="auto"/>
+          <w:left w:val="none" w:sz="0" w:space="0" w:color="auto"/>
+          <w:bottom w:val="none" w:sz="0" w:space="0" w:color="auto"/>
+          <w:right w:val="none" w:sz="0" w:space="0" w:color="auto"/>
+          <w:insideH w:val="none" w:sz="0" w:space="0" w:color="auto"/>
+          <w:insideV w:val="none" w:sz="0" w:space="0" w:color="auto"/>
+        </w:tblBorders>
+        <w:tblLook w:val="04A0" w:firstRow="1" w:lastRow="0" w:firstColumn="1" w:lastColumn="0" w:noHBand="0" w:noVBand="1"/>
+      </w:tblPr>
+      <w:tblGrid>
+        <w:gridCol w:w="1990"/>
+        <w:gridCol w:w="3036"/>
+        <w:gridCol w:w="4000"/>
+      </w:tblGrid>
+      <w:tr>
+        <w:tc>
+          <w:tcPr>
+            <w:tcW w:w="3005" w:type="dxa"/>
+            <w:hideMark/>
+          </w:tcPr>
+          <w:p>
+            <w:pPr>
+              <w:keepNext/>
+              <w:jc w:val="center"/>
+              <w:rPr>
+                <w:rFonts w:asciiTheme="minorHAnsi" w:hAnsiTheme="minorHAnsi"/>
+              </w:rPr>
+            </w:pPr>
+            <w:r>
+              <w:rPr>
+                <w:noProof/>
+              </w:rPr>
+              <w:drawing>
+                <wp:inline distT="0" distB="0" distL="0" distR="0" wp14:anchorId="1B7A226F" wp14:editId="2D85B5D1">
+                  <wp:extent cx="956945" cy="1711960"/>
+                  <wp:effectExtent l="0" t="0" r="0" b="2540"/>
+                  <wp:docPr id="4" name="Picture 4"/>
+                  <wp:cNvGraphicFramePr>
+                    <a:graphicFrameLocks xmlns:a="http://schemas.openxmlformats.org/drawingml/2006/main" noChangeAspect="1"/>
+                  </wp:cNvGraphicFramePr>
+                  <a:graphic xmlns:a="http://schemas.openxmlformats.org/drawingml/2006/main">
+                    <a:graphicData uri="http://schemas.openxmlformats.org/drawingml/2006/picture">
+                      <pic:pic xmlns:pic="http://schemas.openxmlformats.org/drawingml/2006/picture">
+                        <pic:nvPicPr>
+                          <pic:cNvPr id="0" name="Picture 6"/>
+                          <pic:cNvPicPr>
+                            <a:picLocks noChangeAspect="1" noChangeArrowheads="1"/>
+                          </pic:cNvPicPr>
+                        </pic:nvPicPr>
+                        <pic:blipFill>
+                          <a:blip r:embed="rId11" cstate="print">
+                            <a:extLst>
+                              <a:ext uri="{28A0092B-C50C-407E-A947-70E740481C1C}">
+                                <a14:useLocalDpi xmlns:a14="http://schemas.microsoft.com/office/drawing/2010/main" val="0"/>
+                              </a:ext>
+                            </a:extLst>
+                          </a:blip>
+                          <a:srcRect/>
+                          <a:stretch>
+                            <a:fillRect/>
+                          </a:stretch>
+                        </pic:blipFill>
+                        <pic:spPr bwMode="auto">
+                          <a:xfrm>
+                            <a:off x="0" y="0"/>
+                            <a:ext cx="956945" cy="1711960"/>
+                          </a:xfrm>
+                          <a:prstGeom prst="rect">
+                            <a:avLst/>
+                          </a:prstGeom>
+                          <a:noFill/>
+                          <a:ln>
+                            <a:noFill/>
+                          </a:ln>
+                        </pic:spPr>
+                      </pic:pic>
+                    </a:graphicData>
+                  </a:graphic>
+                </wp:inline>
+              </w:drawing>
+            </w:r>
+          </w:p>
+          <w:p>
+            <w:pPr>
+              <w:pStyle w:val="Caption"/>
+              <w:jc w:val="center"/>
+              <w:rPr>
+                <w:rFonts w:ascii="Minion Pro" w:hAnsi="Minion Pro"/>
+              </w:rPr>
+            </w:pPr>
+            <w:bookmarkStart w:id="18" w:name="_Toc26710931"/>
+            <w:r>
+              <w:t xml:space="preserve">Figure </w:t>
+            </w:r>
+            <w:r>
+              <w:fldChar w:fldCharType="begin"/>
+            </w:r>
+            <w:r>
+              <w:instrText xml:space="preserve"> SEQ Figure \* ARABIC </w:instrText>
+            </w:r>
+            <w:r>
+              <w:fldChar w:fldCharType="separate"/>
+            </w:r>
+            <w:r>
+              <w:rPr>
+                <w:noProof/>
+              </w:rPr>
+              <w:t>4</w:t>
+            </w:r>
+            <w:r>
+              <w:fldChar w:fldCharType="end"/>
+            </w:r>
+            <w:r>
+              <w:t xml:space="preserve"> AB Maths minigame</w:t>
+            </w:r>
+            <w:bookmarkEnd w:id="18"/>
+          </w:p>
+        </w:tc>
+        <w:tc>
+          <w:tcPr>
+            <w:tcW w:w="3005" w:type="dxa"/>
+            <w:hideMark/>
+          </w:tcPr>
+          <w:p>
+            <w:pPr>
+              <w:keepNext/>
+              <w:jc w:val="center"/>
+              <w:rPr>
+                <w:rFonts w:asciiTheme="minorHAnsi" w:hAnsiTheme="minorHAnsi"/>
+              </w:rPr>
+            </w:pPr>
+            <w:r>
+              <w:rPr>
+                <w:noProof/>
+              </w:rPr>
+              <w:drawing>
+                <wp:inline distT="0" distB="0" distL="0" distR="0" wp14:anchorId="3787CF32" wp14:editId="21ED2FFE">
+                  <wp:extent cx="1786255" cy="1701165"/>
+                  <wp:effectExtent l="0" t="0" r="4445" b="0"/>
+                  <wp:docPr id="2" name="Picture 2"/>
+                  <wp:cNvGraphicFramePr>
+                    <a:graphicFrameLocks xmlns:a="http://schemas.openxmlformats.org/drawingml/2006/main" noChangeAspect="1"/>
+                  </wp:cNvGraphicFramePr>
+                  <a:graphic xmlns:a="http://schemas.openxmlformats.org/drawingml/2006/main">
+                    <a:graphicData uri="http://schemas.openxmlformats.org/drawingml/2006/picture">
+                      <pic:pic xmlns:pic="http://schemas.openxmlformats.org/drawingml/2006/picture">
+                        <pic:nvPicPr>
+                          <pic:cNvPr id="0" name="Picture 5"/>
+                          <pic:cNvPicPr>
+                            <a:picLocks noChangeAspect="1" noChangeArrowheads="1"/>
+                          </pic:cNvPicPr>
+                        </pic:nvPicPr>
+                        <pic:blipFill>
+                          <a:blip r:embed="rId12">
+                            <a:extLst>
+                              <a:ext uri="{28A0092B-C50C-407E-A947-70E740481C1C}">
+                                <a14:useLocalDpi xmlns:a14="http://schemas.microsoft.com/office/drawing/2010/main" val="0"/>
+                              </a:ext>
+                            </a:extLst>
+                          </a:blip>
+                          <a:srcRect/>
+                          <a:stretch>
+                            <a:fillRect/>
+                          </a:stretch>
+                        </pic:blipFill>
+                        <pic:spPr bwMode="auto">
+                          <a:xfrm>
+                            <a:off x="0" y="0"/>
+                            <a:ext cx="1786255" cy="1701165"/>
+                          </a:xfrm>
+                          <a:prstGeom prst="rect">
+                            <a:avLst/>
+                          </a:prstGeom>
+                          <a:noFill/>
+                          <a:ln>
+                            <a:noFill/>
+                          </a:ln>
+                        </pic:spPr>
+                      </pic:pic>
+                    </a:graphicData>
+                  </a:graphic>
+                </wp:inline>
+              </w:drawing>
+            </w:r>
+          </w:p>
+          <w:p>
+            <w:pPr>
+              <w:pStyle w:val="Caption"/>
+              <w:jc w:val="center"/>
+              <w:rPr>
+                <w:rFonts w:ascii="Minion Pro" w:hAnsi="Minion Pro"/>
+              </w:rPr>
+            </w:pPr>
+            <w:bookmarkStart w:id="19" w:name="_Toc26710932"/>
+            <w:r>
+              <w:t xml:space="preserve">Figure </w:t>
+            </w:r>
+            <w:r>
+              <w:fldChar w:fldCharType="begin"/>
+            </w:r>
+            <w:r>
+              <w:instrText xml:space="preserve"> SEQ Figure \* ARABIC </w:instrText>
+            </w:r>
+            <w:r>
+              <w:fldChar w:fldCharType="separate"/>
+            </w:r>
+            <w:r>
+              <w:rPr>
+                <w:noProof/>
+              </w:rPr>
+              <w:t>5</w:t>
+            </w:r>
+            <w:r>
+              <w:fldChar w:fldCharType="end"/>
+            </w:r>
+            <w:r>
+              <w:t xml:space="preserve"> Minigame paper prototype</w:t>
+            </w:r>
+            <w:bookmarkEnd w:id="19"/>
+          </w:p>
+        </w:tc>
+        <w:tc>
+          <w:tcPr>
+            <w:tcW w:w="3006" w:type="dxa"/>
+          </w:tcPr>
+          <w:p>
+            <w:pPr>
+              <w:keepNext/>
+              <w:jc w:val="center"/>
+              <w:rPr>
+                <w:rFonts w:asciiTheme="minorHAnsi" w:hAnsiTheme="minorHAnsi"/>
+              </w:rPr>
+            </w:pPr>
+          </w:p>
+          <w:p>
+            <w:pPr>
+              <w:keepNext/>
+              <w:jc w:val="center"/>
+            </w:pPr>
+          </w:p>
+          <w:p>
+            <w:pPr>
+              <w:keepNext/>
+              <w:jc w:val="center"/>
+            </w:pPr>
+          </w:p>
+          <w:p>
+            <w:pPr>
+              <w:keepNext/>
+              <w:jc w:val="center"/>
+            </w:pPr>
+            <w:r>
+              <w:rPr>
+                <w:noProof/>
+              </w:rPr>
+              <w:drawing>
+                <wp:inline distT="0" distB="0" distL="0" distR="0" wp14:anchorId="702486F4" wp14:editId="404CE095">
+                  <wp:extent cx="2402840" cy="1243965"/>
+                  <wp:effectExtent l="0" t="0" r="0" b="0"/>
+                  <wp:docPr id="1" name="Picture 1"/>
+                  <wp:cNvGraphicFramePr>
+                    <a:graphicFrameLocks xmlns:a="http://schemas.openxmlformats.org/drawingml/2006/main" noChangeAspect="1"/>
+                  </wp:cNvGraphicFramePr>
+                  <a:graphic xmlns:a="http://schemas.openxmlformats.org/drawingml/2006/main">
+                    <a:graphicData uri="http://schemas.openxmlformats.org/drawingml/2006/picture">
+                      <pic:pic xmlns:pic="http://schemas.openxmlformats.org/drawingml/2006/picture">
+                        <pic:nvPicPr>
+                          <pic:cNvPr id="0" name="Picture 7"/>
+                          <pic:cNvPicPr>
+                            <a:picLocks noChangeAspect="1" noChangeArrowheads="1"/>
+                          </pic:cNvPicPr>
+                        </pic:nvPicPr>
+                        <pic:blipFill>
+                          <a:blip r:embed="rId13" cstate="print">
+                            <a:extLst>
+                              <a:ext uri="{28A0092B-C50C-407E-A947-70E740481C1C}">
+                                <a14:useLocalDpi xmlns:a14="http://schemas.microsoft.com/office/drawing/2010/main" val="0"/>
+                              </a:ext>
+                            </a:extLst>
+                          </a:blip>
+                          <a:srcRect/>
+                          <a:stretch>
+                            <a:fillRect/>
+                          </a:stretch>
+                        </pic:blipFill>
+                        <pic:spPr bwMode="auto">
+                          <a:xfrm>
+                            <a:off x="0" y="0"/>
+                            <a:ext cx="2402840" cy="1243965"/>
+                          </a:xfrm>
+                          <a:prstGeom prst="rect">
+                            <a:avLst/>
+                          </a:prstGeom>
+                          <a:noFill/>
+                          <a:ln>
+                            <a:noFill/>
+                          </a:ln>
+                        </pic:spPr>
+                      </pic:pic>
+                    </a:graphicData>
+                  </a:graphic>
+                </wp:inline>
+              </w:drawing>
+            </w:r>
+          </w:p>
+          <w:p>
+            <w:pPr>
+              <w:pStyle w:val="Caption"/>
+              <w:jc w:val="center"/>
+            </w:pPr>
+            <w:bookmarkStart w:id="20" w:name="_Toc26710933"/>
+            <w:r>
+              <w:t xml:space="preserve">Figure </w:t>
+            </w:r>
+            <w:r>
+              <w:fldChar w:fldCharType="begin"/>
+            </w:r>
+            <w:r>
+              <w:instrText xml:space="preserve"> SEQ Figure \* ARABIC </w:instrText>
+            </w:r>
+            <w:r>
+              <w:fldChar w:fldCharType="separate"/>
+            </w:r>
+            <w:r>
+              <w:rPr>
+                <w:noProof/>
+              </w:rPr>
+              <w:t>6</w:t>
+            </w:r>
+            <w:r>
+              <w:fldChar w:fldCharType="end"/>
+            </w:r>
+            <w:r>
+              <w:t xml:space="preserve"> Minigame wireframe</w:t>
+            </w:r>
+            <w:bookmarkEnd w:id="20"/>
+          </w:p>
+          <w:p/>
+        </w:tc>
+      </w:tr>
+    </w:tbl>
+    <w:p>
+      <w:pPr>
+        <w:rPr>
+          <w:rFonts w:ascii="Myriad Pro" w:eastAsiaTheme="majorEastAsia" w:hAnsi="Myriad Pro" w:cstheme="majorBidi"/>
+          <w:color w:val="2E74B5" w:themeColor="accent1" w:themeShade="BF"/>
+          <w:sz w:val="26"/>
+          <w:szCs w:val="26"/>
+        </w:rPr>
+      </w:pPr>
+    </w:p>
+    <w:p>
+      <w:pPr>
+        <w:rPr>
+          <w:rFonts w:ascii="Myriad Pro" w:eastAsiaTheme="majorEastAsia" w:hAnsi="Myriad Pro" w:cstheme="majorBidi"/>
+          <w:color w:val="2E74B5" w:themeColor="accent1" w:themeShade="BF"/>
+          <w:sz w:val="26"/>
+          <w:szCs w:val="26"/>
+        </w:rPr>
+      </w:pPr>
+      <w:r>
+        <w:rPr>
+          <w:rFonts w:ascii="Myriad Pro" w:eastAsiaTheme="majorEastAsia" w:hAnsi="Myriad Pro" w:cstheme="majorBidi"/>
+          <w:color w:val="2E74B5" w:themeColor="accent1" w:themeShade="BF"/>
+          <w:sz w:val="26"/>
+          <w:szCs w:val="26"/>
+        </w:rPr>
+        <w:br w:type="page"/>
+      </w:r>
+    </w:p>
+    <w:p>
+      <w:pPr>
+        <w:rPr>
+          <w:b/>
+          <w:bCs/>
+        </w:rPr>
+      </w:pPr>
+      <w:r>
+        <w:rPr>
+          <w:b/>
+          <w:bCs/>
+        </w:rPr>
+        <w:lastRenderedPageBreak/>
+        <w:t>Mathematics Skill Builder Primary for iOS:</w:t>
+      </w:r>
+    </w:p>
+    <w:p>
+      <w:r>
+        <w:t xml:space="preserve">Opposite to AB Maths mentioned above, this </w:t>
+      </w:r>
+      <w:r>
+        <w:t xml:space="preserve">app </w:t>
+      </w:r>
+      <w:r>
+        <w:t>actually</w:t>
+      </w:r>
+      <w:r>
+        <w:t xml:space="preserve"> was developed for primary school maths students, but it is very outdated and cartoonish.</w:t>
+      </w:r>
+      <w:r>
+        <w:t>[13]</w:t>
+      </w:r>
+      <w:r>
+        <w:t xml:space="preserve"> It also seems to deal with topics that could be deemed too easy for primary school students. Examples of this are challenges where a student needs to pick which number is bigger than the other, pick what shape is mentioned etc. Examples of this can be seen in the images below.</w:t>
+      </w:r>
+    </w:p>
+    <w:tbl>
+      <w:tblPr>
+        <w:tblStyle w:val="TableGrid"/>
+        <w:tblW w:w="0" w:type="auto"/>
+        <w:tblInd w:w="0" w:type="dxa"/>
+        <w:tblLook w:val="04A0" w:firstRow="1" w:lastRow="0" w:firstColumn="1" w:lastColumn="0" w:noHBand="0" w:noVBand="1"/>
+      </w:tblPr>
+      <w:tblGrid>
+        <w:gridCol w:w="4508"/>
+        <w:gridCol w:w="4508"/>
+      </w:tblGrid>
+      <w:tr>
+        <w:tc>
+          <w:tcPr>
+            <w:tcW w:w="4508" w:type="dxa"/>
+            <w:tcBorders>
+              <w:top w:val="nil"/>
+              <w:left w:val="nil"/>
+              <w:bottom w:val="nil"/>
+              <w:right w:val="nil"/>
+            </w:tcBorders>
+            <w:hideMark/>
+          </w:tcPr>
+          <w:p>
+            <w:r>
+              <w:rPr>
+                <w:noProof/>
+              </w:rPr>
+              <w:drawing>
+                <wp:inline distT="0" distB="0" distL="0" distR="0" wp14:anchorId="111CFC8A" wp14:editId="38A2502D">
+                  <wp:extent cx="2573020" cy="1477645"/>
+                  <wp:effectExtent l="0" t="0" r="0" b="8255"/>
+                  <wp:docPr id="6" name="Picture 6"/>
+                  <wp:cNvGraphicFramePr>
+                    <a:graphicFrameLocks xmlns:a="http://schemas.openxmlformats.org/drawingml/2006/main" noChangeAspect="1"/>
+                  </wp:cNvGraphicFramePr>
+                  <a:graphic xmlns:a="http://schemas.openxmlformats.org/drawingml/2006/main">
+                    <a:graphicData uri="http://schemas.openxmlformats.org/drawingml/2006/picture">
+                      <pic:pic xmlns:pic="http://schemas.openxmlformats.org/drawingml/2006/picture">
+                        <pic:nvPicPr>
+                          <pic:cNvPr id="0" name="Picture 8"/>
+                          <pic:cNvPicPr>
+                            <a:picLocks noChangeAspect="1" noChangeArrowheads="1"/>
+                          </pic:cNvPicPr>
+                        </pic:nvPicPr>
+                        <pic:blipFill>
+                          <a:blip r:embed="rId14" cstate="print">
+                            <a:extLst>
+                              <a:ext uri="{28A0092B-C50C-407E-A947-70E740481C1C}">
+                                <a14:useLocalDpi xmlns:a14="http://schemas.microsoft.com/office/drawing/2010/main" val="0"/>
+                              </a:ext>
+                            </a:extLst>
+                          </a:blip>
+                          <a:srcRect/>
+                          <a:stretch>
+                            <a:fillRect/>
+                          </a:stretch>
+                        </pic:blipFill>
+                        <pic:spPr bwMode="auto">
+                          <a:xfrm>
+                            <a:off x="0" y="0"/>
+                            <a:ext cx="2573020" cy="1477645"/>
+                          </a:xfrm>
+                          <a:prstGeom prst="rect">
+                            <a:avLst/>
+                          </a:prstGeom>
+                          <a:noFill/>
+                          <a:ln>
+                            <a:noFill/>
+                          </a:ln>
+                        </pic:spPr>
+                      </pic:pic>
+                    </a:graphicData>
+                  </a:graphic>
+                </wp:inline>
+              </w:drawing>
+            </w:r>
+          </w:p>
+        </w:tc>
+        <w:tc>
+          <w:tcPr>
+            <w:tcW w:w="4508" w:type="dxa"/>
+            <w:tcBorders>
+              <w:top w:val="nil"/>
+              <w:left w:val="nil"/>
+              <w:bottom w:val="nil"/>
+              <w:right w:val="nil"/>
+            </w:tcBorders>
+            <w:hideMark/>
+          </w:tcPr>
+          <w:p>
+            <w:r>
+              <w:rPr>
+                <w:noProof/>
+              </w:rPr>
+              <w:drawing>
+                <wp:inline distT="0" distB="0" distL="0" distR="0" wp14:anchorId="2010EFDC" wp14:editId="65D1CFAA">
+                  <wp:extent cx="2286000" cy="1488440"/>
+                  <wp:effectExtent l="0" t="0" r="0" b="0"/>
+                  <wp:docPr id="5" name="Picture 5"/>
+                  <wp:cNvGraphicFramePr>
+                    <a:graphicFrameLocks xmlns:a="http://schemas.openxmlformats.org/drawingml/2006/main" noChangeAspect="1"/>
+                  </wp:cNvGraphicFramePr>
+                  <a:graphic xmlns:a="http://schemas.openxmlformats.org/drawingml/2006/main">
+                    <a:graphicData uri="http://schemas.openxmlformats.org/drawingml/2006/picture">
+                      <pic:pic xmlns:pic="http://schemas.openxmlformats.org/drawingml/2006/picture">
+                        <pic:nvPicPr>
+                          <pic:cNvPr id="0" name="Picture 9"/>
+                          <pic:cNvPicPr>
+                            <a:picLocks noChangeAspect="1" noChangeArrowheads="1"/>
+                          </pic:cNvPicPr>
+                        </pic:nvPicPr>
+                        <pic:blipFill>
+                          <a:blip r:embed="rId15" cstate="print">
+                            <a:extLst>
+                              <a:ext uri="{28A0092B-C50C-407E-A947-70E740481C1C}">
+                                <a14:useLocalDpi xmlns:a14="http://schemas.microsoft.com/office/drawing/2010/main" val="0"/>
+                              </a:ext>
+                            </a:extLst>
+                          </a:blip>
+                          <a:srcRect/>
+                          <a:stretch>
+                            <a:fillRect/>
+                          </a:stretch>
+                        </pic:blipFill>
+                        <pic:spPr bwMode="auto">
+                          <a:xfrm>
+                            <a:off x="0" y="0"/>
+                            <a:ext cx="2286000" cy="1488440"/>
+                          </a:xfrm>
+                          <a:prstGeom prst="rect">
+                            <a:avLst/>
+                          </a:prstGeom>
+                          <a:noFill/>
+                          <a:ln>
+                            <a:noFill/>
+                          </a:ln>
+                        </pic:spPr>
+                      </pic:pic>
+                    </a:graphicData>
+                  </a:graphic>
+                </wp:inline>
+              </w:drawing>
+            </w:r>
+          </w:p>
+        </w:tc>
+      </w:tr>
+      <w:tr>
+        <w:tc>
+          <w:tcPr>
+            <w:tcW w:w="4508" w:type="dxa"/>
+            <w:tcBorders>
+              <w:top w:val="nil"/>
+              <w:left w:val="nil"/>
+              <w:bottom w:val="nil"/>
+              <w:right w:val="nil"/>
+            </w:tcBorders>
+            <w:hideMark/>
+          </w:tcPr>
+          <w:p>
+            <w:pPr>
+              <w:rPr>
+                <w:i/>
+                <w:iCs/>
+                <w:noProof/>
+                <w:sz w:val="18"/>
+                <w:szCs w:val="18"/>
+              </w:rPr>
+            </w:pPr>
+            <w:r>
+              <w:rPr>
+                <w:i/>
+                <w:iCs/>
+                <w:noProof/>
+                <w:color w:val="7F7F7F" w:themeColor="text1" w:themeTint="80"/>
+                <w:sz w:val="18"/>
+                <w:szCs w:val="18"/>
+              </w:rPr>
+              <w:t>Figure #: Mathematics skill builders primary homepage</w:t>
+            </w:r>
+          </w:p>
+        </w:tc>
+        <w:tc>
+          <w:tcPr>
+            <w:tcW w:w="4508" w:type="dxa"/>
+            <w:tcBorders>
+              <w:top w:val="nil"/>
+              <w:left w:val="nil"/>
+              <w:bottom w:val="nil"/>
+              <w:right w:val="nil"/>
+            </w:tcBorders>
+            <w:hideMark/>
+          </w:tcPr>
+          <w:p>
+            <w:pPr>
+              <w:rPr>
+                <w:i/>
+                <w:iCs/>
+                <w:noProof/>
+                <w:sz w:val="18"/>
+                <w:szCs w:val="18"/>
+              </w:rPr>
+            </w:pPr>
+            <w:r>
+              <w:rPr>
+                <w:i/>
+                <w:iCs/>
+                <w:noProof/>
+                <w:color w:val="7F7F7F" w:themeColor="text1" w:themeTint="80"/>
+                <w:sz w:val="18"/>
+                <w:szCs w:val="18"/>
+              </w:rPr>
+              <w:t>Figure #: Skill builder primary basic question example</w:t>
+            </w:r>
+          </w:p>
+        </w:tc>
+      </w:tr>
+    </w:tbl>
+    <w:p>
+      <w:pPr>
+        <w:rPr>
+          <w:lang w:val="en-GB"/>
+        </w:rPr>
+      </w:pPr>
+    </w:p>
+    <w:p>
+      <w:pPr>
+        <w:rPr>
+          <w:lang w:val="en-GB"/>
+        </w:rPr>
+      </w:pPr>
+    </w:p>
+    <w:p>
+      <w:pPr>
+        <w:rPr>
+          <w:b/>
+          <w:bCs/>
+        </w:rPr>
+      </w:pPr>
+      <w:r>
+        <w:rPr>
+          <w:b/>
+          <w:bCs/>
+        </w:rPr>
+        <w:t>ixl.ie website:</w:t>
+      </w:r>
+    </w:p>
+    <w:p>
+      <w:r>
+        <w:t>This website</w:t>
+      </w:r>
+      <w:r>
+        <w:t xml:space="preserve"> </w:t>
+      </w:r>
+      <w:r>
+        <w:t>has hundreds of different quizzes that are developed around the different years of</w:t>
+      </w:r>
+      <w:r>
+        <w:t xml:space="preserve"> c</w:t>
+      </w:r>
+      <w:r>
+        <w:t>urriculum for Irish primary school students.</w:t>
+      </w:r>
+      <w:r>
+        <w:t>[14]</w:t>
+      </w:r>
+      <w:r>
+        <w:t xml:space="preserve"> </w:t>
+      </w:r>
+      <w:r>
+        <w:t xml:space="preserve">The screenshot in figure </w:t>
+      </w:r>
+      <w:r>
+        <w:rPr>
+          <w:b/>
+          <w:bCs/>
+        </w:rPr>
+        <w:t>**FIND FIGURE NUMBER*</w:t>
+      </w:r>
+      <w:r>
+        <w:rPr>
+          <w:b/>
+          <w:bCs/>
+        </w:rPr>
+        <w:t xml:space="preserve"> </w:t>
+      </w:r>
+      <w:r>
+        <w:t xml:space="preserve">shows a nice, clean minigame found on the website but looking at the screenshot in figure </w:t>
+      </w:r>
+      <w:r>
+        <w:rPr>
+          <w:b/>
+          <w:bCs/>
+        </w:rPr>
+        <w:t>*FIND FIGURE NUMBER *</w:t>
+      </w:r>
+      <w:r>
+        <w:t xml:space="preserve"> can seem like a bit of a sensory overload with all of the text which may be off putting to students visiting the website for the first time. The application created for the Primary Mathletes project has a clean and simple design with few options so that younger students don’t get confused when interacting with it, especially for the first time.</w:t>
+      </w:r>
+    </w:p>
+    <w:p/>
+    <w:p>
+      <w:pPr>
+        <w:jc w:val="center"/>
+      </w:pPr>
+      <w:r>
+        <w:rPr>
+          <w:noProof/>
+        </w:rPr>
+        <w:drawing>
+          <wp:inline distT="0" distB="0" distL="0" distR="0" wp14:anchorId="576A1F11" wp14:editId="07503C31">
+            <wp:extent cx="3796030" cy="1934845"/>
+            <wp:effectExtent l="0" t="0" r="0" b="8255"/>
+            <wp:docPr id="7" name="Picture 7"/>
+            <wp:cNvGraphicFramePr>
+              <a:graphicFrameLocks xmlns:a="http://schemas.openxmlformats.org/drawingml/2006/main" noChangeAspect="1"/>
+            </wp:cNvGraphicFramePr>
+            <a:graphic xmlns:a="http://schemas.openxmlformats.org/drawingml/2006/main">
+              <a:graphicData uri="http://schemas.openxmlformats.org/drawingml/2006/picture">
+                <pic:pic xmlns:pic="http://schemas.openxmlformats.org/drawingml/2006/picture">
+                  <pic:nvPicPr>
+                    <pic:cNvPr id="0" name="Picture 10"/>
+                    <pic:cNvPicPr>
+                      <a:picLocks noChangeAspect="1" noChangeArrowheads="1"/>
+                    </pic:cNvPicPr>
+                  </pic:nvPicPr>
+                  <pic:blipFill>
+                    <a:blip r:embed="rId16">
+                      <a:extLst>
+                        <a:ext uri="{28A0092B-C50C-407E-A947-70E740481C1C}">
+                          <a14:useLocalDpi xmlns:a14="http://schemas.microsoft.com/office/drawing/2010/main" val="0"/>
+                        </a:ext>
+                      </a:extLst>
+                    </a:blip>
+                    <a:srcRect/>
+                    <a:stretch>
+                      <a:fillRect/>
+                    </a:stretch>
+                  </pic:blipFill>
+                  <pic:spPr bwMode="auto">
+                    <a:xfrm>
+                      <a:off x="0" y="0"/>
+                      <a:ext cx="3796030" cy="1934845"/>
+                    </a:xfrm>
+                    <a:prstGeom prst="rect">
+                      <a:avLst/>
+                    </a:prstGeom>
+                    <a:noFill/>
+                    <a:ln>
+                      <a:noFill/>
+                    </a:ln>
+                  </pic:spPr>
+                </pic:pic>
+              </a:graphicData>
+            </a:graphic>
+          </wp:inline>
+        </w:drawing>
+      </w:r>
+    </w:p>
+    <w:p>
+      <w:pPr>
+        <w:jc w:val="right"/>
+        <w:rPr>
+          <w:i/>
+          <w:iCs/>
+          <w:color w:val="7F7F7F" w:themeColor="text1" w:themeTint="80"/>
+          <w:sz w:val="18"/>
+          <w:szCs w:val="18"/>
+        </w:rPr>
+      </w:pPr>
+      <w:r>
+        <w:rPr>
+          <w:i/>
+          <w:iCs/>
+          <w:color w:val="7F7F7F" w:themeColor="text1" w:themeTint="80"/>
+          <w:sz w:val="18"/>
+          <w:szCs w:val="18"/>
+        </w:rPr>
+        <w:t>Figure #: ixl example question</w:t>
+      </w:r>
+    </w:p>
+    <w:p>
+      <w:pPr>
+        <w:jc w:val="right"/>
+        <w:rPr>
+          <w:i/>
+          <w:iCs/>
+          <w:color w:val="7F7F7F" w:themeColor="text1" w:themeTint="80"/>
+          <w:sz w:val="18"/>
+          <w:szCs w:val="18"/>
+        </w:rPr>
+      </w:pPr>
+    </w:p>
+    <w:p>
+      <w:pPr>
+        <w:jc w:val="right"/>
+        <w:rPr>
+          <w:i/>
+          <w:iCs/>
+          <w:color w:val="7F7F7F" w:themeColor="text1" w:themeTint="80"/>
+          <w:sz w:val="18"/>
+          <w:szCs w:val="18"/>
+        </w:rPr>
+      </w:pPr>
+      <w:r>
+        <w:rPr>
+          <w:noProof/>
+        </w:rPr>
+        <w:lastRenderedPageBreak/>
+        <w:drawing>
+          <wp:inline distT="0" distB="0" distL="0" distR="0" wp14:anchorId="46B27132" wp14:editId="48307218">
+            <wp:extent cx="5731510" cy="2789555"/>
+            <wp:effectExtent l="0" t="0" r="2540" b="0"/>
+            <wp:docPr id="9" name="Picture 9"/>
+            <wp:cNvGraphicFramePr>
+              <a:graphicFrameLocks xmlns:a="http://schemas.openxmlformats.org/drawingml/2006/main" noChangeAspect="1"/>
+            </wp:cNvGraphicFramePr>
+            <a:graphic xmlns:a="http://schemas.openxmlformats.org/drawingml/2006/main">
+              <a:graphicData uri="http://schemas.openxmlformats.org/drawingml/2006/picture">
+                <pic:pic xmlns:pic="http://schemas.openxmlformats.org/drawingml/2006/picture">
+                  <pic:nvPicPr>
+                    <pic:cNvPr id="1" name=""/>
+                    <pic:cNvPicPr/>
+                  </pic:nvPicPr>
+                  <pic:blipFill>
+                    <a:blip r:embed="rId17"/>
+                    <a:stretch>
+                      <a:fillRect/>
+                    </a:stretch>
+                  </pic:blipFill>
+                  <pic:spPr>
+                    <a:xfrm>
+                      <a:off x="0" y="0"/>
+                      <a:ext cx="5731510" cy="2789555"/>
+                    </a:xfrm>
+                    <a:prstGeom prst="rect">
+                      <a:avLst/>
+                    </a:prstGeom>
+                  </pic:spPr>
+                </pic:pic>
+              </a:graphicData>
+            </a:graphic>
+          </wp:inline>
+        </w:drawing>
+      </w:r>
+    </w:p>
+    <w:p>
+      <w:pPr>
+        <w:jc w:val="right"/>
+        <w:rPr>
+          <w:i/>
+          <w:iCs/>
+          <w:color w:val="7F7F7F" w:themeColor="text1" w:themeTint="80"/>
+          <w:sz w:val="18"/>
+          <w:szCs w:val="18"/>
+        </w:rPr>
+      </w:pPr>
+      <w:r>
+        <w:rPr>
+          <w:i/>
+          <w:iCs/>
+          <w:color w:val="7F7F7F" w:themeColor="text1" w:themeTint="80"/>
+          <w:sz w:val="18"/>
+          <w:szCs w:val="18"/>
+        </w:rPr>
+        <w:t>Figure #: IXL Home Page</w:t>
+      </w:r>
+    </w:p>
+    <w:p>
+      <w:pPr>
+        <w:jc w:val="right"/>
+        <w:rPr>
+          <w:i/>
+          <w:iCs/>
+          <w:color w:val="7F7F7F" w:themeColor="text1" w:themeTint="80"/>
+          <w:sz w:val="18"/>
+          <w:szCs w:val="18"/>
+        </w:rPr>
+      </w:pPr>
+    </w:p>
+    <w:p>
+      <w:r>
+        <w:t xml:space="preserve">All of the apps and websites </w:t>
+      </w:r>
+      <w:r>
+        <w:t xml:space="preserve">mentioned above </w:t>
+      </w:r>
+      <w:r>
+        <w:t xml:space="preserve">are definitely in the same vein as the </w:t>
+      </w:r>
+      <w:r>
+        <w:t xml:space="preserve">Primary Mathletes </w:t>
+      </w:r>
+      <w:r>
+        <w:t xml:space="preserve">application </w:t>
+      </w:r>
+      <w:r>
+        <w:t>c</w:t>
+      </w:r>
+      <w:r>
+        <w:t xml:space="preserve">reated for this project. </w:t>
+      </w:r>
+      <w:r>
+        <w:t>W</w:t>
+      </w:r>
+      <w:r>
+        <w:t>hether these apps are too basic</w:t>
+      </w:r>
+      <w:r>
+        <w:t>,</w:t>
+      </w:r>
+      <w:r>
+        <w:t xml:space="preserve"> outdated</w:t>
+      </w:r>
+      <w:r>
+        <w:t xml:space="preserve"> or too cluttered</w:t>
+      </w:r>
+      <w:r>
+        <w:t>, there seems to be room for improvement in many aspects such as content and user experience through sound</w:t>
+      </w:r>
+      <w:r>
+        <w:t>, imagery, simplicity and interactability</w:t>
+      </w:r>
+      <w:r>
+        <w:t>.</w:t>
+      </w:r>
+    </w:p>
+    <w:p/>
     <w:p>
       <w:pPr>
         <w:pStyle w:val="Heading2"/>
@@ -4710,7 +5848,145 @@
           <w:numId w:val="0"/>
         </w:numPr>
       </w:pPr>
-    </w:p>
+      <w:r>
+        <w:t xml:space="preserve">2.3. </w:t>
+      </w:r>
+      <w:r>
+        <w:t>Technologies Researched</w:t>
+      </w:r>
+    </w:p>
+    <w:p/>
+    <w:p>
+      <w:r>
+        <w:t xml:space="preserve">Quite a few programming languages were looked at in addition to </w:t>
+      </w:r>
+      <w:r>
+        <w:t>all</w:t>
+      </w:r>
+      <w:r>
+        <w:t xml:space="preserve"> the programs and languages that were studied throughout the last three years of computer science.</w:t>
+      </w:r>
+    </w:p>
+    <w:p>
+      <w:r>
+        <w:t>Firstly, some research went into web-based applications using HTML, CSS, PHP and J</w:t>
+      </w:r>
+      <w:r>
+        <w:t>ava</w:t>
+      </w:r>
+      <w:r>
+        <w:t>S</w:t>
+      </w:r>
+      <w:r>
+        <w:t>cript</w:t>
+      </w:r>
+      <w:r>
+        <w:t xml:space="preserve"> but in the end, this was ruled out because after some conversations with primary school students and teachers it became clear that there is almost never enough</w:t>
+      </w:r>
+      <w:r>
+        <w:t xml:space="preserve"> working</w:t>
+      </w:r>
+      <w:r>
+        <w:t xml:space="preserve"> desktop computers available for primary school students in their schools but most schools nowadays have access to tablets whether they’re Android or iOS.</w:t>
+      </w:r>
+      <w:r>
+        <w:t>[15][16][17][18]</w:t>
+      </w:r>
+    </w:p>
+    <w:p>
+      <w:r>
+        <w:t>Some research also went into using Java [19] and the Android Studios IDE [20] because in 3</w:t>
+      </w:r>
+      <w:r>
+        <w:rPr>
+          <w:vertAlign w:val="superscript"/>
+        </w:rPr>
+        <w:t>rd</w:t>
+      </w:r>
+      <w:r>
+        <w:t xml:space="preserve"> year of computer science there is a module on mobile app development using both of these and creating an application using something already studied would be easier than learning a new programming language and IDE but after completing this module with a low grade it was evident that Android Studios would not be the ideal choice for this project. It is difficult to use and is not very forgiving when something goes wrong. Hard to understand error messages also makes the IDE difficult to work with.</w:t>
+      </w:r>
+      <w:r>
+        <w:br/>
+        <w:t>In the 4</w:t>
+      </w:r>
+      <w:r>
+        <w:rPr>
+          <w:vertAlign w:val="superscript"/>
+        </w:rPr>
+        <w:t>th</w:t>
+      </w:r>
+      <w:r>
+        <w:t xml:space="preserve"> year of the computer science course, there are many modules that use Python. Researching Python led to the discovery of a plethora of resources for the language and this is where the Kivy library for </w:t>
+      </w:r>
+      <w:r>
+        <w:t>P</w:t>
+      </w:r>
+      <w:r>
+        <w:t>ython was</w:t>
+      </w:r>
+      <w:r>
+        <w:t xml:space="preserve"> discovered</w:t>
+      </w:r>
+      <w:r>
+        <w:t xml:space="preserve">. The Kivy library can be used to create GUIs based on </w:t>
+      </w:r>
+      <w:r>
+        <w:t>P</w:t>
+      </w:r>
+      <w:r>
+        <w:t>ython code which is great because Python is very easy to use and there</w:t>
+      </w:r>
+      <w:r>
+        <w:t xml:space="preserve"> is</w:t>
+      </w:r>
+      <w:r>
+        <w:t xml:space="preserve"> a lot of great resources online for Kivy as </w:t>
+      </w:r>
+      <w:r>
+        <w:lastRenderedPageBreak/>
+        <w:t>well. Kivy also allows for cross-platform development which is perfect for this project because not every primary school student has access to predominantly iOS or predominantly Android phones or tablets.</w:t>
+      </w:r>
+    </w:p>
+    <w:p>
+      <w:r>
+        <w:t>For databases, some research went into using either a local SQL database</w:t>
+      </w:r>
+      <w:r>
+        <w:t xml:space="preserve"> </w:t>
+      </w:r>
+      <w:r>
+        <w:t>that would store the user’s data locally but this led to problems such as if a student lost his or her phone then all of their progress would also be lost.</w:t>
+      </w:r>
+      <w:r>
+        <w:t xml:space="preserve"> </w:t>
+      </w:r>
+      <w:r>
+        <w:t xml:space="preserve">[21] There was also an issue of the teacher not being able to access the child’s progress reports without going onto the student’s device manually. </w:t>
+      </w:r>
+    </w:p>
+    <w:p>
+      <w:r>
+        <w:t>In the end, Google’s Firebase Database System was chosen because this means that any user can access their account just by logging in on any random device, it doesn’t need to be their own personal device</w:t>
+      </w:r>
+      <w:r>
+        <w:t xml:space="preserve"> and also makes things like progress analytics easier for students</w:t>
+      </w:r>
+      <w:r>
+        <w:t>.</w:t>
+      </w:r>
+    </w:p>
+    <w:p>
+      <w:r>
+        <w:t>Some research also went in to what it would take to compile this projects application into a useable APK or API file so that it could be used on mobile devices</w:t>
+      </w:r>
+      <w:r>
+        <w:t>. The only option currently available to compile Kivy projects is Buildozer which proved to be very difficult to use. Further details on this will be discussed later on in the project document.</w:t>
+      </w:r>
+      <w:bookmarkStart w:id="21" w:name="_GoBack"/>
+      <w:bookmarkEnd w:id="21"/>
+    </w:p>
+    <w:p/>
     <w:p>
       <w:pPr>
         <w:pStyle w:val="Heading2"/>
@@ -4719,17 +5995,21 @@
           <w:numId w:val="0"/>
         </w:numPr>
       </w:pPr>
-      <w:bookmarkStart w:id="19" w:name="_Toc21459645"/>
-      <w:bookmarkStart w:id="20" w:name="_Toc36820347"/>
-      <w:r>
-        <w:t xml:space="preserve">2.3. </w:t>
-      </w:r>
-      <w:r>
-        <w:t>Research Topic 2</w:t>
-      </w:r>
-      <w:bookmarkEnd w:id="19"/>
-      <w:bookmarkEnd w:id="20"/>
-    </w:p>
+      <w:r>
+        <w:t>2.</w:t>
+      </w:r>
+      <w:r>
+        <w:t>4</w:t>
+      </w:r>
+      <w:r>
+        <w:t xml:space="preserve">. </w:t>
+      </w:r>
+      <w:r>
+        <w:t>Technologies Used</w:t>
+      </w:r>
+    </w:p>
+    <w:p/>
+    <w:p/>
     <w:p>
       <w:pPr>
         <w:pStyle w:val="Heading2"/>
@@ -4738,6 +6018,37 @@
           <w:numId w:val="0"/>
         </w:numPr>
       </w:pPr>
+      <w:bookmarkStart w:id="22" w:name="_Toc21459646"/>
+      <w:bookmarkStart w:id="23" w:name="_Toc36820348"/>
+      <w:r>
+        <w:t>2.</w:t>
+      </w:r>
+      <w:r>
+        <w:t>5</w:t>
+      </w:r>
+      <w:r>
+        <w:t xml:space="preserve">. </w:t>
+      </w:r>
+      <w:r>
+        <w:t>Existing Final Year Projects</w:t>
+      </w:r>
+      <w:bookmarkEnd w:id="22"/>
+      <w:bookmarkEnd w:id="23"/>
+    </w:p>
+    <w:p/>
+    <w:p>
+      <w:pPr>
+        <w:rPr>
+          <w:lang w:val="en-GB"/>
+        </w:rPr>
+      </w:pPr>
+    </w:p>
+    <w:p>
+      <w:pPr>
+        <w:rPr>
+          <w:lang w:val="en-GB"/>
+        </w:rPr>
+      </w:pPr>
     </w:p>
     <w:p>
       <w:pPr>
@@ -4747,44 +6058,19 @@
           <w:numId w:val="0"/>
         </w:numPr>
       </w:pPr>
-      <w:bookmarkStart w:id="21" w:name="_Toc21459646"/>
-      <w:bookmarkStart w:id="22" w:name="_Toc36820348"/>
-      <w:r>
-        <w:t xml:space="preserve">2.4. </w:t>
-      </w:r>
-      <w:r>
-        <w:t>Existing Final Year Projects</w:t>
-      </w:r>
-      <w:bookmarkEnd w:id="21"/>
-      <w:bookmarkEnd w:id="22"/>
-    </w:p>
-    <w:p>
-      <w:pPr>
-        <w:pStyle w:val="Heading2"/>
-        <w:numPr>
-          <w:ilvl w:val="0"/>
-          <w:numId w:val="0"/>
-        </w:numPr>
-        <w:rPr>
-          <w:lang w:val="en-GB"/>
-        </w:rPr>
-      </w:pPr>
-    </w:p>
-    <w:p>
-      <w:pPr>
-        <w:pStyle w:val="Heading2"/>
-        <w:numPr>
-          <w:ilvl w:val="0"/>
-          <w:numId w:val="0"/>
-        </w:numPr>
-      </w:pPr>
-      <w:bookmarkStart w:id="23" w:name="_Toc21459647"/>
-      <w:bookmarkStart w:id="24" w:name="_Toc36820349"/>
-      <w:r>
-        <w:t>2.5. Conclusions</w:t>
-      </w:r>
-      <w:bookmarkEnd w:id="23"/>
+      <w:bookmarkStart w:id="24" w:name="_Toc21459647"/>
+      <w:bookmarkStart w:id="25" w:name="_Toc36820349"/>
+      <w:r>
+        <w:t>2.</w:t>
+      </w:r>
+      <w:r>
+        <w:t>6</w:t>
+      </w:r>
+      <w:r>
+        <w:t>. Conclusions</w:t>
+      </w:r>
       <w:bookmarkEnd w:id="24"/>
+      <w:bookmarkEnd w:id="25"/>
     </w:p>
     <w:p/>
     <w:p/>
@@ -4805,14 +6091,14 @@
       <w:pPr>
         <w:pStyle w:val="Heading1"/>
       </w:pPr>
-      <w:bookmarkStart w:id="25" w:name="_Toc21459648"/>
-      <w:bookmarkStart w:id="26" w:name="_Toc36820350"/>
+      <w:bookmarkStart w:id="26" w:name="_Toc21459648"/>
+      <w:bookmarkStart w:id="27" w:name="_Toc36820350"/>
       <w:r>
         <w:lastRenderedPageBreak/>
         <w:t>3. Experiment Design</w:t>
       </w:r>
-      <w:bookmarkEnd w:id="25"/>
       <w:bookmarkEnd w:id="26"/>
+      <w:bookmarkEnd w:id="27"/>
       <w:r>
         <w:t xml:space="preserve"> </w:t>
       </w:r>
@@ -4827,13 +6113,13 @@
         </w:numPr>
         <w:ind w:left="444" w:hanging="444"/>
       </w:pPr>
-      <w:bookmarkStart w:id="27" w:name="_Toc21459649"/>
-      <w:bookmarkStart w:id="28" w:name="_Toc36820351"/>
+      <w:bookmarkStart w:id="28" w:name="_Toc21459649"/>
+      <w:bookmarkStart w:id="29" w:name="_Toc36820351"/>
       <w:r>
         <w:t>3.1 Introduction</w:t>
       </w:r>
-      <w:bookmarkEnd w:id="27"/>
       <w:bookmarkEnd w:id="28"/>
+      <w:bookmarkEnd w:id="29"/>
     </w:p>
     <w:p/>
     <w:p>
@@ -4845,16 +6131,16 @@
         </w:numPr>
         <w:ind w:left="444" w:hanging="444"/>
       </w:pPr>
-      <w:bookmarkStart w:id="29" w:name="_Toc21459650"/>
-      <w:bookmarkStart w:id="30" w:name="_Toc36820352"/>
+      <w:bookmarkStart w:id="30" w:name="_Toc21459650"/>
+      <w:bookmarkStart w:id="31" w:name="_Toc36820352"/>
       <w:r>
         <w:t>3.2</w:t>
       </w:r>
       <w:r>
         <w:t>. Software Design</w:t>
       </w:r>
-      <w:bookmarkEnd w:id="29"/>
       <w:bookmarkEnd w:id="30"/>
+      <w:bookmarkEnd w:id="31"/>
     </w:p>
     <w:p/>
     <w:p>
@@ -4866,16 +6152,16 @@
         </w:numPr>
         <w:ind w:left="444" w:hanging="444"/>
       </w:pPr>
-      <w:bookmarkStart w:id="31" w:name="_Toc21459651"/>
-      <w:bookmarkStart w:id="32" w:name="_Toc36820353"/>
+      <w:bookmarkStart w:id="32" w:name="_Toc21459651"/>
+      <w:bookmarkStart w:id="33" w:name="_Toc36820353"/>
       <w:r>
         <w:t>3.3</w:t>
       </w:r>
       <w:r>
         <w:t>. Software Test plan</w:t>
       </w:r>
-      <w:bookmarkEnd w:id="31"/>
       <w:bookmarkEnd w:id="32"/>
+      <w:bookmarkEnd w:id="33"/>
     </w:p>
     <w:p/>
     <w:p>
@@ -4887,13 +6173,13 @@
         </w:numPr>
         <w:ind w:left="444" w:hanging="444"/>
       </w:pPr>
-      <w:bookmarkStart w:id="33" w:name="_Toc21459652"/>
-      <w:bookmarkStart w:id="34" w:name="_Toc36820354"/>
+      <w:bookmarkStart w:id="34" w:name="_Toc21459652"/>
+      <w:bookmarkStart w:id="35" w:name="_Toc36820354"/>
       <w:r>
         <w:t>3.4. Front-End</w:t>
       </w:r>
-      <w:bookmarkEnd w:id="33"/>
       <w:bookmarkEnd w:id="34"/>
+      <w:bookmarkEnd w:id="35"/>
     </w:p>
     <w:p/>
     <w:p>
@@ -4905,13 +6191,13 @@
         </w:numPr>
         <w:ind w:left="444" w:hanging="444"/>
       </w:pPr>
-      <w:bookmarkStart w:id="35" w:name="_Toc21459653"/>
-      <w:bookmarkStart w:id="36" w:name="_Toc36820355"/>
+      <w:bookmarkStart w:id="36" w:name="_Toc21459653"/>
+      <w:bookmarkStart w:id="37" w:name="_Toc36820355"/>
       <w:r>
         <w:t>3.5. Middle-Tier</w:t>
       </w:r>
-      <w:bookmarkEnd w:id="35"/>
       <w:bookmarkEnd w:id="36"/>
+      <w:bookmarkEnd w:id="37"/>
     </w:p>
     <w:p/>
     <w:p>
@@ -4923,13 +6209,13 @@
         </w:numPr>
         <w:ind w:left="444" w:hanging="444"/>
       </w:pPr>
-      <w:bookmarkStart w:id="37" w:name="_Toc21459654"/>
-      <w:bookmarkStart w:id="38" w:name="_Toc36820356"/>
+      <w:bookmarkStart w:id="38" w:name="_Toc21459654"/>
+      <w:bookmarkStart w:id="39" w:name="_Toc36820356"/>
       <w:r>
         <w:t>3.6. Back-End</w:t>
       </w:r>
-      <w:bookmarkEnd w:id="37"/>
       <w:bookmarkEnd w:id="38"/>
+      <w:bookmarkEnd w:id="39"/>
     </w:p>
     <w:p/>
     <w:p>
@@ -4941,16 +6227,16 @@
         </w:numPr>
         <w:ind w:left="444" w:hanging="444"/>
       </w:pPr>
-      <w:bookmarkStart w:id="39" w:name="_Toc21459655"/>
-      <w:bookmarkStart w:id="40" w:name="_Toc36820357"/>
+      <w:bookmarkStart w:id="40" w:name="_Toc21459655"/>
+      <w:bookmarkStart w:id="41" w:name="_Toc36820357"/>
       <w:r>
         <w:t>3.7</w:t>
       </w:r>
       <w:r>
         <w:t>. Conclusions</w:t>
       </w:r>
-      <w:bookmarkEnd w:id="39"/>
       <w:bookmarkEnd w:id="40"/>
+      <w:bookmarkEnd w:id="41"/>
     </w:p>
     <w:p/>
     <w:p>
@@ -4970,8 +6256,8 @@
       <w:pPr>
         <w:pStyle w:val="Heading1"/>
       </w:pPr>
-      <w:bookmarkStart w:id="41" w:name="_Toc21459656"/>
-      <w:bookmarkStart w:id="42" w:name="_Toc36820358"/>
+      <w:bookmarkStart w:id="42" w:name="_Toc21459656"/>
+      <w:bookmarkStart w:id="43" w:name="_Toc36820358"/>
       <w:r>
         <w:lastRenderedPageBreak/>
         <w:t>4. Experiment De</w:t>
@@ -4979,8 +6265,8 @@
       <w:r>
         <w:t>velopment</w:t>
       </w:r>
-      <w:bookmarkEnd w:id="41"/>
       <w:bookmarkEnd w:id="42"/>
+      <w:bookmarkEnd w:id="43"/>
     </w:p>
     <w:p/>
     <w:p>
@@ -4992,13 +6278,13 @@
         </w:numPr>
         <w:ind w:left="444" w:hanging="444"/>
       </w:pPr>
-      <w:bookmarkStart w:id="43" w:name="_Toc21459657"/>
-      <w:bookmarkStart w:id="44" w:name="_Toc36820359"/>
+      <w:bookmarkStart w:id="44" w:name="_Toc21459657"/>
+      <w:bookmarkStart w:id="45" w:name="_Toc36820359"/>
       <w:r>
         <w:t>4.1. Introduction</w:t>
       </w:r>
-      <w:bookmarkEnd w:id="43"/>
       <w:bookmarkEnd w:id="44"/>
+      <w:bookmarkEnd w:id="45"/>
     </w:p>
     <w:p/>
     <w:p>
@@ -5010,13 +6296,13 @@
         </w:numPr>
         <w:ind w:left="444" w:hanging="444"/>
       </w:pPr>
-      <w:bookmarkStart w:id="45" w:name="_Toc21459658"/>
-      <w:bookmarkStart w:id="46" w:name="_Toc36820360"/>
+      <w:bookmarkStart w:id="46" w:name="_Toc21459658"/>
+      <w:bookmarkStart w:id="47" w:name="_Toc36820360"/>
       <w:r>
         <w:t>4.2. Software Development</w:t>
       </w:r>
-      <w:bookmarkEnd w:id="45"/>
       <w:bookmarkEnd w:id="46"/>
+      <w:bookmarkEnd w:id="47"/>
     </w:p>
     <w:p/>
     <w:p>
@@ -5028,16 +6314,16 @@
         </w:numPr>
         <w:ind w:left="444" w:hanging="444"/>
       </w:pPr>
-      <w:bookmarkStart w:id="47" w:name="_Toc21459659"/>
-      <w:bookmarkStart w:id="48" w:name="_Toc36820361"/>
+      <w:bookmarkStart w:id="48" w:name="_Toc21459659"/>
+      <w:bookmarkStart w:id="49" w:name="_Toc36820361"/>
       <w:r>
         <w:t xml:space="preserve">4.3. </w:t>
       </w:r>
       <w:r>
         <w:t>Front-End</w:t>
       </w:r>
-      <w:bookmarkEnd w:id="47"/>
       <w:bookmarkEnd w:id="48"/>
+      <w:bookmarkEnd w:id="49"/>
     </w:p>
     <w:p/>
     <w:p>
@@ -5049,16 +6335,16 @@
         </w:numPr>
         <w:ind w:left="444" w:hanging="444"/>
       </w:pPr>
-      <w:bookmarkStart w:id="49" w:name="_Toc21459660"/>
-      <w:bookmarkStart w:id="50" w:name="_Toc36820362"/>
+      <w:bookmarkStart w:id="50" w:name="_Toc21459660"/>
+      <w:bookmarkStart w:id="51" w:name="_Toc36820362"/>
       <w:r>
         <w:t xml:space="preserve">4.4. </w:t>
       </w:r>
       <w:r>
         <w:t>Middle-Tier</w:t>
       </w:r>
-      <w:bookmarkEnd w:id="49"/>
       <w:bookmarkEnd w:id="50"/>
+      <w:bookmarkEnd w:id="51"/>
     </w:p>
     <w:p/>
     <w:p>
@@ -5070,16 +6356,16 @@
         </w:numPr>
         <w:ind w:left="444" w:hanging="444"/>
       </w:pPr>
-      <w:bookmarkStart w:id="51" w:name="_Toc21459661"/>
-      <w:bookmarkStart w:id="52" w:name="_Toc36820363"/>
+      <w:bookmarkStart w:id="52" w:name="_Toc21459661"/>
+      <w:bookmarkStart w:id="53" w:name="_Toc36820363"/>
       <w:r>
         <w:t xml:space="preserve">4.5. </w:t>
       </w:r>
       <w:r>
         <w:t>Back-End</w:t>
       </w:r>
-      <w:bookmarkEnd w:id="51"/>
       <w:bookmarkEnd w:id="52"/>
+      <w:bookmarkEnd w:id="53"/>
     </w:p>
     <w:p/>
     <w:p>
@@ -5091,13 +6377,13 @@
         </w:numPr>
         <w:ind w:left="444" w:hanging="444"/>
       </w:pPr>
-      <w:bookmarkStart w:id="53" w:name="_Toc21459662"/>
-      <w:bookmarkStart w:id="54" w:name="_Toc36820364"/>
+      <w:bookmarkStart w:id="54" w:name="_Toc21459662"/>
+      <w:bookmarkStart w:id="55" w:name="_Toc36820364"/>
       <w:r>
         <w:t>4.6. Conclusions</w:t>
       </w:r>
-      <w:bookmarkEnd w:id="53"/>
       <w:bookmarkEnd w:id="54"/>
+      <w:bookmarkEnd w:id="55"/>
     </w:p>
     <w:p/>
     <w:p>
@@ -5117,14 +6403,14 @@
       <w:pPr>
         <w:pStyle w:val="Heading1"/>
       </w:pPr>
-      <w:bookmarkStart w:id="55" w:name="_Toc21459663"/>
-      <w:bookmarkStart w:id="56" w:name="_Toc36820365"/>
+      <w:bookmarkStart w:id="56" w:name="_Toc21459663"/>
+      <w:bookmarkStart w:id="57" w:name="_Toc36820365"/>
       <w:r>
         <w:lastRenderedPageBreak/>
         <w:t>5. Evaluation</w:t>
       </w:r>
-      <w:bookmarkEnd w:id="55"/>
       <w:bookmarkEnd w:id="56"/>
+      <w:bookmarkEnd w:id="57"/>
     </w:p>
     <w:p/>
     <w:p>
@@ -5136,13 +6422,13 @@
         </w:numPr>
         <w:ind w:left="444" w:hanging="444"/>
       </w:pPr>
-      <w:bookmarkStart w:id="57" w:name="_Toc21459664"/>
-      <w:bookmarkStart w:id="58" w:name="_Toc36820366"/>
+      <w:bookmarkStart w:id="58" w:name="_Toc21459664"/>
+      <w:bookmarkStart w:id="59" w:name="_Toc36820366"/>
       <w:r>
         <w:t>5.1. Introduction</w:t>
       </w:r>
-      <w:bookmarkEnd w:id="57"/>
       <w:bookmarkEnd w:id="58"/>
+      <w:bookmarkEnd w:id="59"/>
     </w:p>
     <w:p>
       <w:pPr>
@@ -5161,13 +6447,13 @@
           <w:numId w:val="0"/>
         </w:numPr>
       </w:pPr>
-      <w:bookmarkStart w:id="59" w:name="_Toc21459665"/>
-      <w:bookmarkStart w:id="60" w:name="_Toc36820367"/>
+      <w:bookmarkStart w:id="60" w:name="_Toc21459665"/>
+      <w:bookmarkStart w:id="61" w:name="_Toc36820367"/>
       <w:r>
         <w:t>5.2. Software Evaluation</w:t>
       </w:r>
-      <w:bookmarkEnd w:id="59"/>
       <w:bookmarkEnd w:id="60"/>
+      <w:bookmarkEnd w:id="61"/>
       <w:r>
         <w:t xml:space="preserve"> </w:t>
       </w:r>
@@ -5189,8 +6475,8 @@
           <w:numId w:val="0"/>
         </w:numPr>
       </w:pPr>
-      <w:bookmarkStart w:id="61" w:name="_Toc21459666"/>
-      <w:bookmarkStart w:id="62" w:name="_Toc36820368"/>
+      <w:bookmarkStart w:id="62" w:name="_Toc21459666"/>
+      <w:bookmarkStart w:id="63" w:name="_Toc36820368"/>
       <w:r>
         <w:t xml:space="preserve">5.3. </w:t>
       </w:r>
@@ -5200,8 +6486,8 @@
       <w:r>
         <w:t xml:space="preserve"> Evaluation</w:t>
       </w:r>
-      <w:bookmarkEnd w:id="61"/>
       <w:bookmarkEnd w:id="62"/>
+      <w:bookmarkEnd w:id="63"/>
     </w:p>
     <w:p>
       <w:pPr>
@@ -5220,13 +6506,13 @@
           <w:numId w:val="0"/>
         </w:numPr>
       </w:pPr>
-      <w:bookmarkStart w:id="63" w:name="_Toc21459667"/>
-      <w:bookmarkStart w:id="64" w:name="_Toc36820369"/>
+      <w:bookmarkStart w:id="64" w:name="_Toc21459667"/>
+      <w:bookmarkStart w:id="65" w:name="_Toc36820369"/>
       <w:r>
         <w:t>5.4. Questionnaires and Interviews Evaluation</w:t>
       </w:r>
-      <w:bookmarkEnd w:id="63"/>
       <w:bookmarkEnd w:id="64"/>
+      <w:bookmarkEnd w:id="65"/>
     </w:p>
     <w:p>
       <w:pPr>
@@ -5245,13 +6531,13 @@
           <w:numId w:val="0"/>
         </w:numPr>
       </w:pPr>
-      <w:bookmarkStart w:id="65" w:name="_Toc21459668"/>
-      <w:bookmarkStart w:id="66" w:name="_Toc36820370"/>
+      <w:bookmarkStart w:id="66" w:name="_Toc21459668"/>
+      <w:bookmarkStart w:id="67" w:name="_Toc36820370"/>
       <w:r>
         <w:t>5.5. Conclusions</w:t>
       </w:r>
-      <w:bookmarkEnd w:id="65"/>
       <w:bookmarkEnd w:id="66"/>
+      <w:bookmarkEnd w:id="67"/>
     </w:p>
     <w:p/>
     <w:p>
@@ -5271,14 +6557,14 @@
       <w:pPr>
         <w:pStyle w:val="Heading1"/>
       </w:pPr>
-      <w:bookmarkStart w:id="67" w:name="_Toc21459669"/>
-      <w:bookmarkStart w:id="68" w:name="_Toc36820371"/>
+      <w:bookmarkStart w:id="68" w:name="_Toc21459669"/>
+      <w:bookmarkStart w:id="69" w:name="_Toc36820371"/>
       <w:r>
         <w:lastRenderedPageBreak/>
         <w:t>6. Conclusions and Future Work</w:t>
       </w:r>
-      <w:bookmarkEnd w:id="67"/>
       <w:bookmarkEnd w:id="68"/>
+      <w:bookmarkEnd w:id="69"/>
     </w:p>
     <w:p/>
     <w:p>
@@ -5290,13 +6576,13 @@
         </w:numPr>
         <w:ind w:left="444" w:hanging="444"/>
       </w:pPr>
-      <w:bookmarkStart w:id="69" w:name="_Toc21459670"/>
-      <w:bookmarkStart w:id="70" w:name="_Toc36820372"/>
+      <w:bookmarkStart w:id="70" w:name="_Toc21459670"/>
+      <w:bookmarkStart w:id="71" w:name="_Toc36820372"/>
       <w:r>
         <w:t>6.1. Introduction</w:t>
       </w:r>
-      <w:bookmarkEnd w:id="69"/>
       <w:bookmarkEnd w:id="70"/>
+      <w:bookmarkEnd w:id="71"/>
     </w:p>
     <w:p/>
     <w:p>
@@ -5308,13 +6594,13 @@
         </w:numPr>
         <w:ind w:left="444" w:hanging="444"/>
       </w:pPr>
-      <w:bookmarkStart w:id="71" w:name="_Toc21459671"/>
-      <w:bookmarkStart w:id="72" w:name="_Toc36820373"/>
+      <w:bookmarkStart w:id="72" w:name="_Toc21459671"/>
+      <w:bookmarkStart w:id="73" w:name="_Toc36820373"/>
       <w:r>
         <w:t>6.2. Conclusions</w:t>
       </w:r>
-      <w:bookmarkEnd w:id="71"/>
       <w:bookmarkEnd w:id="72"/>
+      <w:bookmarkEnd w:id="73"/>
     </w:p>
     <w:p>
       <w:pPr>
@@ -5333,13 +6619,13 @@
           <w:numId w:val="0"/>
         </w:numPr>
       </w:pPr>
-      <w:bookmarkStart w:id="73" w:name="_Toc21459672"/>
-      <w:bookmarkStart w:id="74" w:name="_Toc36820374"/>
+      <w:bookmarkStart w:id="74" w:name="_Toc21459672"/>
+      <w:bookmarkStart w:id="75" w:name="_Toc36820374"/>
       <w:r>
         <w:t>6.3. Future Work</w:t>
       </w:r>
-      <w:bookmarkEnd w:id="73"/>
       <w:bookmarkEnd w:id="74"/>
+      <w:bookmarkEnd w:id="75"/>
     </w:p>
     <w:p/>
     <w:p>
@@ -5556,16 +6842,16 @@
       <w:pPr>
         <w:pStyle w:val="Heading1"/>
       </w:pPr>
-      <w:bookmarkStart w:id="75" w:name="_Toc21459673"/>
-      <w:bookmarkStart w:id="76" w:name="_Toc36820375"/>
+      <w:bookmarkStart w:id="76" w:name="_Toc21459673"/>
+      <w:bookmarkStart w:id="77" w:name="_Toc36820375"/>
       <w:r>
         <w:t xml:space="preserve">7. </w:t>
       </w:r>
       <w:r>
         <w:t>Bibliography</w:t>
       </w:r>
-      <w:bookmarkEnd w:id="75"/>
       <w:bookmarkEnd w:id="76"/>
+      <w:bookmarkEnd w:id="77"/>
     </w:p>
     <w:p/>
     <w:p>
@@ -5581,9 +6867,9 @@
           <w:szCs w:val="22"/>
         </w:rPr>
       </w:pPr>
-      <w:bookmarkStart w:id="77" w:name="_Toc36820213"/>
-      <w:bookmarkStart w:id="78" w:name="_Toc36820336"/>
-      <w:bookmarkStart w:id="79" w:name="_Toc36820376"/>
+      <w:bookmarkStart w:id="78" w:name="_Toc36820213"/>
+      <w:bookmarkStart w:id="79" w:name="_Toc36820336"/>
+      <w:bookmarkStart w:id="80" w:name="_Toc36820376"/>
       <w:r>
         <w:rPr>
           <w:rFonts w:ascii="Arial" w:hAnsi="Arial" w:cs="Arial"/>
@@ -5605,9 +6891,9 @@
         <w:br/>
         <w:t>Developing a Mathematical Mobile App: A Case Study of an Environmental Model:</w:t>
       </w:r>
-      <w:bookmarkEnd w:id="77"/>
       <w:bookmarkEnd w:id="78"/>
       <w:bookmarkEnd w:id="79"/>
+      <w:bookmarkEnd w:id="80"/>
       <w:r>
         <w:rPr>
           <w:rFonts w:ascii="Arial" w:hAnsi="Arial" w:cs="Arial"/>
@@ -5624,10 +6910,10 @@
         <w:pStyle w:val="Heading"/>
         <w:ind w:left="720"/>
       </w:pPr>
-      <w:hyperlink r:id="rId11" w:history="1">
-        <w:bookmarkStart w:id="80" w:name="_Toc36820214"/>
-        <w:bookmarkStart w:id="81" w:name="_Toc36820337"/>
-        <w:bookmarkStart w:id="82" w:name="_Toc36820377"/>
+      <w:hyperlink r:id="rId18" w:history="1">
+        <w:bookmarkStart w:id="81" w:name="_Toc36820214"/>
+        <w:bookmarkStart w:id="82" w:name="_Toc36820337"/>
+        <w:bookmarkStart w:id="83" w:name="_Toc36820377"/>
         <w:r>
           <w:rPr>
             <w:rStyle w:val="Hyperlink"/>
@@ -5639,9 +6925,9 @@
           </w:rPr>
           <w:t>http://www.iaeng.org/publication/WCECS2016/WCECS2016_pp150-153.pdf?fbclid=IwAR1iFguPdUgTeTq4pAUzfkYheh7g1EVxyUmrFUI8SE6hXfLr6E5DdhYSafg</w:t>
         </w:r>
-        <w:bookmarkEnd w:id="80"/>
         <w:bookmarkEnd w:id="81"/>
         <w:bookmarkEnd w:id="82"/>
+        <w:bookmarkEnd w:id="83"/>
       </w:hyperlink>
       <w:r>
         <w:rPr>
@@ -5690,7 +6976,7 @@
         </w:rPr>
         <w:t xml:space="preserve">[2] Matthew Kearney and Damian Maher  - MOBILE LEARNING IN MATHS TEACHER EDUCATION: USING IPADS TO SUPPORT PRE-SERVICE TEACHERS’ PROFESSIONAL DEVELOPMENT: </w:t>
       </w:r>
-      <w:hyperlink r:id="rId12" w:history="1">
+      <w:hyperlink r:id="rId19" w:history="1">
         <w:r>
           <w:rPr>
             <w:rStyle w:val="Hyperlink"/>
@@ -5746,7 +7032,7 @@
         </w:rPr>
         <w:t xml:space="preserve">[3] Machdel Matthee, Jacobus - Mathematics on the Move: Supporting Mathematics Learners through Mobile Technology in South Africa: </w:t>
       </w:r>
-      <w:hyperlink r:id="rId13" w:history="1">
+      <w:hyperlink r:id="rId20" w:history="1">
         <w:r>
           <w:rPr>
             <w:rStyle w:val="Hyperlink"/>
@@ -5802,7 +7088,7 @@
         </w:rPr>
         <w:t xml:space="preserve">[4] Al-Zeidi, A, Al-Kindi, K, Al-Khanjari, Z. A. - SQU Future: From E-Learning to M-Learning Application Development: </w:t>
       </w:r>
-      <w:hyperlink r:id="rId14" w:anchor="page=185" w:history="1">
+      <w:hyperlink r:id="rId21" w:anchor="page=185" w:history="1">
         <w:r>
           <w:rPr>
             <w:rStyle w:val="Hyperlink"/>
@@ -6606,7 +7892,7 @@
   <w:style w:type="paragraph" w:default="1" w:styleId="Normal">
     <w:name w:val="Normal"/>
     <w:qFormat/>
-    <w:rsid w:val="002F5FE3"/>
+    <w:rsid w:val="00AB5526"/>
     <w:rPr>
       <w:rFonts w:ascii="Minion Pro" w:hAnsi="Minion Pro"/>
     </w:rPr>
@@ -6945,6 +8231,47 @@
       <w:shd w:val="clear" w:color="auto" w:fill="E1DFDD"/>
     </w:rPr>
   </w:style>
+  <w:style w:type="paragraph" w:styleId="Caption">
+    <w:name w:val="caption"/>
+    <w:basedOn w:val="Normal"/>
+    <w:next w:val="Normal"/>
+    <w:uiPriority w:val="35"/>
+    <w:semiHidden/>
+    <w:unhideWhenUsed/>
+    <w:qFormat/>
+    <w:rsid w:val="00AB5526"/>
+    <w:pPr>
+      <w:spacing w:after="200" w:line="240" w:lineRule="auto"/>
+    </w:pPr>
+    <w:rPr>
+      <w:rFonts w:asciiTheme="minorHAnsi" w:hAnsiTheme="minorHAnsi"/>
+      <w:i/>
+      <w:iCs/>
+      <w:color w:val="44546A" w:themeColor="text2"/>
+      <w:sz w:val="18"/>
+      <w:szCs w:val="18"/>
+    </w:rPr>
+  </w:style>
+  <w:style w:type="table" w:styleId="TableGrid">
+    <w:name w:val="Table Grid"/>
+    <w:basedOn w:val="TableNormal"/>
+    <w:uiPriority w:val="39"/>
+    <w:rsid w:val="00AB5526"/>
+    <w:pPr>
+      <w:spacing w:after="0" w:line="240" w:lineRule="auto"/>
+    </w:pPr>
+    <w:tblPr>
+      <w:tblInd w:w="0" w:type="nil"/>
+      <w:tblBorders>
+        <w:top w:val="single" w:sz="4" w:space="0" w:color="auto"/>
+        <w:left w:val="single" w:sz="4" w:space="0" w:color="auto"/>
+        <w:bottom w:val="single" w:sz="4" w:space="0" w:color="auto"/>
+        <w:right w:val="single" w:sz="4" w:space="0" w:color="auto"/>
+        <w:insideH w:val="single" w:sz="4" w:space="0" w:color="auto"/>
+        <w:insideV w:val="single" w:sz="4" w:space="0" w:color="auto"/>
+      </w:tblBorders>
+    </w:tblPr>
+  </w:style>
 </w:styles>
 </file>
 
@@ -7214,7 +8541,7 @@
 </file>
 
 <file path=customXml/itemProps1.xml><?xml version="1.0" encoding="utf-8"?>
-<ds:datastoreItem xmlns:ds="http://schemas.openxmlformats.org/officeDocument/2006/customXml" ds:itemID="{15BEE599-FA37-4ED8-8172-99AB3320F554}">
+<ds:datastoreItem xmlns:ds="http://schemas.openxmlformats.org/officeDocument/2006/customXml" ds:itemID="{9D84E2B3-0128-4F51-A031-D8301CBCCC41}">
   <ds:schemaRefs>
     <ds:schemaRef ds:uri="http://schemas.openxmlformats.org/officeDocument/2006/bibliography"/>
   </ds:schemaRefs>

</xml_diff>

<commit_message>
more work on dissertation
</commit_message>
<xml_diff>
--- a/FinalYearProject/Dissertation.docx
+++ b/FinalYearProject/Dissertation.docx
@@ -383,8 +383,9 @@
           <w:sz w:val="22"/>
           <w:szCs w:val="22"/>
         </w:rPr>
-        <w:t>This project will be focusing on improving primary school teaching through the use</w:t>
-      </w:r>
+        <w:t xml:space="preserve">This project will be focusing on improving primary school teaching </w:t>
+      </w:r>
+      <w:proofErr w:type="gramStart"/>
       <w:r>
         <w:rPr>
           <w:rFonts w:ascii="Minion Pro" w:hAnsi="Minion Pro" w:cstheme="minorHAnsi"/>
@@ -393,7 +394,7 @@
           <w:sz w:val="22"/>
           <w:szCs w:val="22"/>
         </w:rPr>
-        <w:t xml:space="preserve"> </w:t>
+        <w:t>through the use</w:t>
       </w:r>
       <w:r>
         <w:rPr>
@@ -403,7 +404,28 @@
           <w:sz w:val="22"/>
           <w:szCs w:val="22"/>
         </w:rPr>
-        <w:t xml:space="preserve">of mobile apps. The project will consist of an app that is going to be developed </w:t>
+        <w:t xml:space="preserve"> </w:t>
+      </w:r>
+      <w:r>
+        <w:rPr>
+          <w:rFonts w:ascii="Minion Pro" w:hAnsi="Minion Pro" w:cstheme="minorHAnsi"/>
+          <w:b w:val="0"/>
+          <w:bCs w:val="0"/>
+          <w:sz w:val="22"/>
+          <w:szCs w:val="22"/>
+        </w:rPr>
+        <w:t>of</w:t>
+      </w:r>
+      <w:proofErr w:type="gramEnd"/>
+      <w:r>
+        <w:rPr>
+          <w:rFonts w:ascii="Minion Pro" w:hAnsi="Minion Pro" w:cstheme="minorHAnsi"/>
+          <w:b w:val="0"/>
+          <w:bCs w:val="0"/>
+          <w:sz w:val="22"/>
+          <w:szCs w:val="22"/>
+        </w:rPr>
+        <w:t xml:space="preserve"> mobile apps. The project will consist of an app that is going to be developed </w:t>
       </w:r>
       <w:r>
         <w:rPr>
@@ -4645,7 +4667,21 @@
         <w:rPr>
           <w:lang w:val="en-US"/>
         </w:rPr>
-        <w:t xml:space="preserve"> The students will be unable to play more difficult levels until they have first completed all levels leading up to the one they are attempting to complete to ensure that they don’t accidentally throw themselves into the deep end of learning.</w:t>
+        <w:t xml:space="preserve"> The students will be unable to play more difficult levels until they have first completed all levels leading up to the </w:t>
+      </w:r>
+      <w:proofErr w:type="gramStart"/>
+      <w:r>
+        <w:rPr>
+          <w:lang w:val="en-US"/>
+        </w:rPr>
+        <w:t>one</w:t>
+      </w:r>
+      <w:proofErr w:type="gramEnd"/>
+      <w:r>
+        <w:rPr>
+          <w:lang w:val="en-US"/>
+        </w:rPr>
+        <w:t xml:space="preserve"> they are attempting to complete to ensure that they don’t accidentally throw themselves into the deep end of learning.</w:t>
       </w:r>
       <w:r>
         <w:rPr>
@@ -4700,7 +4736,7 @@
           <v:shape id="_x0000_i1045" type="#_x0000_t75" style="width:417.75pt;height:158.25pt" o:ole="">
             <v:imagedata r:id="rId11" o:title=""/>
           </v:shape>
-          <o:OLEObject Type="Embed" ProgID="PBrush" ShapeID="_x0000_i1045" DrawAspect="Content" ObjectID="_1647613295" r:id="rId12"/>
+          <o:OLEObject Type="Embed" ProgID="PBrush" ShapeID="_x0000_i1045" DrawAspect="Content" ObjectID="_1647644605" r:id="rId12"/>
         </w:object>
       </w:r>
     </w:p>
@@ -4783,7 +4819,21 @@
           <w:lang w:val="en-US"/>
         </w:rPr>
         <w:lastRenderedPageBreak/>
-        <w:t xml:space="preserve">redevelopment segment of this project fell short of what was planned. The other form of testing, white box testing, was conducted throughout development by myself to ensure that all individual parts of the application worked separately before being integrated into the full app. </w:t>
+        <w:t xml:space="preserve">redevelopment segment of this project fell short of what was planned. The other form of testing, white box testing, was conducted throughout development by </w:t>
+      </w:r>
+      <w:proofErr w:type="gramStart"/>
+      <w:r>
+        <w:rPr>
+          <w:lang w:val="en-US"/>
+        </w:rPr>
+        <w:t>myself</w:t>
+      </w:r>
+      <w:proofErr w:type="gramEnd"/>
+      <w:r>
+        <w:rPr>
+          <w:lang w:val="en-US"/>
+        </w:rPr>
+        <w:t xml:space="preserve"> to ensure that all individual parts of the application worked separately before being integrated into the full app. </w:t>
       </w:r>
       <w:r>
         <w:rPr>
@@ -5022,10 +5072,18 @@
     </w:p>
     <w:p>
       <w:r>
-        <w:t xml:space="preserve">This section describes all </w:t>
-      </w:r>
-      <w:r>
-        <w:t xml:space="preserve">of </w:t>
+        <w:t xml:space="preserve">This section describes </w:t>
+      </w:r>
+      <w:proofErr w:type="gramStart"/>
+      <w:r>
+        <w:t xml:space="preserve">all </w:t>
+      </w:r>
+      <w:r>
+        <w:t>of</w:t>
+      </w:r>
+      <w:proofErr w:type="gramEnd"/>
+      <w:r>
+        <w:t xml:space="preserve"> </w:t>
       </w:r>
       <w:r>
         <w:t>the testing and evaluation of the system that was executed. Each part of the testing is described in detail and will have a detailed report of user feedback received during the user’s evaluation of the application.</w:t>
@@ -5123,7 +5181,15 @@
     <w:p/>
     <w:p>
       <w:r>
-        <w:t>In this section, applications and websites that are similar to the application being developed in this project will be explored as well as why these other applications are not the be-all and end-all solution to the problem that this project is trying to solve. Additional research on exactly what students and teachers want and need from an app such as this will be conducted. Technologies researched and also a review of two previous computer science dissertations will be created.</w:t>
+        <w:t xml:space="preserve">In this section, applications and websites that are similar to the application being developed in this project will be explored as well as why these other applications are not the be-all and end-all solution to the problem that this project is trying to solve. Additional research on exactly what students and teachers want and need from an app such as this will be conducted. Technologies researched </w:t>
+      </w:r>
+      <w:proofErr w:type="gramStart"/>
+      <w:r>
+        <w:t>and also</w:t>
+      </w:r>
+      <w:proofErr w:type="gramEnd"/>
+      <w:r>
+        <w:t xml:space="preserve"> a review of two previous computer science dissertations will be created.</w:t>
       </w:r>
     </w:p>
     <w:p/>
@@ -5532,7 +5598,15 @@
     </w:p>
     <w:p>
       <w:r>
-        <w:t>Opposite to AB Maths mentioned above, this app actually was developed for primary school maths students, but it is very outdated and cartoonish.[13] It also seems to deal with topics that could be deemed too easy for primary school students. Examples of this are challenges where a student needs to pick which number is bigger than the other, pick what shape is mentioned etc. Examples of this can be seen in the images below.</w:t>
+        <w:t xml:space="preserve">Opposite to AB Maths mentioned above, this app </w:t>
+      </w:r>
+      <w:proofErr w:type="gramStart"/>
+      <w:r>
+        <w:t>actually was</w:t>
+      </w:r>
+      <w:proofErr w:type="gramEnd"/>
+      <w:r>
+        <w:t xml:space="preserve"> developed for primary school maths students, but it is very outdated and cartoonish.[13] It also seems to deal with topics that could be deemed too easy for primary school students. Examples of this are challenges where a student needs to pick which number is bigger than the other, pick what shape is mentioned etc. Examples of this can be seen in the images below.</w:t>
       </w:r>
     </w:p>
     <w:tbl>
@@ -6038,8 +6112,13 @@
       </w:pPr>
     </w:p>
     <w:p>
-      <w:r>
-        <w:t xml:space="preserve">All of the apps and websites mentioned above are definitely in the same vein as the Primary Mathletes application created for this project. </w:t>
+      <w:proofErr w:type="gramStart"/>
+      <w:r>
+        <w:t>All of</w:t>
+      </w:r>
+      <w:proofErr w:type="gramEnd"/>
+      <w:r>
+        <w:t xml:space="preserve"> the apps and websites mentioned above are definitely in the same vein as the Primary Mathletes application created for this project. </w:t>
       </w:r>
       <w:r>
         <w:t>W</w:t>
@@ -6179,7 +6258,15 @@
     </w:p>
     <w:p>
       <w:r>
-        <w:t>Some research also went in to what it would take to compile this projects application into a useable APK or API file so that it could be used on mobile devices</w:t>
+        <w:t xml:space="preserve">Some research also went </w:t>
+      </w:r>
+      <w:proofErr w:type="gramStart"/>
+      <w:r>
+        <w:t>in to</w:t>
+      </w:r>
+      <w:proofErr w:type="gramEnd"/>
+      <w:r>
+        <w:t xml:space="preserve"> what it would take to compile this projects application into a useable APK or API file so that it could be used on mobile devices</w:t>
       </w:r>
       <w:r>
         <w:t xml:space="preserve">. The only option currently available to compile </w:t>
@@ -6198,7 +6285,15 @@
       </w:r>
       <w:proofErr w:type="spellEnd"/>
       <w:r>
-        <w:t xml:space="preserve"> which proved to be very difficult to use. Further details on this will be discussed later on in the project document.</w:t>
+        <w:t xml:space="preserve"> which proved to be very difficult to use. Further details on this will be discussed </w:t>
+      </w:r>
+      <w:proofErr w:type="gramStart"/>
+      <w:r>
+        <w:t>later on</w:t>
+      </w:r>
+      <w:proofErr w:type="gramEnd"/>
+      <w:r>
+        <w:t xml:space="preserve"> in the project document.</w:t>
       </w:r>
     </w:p>
     <w:p/>
@@ -6371,7 +6466,118 @@
         <w:t>-</w:t>
       </w:r>
       <w:r>
-        <w:t>in virtual device that can be resized to test different screen sizes.</w:t>
+        <w:t xml:space="preserve">in virtual device that can be resized to test different screen </w:t>
+      </w:r>
+      <w:proofErr w:type="gramStart"/>
+      <w:r>
+        <w:t>sizes.</w:t>
+      </w:r>
+      <w:r>
+        <w:t>[</w:t>
+      </w:r>
+      <w:proofErr w:type="gramEnd"/>
+      <w:r>
+        <w:t>]</w:t>
+      </w:r>
+    </w:p>
+    <w:p/>
+    <w:p>
+      <w:pPr>
+        <w:rPr>
+          <w:b/>
+          <w:bCs/>
+        </w:rPr>
+      </w:pPr>
+      <w:r>
+        <w:rPr>
+          <w:b/>
+          <w:bCs/>
+        </w:rPr>
+        <w:t>JSFiddle.</w:t>
+      </w:r>
+      <w:r>
+        <w:rPr>
+          <w:b/>
+          <w:bCs/>
+        </w:rPr>
+        <w:t>net</w:t>
+      </w:r>
+      <w:r>
+        <w:rPr>
+          <w:b/>
+          <w:bCs/>
+        </w:rPr>
+        <w:t>:</w:t>
+      </w:r>
+    </w:p>
+    <w:p>
+      <w:r>
+        <w:t xml:space="preserve">After working outside of college on a different project I became quite confident in my JavaScript programming and so I used </w:t>
+      </w:r>
+      <w:proofErr w:type="spellStart"/>
+      <w:r>
+        <w:t>JSFiddle</w:t>
+      </w:r>
+      <w:proofErr w:type="spellEnd"/>
+      <w:r>
+        <w:t xml:space="preserve"> to create the first draft of the algorithm that I would later use in the minigame portion of the project. After it was tested and I was happy it worked, I converted it into Python </w:t>
+      </w:r>
+      <w:proofErr w:type="gramStart"/>
+      <w:r>
+        <w:t>code.</w:t>
+      </w:r>
+      <w:r>
+        <w:t>[</w:t>
+      </w:r>
+      <w:proofErr w:type="gramEnd"/>
+      <w:r>
+        <w:t>]</w:t>
+      </w:r>
+    </w:p>
+    <w:p/>
+    <w:p>
+      <w:pPr>
+        <w:rPr>
+          <w:b/>
+          <w:bCs/>
+        </w:rPr>
+      </w:pPr>
+      <w:proofErr w:type="spellStart"/>
+      <w:r>
+        <w:rPr>
+          <w:b/>
+          <w:bCs/>
+        </w:rPr>
+        <w:t>Github</w:t>
+      </w:r>
+      <w:proofErr w:type="spellEnd"/>
+      <w:r>
+        <w:rPr>
+          <w:b/>
+          <w:bCs/>
+        </w:rPr>
+        <w:t>:</w:t>
+      </w:r>
+    </w:p>
+    <w:p>
+      <w:r>
+        <w:t xml:space="preserve">I used </w:t>
+      </w:r>
+      <w:proofErr w:type="spellStart"/>
+      <w:r>
+        <w:t>Github</w:t>
+      </w:r>
+      <w:proofErr w:type="spellEnd"/>
+      <w:r>
+        <w:t xml:space="preserve"> to back up my project whenever I implemented anything new in case I needed to revert back to a previous version of the code that I was confident that worked and also in case my laptop crashed and I lost my files I could pull them from </w:t>
+      </w:r>
+      <w:proofErr w:type="spellStart"/>
+      <w:r>
+        <w:t>Github</w:t>
+      </w:r>
+      <w:proofErr w:type="spellEnd"/>
+      <w:r>
+        <w:t xml:space="preserve"> from another device but thankfully this didn’t happen.</w:t>
       </w:r>
       <w:r>
         <w:t>[]</w:t>
@@ -6390,15 +6596,40 @@
           <w:b/>
           <w:bCs/>
         </w:rPr>
-        <w:t>JSFiddle.</w:t>
-      </w:r>
-      <w:r>
-        <w:rPr>
-          <w:b/>
-          <w:bCs/>
-        </w:rPr>
-        <w:t>net</w:t>
-      </w:r>
+        <w:t xml:space="preserve">Windows 10: </w:t>
+      </w:r>
+    </w:p>
+    <w:p>
+      <w:r>
+        <w:t>General functionality</w:t>
+      </w:r>
+      <w:r>
+        <w:t xml:space="preserve"> and programs</w:t>
+      </w:r>
+      <w:r>
+        <w:t xml:space="preserve"> of the operating system I have on my laptop were </w:t>
+      </w:r>
+      <w:r>
+        <w:t>used daily throughout the development of the application such as: calculator, windows media player etc.</w:t>
+      </w:r>
+    </w:p>
+    <w:p/>
+    <w:p>
+      <w:pPr>
+        <w:rPr>
+          <w:b/>
+          <w:bCs/>
+        </w:rPr>
+      </w:pPr>
+      <w:proofErr w:type="spellStart"/>
+      <w:r>
+        <w:rPr>
+          <w:b/>
+          <w:bCs/>
+        </w:rPr>
+        <w:t>Airtable</w:t>
+      </w:r>
+      <w:proofErr w:type="spellEnd"/>
       <w:r>
         <w:rPr>
           <w:b/>
@@ -6409,135 +6640,23 @@
     </w:p>
     <w:p>
       <w:r>
-        <w:t xml:space="preserve">After working outside of college on a different project I became quite confident in my JavaScript programming and so I used </w:t>
+        <w:t xml:space="preserve">Late in the development of the application and before I started testing, I began using </w:t>
       </w:r>
       <w:proofErr w:type="spellStart"/>
       <w:r>
-        <w:t>JSFiddle</w:t>
+        <w:t>Airtable</w:t>
       </w:r>
       <w:proofErr w:type="spellEnd"/>
       <w:r>
-        <w:t xml:space="preserve"> to create the first draft of the algorithm that I would later use in the minigame portion of the project. After it was tested and I was happy it worked, I converted it into Python code.</w:t>
-      </w:r>
-      <w:r>
-        <w:t>[]</w:t>
-      </w:r>
-    </w:p>
-    <w:p/>
-    <w:p>
-      <w:pPr>
-        <w:rPr>
-          <w:b/>
-          <w:bCs/>
-        </w:rPr>
-      </w:pPr>
-      <w:proofErr w:type="spellStart"/>
-      <w:r>
-        <w:rPr>
-          <w:b/>
-          <w:bCs/>
-        </w:rPr>
-        <w:t>Github</w:t>
-      </w:r>
-      <w:proofErr w:type="spellEnd"/>
-      <w:r>
-        <w:rPr>
-          <w:b/>
-          <w:bCs/>
-        </w:rPr>
-        <w:t>:</w:t>
-      </w:r>
-    </w:p>
-    <w:p>
-      <w:r>
-        <w:t xml:space="preserve">I used </w:t>
-      </w:r>
-      <w:proofErr w:type="spellStart"/>
-      <w:r>
-        <w:t>Github</w:t>
-      </w:r>
-      <w:proofErr w:type="spellEnd"/>
-      <w:r>
-        <w:t xml:space="preserve"> to back up my project whenever I implemented anything new in case I needed to revert back to a previous version of the code that I was confident that worked and also in case my laptop crashed and I lost my files I could pull them from </w:t>
-      </w:r>
-      <w:proofErr w:type="spellStart"/>
-      <w:r>
-        <w:t>Github</w:t>
-      </w:r>
-      <w:proofErr w:type="spellEnd"/>
-      <w:r>
-        <w:t xml:space="preserve"> from another device but thankfully this didn’t happen.</w:t>
-      </w:r>
-      <w:r>
-        <w:t>[]</w:t>
-      </w:r>
-    </w:p>
-    <w:p/>
-    <w:p>
-      <w:pPr>
-        <w:rPr>
-          <w:b/>
-          <w:bCs/>
-        </w:rPr>
-      </w:pPr>
-      <w:r>
-        <w:rPr>
-          <w:b/>
-          <w:bCs/>
-        </w:rPr>
-        <w:t xml:space="preserve">Windows 10: </w:t>
-      </w:r>
-    </w:p>
-    <w:p>
-      <w:r>
-        <w:t>General functionality</w:t>
-      </w:r>
-      <w:r>
-        <w:t xml:space="preserve"> and programs</w:t>
-      </w:r>
-      <w:r>
-        <w:t xml:space="preserve"> of the operating system I have on my laptop were </w:t>
-      </w:r>
-      <w:r>
-        <w:t>used daily throughout the development of the application such as: calculator, windows media player etc.</w:t>
-      </w:r>
-    </w:p>
-    <w:p/>
-    <w:p>
-      <w:pPr>
-        <w:rPr>
-          <w:b/>
-          <w:bCs/>
-        </w:rPr>
-      </w:pPr>
-      <w:proofErr w:type="spellStart"/>
-      <w:r>
-        <w:rPr>
-          <w:b/>
-          <w:bCs/>
-        </w:rPr>
-        <w:t>Airtable</w:t>
-      </w:r>
-      <w:proofErr w:type="spellEnd"/>
-      <w:r>
-        <w:rPr>
-          <w:b/>
-          <w:bCs/>
-        </w:rPr>
-        <w:t>:</w:t>
-      </w:r>
-    </w:p>
-    <w:p>
-      <w:r>
-        <w:t xml:space="preserve">Late in the development of the application and before I started testing, I began using </w:t>
-      </w:r>
-      <w:proofErr w:type="spellStart"/>
-      <w:r>
-        <w:t>Airtable</w:t>
-      </w:r>
-      <w:proofErr w:type="spellEnd"/>
-      <w:r>
-        <w:t xml:space="preserve"> to document any bugs I found or small things I had forgotten to add in that would benefit the app.[]</w:t>
+        <w:t xml:space="preserve"> to document any bugs I found or small things I had forgotten to add in that would benefit the </w:t>
+      </w:r>
+      <w:proofErr w:type="gramStart"/>
+      <w:r>
+        <w:t>app.[</w:t>
+      </w:r>
+      <w:proofErr w:type="gramEnd"/>
+      <w:r>
+        <w:t>]</w:t>
       </w:r>
     </w:p>
     <w:p>
@@ -6599,7 +6718,15 @@
     </w:p>
     <w:p>
       <w:r>
-        <w:t>Throughout development I used Trello to keep track off all of the individual parts of the application that needed to be developed as well as deadlines for certain aspects of the project.</w:t>
+        <w:t xml:space="preserve">Throughout development I used Trello to keep track off </w:t>
+      </w:r>
+      <w:proofErr w:type="gramStart"/>
+      <w:r>
+        <w:t>all of</w:t>
+      </w:r>
+      <w:proofErr w:type="gramEnd"/>
+      <w:r>
+        <w:t xml:space="preserve"> the individual parts of the application that needed to be developed as well as deadlines for certain aspects of the project.</w:t>
       </w:r>
     </w:p>
     <w:p/>
@@ -6648,7 +6775,15 @@
     </w:p>
     <w:p>
       <w:r>
-        <w:t>This program was used to create all of the image assets found within the application including: button backgrounds, correct and incorrect answer face images, the logo, back buttons etc.</w:t>
+        <w:t xml:space="preserve">This program was used to create all of the image assets found within the application </w:t>
+      </w:r>
+      <w:proofErr w:type="gramStart"/>
+      <w:r>
+        <w:t>including:</w:t>
+      </w:r>
+      <w:proofErr w:type="gramEnd"/>
+      <w:r>
+        <w:t xml:space="preserve"> button backgrounds, correct and incorrect answer face images, the logo, back buttons etc.</w:t>
       </w:r>
     </w:p>
     <w:p/>
@@ -6801,7 +6936,23 @@
     </w:p>
     <w:p>
       <w:r>
-        <w:t>Initially, social media platforms were used for me to connect with primary school teachers to get their input during the ideation phase of the project to see what was actually necessary for this application to be successful. It was also used later on in the testing phase that will be discussed further on in the document.</w:t>
+        <w:t xml:space="preserve">Initially, social media platforms were used for me to connect with primary school teachers to get their input during the ideation phase of the project to see what was </w:t>
+      </w:r>
+      <w:proofErr w:type="gramStart"/>
+      <w:r>
+        <w:t>actually necessary</w:t>
+      </w:r>
+      <w:proofErr w:type="gramEnd"/>
+      <w:r>
+        <w:t xml:space="preserve"> for this application to be successful. It was also used </w:t>
+      </w:r>
+      <w:proofErr w:type="gramStart"/>
+      <w:r>
+        <w:t>later on</w:t>
+      </w:r>
+      <w:proofErr w:type="gramEnd"/>
+      <w:r>
+        <w:t xml:space="preserve"> in the testing phase that will be discussed further on in the document.</w:t>
       </w:r>
     </w:p>
     <w:p/>
@@ -7012,7 +7163,23 @@
           <w:bCs/>
         </w:rPr>
         <w:br/>
-        <w:t>3. Do you know of any resources (websites, books or both) that I could look into to access the curriculum for primary school maths?</w:t>
+        <w:t xml:space="preserve">3. Do you know of any resources (websites, books or both) that I could </w:t>
+      </w:r>
+      <w:proofErr w:type="gramStart"/>
+      <w:r>
+        <w:rPr>
+          <w:b/>
+          <w:bCs/>
+        </w:rPr>
+        <w:t>look into</w:t>
+      </w:r>
+      <w:proofErr w:type="gramEnd"/>
+      <w:r>
+        <w:rPr>
+          <w:b/>
+          <w:bCs/>
+        </w:rPr>
+        <w:t xml:space="preserve"> to access the curriculum for primary school maths?</w:t>
       </w:r>
       <w:r>
         <w:rPr>
@@ -7780,8 +7947,13 @@
       </w:pPr>
     </w:p>
     <w:p>
-      <w:r>
-        <w:t>All of this information was taken on board when development began on the application but a lot of the things that the teachers mentioned such as graphs and a multitude of minigames were outside the scope of this project.</w:t>
+      <w:proofErr w:type="gramStart"/>
+      <w:r>
+        <w:t>All of</w:t>
+      </w:r>
+      <w:proofErr w:type="gramEnd"/>
+      <w:r>
+        <w:t xml:space="preserve"> this information was taken on board when development began on the application but a lot of the things that the teachers mentioned such as graphs and a multitude of minigames were outside the scope of this project.</w:t>
       </w:r>
     </w:p>
     <w:p>
@@ -7838,22 +8010,7 @@
     <w:p/>
     <w:p>
       <w:r>
-        <w:t>In this section, some previous final year projects that students had written were reviewed. Some additional research conducted through questionnaires and conversations with current primary school teachers was discussed as well as a few websites that have primary school curriculum information. Applications other people have already created that attempt to help primary school students and other students of similar age with the maths curriculum were</w:t>
-      </w:r>
-      <w:r>
-        <w:t xml:space="preserve"> discussed</w:t>
-      </w:r>
-      <w:r>
-        <w:t xml:space="preserve">. </w:t>
-      </w:r>
-      <w:r>
-        <w:t>P</w:t>
-      </w:r>
-      <w:r>
-        <w:t>rogramming languages, databases and APIs were researched and decided upon that best-suited development of the application</w:t>
-      </w:r>
-      <w:r>
-        <w:t xml:space="preserve"> and a full list of all programs/technologies used throughout the project were listed along with their functionalities and why they were important to the development of the app and project as a whole.</w:t>
+        <w:t>In this section, some previous final year projects that students had written were reviewed. Some additional research conducted through questionnaires and conversations with current primary school teachers was discussed as well as a few websites that have primary school curriculum information. Applications other people have already created that attempt to help primary school students and other students of similar age with the maths curriculum were discussed. Programming languages, databases and APIs were researched and decided upon that best-suited development of the application and a full list of all programs/technologies used throughout the project were listed along with their functionalities and why they were important to the development of the app and project as a whole.</w:t>
       </w:r>
     </w:p>
     <w:p>
@@ -7912,10 +8069,7 @@
         <w:t xml:space="preserve"> discussed</w:t>
       </w:r>
       <w:r>
-        <w:t>, followed by a description of the one finally decided upon and why and how this decision was made. There is also a thorough overview of the system and an explanation of the front, middle and back tier of the three-tier system implemented for the design of this project.</w:t>
-      </w:r>
-      <w:r>
-        <w:t xml:space="preserve"> </w:t>
+        <w:t xml:space="preserve">, followed by a description of the one finally decided upon and why and how this decision was made. There is also a thorough overview of the system and an explanation of the front, middle and back tier of the three-tier system implemented for the design of this project. </w:t>
       </w:r>
     </w:p>
     <w:p/>
@@ -7929,10 +8083,7 @@
         <w:ind w:left="444" w:hanging="444"/>
       </w:pPr>
       <w:r>
-        <w:t xml:space="preserve">3.2. </w:t>
-      </w:r>
-      <w:r>
-        <w:t>Software Methodology</w:t>
+        <w:t>3.2. Software Methodology</w:t>
       </w:r>
     </w:p>
     <w:p/>
@@ -7943,7 +8094,23 @@
     </w:p>
     <w:p>
       <w:r>
-        <w:t>Scrum [33] is a methodology that is comprised of five values: commitment, courage, focus, openness, and respect. It usually involves someone taking over the role of scrum master who organizes daily stand-ups and points out places in the development team where there may be blockages and see can they be removed in one way or another. It also involves doing weekly or bi-weekly sprints which are fast and efficient pushes of work on one particular task over a short period of time. After this is finished there is a sprint review and retrospective, where lessons are created that, will ensure that sprints that follow the last will always be more efficient than the last. Scrum is a methodology that is usually used when working with a team on a project but due to the fact that this is a solo project, it did not seem like it would really be a suitable choice for this project.</w:t>
+        <w:t xml:space="preserve">Scrum [33] is a methodology that is comprised of five values: commitment, courage, focus, openness, and respect. It usually involves someone taking over the role of scrum master who organizes daily stand-ups and points out places in the development team where there may be blockages and see can they be removed in one way or another. It also involves doing weekly or bi-weekly sprints which are fast and efficient pushes of work on one </w:t>
+      </w:r>
+      <w:proofErr w:type="gramStart"/>
+      <w:r>
+        <w:t>particular task</w:t>
+      </w:r>
+      <w:proofErr w:type="gramEnd"/>
+      <w:r>
+        <w:t xml:space="preserve"> over a short period of time. After this is finished there is a sprint review and retrospective, where lessons are created that, will ensure that sprints that follow the last will always be more efficient than the last. Scrum is a methodology that is usually used when working with a team on a project but </w:t>
+      </w:r>
+      <w:proofErr w:type="gramStart"/>
+      <w:r>
+        <w:t>due to the fact that</w:t>
+      </w:r>
+      <w:proofErr w:type="gramEnd"/>
+      <w:r>
+        <w:t xml:space="preserve"> this is a solo project, it did not seem like it would really be a suitable choice for this project.</w:t>
       </w:r>
     </w:p>
     <w:p>
@@ -8606,12 +8773,15 @@
       </w:r>
       <w:r>
         <w:br/>
-        <w:t xml:space="preserve">Tier three of the system is the database that holds all of the information that can be accessed by any user on any device. It holds a table of all the users including their overall experience points in all of the operators, their login details, whether they are a teacher or not and whether they are in a classroom or not. It also holds information about the classrooms themselves which lets any user anywhere join a </w:t>
-      </w:r>
-      <w:bookmarkStart w:id="36" w:name="_GoBack"/>
-      <w:bookmarkEnd w:id="36"/>
-      <w:r>
-        <w:t>classroom.</w:t>
+        <w:t xml:space="preserve">Tier three of the system is the database that holds all of the information that can be accessed by any user on any device. It holds a table of all the users including their overall experience points in </w:t>
+      </w:r>
+      <w:proofErr w:type="gramStart"/>
+      <w:r>
+        <w:t>all of</w:t>
+      </w:r>
+      <w:proofErr w:type="gramEnd"/>
+      <w:r>
+        <w:t xml:space="preserve"> the operators, their login details, whether they are a teacher or not and whether they are in a classroom or not. It also holds information about the classrooms themselves which lets any user anywhere join a classroom.</w:t>
       </w:r>
     </w:p>
     <w:p>
@@ -8690,7 +8860,7 @@
           <w:rFonts w:ascii="Minion Pro" w:hAnsi="Minion Pro"/>
         </w:rPr>
       </w:pPr>
-      <w:bookmarkStart w:id="37" w:name="_Toc26710938"/>
+      <w:bookmarkStart w:id="36" w:name="_Toc26710938"/>
       <w:r>
         <w:t xml:space="preserve">Figure </w:t>
       </w:r>
@@ -8715,7 +8885,7 @@
       <w:r>
         <w:t xml:space="preserve"> Three-Tier System</w:t>
       </w:r>
-      <w:bookmarkEnd w:id="37"/>
+      <w:bookmarkEnd w:id="36"/>
     </w:p>
     <w:p/>
     <w:p>
@@ -8789,7 +8959,7 @@
           <w:rFonts w:ascii="Minion Pro" w:hAnsi="Minion Pro"/>
         </w:rPr>
       </w:pPr>
-      <w:bookmarkStart w:id="38" w:name="_Toc26710939"/>
+      <w:bookmarkStart w:id="37" w:name="_Toc26710939"/>
       <w:r>
         <w:t xml:space="preserve">Figure </w:t>
       </w:r>
@@ -8814,7 +8984,7 @@
       <w:r>
         <w:t xml:space="preserve"> Technical Architecture Diagram</w:t>
       </w:r>
-      <w:bookmarkEnd w:id="38"/>
+      <w:bookmarkEnd w:id="37"/>
     </w:p>
     <w:p/>
     <w:p/>
@@ -8827,8 +8997,8 @@
         </w:numPr>
         <w:ind w:left="444" w:hanging="444"/>
       </w:pPr>
-      <w:bookmarkStart w:id="39" w:name="_Toc21459651"/>
-      <w:bookmarkStart w:id="40" w:name="_Toc36820353"/>
+      <w:bookmarkStart w:id="38" w:name="_Toc21459651"/>
+      <w:bookmarkStart w:id="39" w:name="_Toc36820353"/>
       <w:r>
         <w:t>3.</w:t>
       </w:r>
@@ -8838,10 +9008,129 @@
       <w:r>
         <w:t>. Software Test plan</w:t>
       </w:r>
+      <w:bookmarkEnd w:id="38"/>
       <w:bookmarkEnd w:id="39"/>
-      <w:bookmarkEnd w:id="40"/>
     </w:p>
     <w:p/>
+    <w:p>
+      <w:pPr>
+        <w:rPr>
+          <w:b/>
+          <w:bCs/>
+        </w:rPr>
+      </w:pPr>
+      <w:r>
+        <w:rPr>
+          <w:b/>
+          <w:bCs/>
+        </w:rPr>
+        <w:t>Black Box Testing:</w:t>
+      </w:r>
+    </w:p>
+    <w:p>
+      <w:r>
+        <w:t xml:space="preserve">As mentioned in the project description (Section 1), the black box testing plan of this project was unfortunately interrupted by the outbreak of Covid-19 and so only a limited amount of this type of testing was possible through conversations and run throughs of the application with my family. Luckily one of which, my younger sister, is a primary school student themselves, so this was a big plus for this portion of the testing. </w:t>
+      </w:r>
+      <w:r>
+        <w:br/>
+      </w:r>
+      <w:r>
+        <w:t xml:space="preserve">I also performed some black box testing myself by inputting various strings and numbers and everything else </w:t>
+      </w:r>
+      <w:proofErr w:type="gramStart"/>
+      <w:r>
+        <w:t>in an attempt to</w:t>
+      </w:r>
+      <w:proofErr w:type="gramEnd"/>
+      <w:r>
+        <w:t xml:space="preserve"> crash the application.</w:t>
+      </w:r>
+    </w:p>
+    <w:p>
+      <w:pPr>
+        <w:rPr>
+          <w:b/>
+          <w:bCs/>
+        </w:rPr>
+      </w:pPr>
+      <w:r>
+        <w:rPr>
+          <w:b/>
+          <w:bCs/>
+        </w:rPr>
+        <w:t xml:space="preserve">White </w:t>
+      </w:r>
+      <w:r>
+        <w:rPr>
+          <w:b/>
+          <w:bCs/>
+        </w:rPr>
+        <w:t>Box T</w:t>
+      </w:r>
+      <w:r>
+        <w:rPr>
+          <w:b/>
+          <w:bCs/>
+        </w:rPr>
+        <w:t>esting</w:t>
+      </w:r>
+      <w:r>
+        <w:rPr>
+          <w:b/>
+          <w:bCs/>
+        </w:rPr>
+        <w:t>:</w:t>
+      </w:r>
+    </w:p>
+    <w:p>
+      <w:r>
+        <w:t xml:space="preserve">This </w:t>
+      </w:r>
+      <w:r>
+        <w:t xml:space="preserve">was </w:t>
+      </w:r>
+      <w:r>
+        <w:t xml:space="preserve">conducted by </w:t>
+      </w:r>
+      <w:proofErr w:type="gramStart"/>
+      <w:r>
+        <w:t>myself</w:t>
+      </w:r>
+      <w:proofErr w:type="gramEnd"/>
+      <w:r>
+        <w:t xml:space="preserve"> and this was made easier by the fact that </w:t>
+      </w:r>
+      <w:proofErr w:type="spellStart"/>
+      <w:r>
+        <w:t>Kivy</w:t>
+      </w:r>
+      <w:proofErr w:type="spellEnd"/>
+      <w:r>
+        <w:t xml:space="preserve"> offers unit testing for both graphical and non-graphical aspects of the library and this will be discussed further in section 5.</w:t>
+      </w:r>
+    </w:p>
+    <w:p>
+      <w:r>
+        <w:t xml:space="preserve">It is unfortunate that the original plan of using actual groups of primary students </w:t>
+      </w:r>
+      <w:r>
+        <w:t>was not possible because this was a big aspect of the testing plan that would allow me to redevelop a superior version of the application but instead a lot of the testing and redevelopment suggestions had to come from myself which presumably impacted the final version of the application seen in this project.</w:t>
+      </w:r>
+      <w:r>
+        <w:t xml:space="preserve"> Wherever possible, I still managed to get input from students on things such as </w:t>
+      </w:r>
+      <w:proofErr w:type="spellStart"/>
+      <w:r>
+        <w:t>color</w:t>
+      </w:r>
+      <w:proofErr w:type="spellEnd"/>
+      <w:r>
+        <w:t xml:space="preserve"> scheme, font choices and other aspects of the application that are discussed further in this section</w:t>
+      </w:r>
+      <w:r>
+        <w:t>.</w:t>
+      </w:r>
+    </w:p>
     <w:p>
       <w:pPr>
         <w:pStyle w:val="Heading2"/>
@@ -8851,9 +9140,10 @@
         </w:numPr>
         <w:ind w:left="444" w:hanging="444"/>
       </w:pPr>
-      <w:bookmarkStart w:id="41" w:name="_Toc21459652"/>
-      <w:bookmarkStart w:id="42" w:name="_Toc36820354"/>
-      <w:r>
+      <w:bookmarkStart w:id="40" w:name="_Toc21459652"/>
+      <w:bookmarkStart w:id="41" w:name="_Toc36820354"/>
+      <w:r>
+        <w:lastRenderedPageBreak/>
         <w:t>3.</w:t>
       </w:r>
       <w:r>
@@ -8862,8 +9152,3471 @@
       <w:r>
         <w:t>. Front-End</w:t>
       </w:r>
+      <w:bookmarkEnd w:id="40"/>
       <w:bookmarkEnd w:id="41"/>
+    </w:p>
+    <w:p/>
+    <w:p>
+      <w:r>
+        <w:t xml:space="preserve">Tier one of the </w:t>
+      </w:r>
+      <w:proofErr w:type="gramStart"/>
+      <w:r>
+        <w:t>system</w:t>
+      </w:r>
+      <w:proofErr w:type="gramEnd"/>
+      <w:r>
+        <w:t xml:space="preserve"> is the presentation layer and it consists of everything that the user sees when they are using the application. It allows the user to interact with the app through text input boxes and button presses and is both the source of input and output to the system and the user.</w:t>
+      </w:r>
+    </w:p>
+    <w:p>
+      <w:r>
+        <w:t xml:space="preserve">Originally, rough prototypes were drawn out </w:t>
+      </w:r>
+      <w:r>
+        <w:t>by hand and in one way or another they were used as inspiration for the final look of the application. Some were copied over identically, and others were changed to different versions of the same thing. The paper prototypes were included in the document that was sent out to teachers mentioned in section 2.5. and this helped with moving forward in development as I received input from the target audience of the application.</w:t>
+      </w:r>
+    </w:p>
+    <w:p/>
+    <w:p>
+      <w:pPr>
+        <w:rPr>
+          <w:noProof/>
+        </w:rPr>
+      </w:pPr>
+      <w:r>
+        <w:rPr>
+          <w:b/>
+          <w:bCs/>
+        </w:rPr>
+        <w:t>Register Page:</w:t>
+      </w:r>
+      <w:r>
+        <w:rPr>
+          <w:noProof/>
+        </w:rPr>
+        <w:t xml:space="preserve"> </w:t>
+      </w:r>
+    </w:p>
+    <w:p>
+      <w:pPr>
+        <w:rPr>
+          <w:noProof/>
+        </w:rPr>
+      </w:pPr>
+      <w:r>
+        <w:rPr>
+          <w:noProof/>
+        </w:rPr>
+        <w:t xml:space="preserve">As seen in figures x,x and x the register page didn’t change much throughout the development of the app. The original paper protoype and the final version seen in the app are very similar but with the addition of the teacher check box and login button in the final version. The wireframe protoype </w:t>
+      </w:r>
+      <w:r>
+        <w:rPr>
+          <w:noProof/>
+        </w:rPr>
+        <w:t>shows that originally the user would have to confirm through a code sent to their email that they were the ones registering for the account. This idea was eventually scrapped as it did not fall within the scope of the project and it was an unnecessary step that the project didn’t require.</w:t>
+      </w:r>
+    </w:p>
+    <w:tbl>
+      <w:tblPr>
+        <w:tblStyle w:val="TableGrid"/>
+        <w:tblW w:w="0" w:type="auto"/>
+        <w:tblInd w:w="0" w:type="dxa"/>
+        <w:tblBorders>
+          <w:top w:val="none" w:sz="0" w:space="0" w:color="auto"/>
+          <w:left w:val="none" w:sz="0" w:space="0" w:color="auto"/>
+          <w:bottom w:val="none" w:sz="0" w:space="0" w:color="auto"/>
+          <w:right w:val="none" w:sz="0" w:space="0" w:color="auto"/>
+          <w:insideH w:val="none" w:sz="0" w:space="0" w:color="auto"/>
+          <w:insideV w:val="none" w:sz="0" w:space="0" w:color="auto"/>
+        </w:tblBorders>
+        <w:tblLook w:val="04A0" w:firstRow="1" w:lastRow="0" w:firstColumn="1" w:lastColumn="0" w:noHBand="0" w:noVBand="1"/>
+      </w:tblPr>
+      <w:tblGrid>
+        <w:gridCol w:w="9016"/>
+      </w:tblGrid>
+      <w:tr>
+        <w:tc>
+          <w:tcPr>
+            <w:tcW w:w="9016" w:type="dxa"/>
+          </w:tcPr>
+          <w:p>
+            <w:pPr>
+              <w:jc w:val="center"/>
+              <w:rPr>
+                <w:noProof/>
+              </w:rPr>
+            </w:pPr>
+          </w:p>
+          <w:p>
+            <w:pPr>
+              <w:jc w:val="center"/>
+            </w:pPr>
+            <w:r>
+              <w:rPr>
+                <w:noProof/>
+              </w:rPr>
+              <w:drawing>
+                <wp:inline distT="0" distB="0" distL="0" distR="0" wp14:anchorId="390EA516" wp14:editId="5C31E9FA">
+                  <wp:extent cx="2998382" cy="2402840"/>
+                  <wp:effectExtent l="0" t="0" r="0" b="0"/>
+                  <wp:docPr id="18" name="Picture 18"/>
+                  <wp:cNvGraphicFramePr>
+                    <a:graphicFrameLocks xmlns:a="http://schemas.openxmlformats.org/drawingml/2006/main" noChangeAspect="1"/>
+                  </wp:cNvGraphicFramePr>
+                  <a:graphic xmlns:a="http://schemas.openxmlformats.org/drawingml/2006/main">
+                    <a:graphicData uri="http://schemas.openxmlformats.org/drawingml/2006/picture">
+                      <pic:pic xmlns:pic="http://schemas.openxmlformats.org/drawingml/2006/picture">
+                        <pic:nvPicPr>
+                          <pic:cNvPr id="0" name="Picture 28"/>
+                          <pic:cNvPicPr>
+                            <a:picLocks noChangeAspect="1" noChangeArrowheads="1"/>
+                          </pic:cNvPicPr>
+                        </pic:nvPicPr>
+                        <pic:blipFill rotWithShape="1">
+                          <a:blip r:embed="rId27">
+                            <a:extLst>
+                              <a:ext uri="{28A0092B-C50C-407E-A947-70E740481C1C}">
+                                <a14:useLocalDpi xmlns:a14="http://schemas.microsoft.com/office/drawing/2010/main" val="0"/>
+                              </a:ext>
+                            </a:extLst>
+                          </a:blip>
+                          <a:srcRect l="21401" t="53513" r="26234" b="14985"/>
+                          <a:stretch/>
+                        </pic:blipFill>
+                        <pic:spPr bwMode="auto">
+                          <a:xfrm>
+                            <a:off x="0" y="0"/>
+                            <a:ext cx="3000936" cy="2404887"/>
+                          </a:xfrm>
+                          <a:prstGeom prst="rect">
+                            <a:avLst/>
+                          </a:prstGeom>
+                          <a:noFill/>
+                          <a:ln>
+                            <a:noFill/>
+                          </a:ln>
+                          <a:extLst>
+                            <a:ext uri="{53640926-AAD7-44D8-BBD7-CCE9431645EC}">
+                              <a14:shadowObscured xmlns:a14="http://schemas.microsoft.com/office/drawing/2010/main"/>
+                            </a:ext>
+                          </a:extLst>
+                        </pic:spPr>
+                      </pic:pic>
+                    </a:graphicData>
+                  </a:graphic>
+                </wp:inline>
+              </w:drawing>
+            </w:r>
+          </w:p>
+        </w:tc>
+      </w:tr>
+      <w:tr>
+        <w:tc>
+          <w:tcPr>
+            <w:tcW w:w="9016" w:type="dxa"/>
+          </w:tcPr>
+          <w:p>
+            <w:pPr>
+              <w:jc w:val="center"/>
+            </w:pPr>
+            <w:r>
+              <w:t>Figure #: Register Paper Prototype</w:t>
+            </w:r>
+          </w:p>
+          <w:p>
+            <w:pPr>
+              <w:jc w:val="center"/>
+            </w:pPr>
+          </w:p>
+          <w:p>
+            <w:pPr>
+              <w:jc w:val="center"/>
+            </w:pPr>
+          </w:p>
+        </w:tc>
+      </w:tr>
+      <w:tr>
+        <w:tc>
+          <w:tcPr>
+            <w:tcW w:w="9016" w:type="dxa"/>
+          </w:tcPr>
+          <w:tbl>
+            <w:tblPr>
+              <w:tblStyle w:val="TableGrid"/>
+              <w:tblW w:w="0" w:type="auto"/>
+              <w:tblInd w:w="0" w:type="dxa"/>
+              <w:tblBorders>
+                <w:top w:val="none" w:sz="0" w:space="0" w:color="auto"/>
+                <w:left w:val="none" w:sz="0" w:space="0" w:color="auto"/>
+                <w:bottom w:val="none" w:sz="0" w:space="0" w:color="auto"/>
+                <w:right w:val="none" w:sz="0" w:space="0" w:color="auto"/>
+                <w:insideH w:val="none" w:sz="0" w:space="0" w:color="auto"/>
+                <w:insideV w:val="none" w:sz="0" w:space="0" w:color="auto"/>
+              </w:tblBorders>
+              <w:tblLook w:val="04A0" w:firstRow="1" w:lastRow="0" w:firstColumn="1" w:lastColumn="0" w:noHBand="0" w:noVBand="1"/>
+            </w:tblPr>
+            <w:tblGrid>
+              <w:gridCol w:w="4144"/>
+              <w:gridCol w:w="4656"/>
+            </w:tblGrid>
+            <w:tr>
+              <w:tc>
+                <w:tcPr>
+                  <w:tcW w:w="4395" w:type="dxa"/>
+                </w:tcPr>
+                <w:p>
+                  <w:pPr>
+                    <w:jc w:val="center"/>
+                  </w:pPr>
+                  <w:r>
+                    <w:rPr>
+                      <w:noProof/>
+                    </w:rPr>
+                    <w:lastRenderedPageBreak/>
+                    <w:drawing>
+                      <wp:inline distT="0" distB="0" distL="0" distR="0" wp14:anchorId="103D1FBF" wp14:editId="5B1722B5">
+                        <wp:extent cx="1906277" cy="2147776"/>
+                        <wp:effectExtent l="0" t="0" r="0" b="5080"/>
+                        <wp:docPr id="21" name="Picture 21"/>
+                        <wp:cNvGraphicFramePr>
+                          <a:graphicFrameLocks xmlns:a="http://schemas.openxmlformats.org/drawingml/2006/main" noChangeAspect="1"/>
+                        </wp:cNvGraphicFramePr>
+                        <a:graphic xmlns:a="http://schemas.openxmlformats.org/drawingml/2006/main">
+                          <a:graphicData uri="http://schemas.openxmlformats.org/drawingml/2006/picture">
+                            <pic:pic xmlns:pic="http://schemas.openxmlformats.org/drawingml/2006/picture">
+                              <pic:nvPicPr>
+                                <pic:cNvPr id="0" name="Picture 29"/>
+                                <pic:cNvPicPr>
+                                  <a:picLocks noChangeAspect="1" noChangeArrowheads="1"/>
+                                </pic:cNvPicPr>
+                              </pic:nvPicPr>
+                              <pic:blipFill>
+                                <a:blip r:embed="rId28">
+                                  <a:extLst>
+                                    <a:ext uri="{28A0092B-C50C-407E-A947-70E740481C1C}">
+                                      <a14:useLocalDpi xmlns:a14="http://schemas.microsoft.com/office/drawing/2010/main" val="0"/>
+                                    </a:ext>
+                                  </a:extLst>
+                                </a:blip>
+                                <a:srcRect/>
+                                <a:stretch>
+                                  <a:fillRect/>
+                                </a:stretch>
+                              </pic:blipFill>
+                              <pic:spPr bwMode="auto">
+                                <a:xfrm>
+                                  <a:off x="0" y="0"/>
+                                  <a:ext cx="1923626" cy="2167323"/>
+                                </a:xfrm>
+                                <a:prstGeom prst="rect">
+                                  <a:avLst/>
+                                </a:prstGeom>
+                                <a:noFill/>
+                                <a:ln>
+                                  <a:noFill/>
+                                </a:ln>
+                              </pic:spPr>
+                            </pic:pic>
+                          </a:graphicData>
+                        </a:graphic>
+                      </wp:inline>
+                    </w:drawing>
+                  </w:r>
+                </w:p>
+              </w:tc>
+              <w:tc>
+                <w:tcPr>
+                  <w:tcW w:w="4395" w:type="dxa"/>
+                </w:tcPr>
+                <w:p>
+                  <w:pPr>
+                    <w:jc w:val="center"/>
+                  </w:pPr>
+                  <w:r>
+                    <w:rPr>
+                      <w:noProof/>
+                    </w:rPr>
+                    <w:drawing>
+                      <wp:inline distT="0" distB="0" distL="0" distR="0" wp14:anchorId="7DDC0BD1" wp14:editId="04B4B827">
+                        <wp:extent cx="2812788" cy="1956390"/>
+                        <wp:effectExtent l="0" t="0" r="6985" b="6350"/>
+                        <wp:docPr id="22" name="Picture 22"/>
+                        <wp:cNvGraphicFramePr>
+                          <a:graphicFrameLocks xmlns:a="http://schemas.openxmlformats.org/drawingml/2006/main" noChangeAspect="1"/>
+                        </wp:cNvGraphicFramePr>
+                        <a:graphic xmlns:a="http://schemas.openxmlformats.org/drawingml/2006/main">
+                          <a:graphicData uri="http://schemas.openxmlformats.org/drawingml/2006/picture">
+                            <pic:pic xmlns:pic="http://schemas.openxmlformats.org/drawingml/2006/picture">
+                              <pic:nvPicPr>
+                                <pic:cNvPr id="0" name="Picture 30"/>
+                                <pic:cNvPicPr>
+                                  <a:picLocks noChangeAspect="1" noChangeArrowheads="1"/>
+                                </pic:cNvPicPr>
+                              </pic:nvPicPr>
+                              <pic:blipFill>
+                                <a:blip r:embed="rId29">
+                                  <a:extLst>
+                                    <a:ext uri="{28A0092B-C50C-407E-A947-70E740481C1C}">
+                                      <a14:useLocalDpi xmlns:a14="http://schemas.microsoft.com/office/drawing/2010/main" val="0"/>
+                                    </a:ext>
+                                  </a:extLst>
+                                </a:blip>
+                                <a:srcRect/>
+                                <a:stretch>
+                                  <a:fillRect/>
+                                </a:stretch>
+                              </pic:blipFill>
+                              <pic:spPr bwMode="auto">
+                                <a:xfrm>
+                                  <a:off x="0" y="0"/>
+                                  <a:ext cx="2812788" cy="1956390"/>
+                                </a:xfrm>
+                                <a:prstGeom prst="rect">
+                                  <a:avLst/>
+                                </a:prstGeom>
+                                <a:noFill/>
+                                <a:ln>
+                                  <a:noFill/>
+                                </a:ln>
+                              </pic:spPr>
+                            </pic:pic>
+                          </a:graphicData>
+                        </a:graphic>
+                      </wp:inline>
+                    </w:drawing>
+                  </w:r>
+                </w:p>
+              </w:tc>
+            </w:tr>
+          </w:tbl>
+          <w:p>
+            <w:pPr>
+              <w:jc w:val="center"/>
+            </w:pPr>
+          </w:p>
+        </w:tc>
+      </w:tr>
+      <w:tr>
+        <w:tc>
+          <w:tcPr>
+            <w:tcW w:w="9016" w:type="dxa"/>
+          </w:tcPr>
+          <w:p>
+            <w:pPr>
+              <w:jc w:val="center"/>
+            </w:pPr>
+            <w:r>
+              <w:t>Figure #: Register Wireframe Prototype</w:t>
+            </w:r>
+            <w:r>
+              <w:t>s</w:t>
+            </w:r>
+          </w:p>
+        </w:tc>
+      </w:tr>
+      <w:tr>
+        <w:tc>
+          <w:tcPr>
+            <w:tcW w:w="9016" w:type="dxa"/>
+          </w:tcPr>
+          <w:p>
+            <w:pPr>
+              <w:jc w:val="center"/>
+              <w:rPr>
+                <w:noProof/>
+              </w:rPr>
+            </w:pPr>
+          </w:p>
+          <w:p>
+            <w:pPr>
+              <w:jc w:val="center"/>
+              <w:rPr>
+                <w:noProof/>
+              </w:rPr>
+            </w:pPr>
+          </w:p>
+          <w:p>
+            <w:pPr>
+              <w:jc w:val="center"/>
+            </w:pPr>
+            <w:r>
+              <w:rPr>
+                <w:noProof/>
+              </w:rPr>
+              <w:drawing>
+                <wp:inline distT="0" distB="0" distL="0" distR="0" wp14:anchorId="60B98EF0" wp14:editId="14392DEB">
+                  <wp:extent cx="2073349" cy="2826637"/>
+                  <wp:effectExtent l="0" t="0" r="3175" b="0"/>
+                  <wp:docPr id="19" name="Picture 19"/>
+                  <wp:cNvGraphicFramePr>
+                    <a:graphicFrameLocks xmlns:a="http://schemas.openxmlformats.org/drawingml/2006/main" noChangeAspect="1"/>
+                  </wp:cNvGraphicFramePr>
+                  <a:graphic xmlns:a="http://schemas.openxmlformats.org/drawingml/2006/main">
+                    <a:graphicData uri="http://schemas.openxmlformats.org/drawingml/2006/picture">
+                      <pic:pic xmlns:pic="http://schemas.openxmlformats.org/drawingml/2006/picture">
+                        <pic:nvPicPr>
+                          <pic:cNvPr id="1" name=""/>
+                          <pic:cNvPicPr/>
+                        </pic:nvPicPr>
+                        <pic:blipFill rotWithShape="1">
+                          <a:blip r:embed="rId30"/>
+                          <a:srcRect l="15680" r="16296" b="752"/>
+                          <a:stretch/>
+                        </pic:blipFill>
+                        <pic:spPr bwMode="auto">
+                          <a:xfrm>
+                            <a:off x="0" y="0"/>
+                            <a:ext cx="2088904" cy="2847843"/>
+                          </a:xfrm>
+                          <a:prstGeom prst="rect">
+                            <a:avLst/>
+                          </a:prstGeom>
+                          <a:ln>
+                            <a:noFill/>
+                          </a:ln>
+                          <a:extLst>
+                            <a:ext uri="{53640926-AAD7-44D8-BBD7-CCE9431645EC}">
+                              <a14:shadowObscured xmlns:a14="http://schemas.microsoft.com/office/drawing/2010/main"/>
+                            </a:ext>
+                          </a:extLst>
+                        </pic:spPr>
+                      </pic:pic>
+                    </a:graphicData>
+                  </a:graphic>
+                </wp:inline>
+              </w:drawing>
+            </w:r>
+          </w:p>
+        </w:tc>
+      </w:tr>
+      <w:tr>
+        <w:tc>
+          <w:tcPr>
+            <w:tcW w:w="9016" w:type="dxa"/>
+          </w:tcPr>
+          <w:p>
+            <w:pPr>
+              <w:jc w:val="center"/>
+            </w:pPr>
+            <w:r>
+              <w:t xml:space="preserve">Figure #: </w:t>
+            </w:r>
+            <w:r>
+              <w:t>Final</w:t>
+            </w:r>
+            <w:r>
+              <w:t xml:space="preserve"> App Register Page</w:t>
+            </w:r>
+          </w:p>
+        </w:tc>
+      </w:tr>
+    </w:tbl>
+    <w:p/>
+    <w:p/>
+    <w:p>
+      <w:pPr>
+        <w:rPr>
+          <w:b/>
+          <w:bCs/>
+        </w:rPr>
+      </w:pPr>
+      <w:r>
+        <w:rPr>
+          <w:b/>
+          <w:bCs/>
+        </w:rPr>
+        <w:t>Login Page:</w:t>
+      </w:r>
+    </w:p>
+    <w:tbl>
+      <w:tblPr>
+        <w:tblStyle w:val="TableGrid"/>
+        <w:tblW w:w="0" w:type="auto"/>
+        <w:tblInd w:w="0" w:type="dxa"/>
+        <w:tblBorders>
+          <w:top w:val="none" w:sz="0" w:space="0" w:color="auto"/>
+          <w:left w:val="none" w:sz="0" w:space="0" w:color="auto"/>
+          <w:bottom w:val="none" w:sz="0" w:space="0" w:color="auto"/>
+          <w:right w:val="none" w:sz="0" w:space="0" w:color="auto"/>
+          <w:insideH w:val="none" w:sz="0" w:space="0" w:color="auto"/>
+          <w:insideV w:val="none" w:sz="0" w:space="0" w:color="auto"/>
+        </w:tblBorders>
+        <w:tblLook w:val="04A0" w:firstRow="1" w:lastRow="0" w:firstColumn="1" w:lastColumn="0" w:noHBand="0" w:noVBand="1"/>
+      </w:tblPr>
+      <w:tblGrid>
+        <w:gridCol w:w="9016"/>
+      </w:tblGrid>
+      <w:tr>
+        <w:tc>
+          <w:tcPr>
+            <w:tcW w:w="9016" w:type="dxa"/>
+          </w:tcPr>
+          <w:p>
+            <w:pPr>
+              <w:rPr>
+                <w:noProof/>
+              </w:rPr>
+            </w:pPr>
+            <w:r>
+              <w:rPr>
+                <w:noProof/>
+              </w:rPr>
+              <w:t>Similar to the evolution of the register page, the login page did not change much throughout the development of the application as can be seen in figures x,x and x except for the addition of a registration button in place of a clickable word that was originally seen in the paper and wireframe protoypes.</w:t>
+            </w:r>
+          </w:p>
+          <w:p>
+            <w:pPr>
+              <w:jc w:val="center"/>
+              <w:rPr>
+                <w:b/>
+                <w:bCs/>
+                <w:noProof/>
+              </w:rPr>
+            </w:pPr>
+            <w:r>
+              <w:rPr>
+                <w:b/>
+                <w:bCs/>
+                <w:noProof/>
+              </w:rPr>
+              <w:lastRenderedPageBreak/>
+              <w:drawing>
+                <wp:inline distT="0" distB="0" distL="0" distR="0" wp14:anchorId="692BC5B0" wp14:editId="68CD614B">
+                  <wp:extent cx="2679405" cy="1994180"/>
+                  <wp:effectExtent l="0" t="0" r="6985" b="6350"/>
+                  <wp:docPr id="24" name="Picture 24"/>
+                  <wp:cNvGraphicFramePr>
+                    <a:graphicFrameLocks xmlns:a="http://schemas.openxmlformats.org/drawingml/2006/main" noChangeAspect="1"/>
+                  </wp:cNvGraphicFramePr>
+                  <a:graphic xmlns:a="http://schemas.openxmlformats.org/drawingml/2006/main">
+                    <a:graphicData uri="http://schemas.openxmlformats.org/drawingml/2006/picture">
+                      <pic:pic xmlns:pic="http://schemas.openxmlformats.org/drawingml/2006/picture">
+                        <pic:nvPicPr>
+                          <pic:cNvPr id="0" name="Picture 33"/>
+                          <pic:cNvPicPr>
+                            <a:picLocks noChangeAspect="1" noChangeArrowheads="1"/>
+                          </pic:cNvPicPr>
+                        </pic:nvPicPr>
+                        <pic:blipFill rotWithShape="1">
+                          <a:blip r:embed="rId27">
+                            <a:extLst>
+                              <a:ext uri="{28A0092B-C50C-407E-A947-70E740481C1C}">
+                                <a14:useLocalDpi xmlns:a14="http://schemas.microsoft.com/office/drawing/2010/main" val="0"/>
+                              </a:ext>
+                            </a:extLst>
+                          </a:blip>
+                          <a:srcRect l="17811" t="16017" r="25598" b="52364"/>
+                          <a:stretch/>
+                        </pic:blipFill>
+                        <pic:spPr bwMode="auto">
+                          <a:xfrm>
+                            <a:off x="0" y="0"/>
+                            <a:ext cx="2682900" cy="1996781"/>
+                          </a:xfrm>
+                          <a:prstGeom prst="rect">
+                            <a:avLst/>
+                          </a:prstGeom>
+                          <a:noFill/>
+                          <a:ln>
+                            <a:noFill/>
+                          </a:ln>
+                          <a:extLst>
+                            <a:ext uri="{53640926-AAD7-44D8-BBD7-CCE9431645EC}">
+                              <a14:shadowObscured xmlns:a14="http://schemas.microsoft.com/office/drawing/2010/main"/>
+                            </a:ext>
+                          </a:extLst>
+                        </pic:spPr>
+                      </pic:pic>
+                    </a:graphicData>
+                  </a:graphic>
+                </wp:inline>
+              </w:drawing>
+            </w:r>
+          </w:p>
+        </w:tc>
+      </w:tr>
+      <w:tr>
+        <w:tc>
+          <w:tcPr>
+            <w:tcW w:w="9016" w:type="dxa"/>
+          </w:tcPr>
+          <w:p>
+            <w:pPr>
+              <w:jc w:val="center"/>
+              <w:rPr>
+                <w:b/>
+                <w:bCs/>
+                <w:noProof/>
+              </w:rPr>
+            </w:pPr>
+            <w:r>
+              <w:rPr>
+                <w:b/>
+                <w:bCs/>
+                <w:noProof/>
+              </w:rPr>
+              <w:lastRenderedPageBreak/>
+              <w:t>Figure #: Login Paper Prototype</w:t>
+            </w:r>
+          </w:p>
+          <w:p>
+            <w:pPr>
+              <w:jc w:val="center"/>
+              <w:rPr>
+                <w:b/>
+                <w:bCs/>
+                <w:noProof/>
+              </w:rPr>
+            </w:pPr>
+          </w:p>
+        </w:tc>
+      </w:tr>
+      <w:tr>
+        <w:tc>
+          <w:tcPr>
+            <w:tcW w:w="9016" w:type="dxa"/>
+          </w:tcPr>
+          <w:p>
+            <w:pPr>
+              <w:jc w:val="center"/>
+              <w:rPr>
+                <w:b/>
+                <w:bCs/>
+                <w:noProof/>
+              </w:rPr>
+            </w:pPr>
+            <w:r>
+              <w:rPr>
+                <w:noProof/>
+              </w:rPr>
+              <w:drawing>
+                <wp:inline distT="0" distB="0" distL="0" distR="0" wp14:anchorId="1FCFF5D6" wp14:editId="4C45CA10">
+                  <wp:extent cx="2955851" cy="2571284"/>
+                  <wp:effectExtent l="0" t="0" r="0" b="635"/>
+                  <wp:docPr id="23" name="Picture 23"/>
+                  <wp:cNvGraphicFramePr>
+                    <a:graphicFrameLocks xmlns:a="http://schemas.openxmlformats.org/drawingml/2006/main" noChangeAspect="1"/>
+                  </wp:cNvGraphicFramePr>
+                  <a:graphic xmlns:a="http://schemas.openxmlformats.org/drawingml/2006/main">
+                    <a:graphicData uri="http://schemas.openxmlformats.org/drawingml/2006/picture">
+                      <pic:pic xmlns:pic="http://schemas.openxmlformats.org/drawingml/2006/picture">
+                        <pic:nvPicPr>
+                          <pic:cNvPr id="0" name="Picture 32"/>
+                          <pic:cNvPicPr>
+                            <a:picLocks noChangeAspect="1" noChangeArrowheads="1"/>
+                          </pic:cNvPicPr>
+                        </pic:nvPicPr>
+                        <pic:blipFill>
+                          <a:blip r:embed="rId31">
+                            <a:extLst>
+                              <a:ext uri="{28A0092B-C50C-407E-A947-70E740481C1C}">
+                                <a14:useLocalDpi xmlns:a14="http://schemas.microsoft.com/office/drawing/2010/main" val="0"/>
+                              </a:ext>
+                            </a:extLst>
+                          </a:blip>
+                          <a:srcRect/>
+                          <a:stretch>
+                            <a:fillRect/>
+                          </a:stretch>
+                        </pic:blipFill>
+                        <pic:spPr bwMode="auto">
+                          <a:xfrm>
+                            <a:off x="0" y="0"/>
+                            <a:ext cx="2966801" cy="2580809"/>
+                          </a:xfrm>
+                          <a:prstGeom prst="rect">
+                            <a:avLst/>
+                          </a:prstGeom>
+                          <a:noFill/>
+                          <a:ln>
+                            <a:noFill/>
+                          </a:ln>
+                        </pic:spPr>
+                      </pic:pic>
+                    </a:graphicData>
+                  </a:graphic>
+                </wp:inline>
+              </w:drawing>
+            </w:r>
+          </w:p>
+        </w:tc>
+      </w:tr>
+      <w:tr>
+        <w:tc>
+          <w:tcPr>
+            <w:tcW w:w="9016" w:type="dxa"/>
+          </w:tcPr>
+          <w:p>
+            <w:pPr>
+              <w:jc w:val="center"/>
+              <w:rPr>
+                <w:b/>
+                <w:bCs/>
+                <w:noProof/>
+              </w:rPr>
+            </w:pPr>
+            <w:r>
+              <w:rPr>
+                <w:b/>
+                <w:bCs/>
+                <w:noProof/>
+              </w:rPr>
+              <w:t>Figure #: Login Wireframe Prototype</w:t>
+            </w:r>
+          </w:p>
+          <w:p>
+            <w:pPr>
+              <w:jc w:val="center"/>
+              <w:rPr>
+                <w:b/>
+                <w:bCs/>
+                <w:noProof/>
+              </w:rPr>
+            </w:pPr>
+          </w:p>
+        </w:tc>
+      </w:tr>
+      <w:tr>
+        <w:tc>
+          <w:tcPr>
+            <w:tcW w:w="9016" w:type="dxa"/>
+          </w:tcPr>
+          <w:p>
+            <w:pPr>
+              <w:jc w:val="center"/>
+              <w:rPr>
+                <w:b/>
+                <w:bCs/>
+                <w:noProof/>
+              </w:rPr>
+            </w:pPr>
+            <w:r>
+              <w:rPr>
+                <w:noProof/>
+              </w:rPr>
+              <w:drawing>
+                <wp:inline distT="0" distB="0" distL="0" distR="0" wp14:anchorId="0E67C4D9" wp14:editId="61DBBDFC">
+                  <wp:extent cx="2828261" cy="3290134"/>
+                  <wp:effectExtent l="0" t="0" r="0" b="5715"/>
+                  <wp:docPr id="25" name="Picture 25"/>
+                  <wp:cNvGraphicFramePr>
+                    <a:graphicFrameLocks xmlns:a="http://schemas.openxmlformats.org/drawingml/2006/main" noChangeAspect="1"/>
+                  </wp:cNvGraphicFramePr>
+                  <a:graphic xmlns:a="http://schemas.openxmlformats.org/drawingml/2006/main">
+                    <a:graphicData uri="http://schemas.openxmlformats.org/drawingml/2006/picture">
+                      <pic:pic xmlns:pic="http://schemas.openxmlformats.org/drawingml/2006/picture">
+                        <pic:nvPicPr>
+                          <pic:cNvPr id="1" name=""/>
+                          <pic:cNvPicPr/>
+                        </pic:nvPicPr>
+                        <pic:blipFill>
+                          <a:blip r:embed="rId32"/>
+                          <a:stretch>
+                            <a:fillRect/>
+                          </a:stretch>
+                        </pic:blipFill>
+                        <pic:spPr>
+                          <a:xfrm>
+                            <a:off x="0" y="0"/>
+                            <a:ext cx="2837367" cy="3300727"/>
+                          </a:xfrm>
+                          <a:prstGeom prst="rect">
+                            <a:avLst/>
+                          </a:prstGeom>
+                        </pic:spPr>
+                      </pic:pic>
+                    </a:graphicData>
+                  </a:graphic>
+                </wp:inline>
+              </w:drawing>
+            </w:r>
+          </w:p>
+        </w:tc>
+      </w:tr>
+      <w:tr>
+        <w:tc>
+          <w:tcPr>
+            <w:tcW w:w="9016" w:type="dxa"/>
+          </w:tcPr>
+          <w:p>
+            <w:pPr>
+              <w:jc w:val="center"/>
+              <w:rPr>
+                <w:b/>
+                <w:bCs/>
+                <w:noProof/>
+              </w:rPr>
+            </w:pPr>
+            <w:r>
+              <w:rPr>
+                <w:b/>
+                <w:bCs/>
+                <w:noProof/>
+              </w:rPr>
+              <w:t xml:space="preserve">Figure #: </w:t>
+            </w:r>
+            <w:r>
+              <w:rPr>
+                <w:b/>
+                <w:bCs/>
+                <w:noProof/>
+              </w:rPr>
+              <w:t>Final</w:t>
+            </w:r>
+            <w:r>
+              <w:rPr>
+                <w:b/>
+                <w:bCs/>
+                <w:noProof/>
+              </w:rPr>
+              <w:t xml:space="preserve"> App Login Page</w:t>
+            </w:r>
+          </w:p>
+        </w:tc>
+      </w:tr>
+    </w:tbl>
+    <w:p>
+      <w:pPr>
+        <w:rPr>
+          <w:b/>
+          <w:bCs/>
+          <w:noProof/>
+        </w:rPr>
+      </w:pPr>
+    </w:p>
+    <w:p>
+      <w:pPr>
+        <w:rPr>
+          <w:b/>
+          <w:bCs/>
+          <w:noProof/>
+        </w:rPr>
+      </w:pPr>
+      <w:r>
+        <w:rPr>
+          <w:b/>
+          <w:bCs/>
+          <w:noProof/>
+        </w:rPr>
+        <w:t>Main Menu:</w:t>
+      </w:r>
+    </w:p>
+    <w:p>
+      <w:pPr>
+        <w:rPr>
+          <w:noProof/>
+        </w:rPr>
+      </w:pPr>
+      <w:r>
+        <w:rPr>
+          <w:noProof/>
+        </w:rPr>
+        <w:t xml:space="preserve">In figures x, x and x you can see </w:t>
+      </w:r>
+      <w:r>
+        <w:rPr>
+          <w:noProof/>
+        </w:rPr>
+        <w:t>the drastic changes that the main menu went through while developing the app. Originally in the paper and wireframe prototypes the main menu was</w:t>
+      </w:r>
+      <w:r>
+        <w:rPr>
+          <w:noProof/>
+        </w:rPr>
+        <w:t xml:space="preserve"> </w:t>
+      </w:r>
+      <w:r>
+        <w:rPr>
+          <w:noProof/>
+        </w:rPr>
+        <w:t>going to be based on the Duolingo level tree that can be seen in Figure</w:t>
+      </w:r>
+      <w:r>
+        <w:rPr>
+          <w:noProof/>
+        </w:rPr>
+        <w:t xml:space="preserve"> x with the users profile being displayed in the top-right corner. Later in development it became clear that this kind of graphical user interface wasn’t possible to make within the limitations of Kivy. As well as these limitations it was also decided that a more basic approach with clear indication of where the user will be brought to next was a better option especially when designing an application created for younger children. The final design shown is a clean and easy to understand main menu that even the youngest students in primary school could</w:t>
+      </w:r>
+      <w:r>
+        <w:rPr>
+          <w:noProof/>
+        </w:rPr>
+        <w:t>use comfortably</w:t>
+      </w:r>
+      <w:r>
+        <w:rPr>
+          <w:noProof/>
+        </w:rPr>
+        <w:t>.</w:t>
+      </w:r>
+      <w:r>
+        <w:rPr>
+          <w:noProof/>
+        </w:rPr>
+        <w:t xml:space="preserve"> The final design allows users to click buttons to enter into the operation selection screen, view the classroom screen, see their progress or edit their profile. The main menu also allows the user to log out of the app if they wish.</w:t>
+      </w:r>
+    </w:p>
+    <w:p>
+      <w:pPr>
+        <w:jc w:val="center"/>
+        <w:rPr>
+          <w:b/>
+          <w:bCs/>
+          <w:noProof/>
+        </w:rPr>
+      </w:pPr>
+    </w:p>
+    <w:tbl>
+      <w:tblPr>
+        <w:tblStyle w:val="TableGrid"/>
+        <w:tblW w:w="0" w:type="auto"/>
+        <w:tblInd w:w="0" w:type="dxa"/>
+        <w:tblBorders>
+          <w:top w:val="none" w:sz="0" w:space="0" w:color="auto"/>
+          <w:left w:val="none" w:sz="0" w:space="0" w:color="auto"/>
+          <w:bottom w:val="none" w:sz="0" w:space="0" w:color="auto"/>
+          <w:right w:val="none" w:sz="0" w:space="0" w:color="auto"/>
+          <w:insideH w:val="none" w:sz="0" w:space="0" w:color="auto"/>
+          <w:insideV w:val="none" w:sz="0" w:space="0" w:color="auto"/>
+        </w:tblBorders>
+        <w:tblLook w:val="04A0" w:firstRow="1" w:lastRow="0" w:firstColumn="1" w:lastColumn="0" w:noHBand="0" w:noVBand="1"/>
+      </w:tblPr>
+      <w:tblGrid>
+        <w:gridCol w:w="9016"/>
+      </w:tblGrid>
+      <w:tr>
+        <w:tc>
+          <w:tcPr>
+            <w:tcW w:w="9016" w:type="dxa"/>
+          </w:tcPr>
+          <w:p>
+            <w:pPr>
+              <w:jc w:val="center"/>
+              <w:rPr>
+                <w:b/>
+                <w:bCs/>
+                <w:noProof/>
+              </w:rPr>
+            </w:pPr>
+            <w:r>
+              <w:rPr>
+                <w:b/>
+                <w:bCs/>
+                <w:noProof/>
+              </w:rPr>
+              <w:drawing>
+                <wp:inline distT="0" distB="0" distL="0" distR="0" wp14:anchorId="5335E767" wp14:editId="41025A0F">
+                  <wp:extent cx="1871331" cy="2134165"/>
+                  <wp:effectExtent l="0" t="0" r="0" b="0"/>
+                  <wp:docPr id="26" name="Picture 26"/>
+                  <wp:cNvGraphicFramePr>
+                    <a:graphicFrameLocks xmlns:a="http://schemas.openxmlformats.org/drawingml/2006/main" noChangeAspect="1"/>
+                  </wp:cNvGraphicFramePr>
+                  <a:graphic xmlns:a="http://schemas.openxmlformats.org/drawingml/2006/main">
+                    <a:graphicData uri="http://schemas.openxmlformats.org/drawingml/2006/picture">
+                      <pic:pic xmlns:pic="http://schemas.openxmlformats.org/drawingml/2006/picture">
+                        <pic:nvPicPr>
+                          <pic:cNvPr id="0" name="Picture 34"/>
+                          <pic:cNvPicPr>
+                            <a:picLocks noChangeAspect="1" noChangeArrowheads="1"/>
+                          </pic:cNvPicPr>
+                        </pic:nvPicPr>
+                        <pic:blipFill rotWithShape="1">
+                          <a:blip r:embed="rId33">
+                            <a:extLst>
+                              <a:ext uri="{28A0092B-C50C-407E-A947-70E740481C1C}">
+                                <a14:useLocalDpi xmlns:a14="http://schemas.microsoft.com/office/drawing/2010/main" val="0"/>
+                              </a:ext>
+                            </a:extLst>
+                          </a:blip>
+                          <a:srcRect l="21522" t="43187" r="28195" b="13763"/>
+                          <a:stretch/>
+                        </pic:blipFill>
+                        <pic:spPr bwMode="auto">
+                          <a:xfrm>
+                            <a:off x="0" y="0"/>
+                            <a:ext cx="1886736" cy="2151734"/>
+                          </a:xfrm>
+                          <a:prstGeom prst="rect">
+                            <a:avLst/>
+                          </a:prstGeom>
+                          <a:noFill/>
+                          <a:ln>
+                            <a:noFill/>
+                          </a:ln>
+                          <a:extLst>
+                            <a:ext uri="{53640926-AAD7-44D8-BBD7-CCE9431645EC}">
+                              <a14:shadowObscured xmlns:a14="http://schemas.microsoft.com/office/drawing/2010/main"/>
+                            </a:ext>
+                          </a:extLst>
+                        </pic:spPr>
+                      </pic:pic>
+                    </a:graphicData>
+                  </a:graphic>
+                </wp:inline>
+              </w:drawing>
+            </w:r>
+          </w:p>
+        </w:tc>
+      </w:tr>
+      <w:tr>
+        <w:tc>
+          <w:tcPr>
+            <w:tcW w:w="9016" w:type="dxa"/>
+          </w:tcPr>
+          <w:p>
+            <w:pPr>
+              <w:jc w:val="center"/>
+              <w:rPr>
+                <w:b/>
+                <w:bCs/>
+                <w:noProof/>
+              </w:rPr>
+            </w:pPr>
+            <w:r>
+              <w:rPr>
+                <w:b/>
+                <w:bCs/>
+                <w:noProof/>
+              </w:rPr>
+              <w:t>Figure #: Main Menu Paper Protoype</w:t>
+            </w:r>
+          </w:p>
+        </w:tc>
+      </w:tr>
+    </w:tbl>
+    <w:p>
+      <w:pPr>
+        <w:jc w:val="center"/>
+        <w:rPr>
+          <w:b/>
+          <w:bCs/>
+          <w:noProof/>
+        </w:rPr>
+      </w:pPr>
+    </w:p>
+    <w:p>
+      <w:pPr>
+        <w:rPr>
+          <w:b/>
+          <w:bCs/>
+        </w:rPr>
+      </w:pPr>
+    </w:p>
+    <w:p/>
+    <w:tbl>
+      <w:tblPr>
+        <w:tblStyle w:val="TableGrid"/>
+        <w:tblW w:w="0" w:type="auto"/>
+        <w:tblInd w:w="0" w:type="dxa"/>
+        <w:tblBorders>
+          <w:top w:val="none" w:sz="0" w:space="0" w:color="auto"/>
+          <w:left w:val="none" w:sz="0" w:space="0" w:color="auto"/>
+          <w:bottom w:val="none" w:sz="0" w:space="0" w:color="auto"/>
+          <w:right w:val="none" w:sz="0" w:space="0" w:color="auto"/>
+          <w:insideH w:val="none" w:sz="0" w:space="0" w:color="auto"/>
+          <w:insideV w:val="none" w:sz="0" w:space="0" w:color="auto"/>
+        </w:tblBorders>
+        <w:tblLook w:val="04A0" w:firstRow="1" w:lastRow="0" w:firstColumn="1" w:lastColumn="0" w:noHBand="0" w:noVBand="1"/>
+      </w:tblPr>
+      <w:tblGrid>
+        <w:gridCol w:w="9016"/>
+      </w:tblGrid>
+      <w:tr>
+        <w:tc>
+          <w:tcPr>
+            <w:tcW w:w="9016" w:type="dxa"/>
+          </w:tcPr>
+          <w:p>
+            <w:pPr>
+              <w:jc w:val="center"/>
+            </w:pPr>
+            <w:r>
+              <w:rPr>
+                <w:noProof/>
+              </w:rPr>
+              <w:drawing>
+                <wp:inline distT="0" distB="0" distL="0" distR="0" wp14:anchorId="49DFF2B7" wp14:editId="2F6F22FC">
+                  <wp:extent cx="2696400" cy="2296529"/>
+                  <wp:effectExtent l="0" t="0" r="8890" b="8890"/>
+                  <wp:docPr id="27" name="Picture 27"/>
+                  <wp:cNvGraphicFramePr>
+                    <a:graphicFrameLocks xmlns:a="http://schemas.openxmlformats.org/drawingml/2006/main" noChangeAspect="1"/>
+                  </wp:cNvGraphicFramePr>
+                  <a:graphic xmlns:a="http://schemas.openxmlformats.org/drawingml/2006/main">
+                    <a:graphicData uri="http://schemas.openxmlformats.org/drawingml/2006/picture">
+                      <pic:pic xmlns:pic="http://schemas.openxmlformats.org/drawingml/2006/picture">
+                        <pic:nvPicPr>
+                          <pic:cNvPr id="0" name="Picture 35"/>
+                          <pic:cNvPicPr>
+                            <a:picLocks noChangeAspect="1" noChangeArrowheads="1"/>
+                          </pic:cNvPicPr>
+                        </pic:nvPicPr>
+                        <pic:blipFill>
+                          <a:blip r:embed="rId34">
+                            <a:extLst>
+                              <a:ext uri="{28A0092B-C50C-407E-A947-70E740481C1C}">
+                                <a14:useLocalDpi xmlns:a14="http://schemas.microsoft.com/office/drawing/2010/main" val="0"/>
+                              </a:ext>
+                            </a:extLst>
+                          </a:blip>
+                          <a:srcRect/>
+                          <a:stretch>
+                            <a:fillRect/>
+                          </a:stretch>
+                        </pic:blipFill>
+                        <pic:spPr bwMode="auto">
+                          <a:xfrm>
+                            <a:off x="0" y="0"/>
+                            <a:ext cx="2724667" cy="2320604"/>
+                          </a:xfrm>
+                          <a:prstGeom prst="rect">
+                            <a:avLst/>
+                          </a:prstGeom>
+                          <a:noFill/>
+                          <a:ln>
+                            <a:noFill/>
+                          </a:ln>
+                        </pic:spPr>
+                      </pic:pic>
+                    </a:graphicData>
+                  </a:graphic>
+                </wp:inline>
+              </w:drawing>
+            </w:r>
+          </w:p>
+        </w:tc>
+      </w:tr>
+      <w:tr>
+        <w:tc>
+          <w:tcPr>
+            <w:tcW w:w="9016" w:type="dxa"/>
+          </w:tcPr>
+          <w:p>
+            <w:pPr>
+              <w:jc w:val="center"/>
+            </w:pPr>
+            <w:r>
+              <w:t>Figure #: Main Menu Wireframe Prototype</w:t>
+            </w:r>
+          </w:p>
+        </w:tc>
+      </w:tr>
+    </w:tbl>
+    <w:p>
+      <w:pPr>
+        <w:jc w:val="center"/>
+      </w:pPr>
+    </w:p>
+    <w:tbl>
+      <w:tblPr>
+        <w:tblStyle w:val="TableGrid"/>
+        <w:tblW w:w="0" w:type="auto"/>
+        <w:tblInd w:w="0" w:type="dxa"/>
+        <w:tblBorders>
+          <w:top w:val="none" w:sz="0" w:space="0" w:color="auto"/>
+          <w:left w:val="none" w:sz="0" w:space="0" w:color="auto"/>
+          <w:bottom w:val="none" w:sz="0" w:space="0" w:color="auto"/>
+          <w:right w:val="none" w:sz="0" w:space="0" w:color="auto"/>
+          <w:insideH w:val="none" w:sz="0" w:space="0" w:color="auto"/>
+          <w:insideV w:val="none" w:sz="0" w:space="0" w:color="auto"/>
+        </w:tblBorders>
+        <w:tblLook w:val="04A0" w:firstRow="1" w:lastRow="0" w:firstColumn="1" w:lastColumn="0" w:noHBand="0" w:noVBand="1"/>
+      </w:tblPr>
+      <w:tblGrid>
+        <w:gridCol w:w="9016"/>
+      </w:tblGrid>
+      <w:tr>
+        <w:tc>
+          <w:tcPr>
+            <w:tcW w:w="9016" w:type="dxa"/>
+          </w:tcPr>
+          <w:p>
+            <w:pPr>
+              <w:jc w:val="center"/>
+            </w:pPr>
+            <w:r>
+              <w:rPr>
+                <w:noProof/>
+              </w:rPr>
+              <w:drawing>
+                <wp:inline distT="0" distB="0" distL="0" distR="0" wp14:anchorId="5C0F7999" wp14:editId="2C020522">
+                  <wp:extent cx="2488018" cy="2592961"/>
+                  <wp:effectExtent l="0" t="0" r="7620" b="0"/>
+                  <wp:docPr id="29" name="Picture 29"/>
+                  <wp:cNvGraphicFramePr>
+                    <a:graphicFrameLocks xmlns:a="http://schemas.openxmlformats.org/drawingml/2006/main" noChangeAspect="1"/>
+                  </wp:cNvGraphicFramePr>
+                  <a:graphic xmlns:a="http://schemas.openxmlformats.org/drawingml/2006/main">
+                    <a:graphicData uri="http://schemas.openxmlformats.org/drawingml/2006/picture">
+                      <pic:pic xmlns:pic="http://schemas.openxmlformats.org/drawingml/2006/picture">
+                        <pic:nvPicPr>
+                          <pic:cNvPr id="1" name=""/>
+                          <pic:cNvPicPr/>
+                        </pic:nvPicPr>
+                        <pic:blipFill>
+                          <a:blip r:embed="rId35"/>
+                          <a:stretch>
+                            <a:fillRect/>
+                          </a:stretch>
+                        </pic:blipFill>
+                        <pic:spPr>
+                          <a:xfrm>
+                            <a:off x="0" y="0"/>
+                            <a:ext cx="2505093" cy="2610756"/>
+                          </a:xfrm>
+                          <a:prstGeom prst="rect">
+                            <a:avLst/>
+                          </a:prstGeom>
+                        </pic:spPr>
+                      </pic:pic>
+                    </a:graphicData>
+                  </a:graphic>
+                </wp:inline>
+              </w:drawing>
+            </w:r>
+          </w:p>
+        </w:tc>
+      </w:tr>
+      <w:tr>
+        <w:tc>
+          <w:tcPr>
+            <w:tcW w:w="9016" w:type="dxa"/>
+          </w:tcPr>
+          <w:p>
+            <w:pPr>
+              <w:jc w:val="center"/>
+            </w:pPr>
+            <w:r>
+              <w:t>Figure #: Final App Main Menu</w:t>
+            </w:r>
+          </w:p>
+        </w:tc>
+      </w:tr>
+    </w:tbl>
+    <w:p>
+      <w:pPr>
+        <w:jc w:val="center"/>
+      </w:pPr>
+    </w:p>
+    <w:p>
+      <w:pPr>
+        <w:jc w:val="center"/>
+      </w:pPr>
+      <w:r>
+        <w:rPr>
+          <w:noProof/>
+        </w:rPr>
+        <w:drawing>
+          <wp:inline distT="0" distB="0" distL="0" distR="0" wp14:anchorId="44711BAB" wp14:editId="423F4810">
+            <wp:extent cx="2847975" cy="3248025"/>
+            <wp:effectExtent l="0" t="0" r="9525" b="9525"/>
+            <wp:docPr id="28" name="Picture 28"/>
+            <wp:cNvGraphicFramePr>
+              <a:graphicFrameLocks xmlns:a="http://schemas.openxmlformats.org/drawingml/2006/main" noChangeAspect="1"/>
+            </wp:cNvGraphicFramePr>
+            <a:graphic xmlns:a="http://schemas.openxmlformats.org/drawingml/2006/main">
+              <a:graphicData uri="http://schemas.openxmlformats.org/drawingml/2006/picture">
+                <pic:pic xmlns:pic="http://schemas.openxmlformats.org/drawingml/2006/picture">
+                  <pic:nvPicPr>
+                    <pic:cNvPr id="1" name=""/>
+                    <pic:cNvPicPr/>
+                  </pic:nvPicPr>
+                  <pic:blipFill>
+                    <a:blip r:embed="rId36"/>
+                    <a:stretch>
+                      <a:fillRect/>
+                    </a:stretch>
+                  </pic:blipFill>
+                  <pic:spPr>
+                    <a:xfrm>
+                      <a:off x="0" y="0"/>
+                      <a:ext cx="2847975" cy="3248025"/>
+                    </a:xfrm>
+                    <a:prstGeom prst="rect">
+                      <a:avLst/>
+                    </a:prstGeom>
+                  </pic:spPr>
+                </pic:pic>
+              </a:graphicData>
+            </a:graphic>
+          </wp:inline>
+        </w:drawing>
+      </w:r>
+    </w:p>
+    <w:p>
+      <w:pPr>
+        <w:jc w:val="center"/>
+      </w:pPr>
+      <w:r>
+        <w:t>Figure #: Duolingo Level Tree</w:t>
+      </w:r>
+    </w:p>
+    <w:p>
+      <w:pPr>
+        <w:jc w:val="center"/>
+      </w:pPr>
+    </w:p>
+    <w:p>
+      <w:pPr>
+        <w:rPr>
+          <w:b/>
+          <w:bCs/>
+          <w:noProof/>
+        </w:rPr>
+      </w:pPr>
+      <w:r>
+        <w:rPr>
+          <w:b/>
+          <w:bCs/>
+          <w:noProof/>
+        </w:rPr>
+        <w:t>Minigame Page:</w:t>
+      </w:r>
+    </w:p>
+    <w:p>
+      <w:pPr>
+        <w:rPr>
+          <w:noProof/>
+        </w:rPr>
+      </w:pPr>
+      <w:r>
+        <w:rPr>
+          <w:noProof/>
+        </w:rPr>
+        <w:t xml:space="preserve">The evolution of the minigame page changed slightly over the course of development. Figures x and x show that the paper prototype and the final version of the minigame page aren’t too different. The final version is a cleaner and more structured version of the paper prototype, more inline with the types of mathematical arithmetic that students would be used to as well as the addidion of a round number, level number and a timer to keep track of how long the student has spent on a particular level. The user also has the ability to click the ‘X’ at any time and are prompted with a popup that aks </w:t>
+      </w:r>
+      <w:r>
+        <w:rPr>
+          <w:noProof/>
+        </w:rPr>
+        <w:lastRenderedPageBreak/>
+        <w:t xml:space="preserve">whether they would like to leave the current minigame or not. Figure x shows a more detailed wireframe prototype that shows an exit button in the opposite corner that is now found in the final version of the app as well as a progress bar that shows the users progression from zero to six questions answered. The original number of questions </w:t>
+      </w:r>
+      <w:r>
+        <w:rPr>
+          <w:noProof/>
+        </w:rPr>
+        <w:t xml:space="preserve">per minigame </w:t>
+      </w:r>
+      <w:r>
+        <w:rPr>
+          <w:noProof/>
+        </w:rPr>
+        <w:t>was 6 but this was increased to ten in the final version of the app.</w:t>
+      </w:r>
+      <w:r>
+        <w:rPr>
+          <w:noProof/>
+        </w:rPr>
+        <w:t xml:space="preserve"> The idea of having 6 multiple choice answers was also cut down to 4 to give the user less options per question and to declutter the page.</w:t>
+      </w:r>
+    </w:p>
+    <w:tbl>
+      <w:tblPr>
+        <w:tblStyle w:val="TableGrid"/>
+        <w:tblW w:w="0" w:type="auto"/>
+        <w:tblInd w:w="0" w:type="dxa"/>
+        <w:tblBorders>
+          <w:top w:val="none" w:sz="0" w:space="0" w:color="auto"/>
+          <w:left w:val="none" w:sz="0" w:space="0" w:color="auto"/>
+          <w:bottom w:val="none" w:sz="0" w:space="0" w:color="auto"/>
+          <w:right w:val="none" w:sz="0" w:space="0" w:color="auto"/>
+          <w:insideH w:val="none" w:sz="0" w:space="0" w:color="auto"/>
+          <w:insideV w:val="none" w:sz="0" w:space="0" w:color="auto"/>
+        </w:tblBorders>
+        <w:tblLook w:val="04A0" w:firstRow="1" w:lastRow="0" w:firstColumn="1" w:lastColumn="0" w:noHBand="0" w:noVBand="1"/>
+      </w:tblPr>
+      <w:tblGrid>
+        <w:gridCol w:w="3522"/>
+        <w:gridCol w:w="5504"/>
+      </w:tblGrid>
+      <w:tr>
+        <w:tc>
+          <w:tcPr>
+            <w:tcW w:w="4508" w:type="dxa"/>
+          </w:tcPr>
+          <w:p>
+            <w:pPr>
+              <w:rPr>
+                <w:noProof/>
+              </w:rPr>
+            </w:pPr>
+            <w:r>
+              <w:rPr>
+                <w:noProof/>
+              </w:rPr>
+              <w:drawing>
+                <wp:inline distT="0" distB="0" distL="0" distR="0" wp14:anchorId="46EBA565" wp14:editId="5934F8B2">
+                  <wp:extent cx="2126512" cy="1892300"/>
+                  <wp:effectExtent l="0" t="0" r="7620" b="0"/>
+                  <wp:docPr id="30" name="Picture 30"/>
+                  <wp:cNvGraphicFramePr>
+                    <a:graphicFrameLocks xmlns:a="http://schemas.openxmlformats.org/drawingml/2006/main" noChangeAspect="1"/>
+                  </wp:cNvGraphicFramePr>
+                  <a:graphic xmlns:a="http://schemas.openxmlformats.org/drawingml/2006/main">
+                    <a:graphicData uri="http://schemas.openxmlformats.org/drawingml/2006/picture">
+                      <pic:pic xmlns:pic="http://schemas.openxmlformats.org/drawingml/2006/picture">
+                        <pic:nvPicPr>
+                          <pic:cNvPr id="0" name="Picture 61"/>
+                          <pic:cNvPicPr>
+                            <a:picLocks noChangeAspect="1" noChangeArrowheads="1"/>
+                          </pic:cNvPicPr>
+                        </pic:nvPicPr>
+                        <pic:blipFill rotWithShape="1">
+                          <a:blip r:embed="rId37">
+                            <a:extLst>
+                              <a:ext uri="{28A0092B-C50C-407E-A947-70E740481C1C}">
+                                <a14:useLocalDpi xmlns:a14="http://schemas.microsoft.com/office/drawing/2010/main" val="0"/>
+                              </a:ext>
+                            </a:extLst>
+                          </a:blip>
+                          <a:srcRect l="25232" t="13510" r="37651" b="61696"/>
+                          <a:stretch/>
+                        </pic:blipFill>
+                        <pic:spPr bwMode="auto">
+                          <a:xfrm>
+                            <a:off x="0" y="0"/>
+                            <a:ext cx="2127093" cy="1892817"/>
+                          </a:xfrm>
+                          <a:prstGeom prst="rect">
+                            <a:avLst/>
+                          </a:prstGeom>
+                          <a:noFill/>
+                          <a:ln>
+                            <a:noFill/>
+                          </a:ln>
+                          <a:extLst>
+                            <a:ext uri="{53640926-AAD7-44D8-BBD7-CCE9431645EC}">
+                              <a14:shadowObscured xmlns:a14="http://schemas.microsoft.com/office/drawing/2010/main"/>
+                            </a:ext>
+                          </a:extLst>
+                        </pic:spPr>
+                      </pic:pic>
+                    </a:graphicData>
+                  </a:graphic>
+                </wp:inline>
+              </w:drawing>
+            </w:r>
+          </w:p>
+        </w:tc>
+        <w:tc>
+          <w:tcPr>
+            <w:tcW w:w="4508" w:type="dxa"/>
+          </w:tcPr>
+          <w:p>
+            <w:pPr>
+              <w:rPr>
+                <w:noProof/>
+              </w:rPr>
+            </w:pPr>
+            <w:r>
+              <w:rPr>
+                <w:noProof/>
+              </w:rPr>
+              <w:drawing>
+                <wp:inline distT="0" distB="0" distL="0" distR="0" wp14:anchorId="72500C77" wp14:editId="03FB20F4">
+                  <wp:extent cx="3413051" cy="1772896"/>
+                  <wp:effectExtent l="0" t="0" r="0" b="0"/>
+                  <wp:docPr id="32" name="Picture 32"/>
+                  <wp:cNvGraphicFramePr>
+                    <a:graphicFrameLocks xmlns:a="http://schemas.openxmlformats.org/drawingml/2006/main" noChangeAspect="1"/>
+                  </wp:cNvGraphicFramePr>
+                  <a:graphic xmlns:a="http://schemas.openxmlformats.org/drawingml/2006/main">
+                    <a:graphicData uri="http://schemas.openxmlformats.org/drawingml/2006/picture">
+                      <pic:pic xmlns:pic="http://schemas.openxmlformats.org/drawingml/2006/picture">
+                        <pic:nvPicPr>
+                          <pic:cNvPr id="0" name="Picture 63"/>
+                          <pic:cNvPicPr>
+                            <a:picLocks noChangeAspect="1" noChangeArrowheads="1"/>
+                          </pic:cNvPicPr>
+                        </pic:nvPicPr>
+                        <pic:blipFill>
+                          <a:blip r:embed="rId15">
+                            <a:extLst>
+                              <a:ext uri="{28A0092B-C50C-407E-A947-70E740481C1C}">
+                                <a14:useLocalDpi xmlns:a14="http://schemas.microsoft.com/office/drawing/2010/main" val="0"/>
+                              </a:ext>
+                            </a:extLst>
+                          </a:blip>
+                          <a:srcRect/>
+                          <a:stretch>
+                            <a:fillRect/>
+                          </a:stretch>
+                        </pic:blipFill>
+                        <pic:spPr bwMode="auto">
+                          <a:xfrm>
+                            <a:off x="0" y="0"/>
+                            <a:ext cx="3455193" cy="1794787"/>
+                          </a:xfrm>
+                          <a:prstGeom prst="rect">
+                            <a:avLst/>
+                          </a:prstGeom>
+                          <a:noFill/>
+                          <a:ln>
+                            <a:noFill/>
+                          </a:ln>
+                        </pic:spPr>
+                      </pic:pic>
+                    </a:graphicData>
+                  </a:graphic>
+                </wp:inline>
+              </w:drawing>
+            </w:r>
+          </w:p>
+        </w:tc>
+      </w:tr>
+      <w:tr>
+        <w:tc>
+          <w:tcPr>
+            <w:tcW w:w="4508" w:type="dxa"/>
+          </w:tcPr>
+          <w:p>
+            <w:pPr>
+              <w:jc w:val="center"/>
+            </w:pPr>
+            <w:r>
+              <w:t>Figure #: Minigame Paper Prototype</w:t>
+            </w:r>
+          </w:p>
+        </w:tc>
+        <w:tc>
+          <w:tcPr>
+            <w:tcW w:w="4508" w:type="dxa"/>
+          </w:tcPr>
+          <w:p>
+            <w:pPr>
+              <w:jc w:val="center"/>
+            </w:pPr>
+            <w:r>
+              <w:t>Figure #: Minigame Wireframe Prototype</w:t>
+            </w:r>
+          </w:p>
+        </w:tc>
+      </w:tr>
+    </w:tbl>
+    <w:p/>
+    <w:p>
+      <w:pPr>
+        <w:jc w:val="center"/>
+      </w:pPr>
+      <w:r>
+        <w:rPr>
+          <w:noProof/>
+        </w:rPr>
+        <w:drawing>
+          <wp:inline distT="0" distB="0" distL="0" distR="0" wp14:anchorId="27F0A7C3" wp14:editId="44808C7F">
+            <wp:extent cx="3226279" cy="3615070"/>
+            <wp:effectExtent l="0" t="0" r="0" b="4445"/>
+            <wp:docPr id="33" name="Picture 33"/>
+            <wp:cNvGraphicFramePr>
+              <a:graphicFrameLocks xmlns:a="http://schemas.openxmlformats.org/drawingml/2006/main" noChangeAspect="1"/>
+            </wp:cNvGraphicFramePr>
+            <a:graphic xmlns:a="http://schemas.openxmlformats.org/drawingml/2006/main">
+              <a:graphicData uri="http://schemas.openxmlformats.org/drawingml/2006/picture">
+                <pic:pic xmlns:pic="http://schemas.openxmlformats.org/drawingml/2006/picture">
+                  <pic:nvPicPr>
+                    <pic:cNvPr id="1" name=""/>
+                    <pic:cNvPicPr/>
+                  </pic:nvPicPr>
+                  <pic:blipFill>
+                    <a:blip r:embed="rId38"/>
+                    <a:stretch>
+                      <a:fillRect/>
+                    </a:stretch>
+                  </pic:blipFill>
+                  <pic:spPr>
+                    <a:xfrm>
+                      <a:off x="0" y="0"/>
+                      <a:ext cx="3235567" cy="3625478"/>
+                    </a:xfrm>
+                    <a:prstGeom prst="rect">
+                      <a:avLst/>
+                    </a:prstGeom>
+                  </pic:spPr>
+                </pic:pic>
+              </a:graphicData>
+            </a:graphic>
+          </wp:inline>
+        </w:drawing>
+      </w:r>
+    </w:p>
+    <w:p>
+      <w:pPr>
+        <w:jc w:val="center"/>
+      </w:pPr>
+      <w:r>
+        <w:t>Figure #: Final App Minigame Page</w:t>
+      </w:r>
+    </w:p>
+    <w:p/>
+    <w:p>
+      <w:pPr>
+        <w:rPr>
+          <w:b/>
+          <w:bCs/>
+          <w:noProof/>
+        </w:rPr>
+      </w:pPr>
+      <w:r>
+        <w:rPr>
+          <w:b/>
+          <w:bCs/>
+          <w:noProof/>
+        </w:rPr>
+        <w:br w:type="page"/>
+      </w:r>
+    </w:p>
+    <w:p>
+      <w:pPr>
+        <w:rPr>
+          <w:b/>
+          <w:bCs/>
+          <w:noProof/>
+        </w:rPr>
+      </w:pPr>
+      <w:r>
+        <w:rPr>
+          <w:b/>
+          <w:bCs/>
+          <w:noProof/>
+        </w:rPr>
+        <w:lastRenderedPageBreak/>
+        <w:t>Results Page:</w:t>
+      </w:r>
+    </w:p>
+    <w:p>
+      <w:pPr>
+        <w:rPr>
+          <w:noProof/>
+        </w:rPr>
+      </w:pPr>
+      <w:r>
+        <w:rPr>
+          <w:noProof/>
+        </w:rPr>
+        <w:t>Early in development the results page was called the finish page and there was a drastic change between the original versions seen in figure x and x and the final app version seen in figure x. Originally the results page was going to have very minimal amount of information on it as well as displaying which questions the user actually got correct and incorrect. After the number of questions per minigame were increased to ten this information about which questions were correct and incorrect became redundant as the student would be unable to remember 10 questions ago to which question they even got correct or incorrect so this aspect of the results page was removed. Instead, in the final version, a progress bar was added to add to the gamification of the minigames to visually show the users how far away they were from unlocking the next level for the operator they were currently playing minigames within.</w:t>
+      </w:r>
+      <w:r>
+        <w:rPr>
+          <w:noProof/>
+        </w:rPr>
+        <w:t xml:space="preserve"> The final results page also shows the user how many experience points they have in total so that they don’t have to exit the minigame page and travel to the progress page just to see the same information that can just be shown here. The exit button was also moved to a more central and low position on the device so that it was easy for the user to press this button with their thumb. This made sense because on the previous page (the minigame page) the user would be pressing buttons in the same location as this button and so to press this mandatory button would not disrupt the flow of movement from the user too much.</w:t>
+      </w:r>
+    </w:p>
+    <w:tbl>
+      <w:tblPr>
+        <w:tblStyle w:val="TableGrid"/>
+        <w:tblW w:w="0" w:type="auto"/>
+        <w:tblInd w:w="0" w:type="dxa"/>
+        <w:tblBorders>
+          <w:top w:val="none" w:sz="0" w:space="0" w:color="auto"/>
+          <w:left w:val="none" w:sz="0" w:space="0" w:color="auto"/>
+          <w:bottom w:val="none" w:sz="0" w:space="0" w:color="auto"/>
+          <w:right w:val="none" w:sz="0" w:space="0" w:color="auto"/>
+          <w:insideH w:val="none" w:sz="0" w:space="0" w:color="auto"/>
+          <w:insideV w:val="none" w:sz="0" w:space="0" w:color="auto"/>
+        </w:tblBorders>
+        <w:tblLook w:val="04A0" w:firstRow="1" w:lastRow="0" w:firstColumn="1" w:lastColumn="0" w:noHBand="0" w:noVBand="1"/>
+      </w:tblPr>
+      <w:tblGrid>
+        <w:gridCol w:w="4123"/>
+        <w:gridCol w:w="4903"/>
+      </w:tblGrid>
+      <w:tr>
+        <w:tc>
+          <w:tcPr>
+            <w:tcW w:w="4508" w:type="dxa"/>
+          </w:tcPr>
+          <w:p>
+            <w:pPr>
+              <w:rPr>
+                <w:noProof/>
+              </w:rPr>
+            </w:pPr>
+            <w:r>
+              <w:rPr>
+                <w:noProof/>
+              </w:rPr>
+              <w:drawing>
+                <wp:inline distT="0" distB="0" distL="0" distR="0" wp14:anchorId="14B5301E" wp14:editId="0603B0C4">
+                  <wp:extent cx="2572858" cy="1700931"/>
+                  <wp:effectExtent l="0" t="0" r="0" b="0"/>
+                  <wp:docPr id="34" name="Picture 34"/>
+                  <wp:cNvGraphicFramePr>
+                    <a:graphicFrameLocks xmlns:a="http://schemas.openxmlformats.org/drawingml/2006/main" noChangeAspect="1"/>
+                  </wp:cNvGraphicFramePr>
+                  <a:graphic xmlns:a="http://schemas.openxmlformats.org/drawingml/2006/main">
+                    <a:graphicData uri="http://schemas.openxmlformats.org/drawingml/2006/picture">
+                      <pic:pic xmlns:pic="http://schemas.openxmlformats.org/drawingml/2006/picture">
+                        <pic:nvPicPr>
+                          <pic:cNvPr id="0" name="Picture 64"/>
+                          <pic:cNvPicPr>
+                            <a:picLocks noChangeAspect="1" noChangeArrowheads="1"/>
+                          </pic:cNvPicPr>
+                        </pic:nvPicPr>
+                        <pic:blipFill rotWithShape="1">
+                          <a:blip r:embed="rId37">
+                            <a:extLst>
+                              <a:ext uri="{28A0092B-C50C-407E-A947-70E740481C1C}">
+                                <a14:useLocalDpi xmlns:a14="http://schemas.microsoft.com/office/drawing/2010/main" val="0"/>
+                              </a:ext>
+                            </a:extLst>
+                          </a:blip>
+                          <a:srcRect l="23749" t="42483" r="31354" b="35235"/>
+                          <a:stretch/>
+                        </pic:blipFill>
+                        <pic:spPr bwMode="auto">
+                          <a:xfrm>
+                            <a:off x="0" y="0"/>
+                            <a:ext cx="2573003" cy="1701027"/>
+                          </a:xfrm>
+                          <a:prstGeom prst="rect">
+                            <a:avLst/>
+                          </a:prstGeom>
+                          <a:noFill/>
+                          <a:ln>
+                            <a:noFill/>
+                          </a:ln>
+                          <a:extLst>
+                            <a:ext uri="{53640926-AAD7-44D8-BBD7-CCE9431645EC}">
+                              <a14:shadowObscured xmlns:a14="http://schemas.microsoft.com/office/drawing/2010/main"/>
+                            </a:ext>
+                          </a:extLst>
+                        </pic:spPr>
+                      </pic:pic>
+                    </a:graphicData>
+                  </a:graphic>
+                </wp:inline>
+              </w:drawing>
+            </w:r>
+          </w:p>
+        </w:tc>
+        <w:tc>
+          <w:tcPr>
+            <w:tcW w:w="4508" w:type="dxa"/>
+          </w:tcPr>
+          <w:p>
+            <w:pPr>
+              <w:rPr>
+                <w:noProof/>
+              </w:rPr>
+            </w:pPr>
+            <w:r>
+              <w:rPr>
+                <w:noProof/>
+              </w:rPr>
+              <w:drawing>
+                <wp:inline distT="0" distB="0" distL="0" distR="0" wp14:anchorId="257E4A4D" wp14:editId="78F5248B">
+                  <wp:extent cx="3083442" cy="1756232"/>
+                  <wp:effectExtent l="0" t="0" r="3175" b="0"/>
+                  <wp:docPr id="35" name="Picture 35"/>
+                  <wp:cNvGraphicFramePr>
+                    <a:graphicFrameLocks xmlns:a="http://schemas.openxmlformats.org/drawingml/2006/main" noChangeAspect="1"/>
+                  </wp:cNvGraphicFramePr>
+                  <a:graphic xmlns:a="http://schemas.openxmlformats.org/drawingml/2006/main">
+                    <a:graphicData uri="http://schemas.openxmlformats.org/drawingml/2006/picture">
+                      <pic:pic xmlns:pic="http://schemas.openxmlformats.org/drawingml/2006/picture">
+                        <pic:nvPicPr>
+                          <pic:cNvPr id="0" name="Picture 65"/>
+                          <pic:cNvPicPr>
+                            <a:picLocks noChangeAspect="1" noChangeArrowheads="1"/>
+                          </pic:cNvPicPr>
+                        </pic:nvPicPr>
+                        <pic:blipFill>
+                          <a:blip r:embed="rId39">
+                            <a:extLst>
+                              <a:ext uri="{28A0092B-C50C-407E-A947-70E740481C1C}">
+                                <a14:useLocalDpi xmlns:a14="http://schemas.microsoft.com/office/drawing/2010/main" val="0"/>
+                              </a:ext>
+                            </a:extLst>
+                          </a:blip>
+                          <a:srcRect/>
+                          <a:stretch>
+                            <a:fillRect/>
+                          </a:stretch>
+                        </pic:blipFill>
+                        <pic:spPr bwMode="auto">
+                          <a:xfrm>
+                            <a:off x="0" y="0"/>
+                            <a:ext cx="3090818" cy="1760433"/>
+                          </a:xfrm>
+                          <a:prstGeom prst="rect">
+                            <a:avLst/>
+                          </a:prstGeom>
+                          <a:noFill/>
+                          <a:ln>
+                            <a:noFill/>
+                          </a:ln>
+                        </pic:spPr>
+                      </pic:pic>
+                    </a:graphicData>
+                  </a:graphic>
+                </wp:inline>
+              </w:drawing>
+            </w:r>
+          </w:p>
+        </w:tc>
+      </w:tr>
+      <w:tr>
+        <w:tc>
+          <w:tcPr>
+            <w:tcW w:w="4508" w:type="dxa"/>
+          </w:tcPr>
+          <w:p>
+            <w:pPr>
+              <w:jc w:val="center"/>
+            </w:pPr>
+            <w:r>
+              <w:t>Figure #: Results Paper Prototype</w:t>
+            </w:r>
+          </w:p>
+        </w:tc>
+        <w:tc>
+          <w:tcPr>
+            <w:tcW w:w="4508" w:type="dxa"/>
+          </w:tcPr>
+          <w:p>
+            <w:pPr>
+              <w:jc w:val="center"/>
+            </w:pPr>
+            <w:r>
+              <w:t xml:space="preserve">Figure #: Results Wireframe Prototype </w:t>
+            </w:r>
+          </w:p>
+        </w:tc>
+      </w:tr>
+    </w:tbl>
+    <w:p/>
+    <w:p>
+      <w:pPr>
+        <w:jc w:val="center"/>
+      </w:pPr>
+      <w:r>
+        <w:rPr>
+          <w:noProof/>
+        </w:rPr>
+        <w:drawing>
+          <wp:inline distT="0" distB="0" distL="0" distR="0" wp14:anchorId="25996A46" wp14:editId="0248E535">
+            <wp:extent cx="2051617" cy="2695078"/>
+            <wp:effectExtent l="0" t="0" r="6350" b="0"/>
+            <wp:docPr id="36" name="Picture 36"/>
+            <wp:cNvGraphicFramePr>
+              <a:graphicFrameLocks xmlns:a="http://schemas.openxmlformats.org/drawingml/2006/main" noChangeAspect="1"/>
+            </wp:cNvGraphicFramePr>
+            <a:graphic xmlns:a="http://schemas.openxmlformats.org/drawingml/2006/main">
+              <a:graphicData uri="http://schemas.openxmlformats.org/drawingml/2006/picture">
+                <pic:pic xmlns:pic="http://schemas.openxmlformats.org/drawingml/2006/picture">
+                  <pic:nvPicPr>
+                    <pic:cNvPr id="1" name=""/>
+                    <pic:cNvPicPr/>
+                  </pic:nvPicPr>
+                  <pic:blipFill>
+                    <a:blip r:embed="rId40"/>
+                    <a:stretch>
+                      <a:fillRect/>
+                    </a:stretch>
+                  </pic:blipFill>
+                  <pic:spPr>
+                    <a:xfrm>
+                      <a:off x="0" y="0"/>
+                      <a:ext cx="2076661" cy="2727977"/>
+                    </a:xfrm>
+                    <a:prstGeom prst="rect">
+                      <a:avLst/>
+                    </a:prstGeom>
+                  </pic:spPr>
+                </pic:pic>
+              </a:graphicData>
+            </a:graphic>
+          </wp:inline>
+        </w:drawing>
+      </w:r>
+    </w:p>
+    <w:p>
+      <w:pPr>
+        <w:jc w:val="center"/>
+      </w:pPr>
+      <w:r>
+        <w:t>Figure #: Final App Results Page</w:t>
+      </w:r>
+    </w:p>
+    <w:p>
+      <w:pPr>
+        <w:rPr>
+          <w:b/>
+          <w:bCs/>
+          <w:noProof/>
+        </w:rPr>
+      </w:pPr>
+      <w:r>
+        <w:rPr>
+          <w:b/>
+          <w:bCs/>
+          <w:noProof/>
+        </w:rPr>
+        <w:lastRenderedPageBreak/>
+        <w:t>Progress Page:</w:t>
+      </w:r>
+    </w:p>
+    <w:p>
+      <w:pPr>
+        <w:rPr>
+          <w:noProof/>
+        </w:rPr>
+      </w:pPr>
+      <w:r>
+        <w:rPr>
+          <w:noProof/>
+        </w:rPr>
+        <w:t>This page probably changed the most over the course of development</w:t>
+      </w:r>
+      <w:r>
+        <w:rPr>
+          <w:noProof/>
+        </w:rPr>
+        <w:t xml:space="preserve"> from the paper prototype and wireframe to the first and last version of the in app page. The main difference between the first and last versions of the app is the absence of the proposed graph that would be on the progress page. After discussing the progress page with various primary school teachers it became apparent that students that young wouldn’t understand graphs even if they were simple and something text based like the last two versions seen in figures x and x would be a lot more suitable for both teachers and students. After scrapping the progress graph the first implementation of the progress page was a basic run down of all the users experience points and the amount they had overall. This version of the progress page was also eventually scrapped as it was too simple and didn’t really serve any purpose. A better and more complex version of the progress page was then proposed and created and that is the final version seen in figure x. This final version allows the users to click on any week of the year and instead of basic experience point values they are given more information about the types of progress they were making. They are able to see their total play time for that week, the number of minigames they played, their best score, the number of correct answers they got and the total number of experience points gained that week. As well as this there is also information displayed about the previous week if there is any and a change whether that be positive or negative is displayed beside these values so that students and teachers can actually see if progress is being made or not which was not possible in previous iterations of the progress page. Also on this page is a button that allows the user to send themselves or a parent their weekly progress report and this will be discussed further in section 4.</w:t>
+      </w:r>
+    </w:p>
+    <w:p/>
+    <w:tbl>
+      <w:tblPr>
+        <w:tblStyle w:val="TableGrid"/>
+        <w:tblW w:w="0" w:type="auto"/>
+        <w:tblInd w:w="0" w:type="dxa"/>
+        <w:tblBorders>
+          <w:top w:val="none" w:sz="0" w:space="0" w:color="auto"/>
+          <w:left w:val="none" w:sz="0" w:space="0" w:color="auto"/>
+          <w:bottom w:val="none" w:sz="0" w:space="0" w:color="auto"/>
+          <w:right w:val="none" w:sz="0" w:space="0" w:color="auto"/>
+          <w:insideH w:val="none" w:sz="0" w:space="0" w:color="auto"/>
+          <w:insideV w:val="none" w:sz="0" w:space="0" w:color="auto"/>
+        </w:tblBorders>
+        <w:tblLook w:val="04A0" w:firstRow="1" w:lastRow="0" w:firstColumn="1" w:lastColumn="0" w:noHBand="0" w:noVBand="1"/>
+      </w:tblPr>
+      <w:tblGrid>
+        <w:gridCol w:w="4471"/>
+        <w:gridCol w:w="4555"/>
+      </w:tblGrid>
+      <w:tr>
+        <w:tc>
+          <w:tcPr>
+            <w:tcW w:w="4508" w:type="dxa"/>
+          </w:tcPr>
+          <w:p>
+            <w:pPr>
+              <w:jc w:val="center"/>
+            </w:pPr>
+            <w:r>
+              <w:rPr>
+                <w:noProof/>
+              </w:rPr>
+              <w:drawing>
+                <wp:inline distT="0" distB="0" distL="0" distR="0" wp14:anchorId="41BE5537" wp14:editId="3DD7FC57">
+                  <wp:extent cx="2731476" cy="1945344"/>
+                  <wp:effectExtent l="0" t="0" r="0" b="0"/>
+                  <wp:docPr id="37" name="Picture 37"/>
+                  <wp:cNvGraphicFramePr>
+                    <a:graphicFrameLocks xmlns:a="http://schemas.openxmlformats.org/drawingml/2006/main" noChangeAspect="1"/>
+                  </wp:cNvGraphicFramePr>
+                  <a:graphic xmlns:a="http://schemas.openxmlformats.org/drawingml/2006/main">
+                    <a:graphicData uri="http://schemas.openxmlformats.org/drawingml/2006/picture">
+                      <pic:pic xmlns:pic="http://schemas.openxmlformats.org/drawingml/2006/picture">
+                        <pic:nvPicPr>
+                          <pic:cNvPr id="0" name="Picture 66"/>
+                          <pic:cNvPicPr>
+                            <a:picLocks noChangeAspect="1" noChangeArrowheads="1"/>
+                          </pic:cNvPicPr>
+                        </pic:nvPicPr>
+                        <pic:blipFill rotWithShape="1">
+                          <a:blip r:embed="rId37">
+                            <a:extLst>
+                              <a:ext uri="{28A0092B-C50C-407E-A947-70E740481C1C}">
+                                <a14:useLocalDpi xmlns:a14="http://schemas.microsoft.com/office/drawing/2010/main" val="0"/>
+                              </a:ext>
+                            </a:extLst>
+                          </a:blip>
+                          <a:srcRect l="27273" t="67133" r="34689" b="12531"/>
+                          <a:stretch/>
+                        </pic:blipFill>
+                        <pic:spPr bwMode="auto">
+                          <a:xfrm>
+                            <a:off x="0" y="0"/>
+                            <a:ext cx="2747149" cy="1956506"/>
+                          </a:xfrm>
+                          <a:prstGeom prst="rect">
+                            <a:avLst/>
+                          </a:prstGeom>
+                          <a:noFill/>
+                          <a:ln>
+                            <a:noFill/>
+                          </a:ln>
+                          <a:extLst>
+                            <a:ext uri="{53640926-AAD7-44D8-BBD7-CCE9431645EC}">
+                              <a14:shadowObscured xmlns:a14="http://schemas.microsoft.com/office/drawing/2010/main"/>
+                            </a:ext>
+                          </a:extLst>
+                        </pic:spPr>
+                      </pic:pic>
+                    </a:graphicData>
+                  </a:graphic>
+                </wp:inline>
+              </w:drawing>
+            </w:r>
+          </w:p>
+        </w:tc>
+        <w:tc>
+          <w:tcPr>
+            <w:tcW w:w="4508" w:type="dxa"/>
+          </w:tcPr>
+          <w:p>
+            <w:pPr>
+              <w:jc w:val="center"/>
+            </w:pPr>
+            <w:r>
+              <w:rPr>
+                <w:noProof/>
+              </w:rPr>
+              <w:drawing>
+                <wp:inline distT="0" distB="0" distL="0" distR="0" wp14:anchorId="1F1B7E16" wp14:editId="7CC0DC78">
+                  <wp:extent cx="2785184" cy="2367315"/>
+                  <wp:effectExtent l="0" t="0" r="0" b="0"/>
+                  <wp:docPr id="38" name="Picture 38"/>
+                  <wp:cNvGraphicFramePr>
+                    <a:graphicFrameLocks xmlns:a="http://schemas.openxmlformats.org/drawingml/2006/main" noChangeAspect="1"/>
+                  </wp:cNvGraphicFramePr>
+                  <a:graphic xmlns:a="http://schemas.openxmlformats.org/drawingml/2006/main">
+                    <a:graphicData uri="http://schemas.openxmlformats.org/drawingml/2006/picture">
+                      <pic:pic xmlns:pic="http://schemas.openxmlformats.org/drawingml/2006/picture">
+                        <pic:nvPicPr>
+                          <pic:cNvPr id="0" name="Picture 67"/>
+                          <pic:cNvPicPr>
+                            <a:picLocks noChangeAspect="1" noChangeArrowheads="1"/>
+                          </pic:cNvPicPr>
+                        </pic:nvPicPr>
+                        <pic:blipFill>
+                          <a:blip r:embed="rId41">
+                            <a:extLst>
+                              <a:ext uri="{28A0092B-C50C-407E-A947-70E740481C1C}">
+                                <a14:useLocalDpi xmlns:a14="http://schemas.microsoft.com/office/drawing/2010/main" val="0"/>
+                              </a:ext>
+                            </a:extLst>
+                          </a:blip>
+                          <a:srcRect/>
+                          <a:stretch>
+                            <a:fillRect/>
+                          </a:stretch>
+                        </pic:blipFill>
+                        <pic:spPr bwMode="auto">
+                          <a:xfrm>
+                            <a:off x="0" y="0"/>
+                            <a:ext cx="2815364" cy="2392967"/>
+                          </a:xfrm>
+                          <a:prstGeom prst="rect">
+                            <a:avLst/>
+                          </a:prstGeom>
+                          <a:noFill/>
+                          <a:ln>
+                            <a:noFill/>
+                          </a:ln>
+                        </pic:spPr>
+                      </pic:pic>
+                    </a:graphicData>
+                  </a:graphic>
+                </wp:inline>
+              </w:drawing>
+            </w:r>
+          </w:p>
+        </w:tc>
+      </w:tr>
+      <w:tr>
+        <w:tc>
+          <w:tcPr>
+            <w:tcW w:w="4508" w:type="dxa"/>
+          </w:tcPr>
+          <w:p>
+            <w:pPr>
+              <w:jc w:val="center"/>
+            </w:pPr>
+            <w:r>
+              <w:t>Figure #: Progress Paper Prototype</w:t>
+            </w:r>
+          </w:p>
+        </w:tc>
+        <w:tc>
+          <w:tcPr>
+            <w:tcW w:w="4508" w:type="dxa"/>
+          </w:tcPr>
+          <w:p>
+            <w:pPr>
+              <w:jc w:val="center"/>
+            </w:pPr>
+            <w:r>
+              <w:t>Figure #: Progress Wireframe Prototype</w:t>
+            </w:r>
+          </w:p>
+        </w:tc>
+      </w:tr>
+    </w:tbl>
+    <w:p/>
+    <w:tbl>
+      <w:tblPr>
+        <w:tblStyle w:val="TableGrid"/>
+        <w:tblW w:w="0" w:type="auto"/>
+        <w:tblInd w:w="0" w:type="dxa"/>
+        <w:tblBorders>
+          <w:top w:val="none" w:sz="0" w:space="0" w:color="auto"/>
+          <w:left w:val="none" w:sz="0" w:space="0" w:color="auto"/>
+          <w:bottom w:val="none" w:sz="0" w:space="0" w:color="auto"/>
+          <w:right w:val="none" w:sz="0" w:space="0" w:color="auto"/>
+          <w:insideH w:val="none" w:sz="0" w:space="0" w:color="auto"/>
+          <w:insideV w:val="none" w:sz="0" w:space="0" w:color="auto"/>
+        </w:tblBorders>
+        <w:tblLook w:val="04A0" w:firstRow="1" w:lastRow="0" w:firstColumn="1" w:lastColumn="0" w:noHBand="0" w:noVBand="1"/>
+      </w:tblPr>
+      <w:tblGrid>
+        <w:gridCol w:w="4593"/>
+        <w:gridCol w:w="4433"/>
+      </w:tblGrid>
+      <w:tr>
+        <w:tc>
+          <w:tcPr>
+            <w:tcW w:w="4508" w:type="dxa"/>
+          </w:tcPr>
+          <w:p>
+            <w:pPr>
+              <w:jc w:val="center"/>
+            </w:pPr>
+            <w:r>
+              <w:object w:dxaOrig="7350" w:dyaOrig="7680" w14:anchorId="4BFF9CF1">
+                <v:shape id="_x0000_i1092" type="#_x0000_t75" style="width:224.35pt;height:234.4pt" o:ole="">
+                  <v:imagedata r:id="rId42" o:title=""/>
+                </v:shape>
+                <o:OLEObject Type="Embed" ProgID="PBrush" ShapeID="_x0000_i1092" DrawAspect="Content" ObjectID="_1647644606" r:id="rId43"/>
+              </w:object>
+            </w:r>
+          </w:p>
+        </w:tc>
+        <w:tc>
+          <w:tcPr>
+            <w:tcW w:w="4508" w:type="dxa"/>
+          </w:tcPr>
+          <w:p>
+            <w:pPr>
+              <w:jc w:val="center"/>
+            </w:pPr>
+            <w:r>
+              <w:rPr>
+                <w:noProof/>
+              </w:rPr>
+              <w:drawing>
+                <wp:inline distT="0" distB="0" distL="0" distR="0" wp14:anchorId="78AC34DF" wp14:editId="0175488D">
+                  <wp:extent cx="2741871" cy="2983801"/>
+                  <wp:effectExtent l="0" t="0" r="1905" b="7620"/>
+                  <wp:docPr id="39" name="Picture 39"/>
+                  <wp:cNvGraphicFramePr>
+                    <a:graphicFrameLocks xmlns:a="http://schemas.openxmlformats.org/drawingml/2006/main" noChangeAspect="1"/>
+                  </wp:cNvGraphicFramePr>
+                  <a:graphic xmlns:a="http://schemas.openxmlformats.org/drawingml/2006/main">
+                    <a:graphicData uri="http://schemas.openxmlformats.org/drawingml/2006/picture">
+                      <pic:pic xmlns:pic="http://schemas.openxmlformats.org/drawingml/2006/picture">
+                        <pic:nvPicPr>
+                          <pic:cNvPr id="1" name=""/>
+                          <pic:cNvPicPr/>
+                        </pic:nvPicPr>
+                        <pic:blipFill>
+                          <a:blip r:embed="rId44"/>
+                          <a:stretch>
+                            <a:fillRect/>
+                          </a:stretch>
+                        </pic:blipFill>
+                        <pic:spPr>
+                          <a:xfrm>
+                            <a:off x="0" y="0"/>
+                            <a:ext cx="2752869" cy="2995770"/>
+                          </a:xfrm>
+                          <a:prstGeom prst="rect">
+                            <a:avLst/>
+                          </a:prstGeom>
+                        </pic:spPr>
+                      </pic:pic>
+                    </a:graphicData>
+                  </a:graphic>
+                </wp:inline>
+              </w:drawing>
+            </w:r>
+          </w:p>
+        </w:tc>
+      </w:tr>
+      <w:tr>
+        <w:tc>
+          <w:tcPr>
+            <w:tcW w:w="4508" w:type="dxa"/>
+          </w:tcPr>
+          <w:p>
+            <w:pPr>
+              <w:jc w:val="center"/>
+            </w:pPr>
+            <w:r>
+              <w:t>Figure #: Old version of Progress Page</w:t>
+            </w:r>
+          </w:p>
+        </w:tc>
+        <w:tc>
+          <w:tcPr>
+            <w:tcW w:w="4508" w:type="dxa"/>
+          </w:tcPr>
+          <w:p>
+            <w:pPr>
+              <w:jc w:val="center"/>
+            </w:pPr>
+            <w:r>
+              <w:t>Figure #: Final App Progress Page</w:t>
+            </w:r>
+          </w:p>
+        </w:tc>
+      </w:tr>
+    </w:tbl>
+    <w:p/>
+    <w:p/>
+    <w:p>
+      <w:pPr>
+        <w:rPr>
+          <w:b/>
+          <w:bCs/>
+        </w:rPr>
+      </w:pPr>
+      <w:r>
+        <w:rPr>
+          <w:b/>
+          <w:bCs/>
+        </w:rPr>
+        <w:t>Other screens:</w:t>
+      </w:r>
+    </w:p>
+    <w:p>
+      <w:r>
+        <w:t>- Figure x shows the title page that wasn’t designed until development began on the app.</w:t>
+      </w:r>
+    </w:p>
+    <w:p>
+      <w:r>
+        <w:t>- Figure x shows the classroom page that allows teachers to create and delete classrooms and students to join and leave classrooms.</w:t>
+      </w:r>
+    </w:p>
+    <w:p>
+      <w:r>
+        <w:t>- Figure x shows the play page which is the page that allows users to pick what operator they would like to use for the minigame.</w:t>
+      </w:r>
+    </w:p>
+    <w:p>
+      <w:r>
+        <w:t xml:space="preserve">- Figure x shows the screen that is presented after choosing an operator and shows </w:t>
+      </w:r>
+      <w:proofErr w:type="gramStart"/>
+      <w:r>
+        <w:t>all of</w:t>
+      </w:r>
+      <w:proofErr w:type="gramEnd"/>
+      <w:r>
+        <w:t xml:space="preserve"> the levels that the user can choose from. All </w:t>
+      </w:r>
+      <w:r>
+        <w:t>operators have 10 levels and each level unlocks after an additional 100 experience points is gained. Level 2 unlocks at 100xp Level 3 unlocks at 200xp etc.</w:t>
+      </w:r>
+    </w:p>
+    <w:p>
+      <w:r>
+        <w:t xml:space="preserve">- Figure x is what the teacher sees when they enter the progress screen. It shows all of the students that are in that </w:t>
+      </w:r>
+      <w:proofErr w:type="gramStart"/>
+      <w:r>
+        <w:t>teachers</w:t>
+      </w:r>
+      <w:proofErr w:type="gramEnd"/>
+      <w:r>
+        <w:t xml:space="preserve"> virtual classroom in a list and the teacher can click on a student and they are brought to the progress page for the selected student.</w:t>
+      </w:r>
+      <w:r>
+        <w:t xml:space="preserve"> If the teacher does not have a classroom then the list will be </w:t>
+      </w:r>
+      <w:proofErr w:type="gramStart"/>
+      <w:r>
+        <w:t>empty</w:t>
+      </w:r>
+      <w:proofErr w:type="gramEnd"/>
+      <w:r>
+        <w:t xml:space="preserve"> and they will only have the option to go back to the main menu.</w:t>
+      </w:r>
+    </w:p>
+    <w:p>
+      <w:r>
+        <w:t xml:space="preserve">- Figure x shows the edit profile page. The final version of this page currently only has the ability to change the user’s username or delete their account but in future updates to the application there may be an option to set a profile picture, edit </w:t>
+      </w:r>
+      <w:proofErr w:type="spellStart"/>
+      <w:r>
+        <w:t>color</w:t>
+      </w:r>
+      <w:proofErr w:type="spellEnd"/>
+      <w:r>
+        <w:t xml:space="preserve"> scheme of the app, update email address etc.</w:t>
+      </w:r>
+    </w:p>
+    <w:tbl>
+      <w:tblPr>
+        <w:tblStyle w:val="TableGrid"/>
+        <w:tblW w:w="0" w:type="auto"/>
+        <w:tblInd w:w="0" w:type="dxa"/>
+        <w:tblBorders>
+          <w:top w:val="none" w:sz="0" w:space="0" w:color="auto"/>
+          <w:left w:val="none" w:sz="0" w:space="0" w:color="auto"/>
+          <w:bottom w:val="none" w:sz="0" w:space="0" w:color="auto"/>
+          <w:right w:val="none" w:sz="0" w:space="0" w:color="auto"/>
+          <w:insideH w:val="none" w:sz="0" w:space="0" w:color="auto"/>
+          <w:insideV w:val="none" w:sz="0" w:space="0" w:color="auto"/>
+        </w:tblBorders>
+        <w:tblLook w:val="04A0" w:firstRow="1" w:lastRow="0" w:firstColumn="1" w:lastColumn="0" w:noHBand="0" w:noVBand="1"/>
+      </w:tblPr>
+      <w:tblGrid>
+        <w:gridCol w:w="3005"/>
+        <w:gridCol w:w="3005"/>
+        <w:gridCol w:w="3006"/>
+      </w:tblGrid>
+      <w:tr>
+        <w:tc>
+          <w:tcPr>
+            <w:tcW w:w="3005" w:type="dxa"/>
+          </w:tcPr>
+          <w:p>
+            <w:pPr>
+              <w:jc w:val="center"/>
+            </w:pPr>
+            <w:r>
+              <w:rPr>
+                <w:noProof/>
+              </w:rPr>
+              <w:lastRenderedPageBreak/>
+              <w:drawing>
+                <wp:inline distT="0" distB="0" distL="0" distR="0" wp14:anchorId="74F79D96" wp14:editId="7FA92E68">
+                  <wp:extent cx="1425206" cy="1714769"/>
+                  <wp:effectExtent l="0" t="0" r="3810" b="0"/>
+                  <wp:docPr id="45" name="Picture 45"/>
+                  <wp:cNvGraphicFramePr>
+                    <a:graphicFrameLocks xmlns:a="http://schemas.openxmlformats.org/drawingml/2006/main" noChangeAspect="1"/>
+                  </wp:cNvGraphicFramePr>
+                  <a:graphic xmlns:a="http://schemas.openxmlformats.org/drawingml/2006/main">
+                    <a:graphicData uri="http://schemas.openxmlformats.org/drawingml/2006/picture">
+                      <pic:pic xmlns:pic="http://schemas.openxmlformats.org/drawingml/2006/picture">
+                        <pic:nvPicPr>
+                          <pic:cNvPr id="1" name=""/>
+                          <pic:cNvPicPr/>
+                        </pic:nvPicPr>
+                        <pic:blipFill>
+                          <a:blip r:embed="rId45"/>
+                          <a:stretch>
+                            <a:fillRect/>
+                          </a:stretch>
+                        </pic:blipFill>
+                        <pic:spPr>
+                          <a:xfrm rot="10800000" flipH="1" flipV="1">
+                            <a:off x="0" y="0"/>
+                            <a:ext cx="1549151" cy="1863896"/>
+                          </a:xfrm>
+                          <a:prstGeom prst="rect">
+                            <a:avLst/>
+                          </a:prstGeom>
+                        </pic:spPr>
+                      </pic:pic>
+                    </a:graphicData>
+                  </a:graphic>
+                </wp:inline>
+              </w:drawing>
+            </w:r>
+          </w:p>
+        </w:tc>
+        <w:tc>
+          <w:tcPr>
+            <w:tcW w:w="3005" w:type="dxa"/>
+          </w:tcPr>
+          <w:p>
+            <w:pPr>
+              <w:jc w:val="center"/>
+            </w:pPr>
+            <w:r>
+              <w:rPr>
+                <w:noProof/>
+              </w:rPr>
+              <w:drawing>
+                <wp:inline distT="0" distB="0" distL="0" distR="0" wp14:anchorId="3040D65D" wp14:editId="1CD0D17A">
+                  <wp:extent cx="1562987" cy="1714244"/>
+                  <wp:effectExtent l="0" t="0" r="0" b="635"/>
+                  <wp:docPr id="41" name="Picture 41"/>
+                  <wp:cNvGraphicFramePr>
+                    <a:graphicFrameLocks xmlns:a="http://schemas.openxmlformats.org/drawingml/2006/main" noChangeAspect="1"/>
+                  </wp:cNvGraphicFramePr>
+                  <a:graphic xmlns:a="http://schemas.openxmlformats.org/drawingml/2006/main">
+                    <a:graphicData uri="http://schemas.openxmlformats.org/drawingml/2006/picture">
+                      <pic:pic xmlns:pic="http://schemas.openxmlformats.org/drawingml/2006/picture">
+                        <pic:nvPicPr>
+                          <pic:cNvPr id="1" name=""/>
+                          <pic:cNvPicPr/>
+                        </pic:nvPicPr>
+                        <pic:blipFill>
+                          <a:blip r:embed="rId46"/>
+                          <a:stretch>
+                            <a:fillRect/>
+                          </a:stretch>
+                        </pic:blipFill>
+                        <pic:spPr>
+                          <a:xfrm>
+                            <a:off x="0" y="0"/>
+                            <a:ext cx="1580275" cy="1733205"/>
+                          </a:xfrm>
+                          <a:prstGeom prst="rect">
+                            <a:avLst/>
+                          </a:prstGeom>
+                        </pic:spPr>
+                      </pic:pic>
+                    </a:graphicData>
+                  </a:graphic>
+                </wp:inline>
+              </w:drawing>
+            </w:r>
+          </w:p>
+        </w:tc>
+        <w:tc>
+          <w:tcPr>
+            <w:tcW w:w="3006" w:type="dxa"/>
+          </w:tcPr>
+          <w:p>
+            <w:pPr>
+              <w:jc w:val="center"/>
+            </w:pPr>
+            <w:r>
+              <w:rPr>
+                <w:noProof/>
+              </w:rPr>
+              <w:drawing>
+                <wp:inline distT="0" distB="0" distL="0" distR="0" wp14:anchorId="065FB1F4" wp14:editId="64D1FB2B">
+                  <wp:extent cx="1601308" cy="1722282"/>
+                  <wp:effectExtent l="0" t="0" r="0" b="0"/>
+                  <wp:docPr id="42" name="Picture 42"/>
+                  <wp:cNvGraphicFramePr>
+                    <a:graphicFrameLocks xmlns:a="http://schemas.openxmlformats.org/drawingml/2006/main" noChangeAspect="1"/>
+                  </wp:cNvGraphicFramePr>
+                  <a:graphic xmlns:a="http://schemas.openxmlformats.org/drawingml/2006/main">
+                    <a:graphicData uri="http://schemas.openxmlformats.org/drawingml/2006/picture">
+                      <pic:pic xmlns:pic="http://schemas.openxmlformats.org/drawingml/2006/picture">
+                        <pic:nvPicPr>
+                          <pic:cNvPr id="1" name=""/>
+                          <pic:cNvPicPr/>
+                        </pic:nvPicPr>
+                        <pic:blipFill>
+                          <a:blip r:embed="rId47"/>
+                          <a:stretch>
+                            <a:fillRect/>
+                          </a:stretch>
+                        </pic:blipFill>
+                        <pic:spPr>
+                          <a:xfrm>
+                            <a:off x="0" y="0"/>
+                            <a:ext cx="1616761" cy="1738902"/>
+                          </a:xfrm>
+                          <a:prstGeom prst="rect">
+                            <a:avLst/>
+                          </a:prstGeom>
+                        </pic:spPr>
+                      </pic:pic>
+                    </a:graphicData>
+                  </a:graphic>
+                </wp:inline>
+              </w:drawing>
+            </w:r>
+          </w:p>
+        </w:tc>
+      </w:tr>
+      <w:tr>
+        <w:tc>
+          <w:tcPr>
+            <w:tcW w:w="3005" w:type="dxa"/>
+          </w:tcPr>
+          <w:p>
+            <w:pPr>
+              <w:jc w:val="center"/>
+            </w:pPr>
+            <w:r>
+              <w:t>Figure #: Title Page</w:t>
+            </w:r>
+          </w:p>
+          <w:p>
+            <w:pPr>
+              <w:jc w:val="center"/>
+            </w:pPr>
+          </w:p>
+        </w:tc>
+        <w:tc>
+          <w:tcPr>
+            <w:tcW w:w="3005" w:type="dxa"/>
+          </w:tcPr>
+          <w:p>
+            <w:pPr>
+              <w:jc w:val="center"/>
+            </w:pPr>
+            <w:r>
+              <w:t>Figure #:</w:t>
+            </w:r>
+            <w:r>
+              <w:t xml:space="preserve"> Classroom Page</w:t>
+            </w:r>
+          </w:p>
+        </w:tc>
+        <w:tc>
+          <w:tcPr>
+            <w:tcW w:w="3006" w:type="dxa"/>
+          </w:tcPr>
+          <w:p>
+            <w:pPr>
+              <w:jc w:val="center"/>
+            </w:pPr>
+            <w:r>
+              <w:t>Figure #:</w:t>
+            </w:r>
+            <w:r>
+              <w:t xml:space="preserve"> Play Page</w:t>
+            </w:r>
+          </w:p>
+        </w:tc>
+      </w:tr>
+      <w:tr>
+        <w:tc>
+          <w:tcPr>
+            <w:tcW w:w="3005" w:type="dxa"/>
+          </w:tcPr>
+          <w:p>
+            <w:pPr>
+              <w:jc w:val="center"/>
+            </w:pPr>
+            <w:r>
+              <w:rPr>
+                <w:noProof/>
+              </w:rPr>
+              <w:drawing>
+                <wp:inline distT="0" distB="0" distL="0" distR="0" wp14:anchorId="5AEC478B" wp14:editId="06A8D20F">
+                  <wp:extent cx="1456660" cy="1526580"/>
+                  <wp:effectExtent l="0" t="0" r="0" b="0"/>
+                  <wp:docPr id="43" name="Picture 43"/>
+                  <wp:cNvGraphicFramePr>
+                    <a:graphicFrameLocks xmlns:a="http://schemas.openxmlformats.org/drawingml/2006/main" noChangeAspect="1"/>
+                  </wp:cNvGraphicFramePr>
+                  <a:graphic xmlns:a="http://schemas.openxmlformats.org/drawingml/2006/main">
+                    <a:graphicData uri="http://schemas.openxmlformats.org/drawingml/2006/picture">
+                      <pic:pic xmlns:pic="http://schemas.openxmlformats.org/drawingml/2006/picture">
+                        <pic:nvPicPr>
+                          <pic:cNvPr id="1" name=""/>
+                          <pic:cNvPicPr/>
+                        </pic:nvPicPr>
+                        <pic:blipFill>
+                          <a:blip r:embed="rId48"/>
+                          <a:stretch>
+                            <a:fillRect/>
+                          </a:stretch>
+                        </pic:blipFill>
+                        <pic:spPr>
+                          <a:xfrm>
+                            <a:off x="0" y="0"/>
+                            <a:ext cx="1464092" cy="1534369"/>
+                          </a:xfrm>
+                          <a:prstGeom prst="rect">
+                            <a:avLst/>
+                          </a:prstGeom>
+                        </pic:spPr>
+                      </pic:pic>
+                    </a:graphicData>
+                  </a:graphic>
+                </wp:inline>
+              </w:drawing>
+            </w:r>
+          </w:p>
+        </w:tc>
+        <w:tc>
+          <w:tcPr>
+            <w:tcW w:w="3005" w:type="dxa"/>
+          </w:tcPr>
+          <w:p>
+            <w:pPr>
+              <w:jc w:val="center"/>
+            </w:pPr>
+            <w:r>
+              <w:rPr>
+                <w:noProof/>
+              </w:rPr>
+              <w:drawing>
+                <wp:inline distT="0" distB="0" distL="0" distR="0" wp14:anchorId="16297E76" wp14:editId="28D250D7">
+                  <wp:extent cx="1414130" cy="1543197"/>
+                  <wp:effectExtent l="0" t="0" r="0" b="0"/>
+                  <wp:docPr id="44" name="Picture 44"/>
+                  <wp:cNvGraphicFramePr>
+                    <a:graphicFrameLocks xmlns:a="http://schemas.openxmlformats.org/drawingml/2006/main" noChangeAspect="1"/>
+                  </wp:cNvGraphicFramePr>
+                  <a:graphic xmlns:a="http://schemas.openxmlformats.org/drawingml/2006/main">
+                    <a:graphicData uri="http://schemas.openxmlformats.org/drawingml/2006/picture">
+                      <pic:pic xmlns:pic="http://schemas.openxmlformats.org/drawingml/2006/picture">
+                        <pic:nvPicPr>
+                          <pic:cNvPr id="1" name=""/>
+                          <pic:cNvPicPr/>
+                        </pic:nvPicPr>
+                        <pic:blipFill>
+                          <a:blip r:embed="rId49"/>
+                          <a:stretch>
+                            <a:fillRect/>
+                          </a:stretch>
+                        </pic:blipFill>
+                        <pic:spPr>
+                          <a:xfrm>
+                            <a:off x="0" y="0"/>
+                            <a:ext cx="1437429" cy="1568623"/>
+                          </a:xfrm>
+                          <a:prstGeom prst="rect">
+                            <a:avLst/>
+                          </a:prstGeom>
+                        </pic:spPr>
+                      </pic:pic>
+                    </a:graphicData>
+                  </a:graphic>
+                </wp:inline>
+              </w:drawing>
+            </w:r>
+          </w:p>
+        </w:tc>
+        <w:tc>
+          <w:tcPr>
+            <w:tcW w:w="3006" w:type="dxa"/>
+          </w:tcPr>
+          <w:p>
+            <w:r>
+              <w:rPr>
+                <w:noProof/>
+              </w:rPr>
+              <w:drawing>
+                <wp:inline distT="0" distB="0" distL="0" distR="0" wp14:anchorId="0FC19649" wp14:editId="10AF35C8">
+                  <wp:extent cx="1605516" cy="1709517"/>
+                  <wp:effectExtent l="0" t="0" r="0" b="5080"/>
+                  <wp:docPr id="40" name="Picture 40"/>
+                  <wp:cNvGraphicFramePr>
+                    <a:graphicFrameLocks xmlns:a="http://schemas.openxmlformats.org/drawingml/2006/main" noChangeAspect="1"/>
+                  </wp:cNvGraphicFramePr>
+                  <a:graphic xmlns:a="http://schemas.openxmlformats.org/drawingml/2006/main">
+                    <a:graphicData uri="http://schemas.openxmlformats.org/drawingml/2006/picture">
+                      <pic:pic xmlns:pic="http://schemas.openxmlformats.org/drawingml/2006/picture">
+                        <pic:nvPicPr>
+                          <pic:cNvPr id="1" name=""/>
+                          <pic:cNvPicPr/>
+                        </pic:nvPicPr>
+                        <pic:blipFill>
+                          <a:blip r:embed="rId50"/>
+                          <a:stretch>
+                            <a:fillRect/>
+                          </a:stretch>
+                        </pic:blipFill>
+                        <pic:spPr>
+                          <a:xfrm>
+                            <a:off x="0" y="0"/>
+                            <a:ext cx="1628147" cy="1733614"/>
+                          </a:xfrm>
+                          <a:prstGeom prst="rect">
+                            <a:avLst/>
+                          </a:prstGeom>
+                        </pic:spPr>
+                      </pic:pic>
+                    </a:graphicData>
+                  </a:graphic>
+                </wp:inline>
+              </w:drawing>
+            </w:r>
+          </w:p>
+        </w:tc>
+      </w:tr>
+      <w:tr>
+        <w:tc>
+          <w:tcPr>
+            <w:tcW w:w="3005" w:type="dxa"/>
+          </w:tcPr>
+          <w:p>
+            <w:pPr>
+              <w:jc w:val="center"/>
+              <w:rPr>
+                <w:b/>
+                <w:bCs/>
+              </w:rPr>
+            </w:pPr>
+            <w:r>
+              <w:t>Figure #:</w:t>
+            </w:r>
+            <w:r>
+              <w:t xml:space="preserve"> Level Selection Page</w:t>
+            </w:r>
+          </w:p>
+        </w:tc>
+        <w:tc>
+          <w:tcPr>
+            <w:tcW w:w="3005" w:type="dxa"/>
+          </w:tcPr>
+          <w:p>
+            <w:pPr>
+              <w:jc w:val="center"/>
+              <w:rPr>
+                <w:b/>
+                <w:bCs/>
+              </w:rPr>
+            </w:pPr>
+            <w:r>
+              <w:t>Figure #:</w:t>
+            </w:r>
+            <w:r>
+              <w:t xml:space="preserve"> Teacher’s Student List</w:t>
+            </w:r>
+          </w:p>
+        </w:tc>
+        <w:tc>
+          <w:tcPr>
+            <w:tcW w:w="3006" w:type="dxa"/>
+          </w:tcPr>
+          <w:p>
+            <w:pPr>
+              <w:jc w:val="center"/>
+              <w:rPr>
+                <w:b/>
+                <w:bCs/>
+              </w:rPr>
+            </w:pPr>
+            <w:r>
+              <w:t>Figure #:</w:t>
+            </w:r>
+            <w:r>
+              <w:t xml:space="preserve"> Edit Profile Page</w:t>
+            </w:r>
+          </w:p>
+        </w:tc>
+      </w:tr>
+    </w:tbl>
+    <w:p/>
+    <w:p/>
+    <w:p/>
+    <w:p>
+      <w:pPr>
+        <w:rPr>
+          <w:b/>
+          <w:bCs/>
+        </w:rPr>
+      </w:pPr>
+      <w:r>
+        <w:rPr>
+          <w:b/>
+          <w:bCs/>
+        </w:rPr>
+        <w:t>Font:</w:t>
+      </w:r>
+    </w:p>
+    <w:p>
+      <w:r>
+        <w:t xml:space="preserve">The font chosen for the text found inside the application was decided on late into </w:t>
+      </w:r>
+      <w:r>
+        <w:t>development</w:t>
+      </w:r>
+      <w:r>
+        <w:t xml:space="preserve"> because I wanted the different pages to all be connected so the different font choices could be seen in conjunction with each other. I decided on a few fonts that looked good and then </w:t>
+      </w:r>
+      <w:proofErr w:type="gramStart"/>
+      <w:r>
+        <w:t>looked into</w:t>
+      </w:r>
+      <w:proofErr w:type="gramEnd"/>
+      <w:r>
+        <w:t xml:space="preserve"> articles online about different fonts that were suitable for younger children and came up with a questionnaire that let people choose which font they liked the most. People of all ages were questioned on which font they liked most and the results of these questions showed that people older than the age of 12 actually liked the default </w:t>
+      </w:r>
+      <w:proofErr w:type="spellStart"/>
+      <w:r>
+        <w:t>Kivy</w:t>
+      </w:r>
+      <w:proofErr w:type="spellEnd"/>
+      <w:r>
+        <w:t xml:space="preserve"> font the most for its simple and stylish design that can be seen in figure x but interestingly, people 12 and younger liked the font seen in the final version of the application and the reason behind this will be discussed in section 5.</w:t>
+      </w:r>
+      <w:r>
+        <w:t xml:space="preserve"> </w:t>
+      </w:r>
+    </w:p>
+    <w:p/>
+    <w:p>
+      <w:pPr>
+        <w:jc w:val="center"/>
+      </w:pPr>
+      <w:r>
+        <w:rPr>
+          <w:noProof/>
+        </w:rPr>
+        <w:lastRenderedPageBreak/>
+        <w:drawing>
+          <wp:inline distT="0" distB="0" distL="0" distR="0" wp14:anchorId="0359AE09" wp14:editId="5AE26566">
+            <wp:extent cx="1866916" cy="2998381"/>
+            <wp:effectExtent l="0" t="0" r="0" b="0"/>
+            <wp:docPr id="47" name="Picture 47"/>
+            <wp:cNvGraphicFramePr>
+              <a:graphicFrameLocks xmlns:a="http://schemas.openxmlformats.org/drawingml/2006/main" noChangeAspect="1"/>
+            </wp:cNvGraphicFramePr>
+            <a:graphic xmlns:a="http://schemas.openxmlformats.org/drawingml/2006/main">
+              <a:graphicData uri="http://schemas.openxmlformats.org/drawingml/2006/picture">
+                <pic:pic xmlns:pic="http://schemas.openxmlformats.org/drawingml/2006/picture">
+                  <pic:nvPicPr>
+                    <pic:cNvPr id="1" name=""/>
+                    <pic:cNvPicPr/>
+                  </pic:nvPicPr>
+                  <pic:blipFill>
+                    <a:blip r:embed="rId51"/>
+                    <a:stretch>
+                      <a:fillRect/>
+                    </a:stretch>
+                  </pic:blipFill>
+                  <pic:spPr>
+                    <a:xfrm>
+                      <a:off x="0" y="0"/>
+                      <a:ext cx="1871894" cy="3006376"/>
+                    </a:xfrm>
+                    <a:prstGeom prst="rect">
+                      <a:avLst/>
+                    </a:prstGeom>
+                  </pic:spPr>
+                </pic:pic>
+              </a:graphicData>
+            </a:graphic>
+          </wp:inline>
+        </w:drawing>
+      </w:r>
+    </w:p>
+    <w:p>
+      <w:pPr>
+        <w:jc w:val="center"/>
+      </w:pPr>
+      <w:r>
+        <w:t xml:space="preserve">Figure #: Login Page using </w:t>
+      </w:r>
+      <w:proofErr w:type="spellStart"/>
+      <w:r>
+        <w:t>Kivy</w:t>
+      </w:r>
+      <w:proofErr w:type="spellEnd"/>
+      <w:r>
+        <w:t xml:space="preserve"> Default Font</w:t>
+      </w:r>
+    </w:p>
+    <w:p/>
+    <w:p>
+      <w:pPr>
+        <w:rPr>
+          <w:b/>
+          <w:bCs/>
+        </w:rPr>
+      </w:pPr>
+      <w:r>
+        <w:rPr>
+          <w:b/>
+          <w:bCs/>
+        </w:rPr>
+        <w:t>Button Design:</w:t>
+      </w:r>
+    </w:p>
+    <w:p>
+      <w:pPr>
+        <w:rPr>
+          <w:noProof/>
+        </w:rPr>
+      </w:pPr>
+      <w:r>
+        <w:rPr>
+          <w:noProof/>
+        </w:rPr>
+        <w:t>After looking into other apps and reading articles about why humans like rounded buttons more than sharp-edged rectangular buttons I decided to design my own button and replace the default kivy button. [] Comparing figure x to figure x it’s clear to see why rounded buttons were chosen. They’re softer on the eyes and bring the focus inside the button. On screens like the level selection where there are eleven buttons present on screen at once, it is more pleasant to look at round buttons than a grid of rectangular ones and that’s why I decided to design a rounded button for use within the app.</w:t>
+      </w:r>
+      <w:r>
+        <w:rPr>
+          <w:noProof/>
+        </w:rPr>
+        <w:br/>
+        <w:t>The custom button also has enlarged text to help younger students see them better on the screen.</w:t>
+      </w:r>
+    </w:p>
+    <w:tbl>
+      <w:tblPr>
+        <w:tblStyle w:val="TableGrid"/>
+        <w:tblW w:w="0" w:type="auto"/>
+        <w:tblInd w:w="0" w:type="dxa"/>
+        <w:tblBorders>
+          <w:top w:val="none" w:sz="0" w:space="0" w:color="auto"/>
+          <w:left w:val="none" w:sz="0" w:space="0" w:color="auto"/>
+          <w:bottom w:val="none" w:sz="0" w:space="0" w:color="auto"/>
+          <w:right w:val="none" w:sz="0" w:space="0" w:color="auto"/>
+          <w:insideH w:val="none" w:sz="0" w:space="0" w:color="auto"/>
+          <w:insideV w:val="none" w:sz="0" w:space="0" w:color="auto"/>
+        </w:tblBorders>
+        <w:tblLook w:val="04A0" w:firstRow="1" w:lastRow="0" w:firstColumn="1" w:lastColumn="0" w:noHBand="0" w:noVBand="1"/>
+      </w:tblPr>
+      <w:tblGrid>
+        <w:gridCol w:w="4508"/>
+        <w:gridCol w:w="4508"/>
+      </w:tblGrid>
+      <w:tr>
+        <w:tc>
+          <w:tcPr>
+            <w:tcW w:w="4508" w:type="dxa"/>
+          </w:tcPr>
+          <w:p>
+            <w:pPr>
+              <w:jc w:val="center"/>
+              <w:rPr>
+                <w:noProof/>
+              </w:rPr>
+            </w:pPr>
+            <w:r>
+              <w:rPr>
+                <w:noProof/>
+              </w:rPr>
+              <w:drawing>
+                <wp:inline distT="0" distB="0" distL="0" distR="0" wp14:anchorId="64A3EF03" wp14:editId="00152328">
+                  <wp:extent cx="2690037" cy="567070"/>
+                  <wp:effectExtent l="0" t="0" r="0" b="4445"/>
+                  <wp:docPr id="48" name="Picture 48"/>
+                  <wp:cNvGraphicFramePr>
+                    <a:graphicFrameLocks xmlns:a="http://schemas.openxmlformats.org/drawingml/2006/main" noChangeAspect="1"/>
+                  </wp:cNvGraphicFramePr>
+                  <a:graphic xmlns:a="http://schemas.openxmlformats.org/drawingml/2006/main">
+                    <a:graphicData uri="http://schemas.openxmlformats.org/drawingml/2006/picture">
+                      <pic:pic xmlns:pic="http://schemas.openxmlformats.org/drawingml/2006/picture">
+                        <pic:nvPicPr>
+                          <pic:cNvPr id="1" name=""/>
+                          <pic:cNvPicPr/>
+                        </pic:nvPicPr>
+                        <pic:blipFill rotWithShape="1">
+                          <a:blip r:embed="rId52">
+                            <a:extLst>
+                              <a:ext uri="{28A0092B-C50C-407E-A947-70E740481C1C}">
+                                <a14:useLocalDpi xmlns:a14="http://schemas.microsoft.com/office/drawing/2010/main" val="0"/>
+                              </a:ext>
+                            </a:extLst>
+                          </a:blip>
+                          <a:srcRect t="6977" r="906"/>
+                          <a:stretch/>
+                        </pic:blipFill>
+                        <pic:spPr bwMode="auto">
+                          <a:xfrm>
+                            <a:off x="0" y="0"/>
+                            <a:ext cx="2690037" cy="567070"/>
+                          </a:xfrm>
+                          <a:prstGeom prst="rect">
+                            <a:avLst/>
+                          </a:prstGeom>
+                          <a:ln>
+                            <a:noFill/>
+                          </a:ln>
+                          <a:extLst>
+                            <a:ext uri="{53640926-AAD7-44D8-BBD7-CCE9431645EC}">
+                              <a14:shadowObscured xmlns:a14="http://schemas.microsoft.com/office/drawing/2010/main"/>
+                            </a:ext>
+                          </a:extLst>
+                        </pic:spPr>
+                      </pic:pic>
+                    </a:graphicData>
+                  </a:graphic>
+                </wp:inline>
+              </w:drawing>
+            </w:r>
+          </w:p>
+        </w:tc>
+        <w:tc>
+          <w:tcPr>
+            <w:tcW w:w="4508" w:type="dxa"/>
+          </w:tcPr>
+          <w:p>
+            <w:pPr>
+              <w:jc w:val="center"/>
+              <w:rPr>
+                <w:noProof/>
+              </w:rPr>
+            </w:pPr>
+            <w:r>
+              <w:rPr>
+                <w:noProof/>
+              </w:rPr>
+              <w:drawing>
+                <wp:inline distT="0" distB="0" distL="0" distR="0" wp14:anchorId="500A7B80" wp14:editId="5879927C">
+                  <wp:extent cx="2543170" cy="606056"/>
+                  <wp:effectExtent l="0" t="0" r="0" b="3810"/>
+                  <wp:docPr id="49" name="Picture 49"/>
+                  <wp:cNvGraphicFramePr>
+                    <a:graphicFrameLocks xmlns:a="http://schemas.openxmlformats.org/drawingml/2006/main" noChangeAspect="1"/>
+                  </wp:cNvGraphicFramePr>
+                  <a:graphic xmlns:a="http://schemas.openxmlformats.org/drawingml/2006/main">
+                    <a:graphicData uri="http://schemas.openxmlformats.org/drawingml/2006/picture">
+                      <pic:pic xmlns:pic="http://schemas.openxmlformats.org/drawingml/2006/picture">
+                        <pic:nvPicPr>
+                          <pic:cNvPr id="1" name=""/>
+                          <pic:cNvPicPr/>
+                        </pic:nvPicPr>
+                        <pic:blipFill>
+                          <a:blip r:embed="rId53"/>
+                          <a:stretch>
+                            <a:fillRect/>
+                          </a:stretch>
+                        </pic:blipFill>
+                        <pic:spPr>
+                          <a:xfrm>
+                            <a:off x="0" y="0"/>
+                            <a:ext cx="2598287" cy="619191"/>
+                          </a:xfrm>
+                          <a:prstGeom prst="rect">
+                            <a:avLst/>
+                          </a:prstGeom>
+                        </pic:spPr>
+                      </pic:pic>
+                    </a:graphicData>
+                  </a:graphic>
+                </wp:inline>
+              </w:drawing>
+            </w:r>
+          </w:p>
+        </w:tc>
+      </w:tr>
+      <w:tr>
+        <w:tc>
+          <w:tcPr>
+            <w:tcW w:w="4508" w:type="dxa"/>
+          </w:tcPr>
+          <w:p>
+            <w:pPr>
+              <w:jc w:val="center"/>
+              <w:rPr>
+                <w:noProof/>
+              </w:rPr>
+            </w:pPr>
+            <w:r>
+              <w:rPr>
+                <w:noProof/>
+              </w:rPr>
+              <w:t>Figure #: Default Kivy Button</w:t>
+            </w:r>
+          </w:p>
+        </w:tc>
+        <w:tc>
+          <w:tcPr>
+            <w:tcW w:w="4508" w:type="dxa"/>
+          </w:tcPr>
+          <w:p>
+            <w:pPr>
+              <w:jc w:val="center"/>
+              <w:rPr>
+                <w:noProof/>
+              </w:rPr>
+            </w:pPr>
+            <w:r>
+              <w:rPr>
+                <w:noProof/>
+              </w:rPr>
+              <w:t>Figure #: Custom Rounded Button</w:t>
+            </w:r>
+          </w:p>
+        </w:tc>
+      </w:tr>
+    </w:tbl>
+    <w:p>
+      <w:pPr>
+        <w:rPr>
+          <w:noProof/>
+        </w:rPr>
+      </w:pPr>
+      <w:r>
+        <w:rPr>
+          <w:noProof/>
+        </w:rPr>
+        <w:t xml:space="preserve"> </w:t>
+      </w:r>
+    </w:p>
+    <w:p>
+      <w:pPr>
+        <w:rPr>
+          <w:noProof/>
+        </w:rPr>
+      </w:pPr>
+      <w:r>
+        <w:rPr>
+          <w:noProof/>
+        </w:rPr>
+        <w:t xml:space="preserve">There were other custom buttons designed like the ‘X’ button found in the minigame page (figure x) but these were ultimately left out of the app and instead, words were used instead. The reason for this was because younger students might not have the mental know how to remember what each individual icon meant but they could definitely read the word and look at the arrow to understand where and what direction the app was going to go once they pressed the button. Examples of </w:t>
+      </w:r>
+      <w:r>
+        <w:rPr>
+          <w:noProof/>
+        </w:rPr>
+        <w:t>used and unused buttons can be seen in figures x – x.</w:t>
+      </w:r>
+    </w:p>
+    <w:p>
+      <w:pPr>
+        <w:jc w:val="center"/>
+        <w:rPr>
+          <w:noProof/>
+        </w:rPr>
+      </w:pPr>
+    </w:p>
+    <w:p/>
+    <w:p>
+      <w:r>
+        <w:br w:type="textWrapping" w:clear="all"/>
+      </w:r>
+    </w:p>
+    <w:tbl>
+      <w:tblPr>
+        <w:tblStyle w:val="TableGrid"/>
+        <w:tblW w:w="0" w:type="auto"/>
+        <w:tblInd w:w="0" w:type="dxa"/>
+        <w:tblBorders>
+          <w:top w:val="none" w:sz="0" w:space="0" w:color="auto"/>
+          <w:left w:val="none" w:sz="0" w:space="0" w:color="auto"/>
+          <w:bottom w:val="none" w:sz="0" w:space="0" w:color="auto"/>
+          <w:right w:val="none" w:sz="0" w:space="0" w:color="auto"/>
+          <w:insideH w:val="none" w:sz="0" w:space="0" w:color="auto"/>
+          <w:insideV w:val="none" w:sz="0" w:space="0" w:color="auto"/>
+        </w:tblBorders>
+        <w:tblLook w:val="04A0" w:firstRow="1" w:lastRow="0" w:firstColumn="1" w:lastColumn="0" w:noHBand="0" w:noVBand="1"/>
+      </w:tblPr>
+      <w:tblGrid>
+        <w:gridCol w:w="2271"/>
+        <w:gridCol w:w="2463"/>
+        <w:gridCol w:w="2293"/>
+        <w:gridCol w:w="1989"/>
+      </w:tblGrid>
+      <w:tr>
+        <w:tc>
+          <w:tcPr>
+            <w:tcW w:w="2271" w:type="dxa"/>
+          </w:tcPr>
+          <w:p>
+            <w:pPr>
+              <w:jc w:val="center"/>
+            </w:pPr>
+            <w:r>
+              <w:rPr>
+                <w:noProof/>
+              </w:rPr>
+              <w:lastRenderedPageBreak/>
+              <w:drawing>
+                <wp:inline distT="0" distB="0" distL="0" distR="0" wp14:anchorId="7F305E38" wp14:editId="7D9B9944">
+                  <wp:extent cx="495300" cy="447675"/>
+                  <wp:effectExtent l="0" t="0" r="0" b="9525"/>
+                  <wp:docPr id="50" name="Picture 50"/>
+                  <wp:cNvGraphicFramePr>
+                    <a:graphicFrameLocks xmlns:a="http://schemas.openxmlformats.org/drawingml/2006/main" noChangeAspect="1"/>
+                  </wp:cNvGraphicFramePr>
+                  <a:graphic xmlns:a="http://schemas.openxmlformats.org/drawingml/2006/main">
+                    <a:graphicData uri="http://schemas.openxmlformats.org/drawingml/2006/picture">
+                      <pic:pic xmlns:pic="http://schemas.openxmlformats.org/drawingml/2006/picture">
+                        <pic:nvPicPr>
+                          <pic:cNvPr id="1" name=""/>
+                          <pic:cNvPicPr/>
+                        </pic:nvPicPr>
+                        <pic:blipFill>
+                          <a:blip r:embed="rId54"/>
+                          <a:stretch>
+                            <a:fillRect/>
+                          </a:stretch>
+                        </pic:blipFill>
+                        <pic:spPr>
+                          <a:xfrm>
+                            <a:off x="0" y="0"/>
+                            <a:ext cx="495300" cy="447675"/>
+                          </a:xfrm>
+                          <a:prstGeom prst="rect">
+                            <a:avLst/>
+                          </a:prstGeom>
+                        </pic:spPr>
+                      </pic:pic>
+                    </a:graphicData>
+                  </a:graphic>
+                </wp:inline>
+              </w:drawing>
+            </w:r>
+          </w:p>
+        </w:tc>
+        <w:tc>
+          <w:tcPr>
+            <w:tcW w:w="2463" w:type="dxa"/>
+          </w:tcPr>
+          <w:p>
+            <w:pPr>
+              <w:jc w:val="center"/>
+            </w:pPr>
+            <w:r>
+              <w:rPr>
+                <w:noProof/>
+              </w:rPr>
+              <w:drawing>
+                <wp:inline distT="0" distB="0" distL="0" distR="0" wp14:anchorId="7062A7CA" wp14:editId="13CBF65C">
+                  <wp:extent cx="829340" cy="518556"/>
+                  <wp:effectExtent l="0" t="0" r="0" b="0"/>
+                  <wp:docPr id="51" name="Picture 51"/>
+                  <wp:cNvGraphicFramePr>
+                    <a:graphicFrameLocks xmlns:a="http://schemas.openxmlformats.org/drawingml/2006/main" noChangeAspect="1"/>
+                  </wp:cNvGraphicFramePr>
+                  <a:graphic xmlns:a="http://schemas.openxmlformats.org/drawingml/2006/main">
+                    <a:graphicData uri="http://schemas.openxmlformats.org/drawingml/2006/picture">
+                      <pic:pic xmlns:pic="http://schemas.openxmlformats.org/drawingml/2006/picture">
+                        <pic:nvPicPr>
+                          <pic:cNvPr id="0" name="Picture 80"/>
+                          <pic:cNvPicPr>
+                            <a:picLocks noChangeAspect="1" noChangeArrowheads="1"/>
+                          </pic:cNvPicPr>
+                        </pic:nvPicPr>
+                        <pic:blipFill>
+                          <a:blip r:embed="rId55" cstate="print">
+                            <a:extLst>
+                              <a:ext uri="{28A0092B-C50C-407E-A947-70E740481C1C}">
+                                <a14:useLocalDpi xmlns:a14="http://schemas.microsoft.com/office/drawing/2010/main" val="0"/>
+                              </a:ext>
+                            </a:extLst>
+                          </a:blip>
+                          <a:srcRect/>
+                          <a:stretch>
+                            <a:fillRect/>
+                          </a:stretch>
+                        </pic:blipFill>
+                        <pic:spPr bwMode="auto">
+                          <a:xfrm flipV="1">
+                            <a:off x="0" y="0"/>
+                            <a:ext cx="857143" cy="535940"/>
+                          </a:xfrm>
+                          <a:prstGeom prst="rect">
+                            <a:avLst/>
+                          </a:prstGeom>
+                          <a:noFill/>
+                          <a:ln>
+                            <a:noFill/>
+                          </a:ln>
+                        </pic:spPr>
+                      </pic:pic>
+                    </a:graphicData>
+                  </a:graphic>
+                </wp:inline>
+              </w:drawing>
+            </w:r>
+          </w:p>
+        </w:tc>
+        <w:tc>
+          <w:tcPr>
+            <w:tcW w:w="2293" w:type="dxa"/>
+          </w:tcPr>
+          <w:p>
+            <w:pPr>
+              <w:jc w:val="center"/>
+            </w:pPr>
+            <w:r>
+              <w:rPr>
+                <w:noProof/>
+              </w:rPr>
+              <w:drawing>
+                <wp:inline distT="0" distB="0" distL="0" distR="0" wp14:anchorId="06E1AA65" wp14:editId="1A529433">
+                  <wp:extent cx="531628" cy="531628"/>
+                  <wp:effectExtent l="0" t="0" r="0" b="0"/>
+                  <wp:docPr id="52" name="Picture 52"/>
+                  <wp:cNvGraphicFramePr>
+                    <a:graphicFrameLocks xmlns:a="http://schemas.openxmlformats.org/drawingml/2006/main" noChangeAspect="1"/>
+                  </wp:cNvGraphicFramePr>
+                  <a:graphic xmlns:a="http://schemas.openxmlformats.org/drawingml/2006/main">
+                    <a:graphicData uri="http://schemas.openxmlformats.org/drawingml/2006/picture">
+                      <pic:pic xmlns:pic="http://schemas.openxmlformats.org/drawingml/2006/picture">
+                        <pic:nvPicPr>
+                          <pic:cNvPr id="0" name="Picture 81"/>
+                          <pic:cNvPicPr>
+                            <a:picLocks noChangeAspect="1" noChangeArrowheads="1"/>
+                          </pic:cNvPicPr>
+                        </pic:nvPicPr>
+                        <pic:blipFill>
+                          <a:blip r:embed="rId56" cstate="print">
+                            <a:extLst>
+                              <a:ext uri="{28A0092B-C50C-407E-A947-70E740481C1C}">
+                                <a14:useLocalDpi xmlns:a14="http://schemas.microsoft.com/office/drawing/2010/main" val="0"/>
+                              </a:ext>
+                            </a:extLst>
+                          </a:blip>
+                          <a:srcRect/>
+                          <a:stretch>
+                            <a:fillRect/>
+                          </a:stretch>
+                        </pic:blipFill>
+                        <pic:spPr bwMode="auto">
+                          <a:xfrm>
+                            <a:off x="0" y="0"/>
+                            <a:ext cx="545153" cy="545153"/>
+                          </a:xfrm>
+                          <a:prstGeom prst="rect">
+                            <a:avLst/>
+                          </a:prstGeom>
+                          <a:noFill/>
+                          <a:ln>
+                            <a:noFill/>
+                          </a:ln>
+                        </pic:spPr>
+                      </pic:pic>
+                    </a:graphicData>
+                  </a:graphic>
+                </wp:inline>
+              </w:drawing>
+            </w:r>
+          </w:p>
+        </w:tc>
+        <w:tc>
+          <w:tcPr>
+            <w:tcW w:w="1989" w:type="dxa"/>
+          </w:tcPr>
+          <w:p>
+            <w:pPr>
+              <w:jc w:val="center"/>
+              <w:rPr>
+                <w:noProof/>
+              </w:rPr>
+            </w:pPr>
+            <w:r>
+              <w:rPr>
+                <w:noProof/>
+              </w:rPr>
+              <w:drawing>
+                <wp:inline distT="0" distB="0" distL="0" distR="0" wp14:anchorId="4C1CA9F3" wp14:editId="02B0A2FA">
+                  <wp:extent cx="962025" cy="523875"/>
+                  <wp:effectExtent l="0" t="0" r="9525" b="9525"/>
+                  <wp:docPr id="53" name="Picture 53"/>
+                  <wp:cNvGraphicFramePr>
+                    <a:graphicFrameLocks xmlns:a="http://schemas.openxmlformats.org/drawingml/2006/main" noChangeAspect="1"/>
+                  </wp:cNvGraphicFramePr>
+                  <a:graphic xmlns:a="http://schemas.openxmlformats.org/drawingml/2006/main">
+                    <a:graphicData uri="http://schemas.openxmlformats.org/drawingml/2006/picture">
+                      <pic:pic xmlns:pic="http://schemas.openxmlformats.org/drawingml/2006/picture">
+                        <pic:nvPicPr>
+                          <pic:cNvPr id="1" name=""/>
+                          <pic:cNvPicPr/>
+                        </pic:nvPicPr>
+                        <pic:blipFill>
+                          <a:blip r:embed="rId57"/>
+                          <a:stretch>
+                            <a:fillRect/>
+                          </a:stretch>
+                        </pic:blipFill>
+                        <pic:spPr>
+                          <a:xfrm>
+                            <a:off x="0" y="0"/>
+                            <a:ext cx="962025" cy="523875"/>
+                          </a:xfrm>
+                          <a:prstGeom prst="rect">
+                            <a:avLst/>
+                          </a:prstGeom>
+                        </pic:spPr>
+                      </pic:pic>
+                    </a:graphicData>
+                  </a:graphic>
+                </wp:inline>
+              </w:drawing>
+            </w:r>
+          </w:p>
+        </w:tc>
+      </w:tr>
+      <w:tr>
+        <w:tc>
+          <w:tcPr>
+            <w:tcW w:w="2271" w:type="dxa"/>
+          </w:tcPr>
+          <w:p>
+            <w:pPr>
+              <w:jc w:val="center"/>
+              <w:rPr>
+                <w:noProof/>
+              </w:rPr>
+            </w:pPr>
+            <w:r>
+              <w:rPr>
+                <w:noProof/>
+              </w:rPr>
+              <w:t>Figure #: ‘X’ Button</w:t>
+            </w:r>
+          </w:p>
+          <w:p/>
+        </w:tc>
+        <w:tc>
+          <w:tcPr>
+            <w:tcW w:w="2463" w:type="dxa"/>
+          </w:tcPr>
+          <w:p>
+            <w:pPr>
+              <w:jc w:val="center"/>
+            </w:pPr>
+            <w:r>
+              <w:t>Figure #: Unused Back Button</w:t>
+            </w:r>
+          </w:p>
+        </w:tc>
+        <w:tc>
+          <w:tcPr>
+            <w:tcW w:w="2293" w:type="dxa"/>
+          </w:tcPr>
+          <w:p>
+            <w:pPr>
+              <w:jc w:val="center"/>
+            </w:pPr>
+            <w:r>
+              <w:t>Figure #: Unused Log Out Button</w:t>
+            </w:r>
+          </w:p>
+        </w:tc>
+        <w:tc>
+          <w:tcPr>
+            <w:tcW w:w="1989" w:type="dxa"/>
+          </w:tcPr>
+          <w:p>
+            <w:pPr>
+              <w:jc w:val="center"/>
+            </w:pPr>
+            <w:r>
+              <w:t>Figure #: Final App Button Example</w:t>
+            </w:r>
+          </w:p>
+        </w:tc>
+      </w:tr>
+    </w:tbl>
+    <w:p/>
+    <w:p>
+      <w:pPr>
+        <w:rPr>
+          <w:b/>
+          <w:bCs/>
+        </w:rPr>
+      </w:pPr>
+      <w:r>
+        <w:rPr>
+          <w:b/>
+          <w:bCs/>
+        </w:rPr>
+        <w:t>Popup Design:</w:t>
+      </w:r>
+    </w:p>
+    <w:p>
+      <w:r>
+        <w:t xml:space="preserve">Popups are used in various places within the app to ensure that entered information </w:t>
+      </w:r>
+      <w:bookmarkStart w:id="42" w:name="_GoBack"/>
       <w:bookmarkEnd w:id="42"/>
+    </w:p>
+    <w:p/>
+    <w:p>
+      <w:r>
+        <w:t>Use Cases:</w:t>
+      </w:r>
     </w:p>
     <w:p/>
     <w:p>
@@ -9389,7 +13142,15 @@
         <w:t xml:space="preserve"> different</w:t>
       </w:r>
       <w:r>
-        <w:t xml:space="preserve"> system for storing the users data. The firebase database that is used currently in this project works but as seen in the </w:t>
+        <w:t xml:space="preserve"> system for storing the </w:t>
+      </w:r>
+      <w:proofErr w:type="gramStart"/>
+      <w:r>
+        <w:t>users</w:t>
+      </w:r>
+      <w:proofErr w:type="gramEnd"/>
+      <w:r>
+        <w:t xml:space="preserve"> data. The firebase database that is used currently in this project works but as seen in the </w:t>
       </w:r>
       <w:r>
         <w:rPr>
@@ -9683,7 +13444,7 @@
         <w:pStyle w:val="Heading"/>
         <w:ind w:left="720"/>
       </w:pPr>
-      <w:hyperlink r:id="rId27" w:history="1">
+      <w:hyperlink r:id="rId58" w:history="1">
         <w:bookmarkStart w:id="88" w:name="_Toc36820214"/>
         <w:bookmarkStart w:id="89" w:name="_Toc36820337"/>
         <w:bookmarkStart w:id="90" w:name="_Toc36820377"/>
@@ -9749,7 +13510,7 @@
         </w:rPr>
         <w:t xml:space="preserve">[2] Matthew Kearney and Damian Maher  - MOBILE LEARNING IN MATHS TEACHER EDUCATION: USING IPADS TO SUPPORT PRE-SERVICE TEACHERS’ PROFESSIONAL DEVELOPMENT: </w:t>
       </w:r>
-      <w:hyperlink r:id="rId28" w:history="1">
+      <w:hyperlink r:id="rId59" w:history="1">
         <w:r>
           <w:rPr>
             <w:rStyle w:val="Hyperlink"/>
@@ -9841,7 +13602,7 @@
         </w:rPr>
         <w:t xml:space="preserve">, Jacobus - Mathematics on the Move: Supporting Mathematics Learners through Mobile Technology in South Africa: </w:t>
       </w:r>
-      <w:hyperlink r:id="rId29" w:history="1">
+      <w:hyperlink r:id="rId60" w:history="1">
         <w:r>
           <w:rPr>
             <w:rStyle w:val="Hyperlink"/>
@@ -9884,74 +13645,72 @@
         <w:pStyle w:val="BodyA"/>
         <w:ind w:left="720"/>
         <w:rPr>
+          <w:rFonts w:ascii="Minion Pro" w:hAnsi="Minion Pro"/>
+        </w:rPr>
+      </w:pPr>
+      <w:r>
+        <w:rPr>
           <w:rFonts w:ascii="Arial" w:hAnsi="Arial" w:cs="Arial"/>
           <w:sz w:val="22"/>
           <w:szCs w:val="22"/>
         </w:rPr>
-      </w:pPr>
+        <w:t>[4] Al-</w:t>
+      </w:r>
+      <w:proofErr w:type="spellStart"/>
       <w:r>
         <w:rPr>
           <w:rFonts w:ascii="Arial" w:hAnsi="Arial" w:cs="Arial"/>
           <w:sz w:val="22"/>
           <w:szCs w:val="22"/>
         </w:rPr>
-        <w:t>[4] Al-</w:t>
-      </w:r>
-      <w:proofErr w:type="spellStart"/>
+        <w:t>Zeidi</w:t>
+      </w:r>
+      <w:proofErr w:type="spellEnd"/>
       <w:r>
         <w:rPr>
           <w:rFonts w:ascii="Arial" w:hAnsi="Arial" w:cs="Arial"/>
           <w:sz w:val="22"/>
           <w:szCs w:val="22"/>
         </w:rPr>
-        <w:t>Zeidi</w:t>
-      </w:r>
-      <w:proofErr w:type="spellEnd"/>
+        <w:t>, A, Al-</w:t>
+      </w:r>
+      <w:proofErr w:type="spellStart"/>
       <w:r>
         <w:rPr>
           <w:rFonts w:ascii="Arial" w:hAnsi="Arial" w:cs="Arial"/>
           <w:sz w:val="22"/>
           <w:szCs w:val="22"/>
         </w:rPr>
-        <w:t>, A, Al-</w:t>
-      </w:r>
-      <w:proofErr w:type="spellStart"/>
+        <w:t>Kindi</w:t>
+      </w:r>
+      <w:proofErr w:type="spellEnd"/>
       <w:r>
         <w:rPr>
           <w:rFonts w:ascii="Arial" w:hAnsi="Arial" w:cs="Arial"/>
           <w:sz w:val="22"/>
           <w:szCs w:val="22"/>
         </w:rPr>
-        <w:t>Kindi</w:t>
-      </w:r>
-      <w:proofErr w:type="spellEnd"/>
+        <w:t>, K, Al-</w:t>
+      </w:r>
+      <w:proofErr w:type="spellStart"/>
       <w:r>
         <w:rPr>
           <w:rFonts w:ascii="Arial" w:hAnsi="Arial" w:cs="Arial"/>
           <w:sz w:val="22"/>
           <w:szCs w:val="22"/>
         </w:rPr>
-        <w:t>, K, Al-</w:t>
-      </w:r>
-      <w:proofErr w:type="spellStart"/>
+        <w:t>Khanjari</w:t>
+      </w:r>
+      <w:proofErr w:type="spellEnd"/>
       <w:r>
         <w:rPr>
           <w:rFonts w:ascii="Arial" w:hAnsi="Arial" w:cs="Arial"/>
           <w:sz w:val="22"/>
           <w:szCs w:val="22"/>
         </w:rPr>
-        <w:t>Khanjari</w:t>
-      </w:r>
-      <w:proofErr w:type="spellEnd"/>
-      <w:r>
-        <w:rPr>
-          <w:rFonts w:ascii="Arial" w:hAnsi="Arial" w:cs="Arial"/>
-          <w:sz w:val="22"/>
-          <w:szCs w:val="22"/>
-        </w:rPr>
         <w:t xml:space="preserve">, Z. A. - SQU Future: From E-Learning to M-Learning Application Development: </w:t>
       </w:r>
-      <w:hyperlink r:id="rId30" w:anchor="page=185" w:history="1">
+      <w:hyperlink r:id="rId61" w:anchor="page=185" w:history="1">
         <w:r>
           <w:rPr>
             <w:rStyle w:val="Hyperlink"/>
@@ -9976,6 +13735,43 @@
           <w:rFonts w:ascii="Minion Pro" w:hAnsi="Minion Pro"/>
         </w:rPr>
         <w:t>[Accessed 8 Dec. 2019].</w:t>
+      </w:r>
+    </w:p>
+    <w:p>
+      <w:pPr>
+        <w:pStyle w:val="BodyA"/>
+        <w:ind w:left="720"/>
+        <w:rPr>
+          <w:rFonts w:ascii="Minion Pro" w:hAnsi="Minion Pro"/>
+        </w:rPr>
+      </w:pPr>
+    </w:p>
+    <w:p>
+      <w:pPr>
+        <w:pStyle w:val="BodyA"/>
+        <w:ind w:left="720"/>
+        <w:rPr>
+          <w:rFonts w:ascii="Arial" w:hAnsi="Arial" w:cs="Arial"/>
+          <w:sz w:val="22"/>
+          <w:szCs w:val="22"/>
+        </w:rPr>
+      </w:pPr>
+      <w:r>
+        <w:rPr>
+          <w:rFonts w:ascii="Minion Pro" w:hAnsi="Minion Pro"/>
+        </w:rPr>
+        <w:t xml:space="preserve">[] Anthony, UX Movement: </w:t>
+      </w:r>
+      <w:hyperlink r:id="rId62" w:history="1">
+        <w:r>
+          <w:rPr>
+            <w:rStyle w:val="Hyperlink"/>
+          </w:rPr>
+          <w:t>https://uxmovement.com/thinking/why-rounded-corners-are-easier-on-the-eyes/</w:t>
+        </w:r>
+      </w:hyperlink>
+      <w:r>
+        <w:t xml:space="preserve"> [Accessed 6 April. 2020]</w:t>
       </w:r>
     </w:p>
     <w:sectPr>
@@ -11404,7 +15200,7 @@
 </file>
 
 <file path=customXml/itemProps1.xml><?xml version="1.0" encoding="utf-8"?>
-<ds:datastoreItem xmlns:ds="http://schemas.openxmlformats.org/officeDocument/2006/customXml" ds:itemID="{7EDB0CDD-747F-4643-820C-6F4D3C7BE5A2}">
+<ds:datastoreItem xmlns:ds="http://schemas.openxmlformats.org/officeDocument/2006/customXml" ds:itemID="{AA2C604A-0E07-4042-8C43-FF777FF69C63}">
   <ds:schemaRefs>
     <ds:schemaRef ds:uri="http://schemas.openxmlformats.org/officeDocument/2006/bibliography"/>
   </ds:schemaRefs>

</xml_diff>

<commit_message>
more work for dissertaiton
</commit_message>
<xml_diff>
--- a/FinalYearProject/Dissertation.docx
+++ b/FinalYearProject/Dissertation.docx
@@ -5039,7 +5039,7 @@
           <v:shape id="_x0000_i1045" type="#_x0000_t75" style="width:417.75pt;height:158.25pt" o:ole="">
             <v:imagedata r:id="rId11" o:title=""/>
           </v:shape>
-          <o:OLEObject Type="Embed" ProgID="PBrush" ShapeID="_x0000_i1045" DrawAspect="Content" ObjectID="_1647796595" r:id="rId12"/>
+          <o:OLEObject Type="Embed" ProgID="PBrush" ShapeID="_x0000_i1045" DrawAspect="Content" ObjectID="_1647808445" r:id="rId12"/>
         </w:object>
       </w:r>
     </w:p>
@@ -8861,12 +8861,6 @@
       <w:r>
         <w:t xml:space="preserve">As mentioned in the project description (Section 1), the black box testing plan of this project was unfortunately interrupted by the outbreak of Covid-19 and so only a limited amount of this type of testing was possible through conversations and run throughs of the application with my family. Luckily one of which, my younger sister, is a primary school student themselves, so this was a big plus for this portion of the testing. </w:t>
       </w:r>
-      <w:r>
-        <w:br/>
-      </w:r>
-      <w:r>
-        <w:t>I also performed some black box testing myself by inputting various strings and numbers and everything else in an attempt to crash the application.</w:t>
-      </w:r>
     </w:p>
     <w:p>
       <w:pPr>
@@ -8941,7 +8935,6 @@
       <w:bookmarkStart w:id="44" w:name="_Toc21459652"/>
       <w:bookmarkStart w:id="45" w:name="_Toc37181015"/>
       <w:r>
-        <w:lastRenderedPageBreak/>
         <w:t>3.</w:t>
       </w:r>
       <w:r>
@@ -8956,6 +8949,7 @@
     <w:p/>
     <w:p>
       <w:r>
+        <w:lastRenderedPageBreak/>
         <w:t>Tier one of the system is the presentation layer and it consists of everything that the user sees when they are using the application. It allows the user to interact with the app through text input boxes and button presses and is both the source of input and output to the system and the user.</w:t>
       </w:r>
     </w:p>
@@ -11083,7 +11077,7 @@
                 <v:shape id="_x0000_i1092" type="#_x0000_t75" style="width:224.35pt;height:234.4pt" o:ole="">
                   <v:imagedata r:id="rId42" o:title=""/>
                 </v:shape>
-                <o:OLEObject Type="Embed" ProgID="PBrush" ShapeID="_x0000_i1092" DrawAspect="Content" ObjectID="_1647796596" r:id="rId43"/>
+                <o:OLEObject Type="Embed" ProgID="PBrush" ShapeID="_x0000_i1092" DrawAspect="Content" ObjectID="_1647808446" r:id="rId43"/>
               </w:object>
             </w:r>
           </w:p>
@@ -16021,8 +16015,6 @@
       <w:r>
         <w:t>. Random numbers within the minimum and maximum range determined by the level number are chosen and saved into global variables, along with the answer to be used on the minigame screen when the user is brought there.</w:t>
       </w:r>
-      <w:bookmarkStart w:id="69" w:name="_GoBack"/>
-      <w:bookmarkEnd w:id="69"/>
     </w:p>
     <w:p>
       <w:pPr>
@@ -16080,69 +16072,33 @@
     </w:p>
     <w:p/>
     <w:p>
-      <w:pPr>
-        <w:rPr>
-          <w:b/>
-          <w:bCs/>
-        </w:rPr>
-      </w:pPr>
-      <w:r>
-        <w:rPr>
-          <w:b/>
-          <w:bCs/>
-        </w:rPr>
-        <w:t>Kivy File:</w:t>
-      </w:r>
-    </w:p>
-    <w:p>
-      <w:r>
-        <w:t>The Kivy or kv file is a separate file to the Python file that holds most of the GUI elements for the app.</w:t>
-      </w:r>
-      <w:r>
-        <w:t xml:space="preserve"> It is usually used because it is very powerful with minimal amounts of code if you separate the files rather than use the Kivy UI elements in the Python file along with all of the functions. It is possible and sometimes necessary to create Kivy elements in the Python file but where possible it should all be kept in the kv file for readability and organization.</w:t>
-      </w:r>
-      <w:r>
-        <w:t xml:space="preserve"> All of the pages seen in the final version of the application have some link to the kv file. The following are all of the different aspects of the kv file</w:t>
-      </w:r>
-      <w:r>
-        <w:t>:</w:t>
+      <w:r>
+        <w:t xml:space="preserve">Once a suitable answer has been chosen, another random number is retrieved and this is saved to a </w:t>
+      </w:r>
+      <w:r>
+        <w:t>variable called ‘blank’. This random number can be 0,1 or 2 and it decides which number in the equation will be blanked out for the user to guess in the minigame. This blank element of the minigame keeps the users on their toes and steers clear of the monotonous questions where the answer is always a straight</w:t>
+      </w:r>
+      <w:r>
+        <w:t>-</w:t>
+      </w:r>
+      <w:r>
+        <w:t>forward equation.</w:t>
       </w:r>
     </w:p>
     <w:p/>
     <w:p>
       <w:pPr>
-        <w:rPr>
-          <w:b/>
-          <w:bCs/>
-        </w:rPr>
-      </w:pPr>
-      <w:r>
-        <w:rPr>
-          <w:b/>
-          <w:bCs/>
-        </w:rPr>
-        <w:t>Screen Manager:</w:t>
-      </w:r>
-    </w:p>
-    <w:p>
-      <w:r>
-        <w:t xml:space="preserve">This part of the kv file is necessary for all of the screens of the app to link to each other. Figure x shows that it is just a list of every available screen. </w:t>
-      </w:r>
-    </w:p>
-    <w:p>
-      <w:pPr>
         <w:jc w:val="center"/>
       </w:pPr>
       <w:r>
         <w:rPr>
           <w:noProof/>
         </w:rPr>
-        <w:lastRenderedPageBreak/>
         <w:drawing>
-          <wp:inline distT="0" distB="0" distL="0" distR="0" wp14:anchorId="264B85BE" wp14:editId="3A569D0B">
-            <wp:extent cx="2486025" cy="4724400"/>
-            <wp:effectExtent l="0" t="0" r="9525" b="0"/>
-            <wp:docPr id="92" name="Picture 92"/>
+          <wp:inline distT="0" distB="0" distL="0" distR="0" wp14:anchorId="75E2C1D2" wp14:editId="17327B58">
+            <wp:extent cx="3648075" cy="1609725"/>
+            <wp:effectExtent l="0" t="0" r="9525" b="9525"/>
+            <wp:docPr id="116" name="Picture 116"/>
             <wp:cNvGraphicFramePr>
               <a:graphicFrameLocks xmlns:a="http://schemas.openxmlformats.org/drawingml/2006/main" noChangeAspect="1"/>
             </wp:cNvGraphicFramePr>
@@ -16162,7 +16118,7 @@
                   <pic:spPr>
                     <a:xfrm>
                       <a:off x="0" y="0"/>
-                      <a:ext cx="2486025" cy="4724400"/>
+                      <a:ext cx="3648075" cy="1609725"/>
                     </a:xfrm>
                     <a:prstGeom prst="rect">
                       <a:avLst/>
@@ -16180,33 +16136,18 @@
         <w:jc w:val="center"/>
       </w:pPr>
       <w:r>
-        <w:t>Figure #: Screen Manager Code Snippet in Kivy File</w:t>
+        <w:t>Figure #: Examples of ‘blank’ Being 0, 1 and 2</w:t>
       </w:r>
     </w:p>
     <w:p/>
     <w:p>
-      <w:pPr>
-        <w:rPr>
-          <w:b/>
-          <w:bCs/>
-        </w:rPr>
-      </w:pPr>
-      <w:r>
-        <w:rPr>
-          <w:b/>
-          <w:bCs/>
-        </w:rPr>
-        <w:t>Basic Screen Structure:</w:t>
-      </w:r>
-    </w:p>
-    <w:p>
-      <w:r>
-        <w:t>Figure x shows the basic screen structure found in the Kivy file. At the top there is the screen name that was listed in the screen manager list and below this is the name it is given so that it can be referenced by other screens if necessary. Then following after the name of the screen there can be any number of elements listed to display different kinds of things on the screen and these will be discussed further on in this section.</w:t>
-      </w:r>
-    </w:p>
-    <w:p>
-      <w:pPr>
-        <w:ind w:firstLine="720"/>
+      <w:r>
+        <w:t>Once the users enter the minigame page, after all of the pregame information has been gathered, all of the variables used in the minigame are initialized and set up for the start of the game. A timer is started and the reinitialize function runs.</w:t>
+      </w:r>
+    </w:p>
+    <w:p>
+      <w:pPr>
+        <w:jc w:val="center"/>
       </w:pPr>
       <w:r>
         <w:rPr>
@@ -16214,10 +16155,10 @@
         </w:rPr>
         <w:lastRenderedPageBreak/>
         <w:drawing>
-          <wp:inline distT="0" distB="0" distL="0" distR="0" wp14:anchorId="36B70E36" wp14:editId="27A90EBA">
-            <wp:extent cx="3676650" cy="2733675"/>
-            <wp:effectExtent l="0" t="0" r="0" b="9525"/>
-            <wp:docPr id="94" name="Picture 94"/>
+          <wp:inline distT="0" distB="0" distL="0" distR="0" wp14:anchorId="749DDC35" wp14:editId="6715C70D">
+            <wp:extent cx="3781425" cy="2095500"/>
+            <wp:effectExtent l="0" t="0" r="9525" b="0"/>
+            <wp:docPr id="118" name="Picture 118"/>
             <wp:cNvGraphicFramePr>
               <a:graphicFrameLocks xmlns:a="http://schemas.openxmlformats.org/drawingml/2006/main" noChangeAspect="1"/>
             </wp:cNvGraphicFramePr>
@@ -16237,7 +16178,7 @@
                   <pic:spPr>
                     <a:xfrm>
                       <a:off x="0" y="0"/>
-                      <a:ext cx="3676650" cy="2733675"/>
+                      <a:ext cx="3781425" cy="2095500"/>
                     </a:xfrm>
                     <a:prstGeom prst="rect">
                       <a:avLst/>
@@ -16255,171 +16196,29 @@
         <w:jc w:val="center"/>
       </w:pPr>
       <w:r>
-        <w:t>Figure #: Basic Screen Structure in Kivy File</w:t>
+        <w:t>Figure #: Minigame Initialization</w:t>
       </w:r>
     </w:p>
     <w:p/>
     <w:p>
-      <w:pPr>
-        <w:rPr>
-          <w:b/>
-        </w:rPr>
-      </w:pPr>
-      <w:r>
-        <w:rPr>
-          <w:b/>
-        </w:rPr>
-        <w:t>Images:</w:t>
-      </w:r>
-    </w:p>
-    <w:p>
-      <w:pPr>
-        <w:rPr>
-          <w:bCs/>
-        </w:rPr>
-      </w:pPr>
-      <w:r>
-        <w:rPr>
-          <w:bCs/>
-        </w:rPr>
-        <w:t>Images as attributes are only used as a handful of times in the application but figure x shows one example of this on the title page to show the logo of the project.</w:t>
-      </w:r>
-      <w:r>
-        <w:rPr>
-          <w:bCs/>
-        </w:rPr>
-        <w:t xml:space="preserve"> </w:t>
-      </w:r>
-      <w:r>
-        <w:rPr>
-          <w:bCs/>
-        </w:rPr>
-        <w:br/>
-      </w:r>
-      <w:r>
-        <w:rPr>
-          <w:bCs/>
-        </w:rPr>
-        <w:t xml:space="preserve">In this particular example the image is given a size of (0.6, 0.6) in other languages this might make the image very small but in the Kivy language all sizing of elements go between 0 and 1 and these numbers map between 0 and the full length of the width and height of the screen. So in this example the image is going to take up 60% of the screen according to the size hint and a </w:t>
-      </w:r>
-      <w:r>
-        <w:rPr>
-          <w:bCs/>
-        </w:rPr>
-        <w:t xml:space="preserve">demonstration </w:t>
-      </w:r>
-      <w:r>
-        <w:rPr>
-          <w:bCs/>
-        </w:rPr>
-        <w:t xml:space="preserve">of this </w:t>
-      </w:r>
-      <w:r>
-        <w:rPr>
-          <w:bCs/>
-        </w:rPr>
-        <w:t xml:space="preserve">adaptiveness </w:t>
-      </w:r>
-      <w:r>
-        <w:rPr>
-          <w:bCs/>
-        </w:rPr>
-        <w:t>can be seen in figure x</w:t>
-      </w:r>
-      <w:r>
-        <w:rPr>
-          <w:bCs/>
-        </w:rPr>
-        <w:t xml:space="preserve"> and x</w:t>
-      </w:r>
-      <w:r>
-        <w:rPr>
-          <w:bCs/>
-        </w:rPr>
-        <w:t>.</w:t>
-      </w:r>
-      <w:r>
-        <w:rPr>
-          <w:bCs/>
-        </w:rPr>
-        <w:t xml:space="preserve"> </w:t>
-      </w:r>
-      <w:r>
-        <w:rPr>
-          <w:bCs/>
-        </w:rPr>
-        <w:br/>
-      </w:r>
-      <w:r>
-        <w:rPr>
-          <w:bCs/>
-        </w:rPr>
-        <w:t>The position hint works similarly to the size hint where you give a number between 0 and 1 and it works as a percentage of the screen size. This example says along the center X axis go 50% across which is hal</w:t>
-      </w:r>
-      <w:r>
-        <w:rPr>
-          <w:bCs/>
-        </w:rPr>
-        <w:t>f-w</w:t>
-      </w:r>
-      <w:r>
-        <w:rPr>
-          <w:bCs/>
-        </w:rPr>
-        <w:t>ay across the screen and the other is 67.5% up on the Y axis so the logo sits slightly above the middle of the screen.</w:t>
-      </w:r>
-      <w:r>
-        <w:rPr>
-          <w:bCs/>
-        </w:rPr>
-        <w:br/>
-        <w:t>The source is exactly what it says and is the link to the source file of the image which in this case is kept in the Images sub-directory and is called ‘logo.png’</w:t>
-      </w:r>
-      <w:r>
-        <w:rPr>
-          <w:bCs/>
-        </w:rPr>
-        <w:br/>
-        <w:t>The x, y and size values just say to take up exactly the amount of space that was set out in the size hint attribute.</w:t>
-      </w:r>
-    </w:p>
-    <w:p>
-      <w:pPr>
-        <w:rPr>
-          <w:bCs/>
-        </w:rPr>
-      </w:pPr>
-      <w:r>
-        <w:rPr>
-          <w:bCs/>
-        </w:rPr>
-        <w:t>Images can also be used in place of the Kivy default background for buttons and this is what they were mainly used for in this project.</w:t>
-      </w:r>
-    </w:p>
-    <w:p>
-      <w:pPr>
-        <w:rPr>
-          <w:bCs/>
-        </w:rPr>
-      </w:pPr>
-    </w:p>
+      <w:r>
+        <w:t>At the beginning of every minigame and after a question is answered the reinitialize function runs. It checks if the total number of questions has been answered and if so, stops the timer and moves the user onto the results page. If the total number of questions hasn’t been met, the algorithm function in the algorithm file gets run again to get new numbers for the next round of questions and the update text function runs.</w:t>
+      </w:r>
+    </w:p>
+    <w:p/>
     <w:p>
       <w:pPr>
         <w:jc w:val="center"/>
-        <w:rPr>
-          <w:bCs/>
-        </w:rPr>
       </w:pPr>
       <w:r>
         <w:rPr>
           <w:noProof/>
         </w:rPr>
-        <w:lastRenderedPageBreak/>
         <w:drawing>
-          <wp:inline distT="0" distB="0" distL="0" distR="0" wp14:anchorId="76DADCA7" wp14:editId="454FFC03">
-            <wp:extent cx="3438525" cy="1352550"/>
-            <wp:effectExtent l="0" t="0" r="9525" b="0"/>
-            <wp:docPr id="95" name="Picture 95"/>
+          <wp:inline distT="0" distB="0" distL="0" distR="0" wp14:anchorId="59040727" wp14:editId="0A935776">
+            <wp:extent cx="4743450" cy="1552575"/>
+            <wp:effectExtent l="0" t="0" r="0" b="9525"/>
+            <wp:docPr id="119" name="Picture 119"/>
             <wp:cNvGraphicFramePr>
               <a:graphicFrameLocks xmlns:a="http://schemas.openxmlformats.org/drawingml/2006/main" noChangeAspect="1"/>
             </wp:cNvGraphicFramePr>
@@ -16439,7 +16238,7 @@
                   <pic:spPr>
                     <a:xfrm>
                       <a:off x="0" y="0"/>
-                      <a:ext cx="3438525" cy="1352550"/>
+                      <a:ext cx="4743450" cy="1552575"/>
                     </a:xfrm>
                     <a:prstGeom prst="rect">
                       <a:avLst/>
@@ -16455,48 +16254,32 @@
     <w:p>
       <w:pPr>
         <w:jc w:val="center"/>
-        <w:rPr>
-          <w:bCs/>
-        </w:rPr>
-      </w:pPr>
-      <w:r>
-        <w:rPr>
-          <w:bCs/>
-        </w:rPr>
-        <w:t>Figure #: Image Code Snippet in Kivy File</w:t>
+      </w:pPr>
+      <w:r>
+        <w:t>Figure #: Reinitialize Function</w:t>
+      </w:r>
+    </w:p>
+    <w:p/>
+    <w:p/>
+    <w:p>
+      <w:r>
+        <w:t>The update text function prints all of the necessary information to the screen on a round-by-round basis for the minigame such as the operator, round number, timer, level number, and all of the potential answers. Another random number is generated to decide which of the four random numbers will be the expected answer and which potential answers will be random incorrect answers. This selection can be seen in figure x.</w:t>
       </w:r>
     </w:p>
     <w:p>
       <w:pPr>
         <w:jc w:val="center"/>
-        <w:rPr>
-          <w:bCs/>
-        </w:rPr>
-      </w:pPr>
-    </w:p>
-    <w:p>
-      <w:pPr>
+      </w:pPr>
+      <w:r>
         <w:rPr>
           <w:noProof/>
         </w:rPr>
-      </w:pPr>
-    </w:p>
-    <w:p>
-      <w:pPr>
-        <w:jc w:val="center"/>
-        <w:rPr>
-          <w:bCs/>
-        </w:rPr>
-      </w:pPr>
-      <w:r>
-        <w:rPr>
-          <w:noProof/>
-        </w:rPr>
+        <w:lastRenderedPageBreak/>
         <w:drawing>
-          <wp:inline distT="0" distB="0" distL="0" distR="0" wp14:anchorId="011E9222" wp14:editId="0CD8C20D">
-            <wp:extent cx="1809750" cy="4724400"/>
-            <wp:effectExtent l="0" t="0" r="0" b="0"/>
-            <wp:docPr id="98" name="Picture 98"/>
+          <wp:inline distT="0" distB="0" distL="0" distR="0" wp14:anchorId="1E697BA6" wp14:editId="4FB940E8">
+            <wp:extent cx="5476875" cy="4352925"/>
+            <wp:effectExtent l="0" t="0" r="9525" b="9525"/>
+            <wp:docPr id="120" name="Picture 120"/>
             <wp:cNvGraphicFramePr>
               <a:graphicFrameLocks xmlns:a="http://schemas.openxmlformats.org/drawingml/2006/main" noChangeAspect="1"/>
             </wp:cNvGraphicFramePr>
@@ -16516,7 +16299,7 @@
                   <pic:spPr>
                     <a:xfrm>
                       <a:off x="0" y="0"/>
-                      <a:ext cx="1809750" cy="4724400"/>
+                      <a:ext cx="5476875" cy="4352925"/>
                     </a:xfrm>
                     <a:prstGeom prst="rect">
                       <a:avLst/>
@@ -16532,37 +16315,23 @@
     <w:p>
       <w:pPr>
         <w:jc w:val="center"/>
-        <w:rPr>
-          <w:bCs/>
-        </w:rPr>
-      </w:pPr>
-      <w:r>
-        <w:rPr>
-          <w:bCs/>
-        </w:rPr>
-        <w:t>Figure #: Logo Adapting</w:t>
-      </w:r>
-      <w:r>
-        <w:rPr>
-          <w:bCs/>
-        </w:rPr>
-        <w:t xml:space="preserve"> 1</w:t>
+      </w:pPr>
+      <w:r>
+        <w:t>Figure #: Update Function Code Snippet</w:t>
+      </w:r>
+    </w:p>
+    <w:p/>
+    <w:p>
+      <w:r>
+        <w:t xml:space="preserve">After </w:t>
+      </w:r>
+      <w:r>
+        <w:t>the user clicks on one of the potential answers, the check answer function runs. If the user clicks the correct potential answer a sound plays to indicate that they guessed the correct answer, a popup is displayed with a smiley face to visually show the user that was the correct answer and the variable that holds the number of correct answers is incremented. If the user guesses incorrectly a different sound goes off indicating an incorrect answer and a sad face is shown in a popup to visually tell the user they got the answer wrong. The incorrect answer variable is incremented in this case and no matter what answer they choose the round number is incremented and the reinitialize function runs again after this check.</w:t>
       </w:r>
     </w:p>
     <w:p>
       <w:pPr>
         <w:jc w:val="center"/>
-        <w:rPr>
-          <w:bCs/>
-        </w:rPr>
-      </w:pPr>
-    </w:p>
-    <w:p>
-      <w:pPr>
-        <w:jc w:val="center"/>
-        <w:rPr>
-          <w:bCs/>
-        </w:rPr>
       </w:pPr>
       <w:r>
         <w:rPr>
@@ -16570,10 +16339,10 @@
         </w:rPr>
         <w:lastRenderedPageBreak/>
         <w:drawing>
-          <wp:inline distT="0" distB="0" distL="0" distR="0" wp14:anchorId="5FFB3E31" wp14:editId="448DC055">
-            <wp:extent cx="3009900" cy="2590800"/>
+          <wp:inline distT="0" distB="0" distL="0" distR="0" wp14:anchorId="33C59EF0" wp14:editId="3F6F3C0C">
+            <wp:extent cx="3333750" cy="3524250"/>
             <wp:effectExtent l="0" t="0" r="0" b="0"/>
-            <wp:docPr id="99" name="Picture 99"/>
+            <wp:docPr id="121" name="Picture 121"/>
             <wp:cNvGraphicFramePr>
               <a:graphicFrameLocks xmlns:a="http://schemas.openxmlformats.org/drawingml/2006/main" noChangeAspect="1"/>
             </wp:cNvGraphicFramePr>
@@ -16593,7 +16362,7 @@
                   <pic:spPr>
                     <a:xfrm>
                       <a:off x="0" y="0"/>
-                      <a:ext cx="3009900" cy="2590800"/>
+                      <a:ext cx="3333750" cy="3524250"/>
                     </a:xfrm>
                     <a:prstGeom prst="rect">
                       <a:avLst/>
@@ -16609,100 +16378,33 @@
     <w:p>
       <w:pPr>
         <w:jc w:val="center"/>
-        <w:rPr>
-          <w:bCs/>
-        </w:rPr>
-      </w:pPr>
-      <w:r>
-        <w:rPr>
-          <w:bCs/>
-        </w:rPr>
-        <w:t>Figure #: Logo Adapting 2</w:t>
-      </w:r>
-    </w:p>
-    <w:p>
-      <w:pPr>
-        <w:rPr>
-          <w:bCs/>
-        </w:rPr>
-      </w:pPr>
+      </w:pPr>
+      <w:r>
+        <w:t>Figure #: Check Answer Function</w:t>
+      </w:r>
+    </w:p>
+    <w:p/>
+    <w:p>
+      <w:r>
+        <w:t>The getPotentialAnswer function is the most complex part of this minigame section of the code.</w:t>
+      </w:r>
+      <w:r>
+        <w:t xml:space="preserve"> The function starts by reading in the expected answer that was retrieved from the algorithm file. Then it sets up the function by creating variables for the potential answer, the expected answers length and creates a check to make sure the potential answer is suitable.</w:t>
+      </w:r>
     </w:p>
     <w:p>
       <w:pPr>
         <w:jc w:val="center"/>
-        <w:rPr>
-          <w:bCs/>
-        </w:rPr>
-      </w:pPr>
-    </w:p>
-    <w:p>
-      <w:pPr>
-        <w:rPr>
-          <w:b/>
-        </w:rPr>
-      </w:pPr>
-      <w:r>
-        <w:rPr>
-          <w:b/>
-        </w:rPr>
-        <w:t>Button</w:t>
-      </w:r>
-      <w:r>
-        <w:rPr>
-          <w:b/>
-        </w:rPr>
-        <w:t>s</w:t>
-      </w:r>
-      <w:r>
-        <w:rPr>
-          <w:b/>
-        </w:rPr>
-        <w:t>:</w:t>
-      </w:r>
-    </w:p>
-    <w:p>
-      <w:pPr>
-        <w:rPr>
-          <w:bCs/>
-        </w:rPr>
-      </w:pPr>
-      <w:r>
-        <w:rPr>
-          <w:bCs/>
-        </w:rPr>
-        <w:t xml:space="preserve">Buttons can be given id’s so that they can be referenced in the python code. They also normally have text which can be sized using font size, styled with font name and coloured with colour. The buttons also have the same size and position hints that images do. </w:t>
-      </w:r>
-      <w:r>
-        <w:rPr>
-          <w:bCs/>
-        </w:rPr>
-        <w:br/>
-        <w:t>In addition to these attributes buttons also have some unique ones like the on_release attribute which can be used to fire a function whenever the button is pressed, in the example shown in figure x, the on_release attribute tells the app to change the current slide transition to left. This determines what direction the app will swipe to get to the next screen. As well as changing the slide transition, this on_release attribute tells the app to go to the root of the button which in this case happens to be the divide page and run the ‘playGame’ function, passing in a parameter of 2.</w:t>
-      </w:r>
-      <w:r>
-        <w:rPr>
-          <w:bCs/>
-        </w:rPr>
-        <w:br/>
-      </w:r>
-    </w:p>
-    <w:p>
-      <w:pPr>
-        <w:jc w:val="center"/>
-        <w:rPr>
-          <w:bCs/>
-        </w:rPr>
       </w:pPr>
       <w:r>
         <w:rPr>
           <w:noProof/>
         </w:rPr>
-        <w:lastRenderedPageBreak/>
         <w:drawing>
-          <wp:inline distT="0" distB="0" distL="0" distR="0" wp14:anchorId="18481E2A" wp14:editId="21B9E2A3">
-            <wp:extent cx="4457700" cy="2905125"/>
-            <wp:effectExtent l="0" t="0" r="0" b="9525"/>
-            <wp:docPr id="101" name="Picture 101"/>
+          <wp:inline distT="0" distB="0" distL="0" distR="0" wp14:anchorId="6C64D7F3" wp14:editId="73BD687B">
+            <wp:extent cx="3600450" cy="1009650"/>
+            <wp:effectExtent l="0" t="0" r="0" b="0"/>
+            <wp:docPr id="122" name="Picture 122"/>
             <wp:cNvGraphicFramePr>
               <a:graphicFrameLocks xmlns:a="http://schemas.openxmlformats.org/drawingml/2006/main" noChangeAspect="1"/>
             </wp:cNvGraphicFramePr>
@@ -16722,6 +16424,1290 @@
                   <pic:spPr>
                     <a:xfrm>
                       <a:off x="0" y="0"/>
+                      <a:ext cx="3600450" cy="1009650"/>
+                    </a:xfrm>
+                    <a:prstGeom prst="rect">
+                      <a:avLst/>
+                    </a:prstGeom>
+                  </pic:spPr>
+                </pic:pic>
+              </a:graphicData>
+            </a:graphic>
+          </wp:inline>
+        </w:drawing>
+      </w:r>
+    </w:p>
+    <w:p>
+      <w:pPr>
+        <w:jc w:val="center"/>
+      </w:pPr>
+      <w:r>
+        <w:t>Figure #: Get Potential Answers Code Snippet</w:t>
+      </w:r>
+    </w:p>
+    <w:p>
+      <w:pPr>
+        <w:jc w:val="center"/>
+      </w:pPr>
+    </w:p>
+    <w:p>
+      <w:r>
+        <w:t>After these are set up a variable called ‘DifficultyMapped’ is set up. It is calculated based on the level number that the user chose before entering the minigame and it basically flips the numbers 1-10 backwards to 10-1. Instead of 1 getting mapped to 10, it instead starts at 9 because if a number were to move 10 places away from itself in a single digit it would loop back around to itself which isn’t useful for the way this function works. E.g If the 1 in 61 was mapped 10 places either way from itself the potential answers would be 51 and 71. Since I am only interesting in the final digit at the moment 10 is useless so instead 1 is mapped to 9 and both 9 and 10 are mapped to</w:t>
+      </w:r>
+      <w:r>
+        <w:t xml:space="preserve"> 1</w:t>
+      </w:r>
+      <w:r>
+        <w:t xml:space="preserve"> on the </w:t>
+      </w:r>
+      <w:r>
+        <w:t xml:space="preserve">other </w:t>
+      </w:r>
+      <w:r>
+        <w:t xml:space="preserve">end of the range. </w:t>
+      </w:r>
+    </w:p>
+    <w:p/>
+    <w:p>
+      <w:pPr>
+        <w:jc w:val="center"/>
+      </w:pPr>
+      <w:r>
+        <w:rPr>
+          <w:noProof/>
+        </w:rPr>
+        <w:lastRenderedPageBreak/>
+        <w:drawing>
+          <wp:inline distT="0" distB="0" distL="0" distR="0" wp14:anchorId="11237E23" wp14:editId="19AABE7D">
+            <wp:extent cx="5429250" cy="304800"/>
+            <wp:effectExtent l="0" t="0" r="0" b="0"/>
+            <wp:docPr id="123" name="Picture 123"/>
+            <wp:cNvGraphicFramePr>
+              <a:graphicFrameLocks xmlns:a="http://schemas.openxmlformats.org/drawingml/2006/main" noChangeAspect="1"/>
+            </wp:cNvGraphicFramePr>
+            <a:graphic xmlns:a="http://schemas.openxmlformats.org/drawingml/2006/main">
+              <a:graphicData uri="http://schemas.openxmlformats.org/drawingml/2006/picture">
+                <pic:pic xmlns:pic="http://schemas.openxmlformats.org/drawingml/2006/picture">
+                  <pic:nvPicPr>
+                    <pic:cNvPr id="1" name=""/>
+                    <pic:cNvPicPr/>
+                  </pic:nvPicPr>
+                  <pic:blipFill>
+                    <a:blip r:embed="rId101"/>
+                    <a:stretch>
+                      <a:fillRect/>
+                    </a:stretch>
+                  </pic:blipFill>
+                  <pic:spPr>
+                    <a:xfrm>
+                      <a:off x="0" y="0"/>
+                      <a:ext cx="5429250" cy="304800"/>
+                    </a:xfrm>
+                    <a:prstGeom prst="rect">
+                      <a:avLst/>
+                    </a:prstGeom>
+                  </pic:spPr>
+                </pic:pic>
+              </a:graphicData>
+            </a:graphic>
+          </wp:inline>
+        </w:drawing>
+      </w:r>
+    </w:p>
+    <w:p>
+      <w:pPr>
+        <w:jc w:val="center"/>
+      </w:pPr>
+      <w:r>
+        <w:t>Figure #: Difficulty Mapped Calculation</w:t>
+      </w:r>
+    </w:p>
+    <w:p/>
+    <w:tbl>
+      <w:tblPr>
+        <w:tblStyle w:val="TableGrid"/>
+        <w:tblW w:w="0" w:type="auto"/>
+        <w:tblInd w:w="0" w:type="dxa"/>
+        <w:tblLook w:val="04A0" w:firstRow="1" w:lastRow="0" w:firstColumn="1" w:lastColumn="0" w:noHBand="0" w:noVBand="1"/>
+      </w:tblPr>
+      <w:tblGrid>
+        <w:gridCol w:w="1061"/>
+        <w:gridCol w:w="795"/>
+        <w:gridCol w:w="795"/>
+        <w:gridCol w:w="794"/>
+        <w:gridCol w:w="795"/>
+        <w:gridCol w:w="795"/>
+        <w:gridCol w:w="795"/>
+        <w:gridCol w:w="795"/>
+        <w:gridCol w:w="795"/>
+        <w:gridCol w:w="795"/>
+        <w:gridCol w:w="801"/>
+      </w:tblGrid>
+      <w:tr>
+        <w:tc>
+          <w:tcPr>
+            <w:tcW w:w="819" w:type="dxa"/>
+          </w:tcPr>
+          <w:p>
+            <w:pPr>
+              <w:jc w:val="center"/>
+            </w:pPr>
+            <w:r>
+              <w:t>Level</w:t>
+            </w:r>
+          </w:p>
+        </w:tc>
+        <w:tc>
+          <w:tcPr>
+            <w:tcW w:w="819" w:type="dxa"/>
+          </w:tcPr>
+          <w:p>
+            <w:pPr>
+              <w:jc w:val="center"/>
+            </w:pPr>
+            <w:r>
+              <w:t>1</w:t>
+            </w:r>
+          </w:p>
+        </w:tc>
+        <w:tc>
+          <w:tcPr>
+            <w:tcW w:w="819" w:type="dxa"/>
+          </w:tcPr>
+          <w:p>
+            <w:pPr>
+              <w:jc w:val="center"/>
+            </w:pPr>
+            <w:r>
+              <w:t>2</w:t>
+            </w:r>
+          </w:p>
+        </w:tc>
+        <w:tc>
+          <w:tcPr>
+            <w:tcW w:w="819" w:type="dxa"/>
+          </w:tcPr>
+          <w:p>
+            <w:pPr>
+              <w:jc w:val="center"/>
+            </w:pPr>
+            <w:r>
+              <w:t>3</w:t>
+            </w:r>
+          </w:p>
+        </w:tc>
+        <w:tc>
+          <w:tcPr>
+            <w:tcW w:w="820" w:type="dxa"/>
+          </w:tcPr>
+          <w:p>
+            <w:pPr>
+              <w:jc w:val="center"/>
+            </w:pPr>
+            <w:r>
+              <w:t>4</w:t>
+            </w:r>
+          </w:p>
+        </w:tc>
+        <w:tc>
+          <w:tcPr>
+            <w:tcW w:w="820" w:type="dxa"/>
+          </w:tcPr>
+          <w:p>
+            <w:pPr>
+              <w:jc w:val="center"/>
+            </w:pPr>
+            <w:r>
+              <w:t>5</w:t>
+            </w:r>
+          </w:p>
+        </w:tc>
+        <w:tc>
+          <w:tcPr>
+            <w:tcW w:w="820" w:type="dxa"/>
+          </w:tcPr>
+          <w:p>
+            <w:pPr>
+              <w:jc w:val="center"/>
+            </w:pPr>
+            <w:r>
+              <w:t>6</w:t>
+            </w:r>
+          </w:p>
+        </w:tc>
+        <w:tc>
+          <w:tcPr>
+            <w:tcW w:w="820" w:type="dxa"/>
+          </w:tcPr>
+          <w:p>
+            <w:pPr>
+              <w:jc w:val="center"/>
+            </w:pPr>
+            <w:r>
+              <w:t>7</w:t>
+            </w:r>
+          </w:p>
+        </w:tc>
+        <w:tc>
+          <w:tcPr>
+            <w:tcW w:w="820" w:type="dxa"/>
+          </w:tcPr>
+          <w:p>
+            <w:pPr>
+              <w:jc w:val="center"/>
+            </w:pPr>
+            <w:r>
+              <w:t>8</w:t>
+            </w:r>
+          </w:p>
+        </w:tc>
+        <w:tc>
+          <w:tcPr>
+            <w:tcW w:w="820" w:type="dxa"/>
+          </w:tcPr>
+          <w:p>
+            <w:pPr>
+              <w:jc w:val="center"/>
+            </w:pPr>
+            <w:r>
+              <w:t>9</w:t>
+            </w:r>
+          </w:p>
+        </w:tc>
+        <w:tc>
+          <w:tcPr>
+            <w:tcW w:w="820" w:type="dxa"/>
+          </w:tcPr>
+          <w:p>
+            <w:pPr>
+              <w:jc w:val="center"/>
+            </w:pPr>
+            <w:r>
+              <w:t>10</w:t>
+            </w:r>
+          </w:p>
+        </w:tc>
+      </w:tr>
+      <w:tr>
+        <w:tc>
+          <w:tcPr>
+            <w:tcW w:w="819" w:type="dxa"/>
+          </w:tcPr>
+          <w:p>
+            <w:pPr>
+              <w:jc w:val="center"/>
+            </w:pPr>
+            <w:r>
+              <w:t>Difficulty Mapped</w:t>
+            </w:r>
+          </w:p>
+        </w:tc>
+        <w:tc>
+          <w:tcPr>
+            <w:tcW w:w="819" w:type="dxa"/>
+          </w:tcPr>
+          <w:p>
+            <w:pPr>
+              <w:jc w:val="center"/>
+            </w:pPr>
+            <w:r>
+              <w:t>9</w:t>
+            </w:r>
+          </w:p>
+        </w:tc>
+        <w:tc>
+          <w:tcPr>
+            <w:tcW w:w="819" w:type="dxa"/>
+          </w:tcPr>
+          <w:p>
+            <w:pPr>
+              <w:jc w:val="center"/>
+            </w:pPr>
+            <w:r>
+              <w:t>8</w:t>
+            </w:r>
+          </w:p>
+        </w:tc>
+        <w:tc>
+          <w:tcPr>
+            <w:tcW w:w="819" w:type="dxa"/>
+          </w:tcPr>
+          <w:p>
+            <w:pPr>
+              <w:jc w:val="center"/>
+            </w:pPr>
+            <w:r>
+              <w:t>7</w:t>
+            </w:r>
+          </w:p>
+        </w:tc>
+        <w:tc>
+          <w:tcPr>
+            <w:tcW w:w="820" w:type="dxa"/>
+          </w:tcPr>
+          <w:p>
+            <w:pPr>
+              <w:jc w:val="center"/>
+            </w:pPr>
+            <w:r>
+              <w:t>6</w:t>
+            </w:r>
+          </w:p>
+        </w:tc>
+        <w:tc>
+          <w:tcPr>
+            <w:tcW w:w="820" w:type="dxa"/>
+          </w:tcPr>
+          <w:p>
+            <w:pPr>
+              <w:jc w:val="center"/>
+            </w:pPr>
+            <w:r>
+              <w:t>5</w:t>
+            </w:r>
+          </w:p>
+        </w:tc>
+        <w:tc>
+          <w:tcPr>
+            <w:tcW w:w="820" w:type="dxa"/>
+          </w:tcPr>
+          <w:p>
+            <w:pPr>
+              <w:jc w:val="center"/>
+            </w:pPr>
+            <w:r>
+              <w:t>4</w:t>
+            </w:r>
+          </w:p>
+        </w:tc>
+        <w:tc>
+          <w:tcPr>
+            <w:tcW w:w="820" w:type="dxa"/>
+          </w:tcPr>
+          <w:p>
+            <w:pPr>
+              <w:jc w:val="center"/>
+            </w:pPr>
+            <w:r>
+              <w:t>3</w:t>
+            </w:r>
+          </w:p>
+        </w:tc>
+        <w:tc>
+          <w:tcPr>
+            <w:tcW w:w="820" w:type="dxa"/>
+          </w:tcPr>
+          <w:p>
+            <w:pPr>
+              <w:jc w:val="center"/>
+            </w:pPr>
+            <w:r>
+              <w:t>2</w:t>
+            </w:r>
+          </w:p>
+        </w:tc>
+        <w:tc>
+          <w:tcPr>
+            <w:tcW w:w="820" w:type="dxa"/>
+          </w:tcPr>
+          <w:p>
+            <w:pPr>
+              <w:jc w:val="center"/>
+            </w:pPr>
+            <w:r>
+              <w:t>1</w:t>
+            </w:r>
+          </w:p>
+        </w:tc>
+        <w:tc>
+          <w:tcPr>
+            <w:tcW w:w="820" w:type="dxa"/>
+          </w:tcPr>
+          <w:p>
+            <w:pPr>
+              <w:jc w:val="center"/>
+            </w:pPr>
+            <w:r>
+              <w:t>1</w:t>
+            </w:r>
+          </w:p>
+        </w:tc>
+      </w:tr>
+    </w:tbl>
+    <w:p>
+      <w:pPr>
+        <w:jc w:val="center"/>
+      </w:pPr>
+      <w:r>
+        <w:t>Figure #: Difficulty Mapped Numbers 1-10</w:t>
+      </w:r>
+    </w:p>
+    <w:p/>
+    <w:p>
+      <w:r>
+        <w:t>This difficulty mapped variable is then used to decide how random the potential answers will be. Looking at figures x and x we can see that the lower the level number, the more random the potential answers are and so, it’s a lot easier for the user to guess which number is correct if they aren’t certain of an answer whereas in later levels, the potential answers are quite similar to the actual expected answer and so this adds another layer of difficulty to the questions the users are being asked.</w:t>
+      </w:r>
+    </w:p>
+    <w:p>
+      <w:r>
+        <w:t>The example below shows that some thought needs to go into figuring out which potential answer actually is the correct one.</w:t>
+      </w:r>
+    </w:p>
+    <w:p>
+      <w:pPr>
+        <w:jc w:val="center"/>
+      </w:pPr>
+      <w:r>
+        <w:rPr>
+          <w:noProof/>
+        </w:rPr>
+        <w:drawing>
+          <wp:inline distT="0" distB="0" distL="0" distR="0" wp14:anchorId="0D72135E" wp14:editId="6C5DB5CB">
+            <wp:extent cx="4524375" cy="3543300"/>
+            <wp:effectExtent l="0" t="0" r="9525" b="0"/>
+            <wp:docPr id="124" name="Picture 124"/>
+            <wp:cNvGraphicFramePr>
+              <a:graphicFrameLocks xmlns:a="http://schemas.openxmlformats.org/drawingml/2006/main" noChangeAspect="1"/>
+            </wp:cNvGraphicFramePr>
+            <a:graphic xmlns:a="http://schemas.openxmlformats.org/drawingml/2006/main">
+              <a:graphicData uri="http://schemas.openxmlformats.org/drawingml/2006/picture">
+                <pic:pic xmlns:pic="http://schemas.openxmlformats.org/drawingml/2006/picture">
+                  <pic:nvPicPr>
+                    <pic:cNvPr id="1" name=""/>
+                    <pic:cNvPicPr/>
+                  </pic:nvPicPr>
+                  <pic:blipFill>
+                    <a:blip r:embed="rId102"/>
+                    <a:stretch>
+                      <a:fillRect/>
+                    </a:stretch>
+                  </pic:blipFill>
+                  <pic:spPr>
+                    <a:xfrm>
+                      <a:off x="0" y="0"/>
+                      <a:ext cx="4524375" cy="3543300"/>
+                    </a:xfrm>
+                    <a:prstGeom prst="rect">
+                      <a:avLst/>
+                    </a:prstGeom>
+                  </pic:spPr>
+                </pic:pic>
+              </a:graphicData>
+            </a:graphic>
+          </wp:inline>
+        </w:drawing>
+      </w:r>
+    </w:p>
+    <w:p>
+      <w:pPr>
+        <w:jc w:val="center"/>
+      </w:pPr>
+      <w:r>
+        <w:t>Figure #: Level 8 Addition Potential Answer Example</w:t>
+      </w:r>
+    </w:p>
+    <w:p>
+      <w:pPr>
+        <w:jc w:val="center"/>
+      </w:pPr>
+    </w:p>
+    <w:p>
+      <w:pPr>
+        <w:jc w:val="center"/>
+      </w:pPr>
+    </w:p>
+    <w:p>
+      <w:pPr>
+        <w:jc w:val="center"/>
+      </w:pPr>
+    </w:p>
+    <w:p>
+      <w:pPr>
+        <w:jc w:val="center"/>
+      </w:pPr>
+    </w:p>
+    <w:p>
+      <w:pPr>
+        <w:jc w:val="center"/>
+      </w:pPr>
+    </w:p>
+    <w:p>
+      <w:r>
+        <w:t xml:space="preserve">This example shows that earlier levels have extremely random potential answers and the final digit of the incorrect potential answers do not match the </w:t>
+      </w:r>
+      <w:r>
+        <w:t>correct answer so looking at the final digit of the equation pretty much gives the answer away straight away without actually having to understand the entire question.</w:t>
+      </w:r>
+    </w:p>
+    <w:p>
+      <w:pPr>
+        <w:jc w:val="center"/>
+      </w:pPr>
+      <w:r>
+        <w:rPr>
+          <w:noProof/>
+        </w:rPr>
+        <w:drawing>
+          <wp:inline distT="0" distB="0" distL="0" distR="0" wp14:anchorId="7C776757" wp14:editId="0BC4709E">
+            <wp:extent cx="4448175" cy="3667125"/>
+            <wp:effectExtent l="0" t="0" r="9525" b="9525"/>
+            <wp:docPr id="125" name="Picture 125"/>
+            <wp:cNvGraphicFramePr>
+              <a:graphicFrameLocks xmlns:a="http://schemas.openxmlformats.org/drawingml/2006/main" noChangeAspect="1"/>
+            </wp:cNvGraphicFramePr>
+            <a:graphic xmlns:a="http://schemas.openxmlformats.org/drawingml/2006/main">
+              <a:graphicData uri="http://schemas.openxmlformats.org/drawingml/2006/picture">
+                <pic:pic xmlns:pic="http://schemas.openxmlformats.org/drawingml/2006/picture">
+                  <pic:nvPicPr>
+                    <pic:cNvPr id="1" name=""/>
+                    <pic:cNvPicPr/>
+                  </pic:nvPicPr>
+                  <pic:blipFill>
+                    <a:blip r:embed="rId103"/>
+                    <a:stretch>
+                      <a:fillRect/>
+                    </a:stretch>
+                  </pic:blipFill>
+                  <pic:spPr>
+                    <a:xfrm>
+                      <a:off x="0" y="0"/>
+                      <a:ext cx="4448175" cy="3667125"/>
+                    </a:xfrm>
+                    <a:prstGeom prst="rect">
+                      <a:avLst/>
+                    </a:prstGeom>
+                  </pic:spPr>
+                </pic:pic>
+              </a:graphicData>
+            </a:graphic>
+          </wp:inline>
+        </w:drawing>
+      </w:r>
+    </w:p>
+    <w:p>
+      <w:pPr>
+        <w:jc w:val="center"/>
+      </w:pPr>
+      <w:r>
+        <w:t xml:space="preserve">Figure #: Level </w:t>
+      </w:r>
+      <w:r>
+        <w:t>2</w:t>
+      </w:r>
+      <w:r>
+        <w:t xml:space="preserve"> Addition Potential Answer Example</w:t>
+      </w:r>
+    </w:p>
+    <w:p>
+      <w:pPr>
+        <w:jc w:val="center"/>
+      </w:pPr>
+    </w:p>
+    <w:p>
+      <w:r>
+        <w:t>Depending on how many digits there are in the expected answer will determine how much calculating will need to be done for the potential answers. The potential answer check mentioned earlier is used to ensure that the potential answer doesn’t accidentally spit out an identical number to the expected answer, as this would then increase the chances of the user selecting a random number and getting the answer correct for that question. This is achieved by looping through potential answers and ensuring they don’t match the expected answer. If it does match a new number is continuously generated until it no longer matches and this number is then returned from the function to be used in the minigame.</w:t>
+      </w:r>
+    </w:p>
+    <w:p>
+      <w:r>
+        <w:rPr>
+          <w:noProof/>
+        </w:rPr>
+        <w:lastRenderedPageBreak/>
+        <w:drawing>
+          <wp:inline distT="0" distB="0" distL="0" distR="0" wp14:anchorId="68A4FFA4" wp14:editId="340AD29E">
+            <wp:extent cx="5731510" cy="3129915"/>
+            <wp:effectExtent l="0" t="0" r="2540" b="0"/>
+            <wp:docPr id="126" name="Picture 126"/>
+            <wp:cNvGraphicFramePr>
+              <a:graphicFrameLocks xmlns:a="http://schemas.openxmlformats.org/drawingml/2006/main" noChangeAspect="1"/>
+            </wp:cNvGraphicFramePr>
+            <a:graphic xmlns:a="http://schemas.openxmlformats.org/drawingml/2006/main">
+              <a:graphicData uri="http://schemas.openxmlformats.org/drawingml/2006/picture">
+                <pic:pic xmlns:pic="http://schemas.openxmlformats.org/drawingml/2006/picture">
+                  <pic:nvPicPr>
+                    <pic:cNvPr id="1" name=""/>
+                    <pic:cNvPicPr/>
+                  </pic:nvPicPr>
+                  <pic:blipFill>
+                    <a:blip r:embed="rId104"/>
+                    <a:stretch>
+                      <a:fillRect/>
+                    </a:stretch>
+                  </pic:blipFill>
+                  <pic:spPr>
+                    <a:xfrm>
+                      <a:off x="0" y="0"/>
+                      <a:ext cx="5731510" cy="3129915"/>
+                    </a:xfrm>
+                    <a:prstGeom prst="rect">
+                      <a:avLst/>
+                    </a:prstGeom>
+                  </pic:spPr>
+                </pic:pic>
+              </a:graphicData>
+            </a:graphic>
+          </wp:inline>
+        </w:drawing>
+      </w:r>
+    </w:p>
+    <w:p>
+      <w:pPr>
+        <w:jc w:val="center"/>
+      </w:pPr>
+      <w:r>
+        <w:t>Figure #: Potential Answer Code Snippet</w:t>
+      </w:r>
+    </w:p>
+    <w:p>
+      <w:pPr>
+        <w:jc w:val="center"/>
+      </w:pPr>
+    </w:p>
+    <w:p>
+      <w:pPr>
+        <w:rPr>
+          <w:b/>
+          <w:bCs/>
+        </w:rPr>
+      </w:pPr>
+      <w:r>
+        <w:rPr>
+          <w:b/>
+          <w:bCs/>
+        </w:rPr>
+        <w:t>Kivy File:</w:t>
+      </w:r>
+    </w:p>
+    <w:p>
+      <w:r>
+        <w:t>The Kivy or kv file is a separate file to the Python file that holds most of the GUI elements for the app.</w:t>
+      </w:r>
+      <w:r>
+        <w:t xml:space="preserve"> It is usually used because it is very powerful with minimal amounts of code if you separate the files rather than use the Kivy UI elements in the Python file along with all of the functions. It is possible and sometimes necessary to create Kivy elements in the Python file but where possible it should all be kept in the kv file for readability and organization.</w:t>
+      </w:r>
+      <w:r>
+        <w:t xml:space="preserve"> All of the pages seen in the final version of the application have some link to the kv file. The following are all of the different aspects of the kv file</w:t>
+      </w:r>
+      <w:r>
+        <w:t>:</w:t>
+      </w:r>
+    </w:p>
+    <w:p/>
+    <w:p>
+      <w:pPr>
+        <w:rPr>
+          <w:b/>
+          <w:bCs/>
+        </w:rPr>
+      </w:pPr>
+      <w:r>
+        <w:rPr>
+          <w:b/>
+          <w:bCs/>
+        </w:rPr>
+        <w:t>Screen Manager:</w:t>
+      </w:r>
+    </w:p>
+    <w:p>
+      <w:r>
+        <w:t xml:space="preserve">This part of the kv file is necessary for all of the screens of the app to link to each other. Figure x shows that it is just a list of every available screen. </w:t>
+      </w:r>
+    </w:p>
+    <w:p>
+      <w:pPr>
+        <w:jc w:val="center"/>
+      </w:pPr>
+      <w:r>
+        <w:rPr>
+          <w:noProof/>
+        </w:rPr>
+        <w:lastRenderedPageBreak/>
+        <w:drawing>
+          <wp:inline distT="0" distB="0" distL="0" distR="0" wp14:anchorId="264B85BE" wp14:editId="3A569D0B">
+            <wp:extent cx="2486025" cy="4724400"/>
+            <wp:effectExtent l="0" t="0" r="9525" b="0"/>
+            <wp:docPr id="92" name="Picture 92"/>
+            <wp:cNvGraphicFramePr>
+              <a:graphicFrameLocks xmlns:a="http://schemas.openxmlformats.org/drawingml/2006/main" noChangeAspect="1"/>
+            </wp:cNvGraphicFramePr>
+            <a:graphic xmlns:a="http://schemas.openxmlformats.org/drawingml/2006/main">
+              <a:graphicData uri="http://schemas.openxmlformats.org/drawingml/2006/picture">
+                <pic:pic xmlns:pic="http://schemas.openxmlformats.org/drawingml/2006/picture">
+                  <pic:nvPicPr>
+                    <pic:cNvPr id="1" name=""/>
+                    <pic:cNvPicPr/>
+                  </pic:nvPicPr>
+                  <pic:blipFill>
+                    <a:blip r:embed="rId105"/>
+                    <a:stretch>
+                      <a:fillRect/>
+                    </a:stretch>
+                  </pic:blipFill>
+                  <pic:spPr>
+                    <a:xfrm>
+                      <a:off x="0" y="0"/>
+                      <a:ext cx="2486025" cy="4724400"/>
+                    </a:xfrm>
+                    <a:prstGeom prst="rect">
+                      <a:avLst/>
+                    </a:prstGeom>
+                  </pic:spPr>
+                </pic:pic>
+              </a:graphicData>
+            </a:graphic>
+          </wp:inline>
+        </w:drawing>
+      </w:r>
+    </w:p>
+    <w:p>
+      <w:pPr>
+        <w:jc w:val="center"/>
+      </w:pPr>
+      <w:r>
+        <w:t>Figure #: Screen Manager Code Snippet in Kivy File</w:t>
+      </w:r>
+    </w:p>
+    <w:p/>
+    <w:p>
+      <w:pPr>
+        <w:rPr>
+          <w:b/>
+          <w:bCs/>
+        </w:rPr>
+      </w:pPr>
+      <w:r>
+        <w:rPr>
+          <w:b/>
+          <w:bCs/>
+        </w:rPr>
+        <w:t>Basic Screen Structure:</w:t>
+      </w:r>
+    </w:p>
+    <w:p>
+      <w:r>
+        <w:t>Figure x shows the basic screen structure found in the Kivy file. At the top there is the screen name that was listed in the screen manager list and below this is the name it is given so that it can be referenced by other screens if necessary. Then following after the name of the screen there can be any number of elements listed to display different kinds of things on the screen and these will be discussed further on in this section.</w:t>
+      </w:r>
+    </w:p>
+    <w:p>
+      <w:pPr>
+        <w:ind w:firstLine="720"/>
+        <w:jc w:val="center"/>
+      </w:pPr>
+      <w:r>
+        <w:rPr>
+          <w:noProof/>
+        </w:rPr>
+        <w:lastRenderedPageBreak/>
+        <w:drawing>
+          <wp:inline distT="0" distB="0" distL="0" distR="0" wp14:anchorId="36B70E36" wp14:editId="27A90EBA">
+            <wp:extent cx="3676650" cy="2733675"/>
+            <wp:effectExtent l="0" t="0" r="0" b="9525"/>
+            <wp:docPr id="94" name="Picture 94"/>
+            <wp:cNvGraphicFramePr>
+              <a:graphicFrameLocks xmlns:a="http://schemas.openxmlformats.org/drawingml/2006/main" noChangeAspect="1"/>
+            </wp:cNvGraphicFramePr>
+            <a:graphic xmlns:a="http://schemas.openxmlformats.org/drawingml/2006/main">
+              <a:graphicData uri="http://schemas.openxmlformats.org/drawingml/2006/picture">
+                <pic:pic xmlns:pic="http://schemas.openxmlformats.org/drawingml/2006/picture">
+                  <pic:nvPicPr>
+                    <pic:cNvPr id="1" name=""/>
+                    <pic:cNvPicPr/>
+                  </pic:nvPicPr>
+                  <pic:blipFill>
+                    <a:blip r:embed="rId106"/>
+                    <a:stretch>
+                      <a:fillRect/>
+                    </a:stretch>
+                  </pic:blipFill>
+                  <pic:spPr>
+                    <a:xfrm>
+                      <a:off x="0" y="0"/>
+                      <a:ext cx="3676650" cy="2733675"/>
+                    </a:xfrm>
+                    <a:prstGeom prst="rect">
+                      <a:avLst/>
+                    </a:prstGeom>
+                  </pic:spPr>
+                </pic:pic>
+              </a:graphicData>
+            </a:graphic>
+          </wp:inline>
+        </w:drawing>
+      </w:r>
+    </w:p>
+    <w:p>
+      <w:pPr>
+        <w:jc w:val="center"/>
+      </w:pPr>
+      <w:r>
+        <w:t>Figure #: Basic Screen Structure in Kivy File</w:t>
+      </w:r>
+    </w:p>
+    <w:p/>
+    <w:p>
+      <w:pPr>
+        <w:rPr>
+          <w:b/>
+        </w:rPr>
+      </w:pPr>
+      <w:r>
+        <w:rPr>
+          <w:b/>
+        </w:rPr>
+        <w:t>Images:</w:t>
+      </w:r>
+    </w:p>
+    <w:p>
+      <w:pPr>
+        <w:rPr>
+          <w:bCs/>
+        </w:rPr>
+      </w:pPr>
+      <w:r>
+        <w:rPr>
+          <w:bCs/>
+        </w:rPr>
+        <w:t>Images as attributes are only used as a handful of times in the application but figure x shows one example of this on the title page to show the logo of the project.</w:t>
+      </w:r>
+      <w:r>
+        <w:rPr>
+          <w:bCs/>
+        </w:rPr>
+        <w:t xml:space="preserve"> </w:t>
+      </w:r>
+      <w:r>
+        <w:rPr>
+          <w:bCs/>
+        </w:rPr>
+        <w:br/>
+      </w:r>
+      <w:r>
+        <w:rPr>
+          <w:bCs/>
+        </w:rPr>
+        <w:t xml:space="preserve">In this particular example the image is given a size of (0.6, 0.6) in other languages this might make the image very small but in the Kivy language all sizing of elements go between 0 and 1 and these numbers map between 0 and the full length of the width and height of the screen. So in this example the image is going to take up 60% of the screen according to the size hint and a </w:t>
+      </w:r>
+      <w:r>
+        <w:rPr>
+          <w:bCs/>
+        </w:rPr>
+        <w:t xml:space="preserve">demonstration </w:t>
+      </w:r>
+      <w:r>
+        <w:rPr>
+          <w:bCs/>
+        </w:rPr>
+        <w:t xml:space="preserve">of this </w:t>
+      </w:r>
+      <w:r>
+        <w:rPr>
+          <w:bCs/>
+        </w:rPr>
+        <w:t xml:space="preserve">adaptiveness </w:t>
+      </w:r>
+      <w:r>
+        <w:rPr>
+          <w:bCs/>
+        </w:rPr>
+        <w:t>can be seen in figure x</w:t>
+      </w:r>
+      <w:r>
+        <w:rPr>
+          <w:bCs/>
+        </w:rPr>
+        <w:t xml:space="preserve"> and x</w:t>
+      </w:r>
+      <w:r>
+        <w:rPr>
+          <w:bCs/>
+        </w:rPr>
+        <w:t>.</w:t>
+      </w:r>
+      <w:r>
+        <w:rPr>
+          <w:bCs/>
+        </w:rPr>
+        <w:t xml:space="preserve"> </w:t>
+      </w:r>
+      <w:r>
+        <w:rPr>
+          <w:bCs/>
+        </w:rPr>
+        <w:br/>
+      </w:r>
+      <w:r>
+        <w:rPr>
+          <w:bCs/>
+        </w:rPr>
+        <w:t>The position hint works similarly to the size hint where you give a number between 0 and 1 and it works as a percentage of the screen size. This example says along the center X axis go 50% across which is hal</w:t>
+      </w:r>
+      <w:r>
+        <w:rPr>
+          <w:bCs/>
+        </w:rPr>
+        <w:t>f-w</w:t>
+      </w:r>
+      <w:r>
+        <w:rPr>
+          <w:bCs/>
+        </w:rPr>
+        <w:t>ay across the screen and the other is 67.5% up on the Y axis so the logo sits slightly above the middle of the screen.</w:t>
+      </w:r>
+      <w:r>
+        <w:rPr>
+          <w:bCs/>
+        </w:rPr>
+        <w:br/>
+        <w:t>The source is exactly what it says and is the link to the source file of the image which in this case is kept in the Images sub-directory and is called ‘logo.png’</w:t>
+      </w:r>
+      <w:r>
+        <w:rPr>
+          <w:bCs/>
+        </w:rPr>
+        <w:br/>
+        <w:t>The x, y and size values just say to take up exactly the amount of space that was set out in the size hint attribute.</w:t>
+      </w:r>
+    </w:p>
+    <w:p>
+      <w:pPr>
+        <w:rPr>
+          <w:bCs/>
+        </w:rPr>
+      </w:pPr>
+      <w:r>
+        <w:rPr>
+          <w:bCs/>
+        </w:rPr>
+        <w:t>Images can also be used in place of the Kivy default background for buttons and this is what they were mainly used for in this project.</w:t>
+      </w:r>
+    </w:p>
+    <w:p>
+      <w:pPr>
+        <w:rPr>
+          <w:bCs/>
+        </w:rPr>
+      </w:pPr>
+    </w:p>
+    <w:p>
+      <w:pPr>
+        <w:jc w:val="center"/>
+        <w:rPr>
+          <w:bCs/>
+        </w:rPr>
+      </w:pPr>
+      <w:r>
+        <w:rPr>
+          <w:noProof/>
+        </w:rPr>
+        <w:lastRenderedPageBreak/>
+        <w:drawing>
+          <wp:inline distT="0" distB="0" distL="0" distR="0" wp14:anchorId="76DADCA7" wp14:editId="454FFC03">
+            <wp:extent cx="3438525" cy="1352550"/>
+            <wp:effectExtent l="0" t="0" r="9525" b="0"/>
+            <wp:docPr id="95" name="Picture 95"/>
+            <wp:cNvGraphicFramePr>
+              <a:graphicFrameLocks xmlns:a="http://schemas.openxmlformats.org/drawingml/2006/main" noChangeAspect="1"/>
+            </wp:cNvGraphicFramePr>
+            <a:graphic xmlns:a="http://schemas.openxmlformats.org/drawingml/2006/main">
+              <a:graphicData uri="http://schemas.openxmlformats.org/drawingml/2006/picture">
+                <pic:pic xmlns:pic="http://schemas.openxmlformats.org/drawingml/2006/picture">
+                  <pic:nvPicPr>
+                    <pic:cNvPr id="1" name=""/>
+                    <pic:cNvPicPr/>
+                  </pic:nvPicPr>
+                  <pic:blipFill>
+                    <a:blip r:embed="rId107"/>
+                    <a:stretch>
+                      <a:fillRect/>
+                    </a:stretch>
+                  </pic:blipFill>
+                  <pic:spPr>
+                    <a:xfrm>
+                      <a:off x="0" y="0"/>
+                      <a:ext cx="3438525" cy="1352550"/>
+                    </a:xfrm>
+                    <a:prstGeom prst="rect">
+                      <a:avLst/>
+                    </a:prstGeom>
+                  </pic:spPr>
+                </pic:pic>
+              </a:graphicData>
+            </a:graphic>
+          </wp:inline>
+        </w:drawing>
+      </w:r>
+    </w:p>
+    <w:p>
+      <w:pPr>
+        <w:jc w:val="center"/>
+        <w:rPr>
+          <w:bCs/>
+        </w:rPr>
+      </w:pPr>
+      <w:r>
+        <w:rPr>
+          <w:bCs/>
+        </w:rPr>
+        <w:t>Figure #: Image Code Snippet in Kivy File</w:t>
+      </w:r>
+    </w:p>
+    <w:p>
+      <w:pPr>
+        <w:jc w:val="center"/>
+        <w:rPr>
+          <w:bCs/>
+        </w:rPr>
+      </w:pPr>
+    </w:p>
+    <w:p>
+      <w:pPr>
+        <w:rPr>
+          <w:noProof/>
+        </w:rPr>
+      </w:pPr>
+    </w:p>
+    <w:p>
+      <w:pPr>
+        <w:jc w:val="center"/>
+        <w:rPr>
+          <w:bCs/>
+        </w:rPr>
+      </w:pPr>
+      <w:r>
+        <w:rPr>
+          <w:noProof/>
+        </w:rPr>
+        <w:drawing>
+          <wp:inline distT="0" distB="0" distL="0" distR="0" wp14:anchorId="011E9222" wp14:editId="0CD8C20D">
+            <wp:extent cx="1809750" cy="4724400"/>
+            <wp:effectExtent l="0" t="0" r="0" b="0"/>
+            <wp:docPr id="98" name="Picture 98"/>
+            <wp:cNvGraphicFramePr>
+              <a:graphicFrameLocks xmlns:a="http://schemas.openxmlformats.org/drawingml/2006/main" noChangeAspect="1"/>
+            </wp:cNvGraphicFramePr>
+            <a:graphic xmlns:a="http://schemas.openxmlformats.org/drawingml/2006/main">
+              <a:graphicData uri="http://schemas.openxmlformats.org/drawingml/2006/picture">
+                <pic:pic xmlns:pic="http://schemas.openxmlformats.org/drawingml/2006/picture">
+                  <pic:nvPicPr>
+                    <pic:cNvPr id="1" name=""/>
+                    <pic:cNvPicPr/>
+                  </pic:nvPicPr>
+                  <pic:blipFill>
+                    <a:blip r:embed="rId108"/>
+                    <a:stretch>
+                      <a:fillRect/>
+                    </a:stretch>
+                  </pic:blipFill>
+                  <pic:spPr>
+                    <a:xfrm>
+                      <a:off x="0" y="0"/>
+                      <a:ext cx="1809750" cy="4724400"/>
+                    </a:xfrm>
+                    <a:prstGeom prst="rect">
+                      <a:avLst/>
+                    </a:prstGeom>
+                  </pic:spPr>
+                </pic:pic>
+              </a:graphicData>
+            </a:graphic>
+          </wp:inline>
+        </w:drawing>
+      </w:r>
+    </w:p>
+    <w:p>
+      <w:pPr>
+        <w:jc w:val="center"/>
+        <w:rPr>
+          <w:bCs/>
+        </w:rPr>
+      </w:pPr>
+      <w:r>
+        <w:rPr>
+          <w:bCs/>
+        </w:rPr>
+        <w:t>Figure #: Logo Adapting</w:t>
+      </w:r>
+      <w:r>
+        <w:rPr>
+          <w:bCs/>
+        </w:rPr>
+        <w:t xml:space="preserve"> 1</w:t>
+      </w:r>
+    </w:p>
+    <w:p>
+      <w:pPr>
+        <w:jc w:val="center"/>
+        <w:rPr>
+          <w:bCs/>
+        </w:rPr>
+      </w:pPr>
+    </w:p>
+    <w:p>
+      <w:pPr>
+        <w:jc w:val="center"/>
+        <w:rPr>
+          <w:bCs/>
+        </w:rPr>
+      </w:pPr>
+      <w:r>
+        <w:rPr>
+          <w:noProof/>
+        </w:rPr>
+        <w:lastRenderedPageBreak/>
+        <w:drawing>
+          <wp:inline distT="0" distB="0" distL="0" distR="0" wp14:anchorId="5FFB3E31" wp14:editId="448DC055">
+            <wp:extent cx="3009900" cy="2590800"/>
+            <wp:effectExtent l="0" t="0" r="0" b="0"/>
+            <wp:docPr id="99" name="Picture 99"/>
+            <wp:cNvGraphicFramePr>
+              <a:graphicFrameLocks xmlns:a="http://schemas.openxmlformats.org/drawingml/2006/main" noChangeAspect="1"/>
+            </wp:cNvGraphicFramePr>
+            <a:graphic xmlns:a="http://schemas.openxmlformats.org/drawingml/2006/main">
+              <a:graphicData uri="http://schemas.openxmlformats.org/drawingml/2006/picture">
+                <pic:pic xmlns:pic="http://schemas.openxmlformats.org/drawingml/2006/picture">
+                  <pic:nvPicPr>
+                    <pic:cNvPr id="1" name=""/>
+                    <pic:cNvPicPr/>
+                  </pic:nvPicPr>
+                  <pic:blipFill>
+                    <a:blip r:embed="rId109"/>
+                    <a:stretch>
+                      <a:fillRect/>
+                    </a:stretch>
+                  </pic:blipFill>
+                  <pic:spPr>
+                    <a:xfrm>
+                      <a:off x="0" y="0"/>
+                      <a:ext cx="3009900" cy="2590800"/>
+                    </a:xfrm>
+                    <a:prstGeom prst="rect">
+                      <a:avLst/>
+                    </a:prstGeom>
+                  </pic:spPr>
+                </pic:pic>
+              </a:graphicData>
+            </a:graphic>
+          </wp:inline>
+        </w:drawing>
+      </w:r>
+    </w:p>
+    <w:p>
+      <w:pPr>
+        <w:jc w:val="center"/>
+        <w:rPr>
+          <w:bCs/>
+        </w:rPr>
+      </w:pPr>
+      <w:r>
+        <w:rPr>
+          <w:bCs/>
+        </w:rPr>
+        <w:t>Figure #: Logo Adapting 2</w:t>
+      </w:r>
+    </w:p>
+    <w:p>
+      <w:pPr>
+        <w:rPr>
+          <w:bCs/>
+        </w:rPr>
+      </w:pPr>
+    </w:p>
+    <w:p>
+      <w:pPr>
+        <w:jc w:val="center"/>
+        <w:rPr>
+          <w:bCs/>
+        </w:rPr>
+      </w:pPr>
+    </w:p>
+    <w:p>
+      <w:pPr>
+        <w:rPr>
+          <w:b/>
+        </w:rPr>
+      </w:pPr>
+      <w:r>
+        <w:rPr>
+          <w:b/>
+        </w:rPr>
+        <w:t>Button</w:t>
+      </w:r>
+      <w:r>
+        <w:rPr>
+          <w:b/>
+        </w:rPr>
+        <w:t>s</w:t>
+      </w:r>
+      <w:r>
+        <w:rPr>
+          <w:b/>
+        </w:rPr>
+        <w:t>:</w:t>
+      </w:r>
+    </w:p>
+    <w:p>
+      <w:pPr>
+        <w:rPr>
+          <w:bCs/>
+        </w:rPr>
+      </w:pPr>
+      <w:r>
+        <w:rPr>
+          <w:bCs/>
+        </w:rPr>
+        <w:t xml:space="preserve">Buttons can be given id’s so that they can be referenced in the python code. They also normally have text which can be sized using font size, styled with font name and coloured with colour. The buttons also have the same size and position hints that images do. </w:t>
+      </w:r>
+      <w:r>
+        <w:rPr>
+          <w:bCs/>
+        </w:rPr>
+        <w:br/>
+        <w:t>In addition to these attributes buttons also have some unique ones like the on_release attribute which can be used to fire a function whenever the button is pressed, in the example shown in figure x, the on_release attribute tells the app to change the current slide transition to left. This determines what direction the app will swipe to get to the next screen. As well as changing the slide transition, this on_release attribute tells the app to go to the root of the button which in this case happens to be the divide page and run the ‘playGame’ function, passing in a parameter of 2.</w:t>
+      </w:r>
+      <w:r>
+        <w:rPr>
+          <w:bCs/>
+        </w:rPr>
+        <w:br/>
+      </w:r>
+    </w:p>
+    <w:p>
+      <w:pPr>
+        <w:jc w:val="center"/>
+        <w:rPr>
+          <w:bCs/>
+        </w:rPr>
+      </w:pPr>
+      <w:r>
+        <w:rPr>
+          <w:noProof/>
+        </w:rPr>
+        <w:lastRenderedPageBreak/>
+        <w:drawing>
+          <wp:inline distT="0" distB="0" distL="0" distR="0" wp14:anchorId="18481E2A" wp14:editId="21B9E2A3">
+            <wp:extent cx="4457700" cy="2905125"/>
+            <wp:effectExtent l="0" t="0" r="0" b="9525"/>
+            <wp:docPr id="101" name="Picture 101"/>
+            <wp:cNvGraphicFramePr>
+              <a:graphicFrameLocks xmlns:a="http://schemas.openxmlformats.org/drawingml/2006/main" noChangeAspect="1"/>
+            </wp:cNvGraphicFramePr>
+            <a:graphic xmlns:a="http://schemas.openxmlformats.org/drawingml/2006/main">
+              <a:graphicData uri="http://schemas.openxmlformats.org/drawingml/2006/picture">
+                <pic:pic xmlns:pic="http://schemas.openxmlformats.org/drawingml/2006/picture">
+                  <pic:nvPicPr>
+                    <pic:cNvPr id="1" name=""/>
+                    <pic:cNvPicPr/>
+                  </pic:nvPicPr>
+                  <pic:blipFill>
+                    <a:blip r:embed="rId110"/>
+                    <a:stretch>
+                      <a:fillRect/>
+                    </a:stretch>
+                  </pic:blipFill>
+                  <pic:spPr>
+                    <a:xfrm>
+                      <a:off x="0" y="0"/>
                       <a:ext cx="4457700" cy="2905125"/>
                     </a:xfrm>
                     <a:prstGeom prst="rect">
@@ -16806,7 +17792,7 @@
                     </pic:cNvPicPr>
                   </pic:nvPicPr>
                   <pic:blipFill>
-                    <a:blip r:embed="rId101">
+                    <a:blip r:embed="rId111">
                       <a:extLst>
                         <a:ext uri="{28A0092B-C50C-407E-A947-70E740481C1C}">
                           <a14:useLocalDpi xmlns:a14="http://schemas.microsoft.com/office/drawing/2010/main" val="0"/>
@@ -16918,7 +17904,7 @@
                     <pic:cNvPicPr/>
                   </pic:nvPicPr>
                   <pic:blipFill>
-                    <a:blip r:embed="rId102"/>
+                    <a:blip r:embed="rId112"/>
                     <a:stretch>
                       <a:fillRect/>
                     </a:stretch>
@@ -17019,7 +18005,7 @@
                     <pic:cNvPicPr/>
                   </pic:nvPicPr>
                   <pic:blipFill>
-                    <a:blip r:embed="rId103"/>
+                    <a:blip r:embed="rId113"/>
                     <a:stretch>
                       <a:fillRect/>
                     </a:stretch>
@@ -17114,7 +18100,7 @@
                     <pic:cNvPicPr/>
                   </pic:nvPicPr>
                   <pic:blipFill>
-                    <a:blip r:embed="rId104"/>
+                    <a:blip r:embed="rId114"/>
                     <a:stretch>
                       <a:fillRect/>
                     </a:stretch>
@@ -17217,7 +18203,7 @@
                           <pic:cNvPicPr/>
                         </pic:nvPicPr>
                         <pic:blipFill>
-                          <a:blip r:embed="rId105"/>
+                          <a:blip r:embed="rId115"/>
                           <a:stretch>
                             <a:fillRect/>
                           </a:stretch>
@@ -17270,7 +18256,7 @@
                           <pic:cNvPicPr/>
                         </pic:nvPicPr>
                         <pic:blipFill>
-                          <a:blip r:embed="rId106"/>
+                          <a:blip r:embed="rId116"/>
                           <a:stretch>
                             <a:fillRect/>
                           </a:stretch>
@@ -17359,16 +18345,16 @@
         </w:numPr>
         <w:ind w:left="444" w:hanging="444"/>
       </w:pPr>
-      <w:bookmarkStart w:id="70" w:name="_Toc21459661"/>
-      <w:bookmarkStart w:id="71" w:name="_Toc37181024"/>
+      <w:bookmarkStart w:id="69" w:name="_Toc21459661"/>
+      <w:bookmarkStart w:id="70" w:name="_Toc37181024"/>
       <w:r>
         <w:t xml:space="preserve">4.5. </w:t>
       </w:r>
       <w:r>
         <w:t>Back-End</w:t>
       </w:r>
+      <w:bookmarkEnd w:id="69"/>
       <w:bookmarkEnd w:id="70"/>
-      <w:bookmarkEnd w:id="71"/>
     </w:p>
     <w:p/>
     <w:p>
@@ -17401,7 +18387,7 @@
                     <pic:cNvPicPr/>
                   </pic:nvPicPr>
                   <pic:blipFill>
-                    <a:blip r:embed="rId107"/>
+                    <a:blip r:embed="rId117"/>
                     <a:stretch>
                       <a:fillRect/>
                     </a:stretch>
@@ -17490,7 +18476,7 @@
                     <pic:cNvPicPr/>
                   </pic:nvPicPr>
                   <pic:blipFill>
-                    <a:blip r:embed="rId108"/>
+                    <a:blip r:embed="rId118"/>
                     <a:stretch>
                       <a:fillRect/>
                     </a:stretch>
@@ -17521,15 +18507,198 @@
     </w:p>
     <w:p/>
     <w:p>
-      <w:r>
-        <w:t xml:space="preserve">C^^****CODE SNIPPETS OF LOG IN REGISTER </w:t>
-      </w:r>
-    </w:p>
-    <w:p>
-      <w:r>
-        <w:t>DON’T PUT THEM IN FRONT END CAUSE THEY ARENT FRONT END OR MIDDLE TIER, SHOW PUSHING AFTER RESULTS PAGE, TEACHERS STUDENT LIST</w:t>
-      </w:r>
-    </w:p>
+      <w:pPr>
+        <w:rPr>
+          <w:b/>
+          <w:bCs/>
+        </w:rPr>
+      </w:pPr>
+      <w:r>
+        <w:rPr>
+          <w:b/>
+          <w:bCs/>
+        </w:rPr>
+        <w:t>Registering an Account:</w:t>
+      </w:r>
+    </w:p>
+    <w:p>
+      <w:r>
+        <w:t xml:space="preserve">When a user is registering an account the first thing that gets checked is if their password is suitable. Going with password standards the password must contain at least one number, uppercase letter, lower case letter and it must be at least 8 characters long. This check is achieved using </w:t>
+      </w:r>
+      <w:r>
+        <w:t>Pythons ‘any’ function which returns true if it finds something inside that its looking for like .isupper(), .islower(), isnumeric() etc. Then the if statement seen in figure x checks if any of these are false, if they are a popup is shown to the user telling them they need to have the specific requirements to pass the password check.</w:t>
+      </w:r>
+    </w:p>
+    <w:p>
+      <w:r>
+        <w:rPr>
+          <w:noProof/>
+        </w:rPr>
+        <w:lastRenderedPageBreak/>
+        <w:drawing>
+          <wp:inline distT="0" distB="0" distL="0" distR="0" wp14:anchorId="0358CBED" wp14:editId="0D839AC8">
+            <wp:extent cx="5731510" cy="1527810"/>
+            <wp:effectExtent l="0" t="0" r="2540" b="0"/>
+            <wp:docPr id="127" name="Picture 127"/>
+            <wp:cNvGraphicFramePr>
+              <a:graphicFrameLocks xmlns:a="http://schemas.openxmlformats.org/drawingml/2006/main" noChangeAspect="1"/>
+            </wp:cNvGraphicFramePr>
+            <a:graphic xmlns:a="http://schemas.openxmlformats.org/drawingml/2006/main">
+              <a:graphicData uri="http://schemas.openxmlformats.org/drawingml/2006/picture">
+                <pic:pic xmlns:pic="http://schemas.openxmlformats.org/drawingml/2006/picture">
+                  <pic:nvPicPr>
+                    <pic:cNvPr id="1" name=""/>
+                    <pic:cNvPicPr/>
+                  </pic:nvPicPr>
+                  <pic:blipFill>
+                    <a:blip r:embed="rId119"/>
+                    <a:stretch>
+                      <a:fillRect/>
+                    </a:stretch>
+                  </pic:blipFill>
+                  <pic:spPr>
+                    <a:xfrm>
+                      <a:off x="0" y="0"/>
+                      <a:ext cx="5731510" cy="1527810"/>
+                    </a:xfrm>
+                    <a:prstGeom prst="rect">
+                      <a:avLst/>
+                    </a:prstGeom>
+                  </pic:spPr>
+                </pic:pic>
+              </a:graphicData>
+            </a:graphic>
+          </wp:inline>
+        </w:drawing>
+      </w:r>
+    </w:p>
+    <w:p>
+      <w:pPr>
+        <w:jc w:val="center"/>
+      </w:pPr>
+      <w:r>
+        <w:t>Figure #: Password Check on Register Page</w:t>
+      </w:r>
+    </w:p>
+    <w:p>
+      <w:pPr>
+        <w:jc w:val="center"/>
+      </w:pPr>
+    </w:p>
+    <w:p>
+      <w:r>
+        <w:t xml:space="preserve">After the password is confirmed to be suitable the </w:t>
+      </w:r>
+      <w:r>
+        <w:t>email is then checked. The current app doesn’t have any check on the username so users can be free to choose whatever they want for this. The Regex library is used to ensure the user has entered a valid email address that contains a string of letters, followed by an ‘@’ symbol, another string of letters followed by a ‘.’ symbol and a final string of letters. If the users email address does not meet this structure then a popup similar to the password popup is shown on screen instructing the user to enter a valid email address.</w:t>
+      </w:r>
+    </w:p>
+    <w:p>
+      <w:pPr>
+        <w:jc w:val="center"/>
+      </w:pPr>
+      <w:r>
+        <w:rPr>
+          <w:noProof/>
+        </w:rPr>
+        <w:drawing>
+          <wp:inline distT="0" distB="0" distL="0" distR="0" wp14:anchorId="37890C43" wp14:editId="1FA83ED5">
+            <wp:extent cx="5000625" cy="1038225"/>
+            <wp:effectExtent l="0" t="0" r="9525" b="9525"/>
+            <wp:docPr id="128" name="Picture 128"/>
+            <wp:cNvGraphicFramePr>
+              <a:graphicFrameLocks xmlns:a="http://schemas.openxmlformats.org/drawingml/2006/main" noChangeAspect="1"/>
+            </wp:cNvGraphicFramePr>
+            <a:graphic xmlns:a="http://schemas.openxmlformats.org/drawingml/2006/main">
+              <a:graphicData uri="http://schemas.openxmlformats.org/drawingml/2006/picture">
+                <pic:pic xmlns:pic="http://schemas.openxmlformats.org/drawingml/2006/picture">
+                  <pic:nvPicPr>
+                    <pic:cNvPr id="1" name=""/>
+                    <pic:cNvPicPr/>
+                  </pic:nvPicPr>
+                  <pic:blipFill>
+                    <a:blip r:embed="rId120"/>
+                    <a:stretch>
+                      <a:fillRect/>
+                    </a:stretch>
+                  </pic:blipFill>
+                  <pic:spPr>
+                    <a:xfrm>
+                      <a:off x="0" y="0"/>
+                      <a:ext cx="5000625" cy="1038225"/>
+                    </a:xfrm>
+                    <a:prstGeom prst="rect">
+                      <a:avLst/>
+                    </a:prstGeom>
+                  </pic:spPr>
+                </pic:pic>
+              </a:graphicData>
+            </a:graphic>
+          </wp:inline>
+        </w:drawing>
+      </w:r>
+    </w:p>
+    <w:p>
+      <w:pPr>
+        <w:jc w:val="center"/>
+      </w:pPr>
+      <w:r>
+        <w:t>Figure #: Email Check on Register Page</w:t>
+      </w:r>
+    </w:p>
+    <w:p/>
+    <w:p>
+      <w:r>
+        <w:t>After the username, password and email are confirmed to be suitable they are passed into the Register Loop function where they are checked against all of the current users in the database to ensure that the same username or email aren’t being used by two separate people.</w:t>
+      </w:r>
+    </w:p>
+    <w:p/>
+    <w:p>
+      <w:r>
+        <w:rPr>
+          <w:noProof/>
+        </w:rPr>
+        <w:lastRenderedPageBreak/>
+        <w:drawing>
+          <wp:inline distT="0" distB="0" distL="0" distR="0" wp14:anchorId="3D6DDBB8" wp14:editId="3A930054">
+            <wp:extent cx="3981450" cy="3000375"/>
+            <wp:effectExtent l="0" t="0" r="0" b="9525"/>
+            <wp:docPr id="129" name="Picture 129"/>
+            <wp:cNvGraphicFramePr>
+              <a:graphicFrameLocks xmlns:a="http://schemas.openxmlformats.org/drawingml/2006/main" noChangeAspect="1"/>
+            </wp:cNvGraphicFramePr>
+            <a:graphic xmlns:a="http://schemas.openxmlformats.org/drawingml/2006/main">
+              <a:graphicData uri="http://schemas.openxmlformats.org/drawingml/2006/picture">
+                <pic:pic xmlns:pic="http://schemas.openxmlformats.org/drawingml/2006/picture">
+                  <pic:nvPicPr>
+                    <pic:cNvPr id="1" name=""/>
+                    <pic:cNvPicPr/>
+                  </pic:nvPicPr>
+                  <pic:blipFill>
+                    <a:blip r:embed="rId121"/>
+                    <a:stretch>
+                      <a:fillRect/>
+                    </a:stretch>
+                  </pic:blipFill>
+                  <pic:spPr>
+                    <a:xfrm>
+                      <a:off x="0" y="0"/>
+                      <a:ext cx="3981450" cy="3000375"/>
+                    </a:xfrm>
+                    <a:prstGeom prst="rect">
+                      <a:avLst/>
+                    </a:prstGeom>
+                  </pic:spPr>
+                </pic:pic>
+              </a:graphicData>
+            </a:graphic>
+          </wp:inline>
+        </w:drawing>
+      </w:r>
+      <w:bookmarkStart w:id="71" w:name="_GoBack"/>
+      <w:bookmarkEnd w:id="71"/>
+    </w:p>
+    <w:p/>
     <w:p>
       <w:r>
         <w:t>WEEK CREATION IF IT DOESN’T EXIST MIGHT BE SOMEWHERE ALREADY BRING IT DOWN HERE</w:t>
@@ -17554,30 +18723,30 @@
     </w:p>
     <w:p>
       <w:r>
+        <w:t xml:space="preserve">A JSON store was </w:t>
+      </w:r>
+      <w:r>
+        <w:t xml:space="preserve">also </w:t>
+      </w:r>
+      <w:r>
+        <w:t>set up that is local to the device that the user is using. This was utilized to cut down on load times when trying to retrieve information from the database which would get longer and longer as the number of users using the application scaled up. When a user logs in, their information is saved to the JSON store and this is then used throughout the application when a piece of info</w:t>
+      </w:r>
+      <w:r>
+        <w:t>rmation</w:t>
+      </w:r>
+      <w:r>
+        <w:t xml:space="preserve"> is needed from the user that doesn’t necessarily change throughout a single use of the app. Figure x shows a code snippet importing the json store library, setting it up and the using it to both retrieve information (“ScreenManagement.store.get”) and put information into it (“ScreenManagement.store.put”).</w:t>
+      </w:r>
+    </w:p>
+    <w:p>
+      <w:pPr>
+        <w:jc w:val="center"/>
+      </w:pPr>
+      <w:r>
+        <w:rPr>
+          <w:noProof/>
+        </w:rPr>
         <w:lastRenderedPageBreak/>
-        <w:t xml:space="preserve">A JSON store was </w:t>
-      </w:r>
-      <w:r>
-        <w:t xml:space="preserve">also </w:t>
-      </w:r>
-      <w:r>
-        <w:t>set up that is local to the device that the user is using. This was utilized to cut down on load times when trying to retrieve information from the database which would get longer and longer as the number of users using the application scaled up. When a user logs in, their information is saved to the JSON store and this is then used throughout the application when a piece of info</w:t>
-      </w:r>
-      <w:r>
-        <w:t>rmation</w:t>
-      </w:r>
-      <w:r>
-        <w:t xml:space="preserve"> is needed from the user that doesn’t necessarily change throughout a single use of the app. Figure x shows a code snippet importing the json store library, setting it up and the using it to both retrieve information (“ScreenManagement.store.get”) and put information into it (“ScreenManagement.store.put”).</w:t>
-      </w:r>
-    </w:p>
-    <w:p>
-      <w:pPr>
-        <w:jc w:val="center"/>
-      </w:pPr>
-      <w:r>
-        <w:rPr>
-          <w:noProof/>
-        </w:rPr>
         <w:drawing>
           <wp:inline distT="0" distB="0" distL="0" distR="0" wp14:anchorId="760D9142" wp14:editId="018A90E2">
             <wp:extent cx="4600575" cy="2600325"/>
@@ -17594,7 +18763,7 @@
                     <pic:cNvPicPr/>
                   </pic:nvPicPr>
                   <pic:blipFill>
-                    <a:blip r:embed="rId109"/>
+                    <a:blip r:embed="rId122"/>
                     <a:stretch>
                       <a:fillRect/>
                     </a:stretch>
@@ -17802,7 +18971,6 @@
         </w:rPr>
       </w:pPr>
       <w:r>
-        <w:lastRenderedPageBreak/>
         <w:br w:type="page"/>
       </w:r>
     </w:p>
@@ -18164,7 +19332,7 @@
         <w:pStyle w:val="Heading"/>
         <w:ind w:left="720"/>
       </w:pPr>
-      <w:hyperlink r:id="rId110" w:history="1">
+      <w:hyperlink r:id="rId123" w:history="1">
         <w:bookmarkStart w:id="100" w:name="_Toc36820214"/>
         <w:bookmarkStart w:id="101" w:name="_Toc36820337"/>
         <w:bookmarkStart w:id="102" w:name="_Toc36820377"/>
@@ -18232,7 +19400,7 @@
         </w:rPr>
         <w:t xml:space="preserve">[2] Matthew Kearney and Damian Maher  - MOBILE LEARNING IN MATHS TEACHER EDUCATION: USING IPADS TO SUPPORT PRE-SERVICE TEACHERS’ PROFESSIONAL DEVELOPMENT: </w:t>
       </w:r>
-      <w:hyperlink r:id="rId111" w:history="1">
+      <w:hyperlink r:id="rId124" w:history="1">
         <w:r>
           <w:rPr>
             <w:rStyle w:val="Hyperlink"/>
@@ -18288,7 +19456,7 @@
         </w:rPr>
         <w:t xml:space="preserve">[3] Machdel Matthee, Jacobus - Mathematics on the Move: Supporting Mathematics Learners through Mobile Technology in South Africa: </w:t>
       </w:r>
-      <w:hyperlink r:id="rId112" w:history="1">
+      <w:hyperlink r:id="rId125" w:history="1">
         <w:r>
           <w:rPr>
             <w:rStyle w:val="Hyperlink"/>
@@ -18352,7 +19520,7 @@
         </w:rPr>
         <w:t xml:space="preserve">[4] Al-Zeidi, A, Al-Kindi, K, Al-Khanjari, Z. A. - SQU Future: From E-Learning to M-Learning Application Development: </w:t>
       </w:r>
-      <w:hyperlink r:id="rId113" w:anchor="page=185" w:history="1">
+      <w:hyperlink r:id="rId126" w:anchor="page=185" w:history="1">
         <w:r>
           <w:rPr>
             <w:rStyle w:val="Hyperlink"/>
@@ -18420,7 +19588,7 @@
         </w:rPr>
         <w:t xml:space="preserve">: </w:t>
       </w:r>
-      <w:hyperlink r:id="rId114" w:history="1">
+      <w:hyperlink r:id="rId127" w:history="1">
         <w:r>
           <w:rPr>
             <w:rStyle w:val="Hyperlink"/>
@@ -18452,7 +19620,7 @@
       <w:r>
         <w:t xml:space="preserve">: </w:t>
       </w:r>
-      <w:hyperlink r:id="rId115" w:history="1">
+      <w:hyperlink r:id="rId128" w:history="1">
         <w:r>
           <w:rPr>
             <w:rStyle w:val="Hyperlink"/>
@@ -18478,7 +19646,7 @@
       <w:r>
         <w:t xml:space="preserve">[] Azhar, UX Design – How to Pick Colors for Your App Without a Struggle: </w:t>
       </w:r>
-      <w:hyperlink r:id="rId116" w:history="1">
+      <w:hyperlink r:id="rId129" w:history="1">
         <w:r>
           <w:rPr>
             <w:rStyle w:val="Hyperlink"/>
@@ -18514,7 +19682,7 @@
       <w:r>
         <w:t xml:space="preserve"> - :</w:t>
       </w:r>
-      <w:hyperlink r:id="rId117" w:history="1">
+      <w:hyperlink r:id="rId130" w:history="1">
         <w:r>
           <w:rPr>
             <w:rStyle w:val="Hyperlink"/>
@@ -20027,7 +21195,7 @@
 </file>
 
 <file path=customXml/itemProps1.xml><?xml version="1.0" encoding="utf-8"?>
-<ds:datastoreItem xmlns:ds="http://schemas.openxmlformats.org/officeDocument/2006/customXml" ds:itemID="{6BC60FF1-1E24-4E2B-BA78-F6F0C87D0F10}">
+<ds:datastoreItem xmlns:ds="http://schemas.openxmlformats.org/officeDocument/2006/customXml" ds:itemID="{255872C9-7E8D-408C-B469-5005DAE82B32}">
   <ds:schemaRefs>
     <ds:schemaRef ds:uri="http://schemas.openxmlformats.org/officeDocument/2006/bibliography"/>
   </ds:schemaRefs>

</xml_diff>

<commit_message>
added optimization to code to increase speeds
</commit_message>
<xml_diff>
--- a/FinalYearProject/Dissertation.docx
+++ b/FinalYearProject/Dissertation.docx
@@ -415,7 +415,6 @@
         </w:rPr>
         <w:t xml:space="preserve">with </w:t>
       </w:r>
-      <w:proofErr w:type="spellStart"/>
       <w:r>
         <w:rPr>
           <w:rFonts w:ascii="Minion Pro" w:hAnsi="Minion Pro" w:cstheme="minorHAnsi"/>
@@ -424,9 +423,8 @@
           <w:sz w:val="22"/>
           <w:szCs w:val="22"/>
         </w:rPr>
-        <w:t>Kivy</w:t>
-      </w:r>
-      <w:proofErr w:type="spellEnd"/>
+        <w:t>Kivy,</w:t>
+      </w:r>
       <w:r>
         <w:rPr>
           <w:rFonts w:ascii="Minion Pro" w:hAnsi="Minion Pro" w:cstheme="minorHAnsi"/>
@@ -435,7 +433,7 @@
           <w:sz w:val="22"/>
           <w:szCs w:val="22"/>
         </w:rPr>
-        <w:t>,</w:t>
+        <w:t xml:space="preserve"> a Python library used to create GUI elements and</w:t>
       </w:r>
       <w:r>
         <w:rPr>
@@ -445,7 +443,7 @@
           <w:sz w:val="22"/>
           <w:szCs w:val="22"/>
         </w:rPr>
-        <w:t xml:space="preserve"> a Python library used to create GUI elements and</w:t>
+        <w:t xml:space="preserve"> using </w:t>
       </w:r>
       <w:r>
         <w:rPr>
@@ -455,7 +453,7 @@
           <w:sz w:val="22"/>
           <w:szCs w:val="22"/>
         </w:rPr>
-        <w:t xml:space="preserve"> using </w:t>
+        <w:t>P</w:t>
       </w:r>
       <w:r>
         <w:rPr>
@@ -465,7 +463,7 @@
           <w:sz w:val="22"/>
           <w:szCs w:val="22"/>
         </w:rPr>
-        <w:t>P</w:t>
+        <w:t>ython programming, that will help primary school teachers by</w:t>
       </w:r>
       <w:r>
         <w:rPr>
@@ -475,7 +473,7 @@
           <w:sz w:val="22"/>
           <w:szCs w:val="22"/>
         </w:rPr>
-        <w:t>ython programming, that will help primary school teachers by</w:t>
+        <w:t xml:space="preserve"> </w:t>
       </w:r>
       <w:r>
         <w:rPr>
@@ -485,7 +483,7 @@
           <w:sz w:val="22"/>
           <w:szCs w:val="22"/>
         </w:rPr>
-        <w:t xml:space="preserve"> </w:t>
+        <w:t>acting as a teaching aid for their students to improve their math</w:t>
       </w:r>
       <w:r>
         <w:rPr>
@@ -495,7 +493,7 @@
           <w:sz w:val="22"/>
           <w:szCs w:val="22"/>
         </w:rPr>
-        <w:t>acting as a teaching aid for their students to improve their math</w:t>
+        <w:t>ematic</w:t>
       </w:r>
       <w:r>
         <w:rPr>
@@ -505,7 +503,7 @@
           <w:sz w:val="22"/>
           <w:szCs w:val="22"/>
         </w:rPr>
-        <w:t>ematic</w:t>
+        <w:t>s abilities.</w:t>
       </w:r>
       <w:r>
         <w:rPr>
@@ -515,7 +513,7 @@
           <w:sz w:val="22"/>
           <w:szCs w:val="22"/>
         </w:rPr>
-        <w:t>s abilities.</w:t>
+        <w:br/>
       </w:r>
       <w:r>
         <w:rPr>
@@ -535,7 +533,7 @@
           <w:sz w:val="22"/>
           <w:szCs w:val="22"/>
         </w:rPr>
-        <w:br/>
+        <w:t>One issue that commonly occurs in classrooms, especially ones with a lot of students,</w:t>
       </w:r>
       <w:r>
         <w:rPr>
@@ -545,7 +543,7 @@
           <w:sz w:val="22"/>
           <w:szCs w:val="22"/>
         </w:rPr>
-        <w:t>One issue that commonly occurs in classrooms, especially ones with a lot of students,</w:t>
+        <w:t xml:space="preserve"> </w:t>
       </w:r>
       <w:r>
         <w:rPr>
@@ -555,7 +553,7 @@
           <w:sz w:val="22"/>
           <w:szCs w:val="22"/>
         </w:rPr>
-        <w:t xml:space="preserve"> </w:t>
+        <w:t>is that no matter how slow the teacher goes, eventually they will have to move on so that they can appropriately tackle all elements of the curriculum before the end of the</w:t>
       </w:r>
       <w:r>
         <w:rPr>
@@ -565,7 +563,7 @@
           <w:sz w:val="22"/>
           <w:szCs w:val="22"/>
         </w:rPr>
-        <w:t>is that no matter how slow the teacher goes, eventually they will have to move on so that they can appropriately tackle all elements of the curriculum before the end of the</w:t>
+        <w:t xml:space="preserve"> </w:t>
       </w:r>
       <w:r>
         <w:rPr>
@@ -575,7 +573,7 @@
           <w:sz w:val="22"/>
           <w:szCs w:val="22"/>
         </w:rPr>
-        <w:t xml:space="preserve"> </w:t>
+        <w:t>year. This project aims to aid the teacher and student by giving them the ability to</w:t>
       </w:r>
       <w:r>
         <w:rPr>
@@ -585,7 +583,7 @@
           <w:sz w:val="22"/>
           <w:szCs w:val="22"/>
         </w:rPr>
-        <w:t>year. This project aims to aid the teacher and student by giving them the ability to</w:t>
+        <w:t xml:space="preserve"> </w:t>
       </w:r>
       <w:r>
         <w:rPr>
@@ -595,7 +593,7 @@
           <w:sz w:val="22"/>
           <w:szCs w:val="22"/>
         </w:rPr>
-        <w:t xml:space="preserve"> </w:t>
+        <w:t>teach the student more of the curriculum in a fun and interactive way, inside and</w:t>
       </w:r>
       <w:r>
         <w:rPr>
@@ -605,7 +603,7 @@
           <w:sz w:val="22"/>
           <w:szCs w:val="22"/>
         </w:rPr>
-        <w:t>teach the student more of the curriculum in a fun and interactive way, inside and</w:t>
+        <w:t xml:space="preserve"> </w:t>
       </w:r>
       <w:r>
         <w:rPr>
@@ -615,9 +613,12 @@
           <w:sz w:val="22"/>
           <w:szCs w:val="22"/>
         </w:rPr>
-        <w:t xml:space="preserve"> </w:t>
-      </w:r>
-      <w:r>
+        <w:t>outside of the classroom so that even if they fall behind there is a way of catching up</w:t>
+      </w:r>
+    </w:p>
+    <w:p>
+      <w:pPr>
+        <w:pStyle w:val="Chapterheading"/>
         <w:rPr>
           <w:rFonts w:ascii="Minion Pro" w:hAnsi="Minion Pro" w:cstheme="minorHAnsi"/>
           <w:b w:val="0"/>
@@ -625,12 +626,8 @@
           <w:sz w:val="22"/>
           <w:szCs w:val="22"/>
         </w:rPr>
-        <w:t>outside of the classroom so that even if they fall behind there is a way of catching up</w:t>
-      </w:r>
-    </w:p>
-    <w:p>
-      <w:pPr>
-        <w:pStyle w:val="Chapterheading"/>
+      </w:pPr>
+      <w:r>
         <w:rPr>
           <w:rFonts w:ascii="Minion Pro" w:hAnsi="Minion Pro" w:cstheme="minorHAnsi"/>
           <w:b w:val="0"/>
@@ -638,8 +635,12 @@
           <w:sz w:val="22"/>
           <w:szCs w:val="22"/>
         </w:rPr>
-      </w:pPr>
-      <w:r>
+        <w:t>without taking up valuable class time.</w:t>
+      </w:r>
+    </w:p>
+    <w:p>
+      <w:pPr>
+        <w:pStyle w:val="Chapterheading"/>
         <w:rPr>
           <w:rFonts w:ascii="Minion Pro" w:hAnsi="Minion Pro" w:cstheme="minorHAnsi"/>
           <w:b w:val="0"/>
@@ -647,12 +648,8 @@
           <w:sz w:val="22"/>
           <w:szCs w:val="22"/>
         </w:rPr>
-        <w:t>without taking up valuable class time.</w:t>
-      </w:r>
-    </w:p>
-    <w:p>
-      <w:pPr>
-        <w:pStyle w:val="Chapterheading"/>
+      </w:pPr>
+      <w:r>
         <w:rPr>
           <w:rFonts w:ascii="Minion Pro" w:hAnsi="Minion Pro" w:cstheme="minorHAnsi"/>
           <w:b w:val="0"/>
@@ -660,7 +657,8 @@
           <w:sz w:val="22"/>
           <w:szCs w:val="22"/>
         </w:rPr>
-      </w:pPr>
+        <w:br/>
+      </w:r>
       <w:r>
         <w:rPr>
           <w:rFonts w:ascii="Minion Pro" w:hAnsi="Minion Pro" w:cstheme="minorHAnsi"/>
@@ -669,7 +667,7 @@
           <w:sz w:val="22"/>
           <w:szCs w:val="22"/>
         </w:rPr>
-        <w:br/>
+        <w:t>The app will hopefully improve the grades of students who may be struggling with</w:t>
       </w:r>
       <w:r>
         <w:rPr>
@@ -679,7 +677,7 @@
           <w:sz w:val="22"/>
           <w:szCs w:val="22"/>
         </w:rPr>
-        <w:t>The app will hopefully improve the grades of students who may be struggling with</w:t>
+        <w:t xml:space="preserve"> </w:t>
       </w:r>
       <w:r>
         <w:rPr>
@@ -689,7 +687,7 @@
           <w:sz w:val="22"/>
           <w:szCs w:val="22"/>
         </w:rPr>
-        <w:t xml:space="preserve"> </w:t>
+        <w:t>maths in school and prevent them from giving up once they fall behind.</w:t>
       </w:r>
       <w:r>
         <w:rPr>
@@ -699,7 +697,7 @@
           <w:sz w:val="22"/>
           <w:szCs w:val="22"/>
         </w:rPr>
-        <w:t>maths in school and prevent them from giving up once they fall behind.</w:t>
+        <w:t xml:space="preserve"> </w:t>
       </w:r>
       <w:r>
         <w:rPr>
@@ -709,7 +707,7 @@
           <w:sz w:val="22"/>
           <w:szCs w:val="22"/>
         </w:rPr>
-        <w:t xml:space="preserve"> </w:t>
+        <w:br/>
       </w:r>
       <w:r>
         <w:rPr>
@@ -729,7 +727,7 @@
           <w:sz w:val="22"/>
           <w:szCs w:val="22"/>
         </w:rPr>
-        <w:br/>
+        <w:t>During the implementation of this project</w:t>
       </w:r>
       <w:r>
         <w:rPr>
@@ -739,7 +737,7 @@
           <w:sz w:val="22"/>
           <w:szCs w:val="22"/>
         </w:rPr>
-        <w:t>During the implementation of this project</w:t>
+        <w:t>,</w:t>
       </w:r>
       <w:r>
         <w:rPr>
@@ -749,7 +747,7 @@
           <w:sz w:val="22"/>
           <w:szCs w:val="22"/>
         </w:rPr>
-        <w:t>,</w:t>
+        <w:t xml:space="preserve"> </w:t>
       </w:r>
       <w:r>
         <w:rPr>
@@ -759,7 +757,7 @@
           <w:sz w:val="22"/>
           <w:szCs w:val="22"/>
         </w:rPr>
-        <w:t xml:space="preserve"> </w:t>
+        <w:t xml:space="preserve">research into </w:t>
       </w:r>
       <w:r>
         <w:rPr>
@@ -769,7 +767,7 @@
           <w:sz w:val="22"/>
           <w:szCs w:val="22"/>
         </w:rPr>
-        <w:t xml:space="preserve">research into </w:t>
+        <w:t>the primary</w:t>
       </w:r>
       <w:r>
         <w:rPr>
@@ -779,7 +777,7 @@
           <w:sz w:val="22"/>
           <w:szCs w:val="22"/>
         </w:rPr>
-        <w:t>the primary</w:t>
+        <w:t xml:space="preserve"> </w:t>
       </w:r>
       <w:r>
         <w:rPr>
@@ -789,7 +787,7 @@
           <w:sz w:val="22"/>
           <w:szCs w:val="22"/>
         </w:rPr>
-        <w:t xml:space="preserve"> </w:t>
+        <w:t xml:space="preserve">school curriculum through books </w:t>
       </w:r>
       <w:r>
         <w:rPr>
@@ -799,7 +797,7 @@
           <w:sz w:val="22"/>
           <w:szCs w:val="22"/>
         </w:rPr>
-        <w:t xml:space="preserve">school curriculum through books </w:t>
+        <w:t>was conducted as well as</w:t>
       </w:r>
       <w:r>
         <w:rPr>
@@ -809,7 +807,7 @@
           <w:sz w:val="22"/>
           <w:szCs w:val="22"/>
         </w:rPr>
-        <w:t>was conducted as well as</w:t>
+        <w:t xml:space="preserve"> conversing with </w:t>
       </w:r>
       <w:r>
         <w:rPr>
@@ -819,7 +817,7 @@
           <w:sz w:val="22"/>
           <w:szCs w:val="22"/>
         </w:rPr>
-        <w:t xml:space="preserve"> conversing with </w:t>
+        <w:t>primary school</w:t>
       </w:r>
       <w:r>
         <w:rPr>
@@ -829,7 +827,7 @@
           <w:sz w:val="22"/>
           <w:szCs w:val="22"/>
         </w:rPr>
-        <w:t>primary school</w:t>
+        <w:t xml:space="preserve"> teachers to get an idea of areas where students are</w:t>
       </w:r>
       <w:r>
         <w:rPr>
@@ -839,7 +837,7 @@
           <w:sz w:val="22"/>
           <w:szCs w:val="22"/>
         </w:rPr>
-        <w:t xml:space="preserve"> teachers to get an idea of areas where students are</w:t>
+        <w:t xml:space="preserve"> s</w:t>
       </w:r>
       <w:r>
         <w:rPr>
@@ -849,7 +847,7 @@
           <w:sz w:val="22"/>
           <w:szCs w:val="22"/>
         </w:rPr>
-        <w:t xml:space="preserve"> s</w:t>
+        <w:t>truggling with the topics that</w:t>
       </w:r>
       <w:r>
         <w:rPr>
@@ -859,7 +857,7 @@
           <w:sz w:val="22"/>
           <w:szCs w:val="22"/>
         </w:rPr>
-        <w:t>truggling with the topics that</w:t>
+        <w:t xml:space="preserve"> </w:t>
       </w:r>
       <w:r>
         <w:rPr>
@@ -869,7 +867,7 @@
           <w:sz w:val="22"/>
           <w:szCs w:val="22"/>
         </w:rPr>
-        <w:t xml:space="preserve"> </w:t>
+        <w:t>come up and see if</w:t>
       </w:r>
       <w:r>
         <w:rPr>
@@ -879,7 +877,7 @@
           <w:sz w:val="22"/>
           <w:szCs w:val="22"/>
         </w:rPr>
-        <w:t>come up and see if</w:t>
+        <w:t xml:space="preserve"> it is possible to</w:t>
       </w:r>
       <w:r>
         <w:rPr>
@@ -889,7 +887,7 @@
           <w:sz w:val="22"/>
           <w:szCs w:val="22"/>
         </w:rPr>
-        <w:t xml:space="preserve"> it is possible to</w:t>
+        <w:t xml:space="preserve"> make it more accessible to a wider </w:t>
       </w:r>
       <w:r>
         <w:rPr>
@@ -899,7 +897,7 @@
           <w:sz w:val="22"/>
           <w:szCs w:val="22"/>
         </w:rPr>
-        <w:t xml:space="preserve"> make it more accessible to a wider </w:t>
+        <w:t>range</w:t>
       </w:r>
       <w:r>
         <w:rPr>
@@ -909,9 +907,12 @@
           <w:sz w:val="22"/>
           <w:szCs w:val="22"/>
         </w:rPr>
-        <w:t>range</w:t>
-      </w:r>
-      <w:r>
+        <w:t xml:space="preserve"> of students.</w:t>
+      </w:r>
+    </w:p>
+    <w:p>
+      <w:pPr>
+        <w:pStyle w:val="Chapterheading"/>
         <w:rPr>
           <w:rFonts w:ascii="Minion Pro" w:hAnsi="Minion Pro" w:cstheme="minorHAnsi"/>
           <w:b w:val="0"/>
@@ -919,8 +920,7 @@
           <w:sz w:val="22"/>
           <w:szCs w:val="22"/>
         </w:rPr>
-        <w:t xml:space="preserve"> of students.</w:t>
-      </w:r>
+      </w:pPr>
     </w:p>
     <w:p>
       <w:pPr>
@@ -933,10 +933,7 @@
           <w:szCs w:val="22"/>
         </w:rPr>
       </w:pPr>
-    </w:p>
-    <w:p>
-      <w:pPr>
-        <w:pStyle w:val="Chapterheading"/>
+      <w:r>
         <w:rPr>
           <w:rFonts w:ascii="Minion Pro" w:hAnsi="Minion Pro" w:cstheme="minorHAnsi"/>
           <w:b w:val="0"/>
@@ -944,7 +941,8 @@
           <w:sz w:val="22"/>
           <w:szCs w:val="22"/>
         </w:rPr>
-      </w:pPr>
+        <w:t>I</w:t>
+      </w:r>
       <w:r>
         <w:rPr>
           <w:rFonts w:ascii="Minion Pro" w:hAnsi="Minion Pro" w:cstheme="minorHAnsi"/>
@@ -953,7 +951,7 @@
           <w:sz w:val="22"/>
           <w:szCs w:val="22"/>
         </w:rPr>
-        <w:t>I</w:t>
+        <w:t>mplementation of</w:t>
       </w:r>
       <w:r>
         <w:rPr>
@@ -963,7 +961,7 @@
           <w:sz w:val="22"/>
           <w:szCs w:val="22"/>
         </w:rPr>
-        <w:t>mplementation of</w:t>
+        <w:t xml:space="preserve"> this project</w:t>
       </w:r>
       <w:r>
         <w:rPr>
@@ -973,7 +971,7 @@
           <w:sz w:val="22"/>
           <w:szCs w:val="22"/>
         </w:rPr>
-        <w:t xml:space="preserve"> this project</w:t>
+        <w:t xml:space="preserve"> was completed </w:t>
       </w:r>
       <w:r>
         <w:rPr>
@@ -983,39 +981,7 @@
           <w:sz w:val="22"/>
           <w:szCs w:val="22"/>
         </w:rPr>
-        <w:t xml:space="preserve"> was completed </w:t>
-      </w:r>
-      <w:r>
-        <w:rPr>
-          <w:rFonts w:ascii="Minion Pro" w:hAnsi="Minion Pro" w:cstheme="minorHAnsi"/>
-          <w:b w:val="0"/>
-          <w:bCs w:val="0"/>
-          <w:sz w:val="22"/>
-          <w:szCs w:val="22"/>
-        </w:rPr>
-        <w:t xml:space="preserve">through python programming using </w:t>
-      </w:r>
-      <w:proofErr w:type="spellStart"/>
-      <w:r>
-        <w:rPr>
-          <w:rFonts w:ascii="Minion Pro" w:hAnsi="Minion Pro" w:cstheme="minorHAnsi"/>
-          <w:b w:val="0"/>
-          <w:bCs w:val="0"/>
-          <w:sz w:val="22"/>
-          <w:szCs w:val="22"/>
-        </w:rPr>
-        <w:t>Kivy</w:t>
-      </w:r>
-      <w:proofErr w:type="spellEnd"/>
-      <w:r>
-        <w:rPr>
-          <w:rFonts w:ascii="Minion Pro" w:hAnsi="Minion Pro" w:cstheme="minorHAnsi"/>
-          <w:b w:val="0"/>
-          <w:bCs w:val="0"/>
-          <w:sz w:val="22"/>
-          <w:szCs w:val="22"/>
-        </w:rPr>
-        <w:t xml:space="preserve"> to make a</w:t>
+        <w:t>through python programming using Kivy to make a</w:t>
       </w:r>
       <w:r>
         <w:rPr>
@@ -4967,21 +4933,7 @@
         <w:rPr>
           <w:lang w:val="en-US"/>
         </w:rPr>
-        <w:t xml:space="preserve">Primary Mathletes is a cross-platform mobile application aimed at primary school students and their teachers to help reinforce their learning of the primary school mathematics curriculum. It provides fun, interactive minigames based off the third class </w:t>
-      </w:r>
-      <w:proofErr w:type="spellStart"/>
-      <w:r>
-        <w:rPr>
-          <w:lang w:val="en-US"/>
-        </w:rPr>
-        <w:t>maths</w:t>
-      </w:r>
-      <w:proofErr w:type="spellEnd"/>
-      <w:r>
-        <w:rPr>
-          <w:lang w:val="en-US"/>
-        </w:rPr>
-        <w:t xml:space="preserve"> curriculum focusing on simple operators: addition, subtraction, multiplication and division, all following the learning outcomes put in place by the Irish Department of Education.</w:t>
+        <w:t>Primary Mathletes is a cross-platform mobile application aimed at primary school students and their teachers to help reinforce their learning of the primary school mathematics curriculum. It provides fun, interactive minigames based off the third class maths curriculum focusing on simple operators: addition, subtraction, multiplication and division, all following the learning outcomes put in place by the Irish Department of Education.</w:t>
       </w:r>
     </w:p>
     <w:p>
@@ -5099,7 +5051,7 @@
           <v:shape id="_x0000_i1045" type="#_x0000_t75" style="width:417.75pt;height:158.25pt" o:ole="">
             <v:imagedata r:id="rId11" o:title=""/>
           </v:shape>
-          <o:OLEObject Type="Embed" ProgID="PBrush" ShapeID="_x0000_i1045" DrawAspect="Content" ObjectID="_1647962701" r:id="rId12"/>
+          <o:OLEObject Type="Embed" ProgID="PBrush" ShapeID="_x0000_i1045" DrawAspect="Content" ObjectID="_1647965059" r:id="rId12"/>
         </w:object>
       </w:r>
     </w:p>
@@ -6293,29 +6245,7 @@
           <w:sz w:val="18"/>
           <w:szCs w:val="18"/>
         </w:rPr>
-        <w:t xml:space="preserve">Figure #: </w:t>
-      </w:r>
-      <w:proofErr w:type="spellStart"/>
-      <w:r>
-        <w:rPr>
-          <w:i/>
-          <w:iCs/>
-          <w:color w:val="7F7F7F" w:themeColor="text1" w:themeTint="80"/>
-          <w:sz w:val="18"/>
-          <w:szCs w:val="18"/>
-        </w:rPr>
-        <w:t>ixl</w:t>
-      </w:r>
-      <w:proofErr w:type="spellEnd"/>
-      <w:r>
-        <w:rPr>
-          <w:i/>
-          <w:iCs/>
-          <w:color w:val="7F7F7F" w:themeColor="text1" w:themeTint="80"/>
-          <w:sz w:val="18"/>
-          <w:szCs w:val="18"/>
-        </w:rPr>
-        <w:t xml:space="preserve"> example question</w:t>
+        <w:t>Figure #: ixl example question</w:t>
       </w:r>
     </w:p>
     <w:p>
@@ -6440,13 +6370,8 @@
         <w:t>, there seems to be room for improvement in many aspects such as content and user experience through sound</w:t>
       </w:r>
       <w:r>
-        <w:t xml:space="preserve">, imagery, simplicity and </w:t>
-      </w:r>
-      <w:proofErr w:type="spellStart"/>
-      <w:r>
-        <w:t>interactability</w:t>
-      </w:r>
-      <w:proofErr w:type="spellEnd"/>
+        <w:t>, imagery, simplicity and interactability</w:t>
+      </w:r>
       <w:r>
         <w:t>.</w:t>
       </w:r>
@@ -6504,43 +6429,11 @@
         <w:t>th</w:t>
       </w:r>
       <w:r>
-        <w:t xml:space="preserve"> year of the computer science course, there are many modules that use Python. Researching Python led to the discovery of a plethora of resources for the language and this is where the </w:t>
-      </w:r>
-      <w:proofErr w:type="spellStart"/>
-      <w:r>
-        <w:t>Kivy</w:t>
-      </w:r>
-      <w:proofErr w:type="spellEnd"/>
-      <w:r>
-        <w:t xml:space="preserve"> library for Python was discovered. The </w:t>
-      </w:r>
-      <w:proofErr w:type="spellStart"/>
-      <w:r>
-        <w:t>Kivy</w:t>
-      </w:r>
-      <w:proofErr w:type="spellEnd"/>
-      <w:r>
-        <w:t xml:space="preserve"> library can be used to create GUIs based on Python code which is great because Python is very easy to use and there is a lot of great resources online for </w:t>
-      </w:r>
-      <w:proofErr w:type="spellStart"/>
-      <w:r>
-        <w:t>Kivy</w:t>
-      </w:r>
-      <w:proofErr w:type="spellEnd"/>
-      <w:r>
-        <w:t xml:space="preserve"> as </w:t>
+        <w:t xml:space="preserve"> year of the computer science course, there are many modules that use Python. Researching Python led to the discovery of a plethora of resources for the language and this is where the Kivy library for Python was discovered. The Kivy library can be used to create GUIs based on Python code which is great because Python is very easy to use and there is a lot of great resources online for Kivy as </w:t>
       </w:r>
       <w:r>
         <w:lastRenderedPageBreak/>
-        <w:t xml:space="preserve">well. </w:t>
-      </w:r>
-      <w:proofErr w:type="spellStart"/>
-      <w:r>
-        <w:t>Kivy</w:t>
-      </w:r>
-      <w:proofErr w:type="spellEnd"/>
-      <w:r>
-        <w:t xml:space="preserve"> also allows for cross-platform development which is perfect for this project because not every primary school student has access to predominantly iOS or predominantly Android phones or tablets.</w:t>
+        <w:t>well. Kivy also allows for cross-platform development which is perfect for this project because not every primary school student has access to predominantly iOS or predominantly Android phones or tablets.</w:t>
       </w:r>
     </w:p>
     <w:p>
@@ -6564,23 +6457,7 @@
         <w:t>Some research also went in to what it would take to compile this projects application into a useable APK or API file so that it could be used on mobile devices</w:t>
       </w:r>
       <w:r>
-        <w:t xml:space="preserve">. The only option currently available to compile </w:t>
-      </w:r>
-      <w:proofErr w:type="spellStart"/>
-      <w:r>
-        <w:t>Kivy</w:t>
-      </w:r>
-      <w:proofErr w:type="spellEnd"/>
-      <w:r>
-        <w:t xml:space="preserve"> projects is </w:t>
-      </w:r>
-      <w:proofErr w:type="spellStart"/>
-      <w:r>
-        <w:t>Buildozer</w:t>
-      </w:r>
-      <w:proofErr w:type="spellEnd"/>
-      <w:r>
-        <w:t xml:space="preserve"> which proved to be very difficult to use. Further details on this will be discussed later on in the project document.</w:t>
+        <w:t>. The only option currently available to compile Kivy projects is Buildozer which proved to be very difficult to use. Further details on this will be discussed later on in the project document.</w:t>
       </w:r>
     </w:p>
     <w:p/>
@@ -6659,34 +6536,17 @@
           <w:bCs/>
         </w:rPr>
       </w:pPr>
-      <w:proofErr w:type="spellStart"/>
       <w:r>
         <w:rPr>
           <w:b/>
           <w:bCs/>
         </w:rPr>
-        <w:t>Kivy</w:t>
-      </w:r>
-      <w:proofErr w:type="spellEnd"/>
-      <w:r>
-        <w:rPr>
-          <w:b/>
-          <w:bCs/>
-        </w:rPr>
-        <w:t xml:space="preserve"> library:</w:t>
-      </w:r>
-    </w:p>
-    <w:p>
-      <w:r>
-        <w:t xml:space="preserve">The </w:t>
-      </w:r>
-      <w:proofErr w:type="spellStart"/>
-      <w:r>
-        <w:t>Kivy</w:t>
-      </w:r>
-      <w:proofErr w:type="spellEnd"/>
-      <w:r>
-        <w:t xml:space="preserve"> library was chosen because it allows for easy-to-setup GUIs and it allows for cross-platform development. </w:t>
+        <w:t>Kivy library:</w:t>
+      </w:r>
+    </w:p>
+    <w:p>
+      <w:r>
+        <w:t xml:space="preserve">The Kivy library was chosen because it allows for easy-to-setup GUIs and it allows for cross-platform development. </w:t>
       </w:r>
     </w:p>
     <w:p/>
@@ -6722,40 +6582,64 @@
           <w:bCs/>
         </w:rPr>
       </w:pPr>
-      <w:proofErr w:type="spellStart"/>
       <w:r>
         <w:rPr>
           <w:b/>
           <w:bCs/>
         </w:rPr>
-        <w:t>Pycharm</w:t>
-      </w:r>
-      <w:proofErr w:type="spellEnd"/>
-      <w:r>
+        <w:t>Pycharm IDE:</w:t>
+      </w:r>
+    </w:p>
+    <w:p>
+      <w:r>
+        <w:t>Pycharm was chosen because it is easy to use and because it offers suggestions when coding that makes creating readable and concise code more efficient.</w:t>
+      </w:r>
+      <w:r>
+        <w:t xml:space="preserve"> It also has a built</w:t>
+      </w:r>
+      <w:r>
+        <w:t>-</w:t>
+      </w:r>
+      <w:r>
+        <w:t>in virtual device that can be resized to test different screen sizes.</w:t>
+      </w:r>
+      <w:r>
+        <w:t>[]</w:t>
+      </w:r>
+    </w:p>
+    <w:p/>
+    <w:p>
+      <w:pPr>
         <w:rPr>
           <w:b/>
           <w:bCs/>
         </w:rPr>
-        <w:t xml:space="preserve"> IDE:</w:t>
-      </w:r>
-    </w:p>
-    <w:p>
-      <w:proofErr w:type="spellStart"/>
-      <w:r>
-        <w:t>Pycharm</w:t>
-      </w:r>
-      <w:proofErr w:type="spellEnd"/>
-      <w:r>
-        <w:t xml:space="preserve"> was chosen because it is easy to use and because it offers suggestions when coding that makes creating readable and concise code more efficient.</w:t>
-      </w:r>
-      <w:r>
-        <w:t xml:space="preserve"> It also has a built</w:t>
-      </w:r>
-      <w:r>
-        <w:t>-</w:t>
-      </w:r>
-      <w:r>
-        <w:t>in virtual device that can be resized to test different screen sizes.</w:t>
+      </w:pPr>
+      <w:r>
+        <w:rPr>
+          <w:b/>
+          <w:bCs/>
+        </w:rPr>
+        <w:t>JSFiddle.</w:t>
+      </w:r>
+      <w:r>
+        <w:rPr>
+          <w:b/>
+          <w:bCs/>
+        </w:rPr>
+        <w:t>net</w:t>
+      </w:r>
+      <w:r>
+        <w:rPr>
+          <w:b/>
+          <w:bCs/>
+        </w:rPr>
+        <w:t>:</w:t>
+      </w:r>
+    </w:p>
+    <w:p>
+      <w:r>
+        <w:t>After working outside of college on a different project I became quite confident in my JavaScript programming and so I used JSFiddle to create the first draft of the algorithm that I would later use in the minigame portion of the project. After it was tested and I was happy it worked, I converted it into Python code.</w:t>
       </w:r>
       <w:r>
         <w:t>[]</w:t>
@@ -6774,37 +6658,45 @@
           <w:b/>
           <w:bCs/>
         </w:rPr>
-        <w:t>JSFiddle.</w:t>
-      </w:r>
-      <w:r>
+        <w:t>Github:</w:t>
+      </w:r>
+    </w:p>
+    <w:p>
+      <w:r>
+        <w:t>I used Github to back up my project whenever I implemented anything new in case I needed to revert back to a previous version of the code that I was confident that worked and also in case my laptop crashed and I lost my files I could pull them from Github from another device but thankfully this didn’t happen.</w:t>
+      </w:r>
+      <w:r>
+        <w:t>[]</w:t>
+      </w:r>
+    </w:p>
+    <w:p/>
+    <w:p>
+      <w:pPr>
         <w:rPr>
           <w:b/>
           <w:bCs/>
         </w:rPr>
-        <w:t>net</w:t>
-      </w:r>
+      </w:pPr>
       <w:r>
         <w:rPr>
           <w:b/>
           <w:bCs/>
         </w:rPr>
-        <w:t>:</w:t>
-      </w:r>
-    </w:p>
-    <w:p>
-      <w:r>
-        <w:t xml:space="preserve">After working outside of college on a different project I became quite confident in my JavaScript programming and so I used </w:t>
-      </w:r>
-      <w:proofErr w:type="spellStart"/>
-      <w:r>
-        <w:t>JSFiddle</w:t>
-      </w:r>
-      <w:proofErr w:type="spellEnd"/>
-      <w:r>
-        <w:t xml:space="preserve"> to create the first draft of the algorithm that I would later use in the minigame portion of the project. After it was tested and I was happy it worked, I converted it into Python code.</w:t>
-      </w:r>
-      <w:r>
-        <w:t>[]</w:t>
+        <w:t xml:space="preserve">Windows 10: </w:t>
+      </w:r>
+    </w:p>
+    <w:p>
+      <w:r>
+        <w:t>General functionality</w:t>
+      </w:r>
+      <w:r>
+        <w:t xml:space="preserve"> and programs</w:t>
+      </w:r>
+      <w:r>
+        <w:t xml:space="preserve"> of the operating system I have on my laptop were </w:t>
+      </w:r>
+      <w:r>
+        <w:t>used daily throughout the development of the application such as: calculator, windows media player etc.</w:t>
       </w:r>
     </w:p>
     <w:p/>
@@ -6815,113 +6707,17 @@
           <w:bCs/>
         </w:rPr>
       </w:pPr>
-      <w:proofErr w:type="spellStart"/>
       <w:r>
         <w:rPr>
           <w:b/>
           <w:bCs/>
         </w:rPr>
-        <w:t>Github</w:t>
-      </w:r>
-      <w:proofErr w:type="spellEnd"/>
-      <w:r>
-        <w:rPr>
-          <w:b/>
-          <w:bCs/>
-        </w:rPr>
-        <w:t>:</w:t>
-      </w:r>
-    </w:p>
-    <w:p>
-      <w:r>
-        <w:t xml:space="preserve">I used </w:t>
-      </w:r>
-      <w:proofErr w:type="spellStart"/>
-      <w:r>
-        <w:t>Github</w:t>
-      </w:r>
-      <w:proofErr w:type="spellEnd"/>
-      <w:r>
-        <w:t xml:space="preserve"> to back up my project whenever I implemented anything new in case I needed to revert back to a previous version of the code that I was confident that worked and also in case my laptop crashed and I lost my files I could pull them from </w:t>
-      </w:r>
-      <w:proofErr w:type="spellStart"/>
-      <w:r>
-        <w:t>Github</w:t>
-      </w:r>
-      <w:proofErr w:type="spellEnd"/>
-      <w:r>
-        <w:t xml:space="preserve"> from another device but thankfully this didn’t happen.</w:t>
-      </w:r>
-      <w:r>
-        <w:t>[]</w:t>
-      </w:r>
-    </w:p>
-    <w:p/>
-    <w:p>
-      <w:pPr>
-        <w:rPr>
-          <w:b/>
-          <w:bCs/>
-        </w:rPr>
-      </w:pPr>
-      <w:r>
-        <w:rPr>
-          <w:b/>
-          <w:bCs/>
-        </w:rPr>
-        <w:t xml:space="preserve">Windows 10: </w:t>
-      </w:r>
-    </w:p>
-    <w:p>
-      <w:r>
-        <w:t>General functionality</w:t>
-      </w:r>
-      <w:r>
-        <w:t xml:space="preserve"> and programs</w:t>
-      </w:r>
-      <w:r>
-        <w:t xml:space="preserve"> of the operating system I have on my laptop were </w:t>
-      </w:r>
-      <w:r>
-        <w:t>used daily throughout the development of the application such as: calculator, windows media player etc.</w:t>
-      </w:r>
-    </w:p>
-    <w:p/>
-    <w:p>
-      <w:pPr>
-        <w:rPr>
-          <w:b/>
-          <w:bCs/>
-        </w:rPr>
-      </w:pPr>
-      <w:proofErr w:type="spellStart"/>
-      <w:r>
-        <w:rPr>
-          <w:b/>
-          <w:bCs/>
-        </w:rPr>
-        <w:t>Airtable</w:t>
-      </w:r>
-      <w:proofErr w:type="spellEnd"/>
-      <w:r>
-        <w:rPr>
-          <w:b/>
-          <w:bCs/>
-        </w:rPr>
-        <w:t>:</w:t>
-      </w:r>
-    </w:p>
-    <w:p>
-      <w:r>
-        <w:t xml:space="preserve">Late in the development of the application and before I started testing, I began using </w:t>
-      </w:r>
-      <w:proofErr w:type="spellStart"/>
-      <w:r>
-        <w:t>Airtable</w:t>
-      </w:r>
-      <w:proofErr w:type="spellEnd"/>
-      <w:r>
-        <w:t xml:space="preserve"> to document any bugs I found or small things I had forgotten to add in that would benefit the app.[]</w:t>
+        <w:t>Airtable:</w:t>
+      </w:r>
+    </w:p>
+    <w:p>
+      <w:r>
+        <w:t>Late in the development of the application and before I started testing, I began using Airtable to document any bugs I found or small things I had forgotten to add in that would benefit the app.[]</w:t>
       </w:r>
     </w:p>
     <w:p>
@@ -7074,15 +6870,7 @@
     </w:p>
     <w:p>
       <w:r>
-        <w:t xml:space="preserve">This website was used to create quick mock-up versions of some of the pages that would eventually be implemented into the application with </w:t>
-      </w:r>
-      <w:proofErr w:type="spellStart"/>
-      <w:r>
-        <w:t>Kivy</w:t>
-      </w:r>
-      <w:proofErr w:type="spellEnd"/>
-      <w:r>
-        <w:t>.</w:t>
+        <w:t>This website was used to create quick mock-up versions of some of the pages that would eventually be implemented into the application with Kivy.</w:t>
       </w:r>
     </w:p>
     <w:p/>
@@ -7093,21 +6881,12 @@
           <w:bCs/>
         </w:rPr>
       </w:pPr>
-      <w:proofErr w:type="spellStart"/>
       <w:r>
         <w:rPr>
           <w:b/>
           <w:bCs/>
         </w:rPr>
-        <w:t>StarUML</w:t>
-      </w:r>
-      <w:proofErr w:type="spellEnd"/>
-      <w:r>
-        <w:rPr>
-          <w:b/>
-          <w:bCs/>
-        </w:rPr>
-        <w:t>:</w:t>
+        <w:t>StarUML:</w:t>
       </w:r>
     </w:p>
     <w:p>
@@ -7196,50 +6975,20 @@
           <w:bCs/>
         </w:rPr>
       </w:pPr>
-      <w:proofErr w:type="spellStart"/>
       <w:r>
         <w:rPr>
           <w:b/>
           <w:bCs/>
         </w:rPr>
-        <w:t>Buildozer</w:t>
-      </w:r>
-      <w:proofErr w:type="spellEnd"/>
-      <w:r>
-        <w:rPr>
-          <w:b/>
-          <w:bCs/>
-        </w:rPr>
-        <w:t>:</w:t>
-      </w:r>
-    </w:p>
-    <w:p>
-      <w:proofErr w:type="spellStart"/>
-      <w:r>
-        <w:t>Buildozer</w:t>
-      </w:r>
-      <w:proofErr w:type="spellEnd"/>
-      <w:r>
-        <w:t xml:space="preserve"> was used to compile the project into an APK for use on android devices. To use </w:t>
-      </w:r>
-      <w:proofErr w:type="spellStart"/>
-      <w:r>
-        <w:t>Buildozer</w:t>
-      </w:r>
-      <w:proofErr w:type="spellEnd"/>
-      <w:r>
-        <w:t xml:space="preserve"> it was also necessary to </w:t>
-      </w:r>
-      <w:r>
-        <w:t xml:space="preserve">use Virtual Box to set up a virtual version of Linux 18.04 as currently </w:t>
-      </w:r>
-      <w:proofErr w:type="spellStart"/>
-      <w:r>
-        <w:t>Buildozer</w:t>
-      </w:r>
-      <w:proofErr w:type="spellEnd"/>
-      <w:r>
-        <w:t xml:space="preserve"> is only usable on Linux.</w:t>
+        <w:t>Buildozer:</w:t>
+      </w:r>
+    </w:p>
+    <w:p>
+      <w:r>
+        <w:t xml:space="preserve">Buildozer was used to compile the project into an APK for use on android devices. To use Buildozer it was also necessary to </w:t>
+      </w:r>
+      <w:r>
+        <w:t>use Virtual Box to set up a virtual version of Linux 18.04 as currently Buildozer is only usable on Linux.</w:t>
       </w:r>
     </w:p>
     <w:p/>
@@ -7303,15 +7052,7 @@
     </w:p>
     <w:p>
       <w:r>
-        <w:t xml:space="preserve">- </w:t>
-      </w:r>
-      <w:proofErr w:type="spellStart"/>
-      <w:r>
-        <w:t>Transum</w:t>
-      </w:r>
-      <w:proofErr w:type="spellEnd"/>
-      <w:r>
-        <w:t xml:space="preserve"> Maths: This website has resources for both students and teachers, but it is not tailored to the Irish primary maths curriculum but instead for the British GCSE’s. [23]</w:t>
+        <w:t>- Transum Maths: This website has resources for both students and teachers, but it is not tailored to the Irish primary maths curriculum but instead for the British GCSE’s. [23]</w:t>
       </w:r>
     </w:p>
     <w:p>
@@ -7321,206 +7062,35 @@
     </w:p>
     <w:p>
       <w:r>
-        <w:t xml:space="preserve">- </w:t>
-      </w:r>
-      <w:proofErr w:type="spellStart"/>
-      <w:r>
-        <w:t>NRich</w:t>
-      </w:r>
-      <w:proofErr w:type="spellEnd"/>
-      <w:r>
-        <w:t xml:space="preserve"> Maths: This website provides problem-solving questions that help to reinforce things that students have learned after they finish a section of the curriculum. [25]</w:t>
-      </w:r>
-    </w:p>
-    <w:p>
+        <w:t>- NRich Maths: This website provides problem-solving questions that help to reinforce things that students have learned after they finish a section of the curriculum. [25]</w:t>
+      </w:r>
+    </w:p>
+    <w:p>
+      <w:pPr>
+        <w:rPr>
+          <w:b/>
+          <w:bCs/>
+        </w:rPr>
+      </w:pPr>
+      <w:r>
+        <w:t xml:space="preserve">Appendix 1 shows a short </w:t>
+      </w:r>
+      <w:r>
+        <w:t xml:space="preserve">document that </w:t>
+      </w:r>
+      <w:r>
+        <w:t xml:space="preserve">was </w:t>
+      </w:r>
+      <w:r>
+        <w:t xml:space="preserve">sent to some primary school teachers that contained a revised version of the Abstract and Section 1 of this report just to give an overview of the idea for the </w:t>
+      </w:r>
       <w:r>
         <w:lastRenderedPageBreak/>
-        <w:t>Be</w:t>
-      </w:r>
-      <w:r>
-        <w:t>low is a</w:t>
-      </w:r>
-      <w:r>
-        <w:t xml:space="preserve"> short document that I sent to some primary school teachers that contained a revised version of the Abstract and Section 1 of this report just to give an overview of the idea for the project, along with a short questionnaire that can</w:t>
-      </w:r>
-      <w:r>
-        <w:t xml:space="preserve"> also be seen below</w:t>
-      </w:r>
-      <w:r>
-        <w:t>:</w:t>
-      </w:r>
-    </w:p>
-    <w:p>
-      <w:r>
-        <w:br/>
-      </w:r>
-      <w:r>
-        <w:br/>
-      </w:r>
-      <w:r>
-        <w:rPr>
-          <w:b/>
-          <w:bCs/>
-        </w:rPr>
-        <w:t>Your Input:</w:t>
-      </w:r>
-      <w:r>
-        <w:rPr>
-          <w:b/>
-          <w:bCs/>
-        </w:rPr>
-        <w:br/>
-        <w:t>1. [a] Do you think the app could be useful for you as a primary teacher?</w:t>
-      </w:r>
-      <w:r>
-        <w:br/>
-      </w:r>
-      <w:r>
-        <w:rPr>
-          <w:b/>
-          <w:bCs/>
-        </w:rPr>
-        <w:t>[b] Would students use it?</w:t>
-      </w:r>
-      <w:r>
-        <w:rPr>
-          <w:b/>
-          <w:bCs/>
-        </w:rPr>
-        <w:br/>
-        <w:t>2. Do you think there are any problems with the idea and if so, what do you think could be done to correct them?</w:t>
-      </w:r>
-      <w:r>
-        <w:rPr>
-          <w:b/>
-          <w:bCs/>
-        </w:rPr>
-        <w:br/>
-        <w:t>3. Do you know of any resources (websites, books or both) that I could look into to access the curriculum for primary school maths?</w:t>
-      </w:r>
-      <w:r>
-        <w:rPr>
-          <w:b/>
-          <w:bCs/>
-        </w:rPr>
-        <w:br/>
-        <w:t>4. What form of devices are primary school students most comfortable with? (</w:t>
-      </w:r>
-      <w:proofErr w:type="spellStart"/>
-      <w:r>
-        <w:rPr>
-          <w:b/>
-          <w:bCs/>
-        </w:rPr>
-        <w:t>e.g</w:t>
-      </w:r>
-      <w:proofErr w:type="spellEnd"/>
-      <w:r>
-        <w:rPr>
-          <w:b/>
-          <w:bCs/>
-        </w:rPr>
-        <w:t xml:space="preserve"> Desktop Computer, Laptop, iPad/Tablet, mobile phone)</w:t>
-      </w:r>
-      <w:r>
-        <w:rPr>
-          <w:b/>
-          <w:bCs/>
-        </w:rPr>
-        <w:br/>
-        <w:t>5. Off the top of your head do you think there is any other kind of minigame-</w:t>
-      </w:r>
-      <w:proofErr w:type="spellStart"/>
-      <w:r>
-        <w:rPr>
-          <w:b/>
-          <w:bCs/>
-        </w:rPr>
-        <w:t>Esque</w:t>
-      </w:r>
-      <w:proofErr w:type="spellEnd"/>
-      <w:r>
-        <w:rPr>
-          <w:b/>
-          <w:bCs/>
-        </w:rPr>
-        <w:t xml:space="preserve"> questions that would be helpful (and hopefully fun) to engage students more with the app?</w:t>
-      </w:r>
-      <w:r>
-        <w:rPr>
-          <w:b/>
-          <w:bCs/>
-        </w:rPr>
-        <w:br/>
-        <w:t>6. [a] Do you think to have a section of the app dedicated to times tables would be worthwhile creating?</w:t>
-      </w:r>
-      <w:r>
-        <w:rPr>
-          <w:b/>
-          <w:bCs/>
-        </w:rPr>
-        <w:br/>
-        <w:t>[b] Is there anything else in the same vein as this idea that you think could be essential to have in the app?</w:t>
-      </w:r>
-      <w:r>
-        <w:rPr>
-          <w:b/>
-          <w:bCs/>
-        </w:rPr>
-        <w:br/>
-        <w:t>7. Is there a specific age the app should NOT be aimed at (junior, senior, 1st class)? Is there any point in targeting students this young?</w:t>
-      </w:r>
-      <w:r>
-        <w:rPr>
-          <w:b/>
-          <w:bCs/>
-        </w:rPr>
-        <w:br/>
-        <w:t>8. Do you have any suggestions for the name of this app?</w:t>
-      </w:r>
-      <w:r>
-        <w:rPr>
-          <w:b/>
-          <w:bCs/>
-        </w:rPr>
-        <w:br/>
-        <w:t>9. Can you think of any ideas that would keep the students more engaged in the app?</w:t>
-      </w:r>
-      <w:r>
-        <w:rPr>
-          <w:b/>
-          <w:bCs/>
-        </w:rPr>
-        <w:br/>
-        <w:t>10. Are there any common difficulties students have with maths that I could address with the app?</w:t>
-      </w:r>
-      <w:r>
-        <w:rPr>
-          <w:b/>
-          <w:bCs/>
-        </w:rPr>
-        <w:br/>
-        <w:t>Other Suggestions &amp; Additional Feedback?</w:t>
-      </w:r>
-    </w:p>
-    <w:p>
-      <w:pPr>
-        <w:rPr>
-          <w:b/>
-          <w:bCs/>
-          <w:sz w:val="20"/>
-          <w:szCs w:val="20"/>
-        </w:rPr>
-      </w:pPr>
-    </w:p>
-    <w:p>
-      <w:pPr>
-        <w:spacing w:line="276" w:lineRule="auto"/>
-        <w:rPr>
-          <w:b/>
-          <w:bCs/>
-        </w:rPr>
-      </w:pPr>
+        <w:t xml:space="preserve">project, along with a short questionnaire that </w:t>
+      </w:r>
+      <w:r>
+        <w:t xml:space="preserve">is also in Appendix 1. </w:t>
+      </w:r>
       <w:r>
         <w:t>A few days after this questionnaire was sent to the teachers, responses began coming back and</w:t>
       </w:r>
@@ -8155,31 +7725,17 @@
           <w:bCs/>
         </w:rPr>
       </w:pPr>
-      <w:proofErr w:type="spellStart"/>
       <w:r>
         <w:rPr>
           <w:b/>
           <w:bCs/>
         </w:rPr>
-        <w:t>Airtable</w:t>
-      </w:r>
-      <w:proofErr w:type="spellEnd"/>
-      <w:r>
-        <w:rPr>
-          <w:b/>
-          <w:bCs/>
-        </w:rPr>
-        <w:t>:</w:t>
-      </w:r>
-    </w:p>
-    <w:p>
-      <w:proofErr w:type="spellStart"/>
-      <w:r>
-        <w:t>Airtable</w:t>
-      </w:r>
-      <w:proofErr w:type="spellEnd"/>
-      <w:r>
-        <w:t xml:space="preserve"> is another example of a Kanban board and the one seen in Figure **** below shows the one that I used as a bug list while I was personally testing that everything worked after initial development was finished on the app.</w:t>
+        <w:t>Airtable:</w:t>
+      </w:r>
+    </w:p>
+    <w:p>
+      <w:r>
+        <w:t>Airtable is another example of a Kanban board and the one seen in Figure **** below shows the one that I used as a bug list while I was personally testing that everything worked after initial development was finished on the app.</w:t>
       </w:r>
     </w:p>
     <w:p>
@@ -8228,15 +7784,7 @@
     <w:p/>
     <w:p>
       <w:r>
-        <w:t xml:space="preserve">After researching these methodologies, it was an easy decision to adopt the Kanban board and use Trello to keep track of the overall project and then to use </w:t>
-      </w:r>
-      <w:proofErr w:type="spellStart"/>
-      <w:r>
-        <w:t>Airtable</w:t>
-      </w:r>
-      <w:proofErr w:type="spellEnd"/>
-      <w:r>
-        <w:t xml:space="preserve"> as another means of organization to hold all the information I had for bugs and small programming tasks</w:t>
+        <w:t>After researching these methodologies, it was an easy decision to adopt the Kanban board and use Trello to keep track of the overall project and then to use Airtable as another means of organization to hold all the information I had for bugs and small programming tasks</w:t>
       </w:r>
       <w:r>
         <w:t xml:space="preserve"> that had not been implemented yet</w:t>
@@ -8591,15 +8139,7 @@
         <w:t xml:space="preserve">Using knowledge of the inner workings of the application, use cases were created to test the code in place of a wider group of primary school students testing the application for me. As well as this, manual unit testing was conducted by myself to ensure individual functions of the application worked on their own before being implemented into the wider system to </w:t>
       </w:r>
       <w:r>
-        <w:t xml:space="preserve">eliminate the need to go back and fix things later on when they would be harder to find hidden amongst all of the other code. An </w:t>
-      </w:r>
-      <w:proofErr w:type="spellStart"/>
-      <w:r>
-        <w:t>Airtable</w:t>
-      </w:r>
-      <w:proofErr w:type="spellEnd"/>
-      <w:r>
-        <w:t xml:space="preserve"> </w:t>
+        <w:t xml:space="preserve">eliminate the need to go back and fix things later on when they would be harder to find hidden amongst all of the other code. An Airtable </w:t>
       </w:r>
       <w:r>
         <w:lastRenderedPageBreak/>
@@ -10760,7 +10300,7 @@
                 <v:shape id="_x0000_i1092" type="#_x0000_t75" style="width:224.35pt;height:234.4pt" o:ole="">
                   <v:imagedata r:id="rId42" o:title=""/>
                 </v:shape>
-                <o:OLEObject Type="Embed" ProgID="PBrush" ShapeID="_x0000_i1092" DrawAspect="Content" ObjectID="_1647962702" r:id="rId43"/>
+                <o:OLEObject Type="Embed" ProgID="PBrush" ShapeID="_x0000_i1092" DrawAspect="Content" ObjectID="_1647965060" r:id="rId43"/>
               </w:object>
             </w:r>
           </w:p>
@@ -10895,15 +10435,7 @@
     </w:p>
     <w:p>
       <w:r>
-        <w:t xml:space="preserve">- Figure x shows the edit profile page. The final version of this page currently only has the ability to change the user’s username or delete their account but in future updates to the application there may be an option to set a profile picture, edit </w:t>
-      </w:r>
-      <w:proofErr w:type="spellStart"/>
-      <w:r>
-        <w:t>color</w:t>
-      </w:r>
-      <w:proofErr w:type="spellEnd"/>
-      <w:r>
-        <w:t xml:space="preserve"> scheme of the app, update email address etc.</w:t>
+        <w:t>- Figure x shows the edit profile page. The final version of this page currently only has the ability to change the user’s username or delete their account but in future updates to the application there may be an option to set a profile picture, edit color scheme of the app, update email address etc.</w:t>
       </w:r>
     </w:p>
     <w:tbl>
@@ -11354,15 +10886,7 @@
         <w:t>development</w:t>
       </w:r>
       <w:r>
-        <w:t xml:space="preserve"> because I wanted the different pages to all be connected so the different font choices could be seen in conjunction with each other. I decided on a few fonts that looked good and then looked into articles online about different fonts that were suitable for younger children and came up with a questionnaire that let people choose which font they liked the most. People of all ages were questioned on which font they liked most and the results of these questions showed that people older than the age of 12 actually liked the default </w:t>
-      </w:r>
-      <w:proofErr w:type="spellStart"/>
-      <w:r>
-        <w:t>Kivy</w:t>
-      </w:r>
-      <w:proofErr w:type="spellEnd"/>
-      <w:r>
-        <w:t xml:space="preserve"> font the most for its simple and stylish design that can be seen in figure x but interestingly, people 12 and younger liked the font seen in the final version of the application and the reason behind this will be discussed in section 5.</w:t>
+        <w:t xml:space="preserve"> because I wanted the different pages to all be connected so the different font choices could be seen in conjunction with each other. I decided on a few fonts that looked good and then looked into articles online about different fonts that were suitable for younger children and came up with a questionnaire that let people choose which font they liked the most. People of all ages were questioned on which font they liked most and the results of these questions showed that people older than the age of 12 actually liked the default Kivy font the most for its simple and stylish design that can be seen in figure x but interestingly, people 12 and younger liked the font seen in the final version of the application and the reason behind this will be discussed in section 5.</w:t>
       </w:r>
       <w:r>
         <w:t xml:space="preserve"> </w:t>
@@ -11420,15 +10944,7 @@
         <w:jc w:val="center"/>
       </w:pPr>
       <w:r>
-        <w:t xml:space="preserve">Figure #: Login Page using </w:t>
-      </w:r>
-      <w:proofErr w:type="spellStart"/>
-      <w:r>
-        <w:t>Kivy</w:t>
-      </w:r>
-      <w:proofErr w:type="spellEnd"/>
-      <w:r>
-        <w:t xml:space="preserve"> Default Font</w:t>
+        <w:t>Figure #: Login Page using Kivy Default Font</w:t>
       </w:r>
     </w:p>
     <w:p/>
@@ -12304,15 +11820,7 @@
         <w:t xml:space="preserve">added </w:t>
       </w:r>
       <w:r>
-        <w:t xml:space="preserve">as well as </w:t>
-      </w:r>
-      <w:proofErr w:type="spellStart"/>
-      <w:r>
-        <w:t>there</w:t>
-      </w:r>
-      <w:proofErr w:type="spellEnd"/>
-      <w:r>
-        <w:t xml:space="preserve"> needed to be some sort of indication apart from sound that the user had gotten an answer wrong.</w:t>
+        <w:t>as well as there needed to be some sort of indication apart from sound that the user had gotten an answer wrong.</w:t>
       </w:r>
     </w:p>
     <w:tbl>
@@ -13552,15 +13060,7 @@
     <w:p/>
     <w:p>
       <w:r>
-        <w:t xml:space="preserve">The original prototypes that were created for the front-end of the application were very minimalistic. They were created with the barebones, default appearances of the </w:t>
-      </w:r>
-      <w:proofErr w:type="spellStart"/>
-      <w:r>
-        <w:t>Kivy</w:t>
-      </w:r>
-      <w:proofErr w:type="spellEnd"/>
-      <w:r>
-        <w:t xml:space="preserve"> library, purely because of time restraints leading up to the interim of the project. There was a big revamp in the visual design of the application towards the end of the project</w:t>
+        <w:t>The original prototypes that were created for the front-end of the application were very minimalistic. They were created with the barebones, default appearances of the Kivy library, purely because of time restraints leading up to the interim of the project. There was a big revamp in the visual design of the application towards the end of the project</w:t>
       </w:r>
       <w:r>
         <w:t xml:space="preserve"> that was discussed in section 3. For</w:t>
@@ -13593,35 +13093,11 @@
     </w:p>
     <w:p>
       <w:r>
-        <w:t xml:space="preserve">The title page is the page that the user is brought to when they open the app for the first time. It allows the user to decide whether they would like to register if they have never used the application before or if they want to log in if they already have an account. This first page was created for the register and login functions, but it was also created to test the ability to create buttons as well as swapping between screens which is a big part of the </w:t>
-      </w:r>
-      <w:proofErr w:type="spellStart"/>
-      <w:r>
-        <w:t>Kivy</w:t>
-      </w:r>
-      <w:proofErr w:type="spellEnd"/>
-      <w:r>
-        <w:t xml:space="preserve"> library. The title page seen in figure x is a far cry from what is found in the final version of the application but it was the first screen developed using </w:t>
-      </w:r>
-      <w:proofErr w:type="spellStart"/>
-      <w:r>
-        <w:t>Kivy</w:t>
-      </w:r>
-      <w:proofErr w:type="spellEnd"/>
-      <w:r>
-        <w:t xml:space="preserve"> and was a </w:t>
+        <w:t xml:space="preserve">The title page is the page that the user is brought to when they open the app for the first time. It allows the user to decide whether they would like to register if they have never used the application before or if they want to log in if they already have an account. This first page was created for the register and login functions, but it was also created to test the ability to create buttons as well as swapping between screens which is a big part of the Kivy library. The title page seen in figure x is a far cry from what is found in the final version of the application but it was the first screen developed using Kivy and was a </w:t>
       </w:r>
       <w:r>
         <w:lastRenderedPageBreak/>
-        <w:t xml:space="preserve">necessary first prototype to ensure that development using </w:t>
-      </w:r>
-      <w:proofErr w:type="spellStart"/>
-      <w:r>
-        <w:t>Kivy</w:t>
-      </w:r>
-      <w:proofErr w:type="spellEnd"/>
-      <w:r>
-        <w:t xml:space="preserve"> could continue as the project progressed.</w:t>
+        <w:t>necessary first prototype to ensure that development using Kivy could continue as the project progressed.</w:t>
       </w:r>
     </w:p>
     <w:p>
@@ -13740,23 +13216,7 @@
         <w:t xml:space="preserve">then </w:t>
       </w:r>
       <w:r>
-        <w:t xml:space="preserve">created to try out the screen swapping capabilities of the </w:t>
-      </w:r>
-      <w:proofErr w:type="spellStart"/>
-      <w:r>
-        <w:t>Kivy</w:t>
-      </w:r>
-      <w:proofErr w:type="spellEnd"/>
-      <w:r>
-        <w:t xml:space="preserve"> library. It allows the user to press a button and be brought to the login screen. The register page was also created to try out the text input option that </w:t>
-      </w:r>
-      <w:proofErr w:type="spellStart"/>
-      <w:r>
-        <w:t>Kivy</w:t>
-      </w:r>
-      <w:proofErr w:type="spellEnd"/>
-      <w:r>
-        <w:t xml:space="preserve"> offers. Some labels were created to let the user know what information was being asked for and then text boxes were included underneath them for the user to fill out. Once the information was all there, the user can press the register button. The middle tier will then check the database to see if another user has already used this information to create an account. (This will be discussed in more detail in section</w:t>
+        <w:t>created to try out the screen swapping capabilities of the Kivy library. It allows the user to press a button and be brought to the login screen. The register page was also created to try out the text input option that Kivy offers. Some labels were created to let the user know what information was being asked for and then text boxes were included underneath them for the user to fill out. Once the information was all there, the user can press the register button. The middle tier will then check the database to see if another user has already used this information to create an account. (This will be discussed in more detail in section</w:t>
       </w:r>
       <w:r>
         <w:t xml:space="preserve"> 4.4.</w:t>
@@ -14028,15 +13488,7 @@
     </w:p>
     <w:p>
       <w:r>
-        <w:t xml:space="preserve">Inside the main python file, there are a few pieces that are crucial to making the app run. The </w:t>
-      </w:r>
-      <w:proofErr w:type="spellStart"/>
-      <w:r>
-        <w:t>Kivy</w:t>
-      </w:r>
-      <w:proofErr w:type="spellEnd"/>
-      <w:r>
-        <w:t xml:space="preserve"> library, along with its screen manager sub-library, is responsible for most of the interactive features and functions from the front-end like buttons, labels, text input boxes, etc. as well as allowing the user to traverse between screens, like going from the title page to the login page and from the login page to the main page. </w:t>
+        <w:t xml:space="preserve">Inside the main python file, there are a few pieces that are crucial to making the app run. The Kivy library, along with its screen manager sub-library, is responsible for most of the interactive features and functions from the front-end like buttons, labels, text input boxes, etc. as well as allowing the user to traverse between screens, like going from the title page to the login page and from the login page to the main page. </w:t>
       </w:r>
     </w:p>
     <w:p/>
@@ -14085,15 +13537,7 @@
         <w:jc w:val="center"/>
       </w:pPr>
       <w:r>
-        <w:t xml:space="preserve">Figure 23 Snippet of code showing </w:t>
-      </w:r>
-      <w:proofErr w:type="spellStart"/>
-      <w:r>
-        <w:t>Kivy</w:t>
-      </w:r>
-      <w:proofErr w:type="spellEnd"/>
-      <w:r>
-        <w:t xml:space="preserve"> libraries</w:t>
+        <w:t>Figure 23 Snippet of code showing Kivy libraries</w:t>
       </w:r>
     </w:p>
     <w:p/>
@@ -14737,15 +14181,7 @@
         <w:t xml:space="preserve">Textbook </w:t>
       </w:r>
       <w:r>
-        <w:t xml:space="preserve">Font that is used throughout the entire application in place of the default </w:t>
-      </w:r>
-      <w:proofErr w:type="spellStart"/>
-      <w:r>
-        <w:t>Kivy</w:t>
-      </w:r>
-      <w:proofErr w:type="spellEnd"/>
-      <w:r>
-        <w:t xml:space="preserve"> label that proved unsuitable for younger children as discussed in section 3. Figure x shows a code snippet of the library being imported and then the code that reads the font from the Fonts sub-directory of the project folder</w:t>
+        <w:t>Font that is used throughout the entire application in place of the default Kivy label that proved unsuitable for younger children as discussed in section 3. Figure x shows a code snippet of the library being imported and then the code that reads the font from the Fonts sub-directory of the project folder</w:t>
       </w:r>
       <w:r>
         <w:t xml:space="preserve"> where the main.py file is found</w:t>
@@ -15388,15 +14824,7 @@
         <w:t xml:space="preserve"> but it is not necessary for the final use of the library.</w:t>
       </w:r>
       <w:r>
-        <w:t xml:space="preserve"> Figure x shows the datetime and </w:t>
-      </w:r>
-      <w:proofErr w:type="spellStart"/>
-      <w:r>
-        <w:t>isocalender</w:t>
-      </w:r>
-      <w:proofErr w:type="spellEnd"/>
-      <w:r>
-        <w:t xml:space="preserve"> functions being used to format the current date into</w:t>
+        <w:t xml:space="preserve"> Figure x shows the datetime and isocalender functions being used to format the current date into</w:t>
       </w:r>
       <w:r>
         <w:t xml:space="preserve"> human readable integers. The for loop being used will be discussed further in this section but </w:t>
@@ -16154,15 +15582,7 @@
     <w:p/>
     <w:p>
       <w:r>
-        <w:t xml:space="preserve">The </w:t>
-      </w:r>
-      <w:proofErr w:type="spellStart"/>
-      <w:r>
-        <w:t>getPotentialAnswer</w:t>
-      </w:r>
-      <w:proofErr w:type="spellEnd"/>
-      <w:r>
-        <w:t xml:space="preserve"> function is the most complex part of this minigame section of the code.</w:t>
+        <w:t>The getPotentialAnswer function is the most complex part of this minigame section of the code.</w:t>
       </w:r>
       <w:r>
         <w:t xml:space="preserve"> The function starts by reading in the expected answer that was retrieved from the algorithm file. Then it sets up the function by creating variables for the potential answer, the expected answers length and creates a check to make sure the potential answer is suitable.</w:t>
@@ -16228,23 +15648,7 @@
     </w:p>
     <w:p>
       <w:r>
-        <w:t>After these are set up a variable called ‘</w:t>
-      </w:r>
-      <w:proofErr w:type="spellStart"/>
-      <w:r>
-        <w:t>DifficultyMapped</w:t>
-      </w:r>
-      <w:proofErr w:type="spellEnd"/>
-      <w:r>
-        <w:t xml:space="preserve">’ is set up. It is calculated based on the level number that the user chose before entering the minigame and it basically flips the numbers 1-10 backwards to 10-1. Instead of 1 getting mapped to 10, it instead starts at 9 because if a number were to move 10 places away from itself in a single digit it would loop back around to itself which isn’t useful for the way this function works. </w:t>
-      </w:r>
-      <w:proofErr w:type="spellStart"/>
-      <w:r>
-        <w:t>E.g</w:t>
-      </w:r>
-      <w:proofErr w:type="spellEnd"/>
-      <w:r>
-        <w:t xml:space="preserve"> If the 1 in 61 was mapped 10 places either way from itself the potential answers would be 51 and 71. Since I am only interesting in the final digit at the moment 10 is useless so instead 1 is mapped to 9 and both 9 and 10 are mapped to</w:t>
+        <w:t>After these are set up a variable called ‘DifficultyMapped’ is set up. It is calculated based on the level number that the user chose before entering the minigame and it basically flips the numbers 1-10 backwards to 10-1. Instead of 1 getting mapped to 10, it instead starts at 9 because if a number were to move 10 places away from itself in a single digit it would loop back around to itself which isn’t useful for the way this function works. E.g If the 1 in 61 was mapped 10 places either way from itself the potential answers would be 51 and 71. Since I am only interesting in the final digit at the moment 10 is useless so instead 1 is mapped to 9 and both 9 and 10 are mapped to</w:t>
       </w:r>
       <w:r>
         <w:t xml:space="preserve"> 1</w:t>
@@ -16863,120 +16267,47 @@
           <w:bCs/>
         </w:rPr>
       </w:pPr>
-      <w:proofErr w:type="spellStart"/>
       <w:r>
         <w:rPr>
           <w:b/>
           <w:bCs/>
         </w:rPr>
-        <w:t>Kivy</w:t>
-      </w:r>
-      <w:proofErr w:type="spellEnd"/>
-      <w:r>
+        <w:t>Kivy File:</w:t>
+      </w:r>
+    </w:p>
+    <w:p>
+      <w:r>
+        <w:t>The Kivy or kv file is a separate file to the Python file that holds most of the GUI elements for the app.</w:t>
+      </w:r>
+      <w:r>
+        <w:t xml:space="preserve"> It is usually used because it is very powerful with minimal amounts of code if you separate the files rather than use the Kivy UI elements in the Python file along with all of the functions. It is possible and sometimes necessary to create Kivy elements in the Python file but where possible it should all be kept in the kv file for readability and organization.</w:t>
+      </w:r>
+      <w:r>
+        <w:t xml:space="preserve"> All of the pages seen in the final version of the application have some link to the kv file. The following are all of the different aspects of the kv file</w:t>
+      </w:r>
+      <w:r>
+        <w:t>:</w:t>
+      </w:r>
+    </w:p>
+    <w:p/>
+    <w:p>
+      <w:pPr>
         <w:rPr>
           <w:b/>
           <w:bCs/>
         </w:rPr>
-        <w:t xml:space="preserve"> File:</w:t>
-      </w:r>
-    </w:p>
-    <w:p>
-      <w:r>
-        <w:t xml:space="preserve">The </w:t>
-      </w:r>
-      <w:proofErr w:type="spellStart"/>
-      <w:r>
-        <w:t>Kivy</w:t>
-      </w:r>
-      <w:proofErr w:type="spellEnd"/>
-      <w:r>
-        <w:t xml:space="preserve"> or </w:t>
-      </w:r>
-      <w:proofErr w:type="spellStart"/>
-      <w:r>
-        <w:t>kv</w:t>
-      </w:r>
-      <w:proofErr w:type="spellEnd"/>
-      <w:r>
-        <w:t xml:space="preserve"> file is a separate file to the Python file that holds most of the GUI elements for the app.</w:t>
-      </w:r>
-      <w:r>
-        <w:t xml:space="preserve"> It is usually used because it is very powerful with minimal amounts of code if you separate the files rather than use the </w:t>
-      </w:r>
-      <w:proofErr w:type="spellStart"/>
-      <w:r>
-        <w:t>Kivy</w:t>
-      </w:r>
-      <w:proofErr w:type="spellEnd"/>
-      <w:r>
-        <w:t xml:space="preserve"> UI elements in the Python file along with all of the functions. It is possible and sometimes necessary to create </w:t>
-      </w:r>
-      <w:proofErr w:type="spellStart"/>
-      <w:r>
-        <w:t>Kivy</w:t>
-      </w:r>
-      <w:proofErr w:type="spellEnd"/>
-      <w:r>
-        <w:t xml:space="preserve"> elements in the Python file but where possible it should all be kept in the </w:t>
-      </w:r>
-      <w:proofErr w:type="spellStart"/>
-      <w:r>
-        <w:t>kv</w:t>
-      </w:r>
-      <w:proofErr w:type="spellEnd"/>
-      <w:r>
-        <w:t xml:space="preserve"> file for readability and organization.</w:t>
-      </w:r>
-      <w:r>
-        <w:t xml:space="preserve"> All of the pages seen in the final version of the application have some link to the </w:t>
-      </w:r>
-      <w:proofErr w:type="spellStart"/>
-      <w:r>
-        <w:t>kv</w:t>
-      </w:r>
-      <w:proofErr w:type="spellEnd"/>
-      <w:r>
-        <w:t xml:space="preserve"> file. The following are all of the different aspects of the </w:t>
-      </w:r>
-      <w:proofErr w:type="spellStart"/>
-      <w:r>
-        <w:t>kv</w:t>
-      </w:r>
-      <w:proofErr w:type="spellEnd"/>
-      <w:r>
-        <w:t xml:space="preserve"> file</w:t>
-      </w:r>
-      <w:r>
-        <w:t>:</w:t>
-      </w:r>
-    </w:p>
-    <w:p/>
-    <w:p>
-      <w:pPr>
+      </w:pPr>
+      <w:r>
         <w:rPr>
           <w:b/>
           <w:bCs/>
         </w:rPr>
-      </w:pPr>
-      <w:r>
-        <w:rPr>
-          <w:b/>
-          <w:bCs/>
-        </w:rPr>
         <w:t>Screen Manager:</w:t>
       </w:r>
     </w:p>
     <w:p>
       <w:r>
-        <w:t xml:space="preserve">This part of the </w:t>
-      </w:r>
-      <w:proofErr w:type="spellStart"/>
-      <w:r>
-        <w:t>kv</w:t>
-      </w:r>
-      <w:proofErr w:type="spellEnd"/>
-      <w:r>
-        <w:t xml:space="preserve"> file is necessary for all of the screens of the app to link to each other. Figure x shows that it is just a list of every available screen. </w:t>
+        <w:t xml:space="preserve">This part of the kv file is necessary for all of the screens of the app to link to each other. Figure x shows that it is just a list of every available screen. </w:t>
       </w:r>
     </w:p>
     <w:p>
@@ -17030,15 +16361,7 @@
         <w:jc w:val="center"/>
       </w:pPr>
       <w:r>
-        <w:t xml:space="preserve">Figure #: Screen Manager Code Snippet in </w:t>
-      </w:r>
-      <w:proofErr w:type="spellStart"/>
-      <w:r>
-        <w:t>Kivy</w:t>
-      </w:r>
-      <w:proofErr w:type="spellEnd"/>
-      <w:r>
-        <w:t xml:space="preserve"> File</w:t>
+        <w:t>Figure #: Screen Manager Code Snippet in Kivy File</w:t>
       </w:r>
     </w:p>
     <w:p/>
@@ -17059,15 +16382,7 @@
     </w:p>
     <w:p>
       <w:r>
-        <w:t xml:space="preserve">Figure x shows the basic screen structure found in the </w:t>
-      </w:r>
-      <w:proofErr w:type="spellStart"/>
-      <w:r>
-        <w:t>Kivy</w:t>
-      </w:r>
-      <w:proofErr w:type="spellEnd"/>
-      <w:r>
-        <w:t xml:space="preserve"> file. At the top there is the screen name that was listed in the screen manager list and below this is the name it is given so that it can be referenced by other screens if necessary. Then following after the name of the screen there can be any number of elements listed to display different kinds of things on the screen and these will be discussed further on in this section.</w:t>
+        <w:t>Figure x shows the basic screen structure found in the Kivy file. At the top there is the screen name that was listed in the screen manager list and below this is the name it is given so that it can be referenced by other screens if necessary. Then following after the name of the screen there can be any number of elements listed to display different kinds of things on the screen and these will be discussed further on in this section.</w:t>
       </w:r>
     </w:p>
     <w:p>
@@ -17122,15 +16437,7 @@
         <w:jc w:val="center"/>
       </w:pPr>
       <w:r>
-        <w:t xml:space="preserve">Figure #: Basic Screen Structure in </w:t>
-      </w:r>
-      <w:proofErr w:type="spellStart"/>
-      <w:r>
-        <w:t>Kivy</w:t>
-      </w:r>
-      <w:proofErr w:type="spellEnd"/>
-      <w:r>
-        <w:t xml:space="preserve"> File</w:t>
+        <w:t>Figure #: Basic Screen Structure in Kivy File</w:t>
       </w:r>
     </w:p>
     <w:p/>
@@ -17175,21 +16482,7 @@
         <w:rPr>
           <w:bCs/>
         </w:rPr>
-        <w:t xml:space="preserve">In this particular example the image is given a size of (0.6, 0.6) in other languages this might make the image very small but in the </w:t>
-      </w:r>
-      <w:proofErr w:type="spellStart"/>
-      <w:r>
-        <w:rPr>
-          <w:bCs/>
-        </w:rPr>
-        <w:t>Kivy</w:t>
-      </w:r>
-      <w:proofErr w:type="spellEnd"/>
-      <w:r>
-        <w:rPr>
-          <w:bCs/>
-        </w:rPr>
-        <w:t xml:space="preserve"> language all sizing of elements go between 0 and 1 and these numbers map between 0 and the full length of the width and height of the screen. So in this example the image is going to take up 60% of the screen according to the size hint and a </w:t>
+        <w:t xml:space="preserve">In this particular example the image is given a size of (0.6, 0.6) in other languages this might make the image very small but in the Kivy language all sizing of elements go between 0 and 1 and these numbers map between 0 and the full length of the width and height of the screen. So in this example the image is going to take up 60% of the screen according to the size hint and a </w:t>
       </w:r>
       <w:r>
         <w:rPr>
@@ -17243,21 +16536,7 @@
         <w:rPr>
           <w:bCs/>
         </w:rPr>
-        <w:t xml:space="preserve">The position hint works similarly to the size hint where you give a number between 0 and 1 and it works as a percentage of the screen size. This example says along the </w:t>
-      </w:r>
-      <w:proofErr w:type="spellStart"/>
-      <w:r>
-        <w:rPr>
-          <w:bCs/>
-        </w:rPr>
-        <w:t>center</w:t>
-      </w:r>
-      <w:proofErr w:type="spellEnd"/>
-      <w:r>
-        <w:rPr>
-          <w:bCs/>
-        </w:rPr>
-        <w:t xml:space="preserve"> X axis go 50% across which is hal</w:t>
+        <w:t>The position hint works similarly to the size hint where you give a number between 0 and 1 and it works as a percentage of the screen size. This example says along the center X axis go 50% across which is hal</w:t>
       </w:r>
       <w:r>
         <w:rPr>
@@ -17296,21 +16575,7 @@
         <w:rPr>
           <w:bCs/>
         </w:rPr>
-        <w:t xml:space="preserve">Images can also be used in place of the </w:t>
-      </w:r>
-      <w:proofErr w:type="spellStart"/>
-      <w:r>
-        <w:rPr>
-          <w:bCs/>
-        </w:rPr>
-        <w:t>Kivy</w:t>
-      </w:r>
-      <w:proofErr w:type="spellEnd"/>
-      <w:r>
-        <w:rPr>
-          <w:bCs/>
-        </w:rPr>
-        <w:t xml:space="preserve"> default background for buttons and this is what they were mainly used for in this project.</w:t>
+        <w:t>Images can also be used in place of the Kivy default background for buttons and this is what they were mainly used for in this project.</w:t>
       </w:r>
     </w:p>
     <w:p>
@@ -17380,21 +16645,7 @@
         <w:rPr>
           <w:bCs/>
         </w:rPr>
-        <w:t xml:space="preserve">Figure #: Image Code Snippet in </w:t>
-      </w:r>
-      <w:proofErr w:type="spellStart"/>
-      <w:r>
-        <w:rPr>
-          <w:bCs/>
-        </w:rPr>
-        <w:t>Kivy</w:t>
-      </w:r>
-      <w:proofErr w:type="spellEnd"/>
-      <w:r>
-        <w:rPr>
-          <w:bCs/>
-        </w:rPr>
-        <w:t xml:space="preserve"> File</w:t>
+        <w:t>Figure #: Image Code Snippet in Kivy File</w:t>
       </w:r>
     </w:p>
     <w:p>
@@ -17608,63 +16859,7 @@
           <w:bCs/>
         </w:rPr>
         <w:br/>
-        <w:t xml:space="preserve">In addition to these attributes buttons also have some unique ones like the </w:t>
-      </w:r>
-      <w:proofErr w:type="spellStart"/>
-      <w:r>
-        <w:rPr>
-          <w:bCs/>
-        </w:rPr>
-        <w:t>on_release</w:t>
-      </w:r>
-      <w:proofErr w:type="spellEnd"/>
-      <w:r>
-        <w:rPr>
-          <w:bCs/>
-        </w:rPr>
-        <w:t xml:space="preserve"> attribute which can be used to fire a function whenever the button is pressed, in the example shown in figure x, the </w:t>
-      </w:r>
-      <w:proofErr w:type="spellStart"/>
-      <w:r>
-        <w:rPr>
-          <w:bCs/>
-        </w:rPr>
-        <w:t>on_release</w:t>
-      </w:r>
-      <w:proofErr w:type="spellEnd"/>
-      <w:r>
-        <w:rPr>
-          <w:bCs/>
-        </w:rPr>
-        <w:t xml:space="preserve"> attribute tells the app to change the current slide transition to left. This determines what direction the app will swipe to get to the next screen. As well as changing the slide transition, this </w:t>
-      </w:r>
-      <w:proofErr w:type="spellStart"/>
-      <w:r>
-        <w:rPr>
-          <w:bCs/>
-        </w:rPr>
-        <w:t>on_release</w:t>
-      </w:r>
-      <w:proofErr w:type="spellEnd"/>
-      <w:r>
-        <w:rPr>
-          <w:bCs/>
-        </w:rPr>
-        <w:t xml:space="preserve"> attribute tells the app to go to the root of the button which in this case happens to be the divide page and run the ‘</w:t>
-      </w:r>
-      <w:proofErr w:type="spellStart"/>
-      <w:r>
-        <w:rPr>
-          <w:bCs/>
-        </w:rPr>
-        <w:t>playGame</w:t>
-      </w:r>
-      <w:proofErr w:type="spellEnd"/>
-      <w:r>
-        <w:rPr>
-          <w:bCs/>
-        </w:rPr>
-        <w:t>’ function, passing in a parameter of 2.</w:t>
+        <w:t>In addition to these attributes buttons also have some unique ones like the on_release attribute which can be used to fire a function whenever the button is pressed, in the example shown in figure x, the on_release attribute tells the app to change the current slide transition to left. This determines what direction the app will swipe to get to the next screen. As well as changing the slide transition, this on_release attribute tells the app to go to the root of the button which in this case happens to be the divide page and run the ‘playGame’ function, passing in a parameter of 2.</w:t>
       </w:r>
       <w:r>
         <w:rPr>
@@ -17733,83 +16928,27 @@
         <w:rPr>
           <w:bCs/>
         </w:rPr>
-        <w:t xml:space="preserve">Figure #: Button Code Snippet in </w:t>
-      </w:r>
-      <w:proofErr w:type="spellStart"/>
-      <w:r>
-        <w:rPr>
-          <w:bCs/>
-        </w:rPr>
-        <w:t>Kivy</w:t>
-      </w:r>
-      <w:proofErr w:type="spellEnd"/>
-      <w:r>
-        <w:rPr>
-          <w:bCs/>
-        </w:rPr>
-        <w:t xml:space="preserve"> File</w:t>
-      </w:r>
-    </w:p>
-    <w:p>
-      <w:pPr>
-        <w:rPr>
-          <w:bCs/>
-        </w:rPr>
-      </w:pPr>
-    </w:p>
-    <w:p>
-      <w:pPr>
-        <w:rPr>
-          <w:bCs/>
-        </w:rPr>
-      </w:pPr>
-      <w:r>
-        <w:rPr>
-          <w:bCs/>
-        </w:rPr>
-        <w:t xml:space="preserve">Buttons can also take three variations of the same attribute which are: </w:t>
-      </w:r>
-      <w:proofErr w:type="spellStart"/>
-      <w:r>
-        <w:rPr>
-          <w:bCs/>
-        </w:rPr>
-        <w:t>background_normal</w:t>
-      </w:r>
-      <w:proofErr w:type="spellEnd"/>
-      <w:r>
-        <w:rPr>
-          <w:bCs/>
-        </w:rPr>
-        <w:t xml:space="preserve">, </w:t>
-      </w:r>
-      <w:proofErr w:type="spellStart"/>
-      <w:r>
-        <w:rPr>
-          <w:bCs/>
-        </w:rPr>
-        <w:t>background_down</w:t>
-      </w:r>
-      <w:proofErr w:type="spellEnd"/>
-      <w:r>
-        <w:rPr>
-          <w:bCs/>
-        </w:rPr>
-        <w:t xml:space="preserve"> and </w:t>
-      </w:r>
-      <w:proofErr w:type="spellStart"/>
-      <w:r>
-        <w:rPr>
-          <w:bCs/>
-        </w:rPr>
-        <w:t>background_disabled</w:t>
-      </w:r>
-      <w:proofErr w:type="spellEnd"/>
-      <w:r>
-        <w:rPr>
-          <w:bCs/>
-        </w:rPr>
-        <w:t>. These attributes take a source file in the same way the Image entities do and change depending on what state the button is currently in. Figure x shows the difference between the button states that can be seen all over the application. Finally, buttons also have a disabled attribute which is a Boolean that can also take inline if statements. The example here sets the disabled to True or False depending on the players number of experience points.</w:t>
+        <w:t>Figure #: Button Code Snippet in Kivy File</w:t>
+      </w:r>
+    </w:p>
+    <w:p>
+      <w:pPr>
+        <w:rPr>
+          <w:bCs/>
+        </w:rPr>
+      </w:pPr>
+    </w:p>
+    <w:p>
+      <w:pPr>
+        <w:rPr>
+          <w:bCs/>
+        </w:rPr>
+      </w:pPr>
+      <w:r>
+        <w:rPr>
+          <w:bCs/>
+        </w:rPr>
+        <w:t>Buttons can also take three variations of the same attribute which are: background_normal, background_down and background_disabled. These attributes take a source file in the same way the Image entities do and change depending on what state the button is currently in. Figure x shows the difference between the button states that can be seen all over the application. Finally, buttons also have a disabled attribute which is a Boolean that can also take inline if statements. The example here sets the disabled to True or False depending on the players number of experience points.</w:t>
       </w:r>
     </w:p>
     <w:p>
@@ -17994,21 +17133,7 @@
           <w:bCs/>
         </w:rPr>
         <w:lastRenderedPageBreak/>
-        <w:t xml:space="preserve">Figure #: Label Code Snippet in </w:t>
-      </w:r>
-      <w:proofErr w:type="spellStart"/>
-      <w:r>
-        <w:rPr>
-          <w:bCs/>
-        </w:rPr>
-        <w:t>Kivy</w:t>
-      </w:r>
-      <w:proofErr w:type="spellEnd"/>
-      <w:r>
-        <w:rPr>
-          <w:bCs/>
-        </w:rPr>
-        <w:t xml:space="preserve"> File</w:t>
+        <w:t>Figure #: Label Code Snippet in Kivy File</w:t>
       </w:r>
     </w:p>
     <w:p>
@@ -18034,35 +17159,7 @@
         <w:rPr>
           <w:bCs/>
         </w:rPr>
-        <w:t>An example of this can be seen in figure x where, depending on the value of ‘</w:t>
-      </w:r>
-      <w:proofErr w:type="spellStart"/>
-      <w:r>
-        <w:rPr>
-          <w:bCs/>
-        </w:rPr>
-        <w:t>self.classroom</w:t>
-      </w:r>
-      <w:proofErr w:type="spellEnd"/>
-      <w:r>
-        <w:rPr>
-          <w:bCs/>
-        </w:rPr>
-        <w:t>’, ‘</w:t>
-      </w:r>
-      <w:proofErr w:type="spellStart"/>
-      <w:r>
-        <w:rPr>
-          <w:bCs/>
-        </w:rPr>
-        <w:t>self.ids.studentClassroomJoin.text</w:t>
-      </w:r>
-      <w:proofErr w:type="spellEnd"/>
-      <w:r>
-        <w:rPr>
-          <w:bCs/>
-        </w:rPr>
-        <w:t>’ will be set to two separate strings of text depending on what is needed from the Label.</w:t>
+        <w:t>An example of this can be seen in figure x where, depending on the value of ‘self.classroom’, ‘self.ids.studentClassroomJoin.text’ will be set to two separate strings of text depending on what is needed from the Label.</w:t>
       </w:r>
       <w:r>
         <w:rPr>
@@ -18169,35 +17266,7 @@
         <w:rPr>
           <w:bCs/>
         </w:rPr>
-        <w:t xml:space="preserve">The canvas is another </w:t>
-      </w:r>
-      <w:proofErr w:type="spellStart"/>
-      <w:r>
-        <w:rPr>
-          <w:bCs/>
-        </w:rPr>
-        <w:t>Kivy</w:t>
-      </w:r>
-      <w:proofErr w:type="spellEnd"/>
-      <w:r>
-        <w:rPr>
-          <w:bCs/>
-        </w:rPr>
-        <w:t xml:space="preserve"> entity that allows the drawing of shapes on the screens found within the app. For the Primary Mathletes application the Line was the only shape </w:t>
-      </w:r>
-      <w:proofErr w:type="spellStart"/>
-      <w:r>
-        <w:rPr>
-          <w:bCs/>
-        </w:rPr>
-        <w:t>utilizied</w:t>
-      </w:r>
-      <w:proofErr w:type="spellEnd"/>
-      <w:r>
-        <w:rPr>
-          <w:bCs/>
-        </w:rPr>
-        <w:t xml:space="preserve"> for styling and segregating some text as seen in figures x and x but there are also other shapes like rectangles, circles and triangles available if needed.</w:t>
+        <w:t>The canvas is another Kivy entity that allows the drawing of shapes on the screens found within the app. For the Primary Mathletes application the Line was the only shape utilizied for styling and segregating some text as seen in figures x and x but there are also other shapes like rectangles, circles and triangles available if needed.</w:t>
       </w:r>
     </w:p>
     <w:p>
@@ -18259,21 +17328,7 @@
         <w:rPr>
           <w:bCs/>
         </w:rPr>
-        <w:t xml:space="preserve">Figure #: Canvas Code Snippet in </w:t>
-      </w:r>
-      <w:proofErr w:type="spellStart"/>
-      <w:r>
-        <w:rPr>
-          <w:bCs/>
-        </w:rPr>
-        <w:t>Kivy</w:t>
-      </w:r>
-      <w:proofErr w:type="spellEnd"/>
-      <w:r>
-        <w:rPr>
-          <w:bCs/>
-        </w:rPr>
-        <w:t xml:space="preserve"> File</w:t>
+        <w:t>Figure #: Canvas Code Snippet in Kivy File</w:t>
       </w:r>
     </w:p>
     <w:p>
@@ -18667,31 +17722,7 @@
         <w:t xml:space="preserve">When a user is registering an account the first thing that gets checked is if their password is suitable. Going with password standards the password must contain at least one number, uppercase letter, lower case letter and it must be at least 8 characters long. This check is achieved using </w:t>
       </w:r>
       <w:r>
-        <w:t>Pythons ‘any’ function which returns true if it finds something inside that its looking for like .</w:t>
-      </w:r>
-      <w:proofErr w:type="spellStart"/>
-      <w:r>
-        <w:t>isupper</w:t>
-      </w:r>
-      <w:proofErr w:type="spellEnd"/>
-      <w:r>
-        <w:t>(), .</w:t>
-      </w:r>
-      <w:proofErr w:type="spellStart"/>
-      <w:r>
-        <w:t>islower</w:t>
-      </w:r>
-      <w:proofErr w:type="spellEnd"/>
-      <w:r>
-        <w:t xml:space="preserve">(), </w:t>
-      </w:r>
-      <w:proofErr w:type="spellStart"/>
-      <w:r>
-        <w:t>isnumeric</w:t>
-      </w:r>
-      <w:proofErr w:type="spellEnd"/>
-      <w:r>
-        <w:t>() etc. Then the if statement seen in figure x checks if any of these are false, if they are a popup is shown to the user telling them they need to have the specific requirements to pass the password check.</w:t>
+        <w:t>Pythons ‘any’ function which returns true if it finds something inside that its looking for like .isupper(), .islower(), isnumeric() etc. Then the if statement seen in figure x checks if any of these are false, if they are a popup is shown to the user telling them they need to have the specific requirements to pass the password check.</w:t>
       </w:r>
     </w:p>
     <w:p>
@@ -18887,15 +17918,7 @@
     <w:p/>
     <w:p>
       <w:r>
-        <w:t xml:space="preserve">After the username and email are confirmed to not be in use with any other account in the database the users information is </w:t>
-      </w:r>
-      <w:proofErr w:type="spellStart"/>
-      <w:r>
-        <w:t>POSTed</w:t>
-      </w:r>
-      <w:proofErr w:type="spellEnd"/>
-      <w:r>
-        <w:t xml:space="preserve"> into the firebase database along with some initialized attributes like add, subtract, multiply, divide and whether or not the user is a teacher or not. This same information is also passed into the JSON store that will be discussed further in this section and then the user is brought to the login screen.</w:t>
+        <w:t>After the username and email are confirmed to not be in use with any other account in the database the users information is POSTed into the firebase database along with some initialized attributes like add, subtract, multiply, divide and whether or not the user is a teacher or not. This same information is also passed into the JSON store that will be discussed further in this section and then the user is brought to the login screen.</w:t>
       </w:r>
     </w:p>
     <w:p/>
@@ -18930,23 +17953,10 @@
     </w:p>
     <w:p>
       <w:r>
-        <w:t>Whenever a user is brought to the log in screen, the app will attempt to bring over the data stored in the JSON store mentioned later in the document and attempt to help the user with logging in since it will already know their details from the time they registered or the last time that they logged in. Figure x shows the ‘</w:t>
-      </w:r>
-      <w:proofErr w:type="spellStart"/>
-      <w:r>
-        <w:t>on_pre_enter</w:t>
-      </w:r>
-      <w:proofErr w:type="spellEnd"/>
-      <w:r>
-        <w:t xml:space="preserve">’ function that is built into </w:t>
-      </w:r>
-      <w:proofErr w:type="spellStart"/>
-      <w:r>
-        <w:t>Kivy</w:t>
-      </w:r>
-      <w:proofErr w:type="spellEnd"/>
-      <w:r>
-        <w:t xml:space="preserve"> that runs whenever a screen is being transitioned to from another screen.</w:t>
+        <w:t xml:space="preserve">Whenever a user is brought to the log in screen, the app will attempt to bring over the data stored in the JSON store mentioned later in the document and attempt to help the user with logging in since it will already know their details from the time they registered or the last time that they logged in. Figure x shows the ‘on_pre_enter’ function that is built into </w:t>
+      </w:r>
+      <w:r>
+        <w:t>Kivy that runs whenever a screen is being transitioned to from another screen.</w:t>
       </w:r>
       <w:r>
         <w:t xml:space="preserve"> In this function there are two try except blocks. These ensure that if the user does not already have a JSON store on their device that the app wont crash. It attempts to grab the username and password of the user from the store and if it can’t find this information then it just passes empty strings into the username and password text input fields.</w:t>
@@ -19139,15 +18149,7 @@
     </w:p>
     <w:p>
       <w:r>
-        <w:t>If the login loop returns 1 then that means the username and password combination have been found in the database and the user is safe to login. The JSON store is then updated with the users login information by running the ‘</w:t>
-      </w:r>
-      <w:proofErr w:type="spellStart"/>
-      <w:r>
-        <w:t>updateJsonLoop</w:t>
-      </w:r>
-      <w:proofErr w:type="spellEnd"/>
-      <w:r>
-        <w:t>’ function. This function takes in the username that the system now knows should be allowed to login and stores all of this users information into the JSON store from the Firebase database before moving on to the last steps of the login function.</w:t>
+        <w:t>If the login loop returns 1 then that means the username and password combination have been found in the database and the user is safe to login. The JSON store is then updated with the users login information by running the ‘updateJsonLoop’ function. This function takes in the username that the system now knows should be allowed to login and stores all of this users information into the JSON store from the Firebase database before moving on to the last steps of the login function.</w:t>
       </w:r>
       <w:r>
         <w:t xml:space="preserve"> The reason the JSON file needs to be updated every time the user logs in is because multiple users may be using the same device and if one user logs in on a single device and the JSON file is never updated when another user logs in, the second user will be overwriting the first users data and neither user will get any benefit out of the application.</w:t>
@@ -19218,58 +18220,10 @@
         <w:t xml:space="preserve"> and added to the JSON store,</w:t>
       </w:r>
       <w:r>
-        <w:t xml:space="preserve"> a function ‘</w:t>
-      </w:r>
-      <w:proofErr w:type="spellStart"/>
-      <w:r>
-        <w:t>checkWeek</w:t>
-      </w:r>
-      <w:proofErr w:type="spellEnd"/>
-      <w:r>
-        <w:t xml:space="preserve">’ runs. This function needs to know who is logged in </w:t>
-      </w:r>
-      <w:r>
-        <w:t>before it can run to avoid adding the wrong persons progress to a different user. The function works by getting the current year, week and day and checking the users information in the database to see if they have any data saved for the current week. If the variable check returns nothing, which it will if the user hasn’t logged in on any given week, a new weekly progress entity is created in the database for them. The else statement shows the firebase library entering ‘0’ values for the “</w:t>
-      </w:r>
-      <w:proofErr w:type="spellStart"/>
-      <w:r>
-        <w:t>bestScore</w:t>
-      </w:r>
-      <w:proofErr w:type="spellEnd"/>
-      <w:r>
-        <w:t>”, “</w:t>
-      </w:r>
-      <w:proofErr w:type="spellStart"/>
-      <w:r>
-        <w:t>totalGamesPlayed</w:t>
-      </w:r>
-      <w:proofErr w:type="spellEnd"/>
-      <w:r>
-        <w:t>”, “</w:t>
-      </w:r>
-      <w:proofErr w:type="spellStart"/>
-      <w:r>
-        <w:t>timePlayed</w:t>
-      </w:r>
-      <w:proofErr w:type="spellEnd"/>
-      <w:r>
-        <w:t>”, “</w:t>
-      </w:r>
-      <w:proofErr w:type="spellStart"/>
-      <w:r>
-        <w:t>correctAnswers</w:t>
-      </w:r>
-      <w:proofErr w:type="spellEnd"/>
-      <w:r>
-        <w:t>” and “</w:t>
-      </w:r>
-      <w:proofErr w:type="spellStart"/>
-      <w:r>
-        <w:t>totalXP</w:t>
-      </w:r>
-      <w:proofErr w:type="spellEnd"/>
-      <w:r>
-        <w:t>” attributes for the given week that the user has logged in on. This will allow the users to compare weekly progress on a week-by-week basis in the progress section of the app.</w:t>
+        <w:t xml:space="preserve"> a function ‘checkWeek’ runs. This function needs to know who is logged in </w:t>
+      </w:r>
+      <w:r>
+        <w:t>before it can run to avoid adding the wrong persons progress to a different user. The function works by getting the current year, week and day and checking the users information in the database to see if they have any data saved for the current week. If the variable check returns nothing, which it will if the user hasn’t logged in on any given week, a new weekly progress entity is created in the database for them. The else statement shows the firebase library entering ‘0’ values for the “bestScore”, “totalGamesPlayed”, “timePlayed”, “correctAnswers” and “totalXP” attributes for the given week that the user has logged in on. This will allow the users to compare weekly progress on a week-by-week basis in the progress section of the app.</w:t>
       </w:r>
     </w:p>
     <w:p>
@@ -19329,15 +18283,7 @@
     <w:p/>
     <w:p>
       <w:r>
-        <w:t xml:space="preserve">After the </w:t>
-      </w:r>
-      <w:proofErr w:type="spellStart"/>
-      <w:r>
-        <w:t>checkWeek</w:t>
-      </w:r>
-      <w:proofErr w:type="spellEnd"/>
-      <w:r>
-        <w:t xml:space="preserve"> function runs, the user is then finally brought to the main menu screen of the app where they can choose what they want to do next.</w:t>
+        <w:t>After the checkWeek function runs, the user is then finally brought to the main menu screen of the app where they can choose what they want to do next.</w:t>
       </w:r>
     </w:p>
     <w:p/>
@@ -19370,23 +18316,7 @@
         <w:t>rmation</w:t>
       </w:r>
       <w:r>
-        <w:t xml:space="preserve"> is needed from the user that doesn’t necessarily change throughout a single use of the app. Figure x shows a code snippet importing the json store library, setting it up and the using it to both retrieve information (“</w:t>
-      </w:r>
-      <w:proofErr w:type="spellStart"/>
-      <w:r>
-        <w:t>ScreenManagement.store.get</w:t>
-      </w:r>
-      <w:proofErr w:type="spellEnd"/>
-      <w:r>
-        <w:t>”) and put information into it (“</w:t>
-      </w:r>
-      <w:proofErr w:type="spellStart"/>
-      <w:r>
-        <w:t>ScreenManagement.store.put</w:t>
-      </w:r>
-      <w:proofErr w:type="spellEnd"/>
-      <w:r>
-        <w:t>”).</w:t>
+        <w:t xml:space="preserve"> is needed from the user that doesn’t necessarily change throughout a single use of the app. Figure x shows a code snippet importing the json store library, setting it up and the using it to both retrieve information (“ScreenManagement.store.get”) and put information into it (“ScreenManagement.store.put”).</w:t>
       </w:r>
     </w:p>
     <w:p>
@@ -19484,23 +18414,7 @@
         <w:t xml:space="preserve"> students are then able to join it as long as they know the name. </w:t>
       </w:r>
       <w:r>
-        <w:t xml:space="preserve">As students begin to join the classroom the teacher can then go to their own progress page in the app and see the students joining their student list. This list is one of the few places where the </w:t>
-      </w:r>
-      <w:proofErr w:type="spellStart"/>
-      <w:r>
-        <w:t>kv</w:t>
-      </w:r>
-      <w:proofErr w:type="spellEnd"/>
-      <w:r>
-        <w:t xml:space="preserve"> file is not used to create some sort of graphical section of the application as an entire list needs to be constructed whenever the teacher enters their progress page. Every time the teacher enters their progress screen the ‘</w:t>
-      </w:r>
-      <w:proofErr w:type="spellStart"/>
-      <w:r>
-        <w:t>createScrollView</w:t>
-      </w:r>
-      <w:proofErr w:type="spellEnd"/>
-      <w:r>
-        <w:t>’ function runs.</w:t>
+        <w:t>As students begin to join the classroom the teacher can then go to their own progress page in the app and see the students joining their student list. This list is one of the few places where the kv file is not used to create some sort of graphical section of the application as an entire list needs to be constructed whenever the teacher enters their progress page. Every time the teacher enters their progress screen the ‘createScrollView’ function runs.</w:t>
       </w:r>
     </w:p>
     <w:p/>
@@ -19567,49 +18481,17 @@
     </w:p>
     <w:p>
       <w:r>
-        <w:t>The ‘</w:t>
-      </w:r>
-      <w:proofErr w:type="spellStart"/>
-      <w:r>
-        <w:t>createScrollView</w:t>
-      </w:r>
-      <w:proofErr w:type="spellEnd"/>
-      <w:r>
-        <w:t>’ function</w:t>
-      </w:r>
-      <w:r>
-        <w:t xml:space="preserve"> first creates an empty list called ‘</w:t>
-      </w:r>
-      <w:proofErr w:type="spellStart"/>
-      <w:r>
-        <w:t>studentList</w:t>
-      </w:r>
-      <w:proofErr w:type="spellEnd"/>
-      <w:r>
-        <w:t xml:space="preserve">’ before grabbing all of the users from the database as has been shown before in this document. Then it loops through all of the users and checks does the students classroom name match the teacher’s classroom name. This is one of those situations where the JSON file comes in handy. The app knows that a teacher is signed in </w:t>
+        <w:t>The ‘createScrollView’ function</w:t>
+      </w:r>
+      <w:r>
+        <w:t xml:space="preserve"> first creates an empty list called ‘studentList’ before grabbing all of the users from the database as has been shown before in this document. Then it loops through all of the users and checks does the students classroom name match the teacher’s classroom name. This is one of those situations where the JSON file comes in handy. The app knows that a teacher is signed in </w:t>
       </w:r>
       <w:r>
         <w:lastRenderedPageBreak/>
         <w:t>based on the JSON check that happened when they logged in so it knows that it can search the JSON store to find the teachers classroom name and avoid having to make an unnecessary call to the database. If a user is found to have the same classroom as the teacher they are appended to the student list and the loop moves onto the next user. After all of the users have been checked and the students are either in the student list or not, a grid layout is created that stretches the height of the screen and has only one column. For every student found in the student list, a button is created with the students username as the text, and it is styled the same way all of the other buttons are styled in the application.</w:t>
       </w:r>
       <w:r>
-        <w:t xml:space="preserve"> The button is also given an ‘</w:t>
-      </w:r>
-      <w:proofErr w:type="spellStart"/>
-      <w:r>
-        <w:t>on_release</w:t>
-      </w:r>
-      <w:proofErr w:type="spellEnd"/>
-      <w:r>
-        <w:t xml:space="preserve">’ function that sends the students name that is clicked to the </w:t>
-      </w:r>
-      <w:proofErr w:type="spellStart"/>
-      <w:r>
-        <w:t>studentInfo</w:t>
-      </w:r>
-      <w:proofErr w:type="spellEnd"/>
-      <w:r>
-        <w:t xml:space="preserve"> function. Then this list of buttons is appended to the grid layout and the whole layout is put into a scroll layout so that if there are many students the teacher can swipe up and down to find the user that they are looking for.</w:t>
+        <w:t xml:space="preserve"> The button is also given an ‘on_release’ function that sends the students name that is clicked to the studentInfo function. Then this list of buttons is appended to the grid layout and the whole layout is put into a scroll layout so that if there are many students the teacher can swipe up and down to find the user that they are looking for.</w:t>
       </w:r>
     </w:p>
     <w:p>
@@ -19662,13 +18544,8 @@
         <w:jc w:val="center"/>
       </w:pPr>
       <w:r>
-        <w:t xml:space="preserve">Figure #: Create Scroll View </w:t>
-      </w:r>
-      <w:proofErr w:type="spellStart"/>
-      <w:r>
-        <w:t>Funciton</w:t>
-      </w:r>
-      <w:proofErr w:type="spellEnd"/>
+        <w:t>Figure #: Create Scroll View Funciton</w:t>
+      </w:r>
     </w:p>
     <w:p>
       <w:pPr>
@@ -19820,15 +18697,7 @@
     </w:p>
     <w:p>
       <w:r>
-        <w:t xml:space="preserve">The process after this is identical to the teachers student list to construct a </w:t>
-      </w:r>
-      <w:proofErr w:type="spellStart"/>
-      <w:r>
-        <w:t>scrollview</w:t>
-      </w:r>
-      <w:proofErr w:type="spellEnd"/>
-      <w:r>
-        <w:t xml:space="preserve"> list of weeks that students can click on and see their weekly report for the selected week.</w:t>
+        <w:t>The process after this is identical to the teachers student list to construct a scrollview list of weeks that students can click on and see their weekly report for the selected week.</w:t>
       </w:r>
     </w:p>
     <w:p>
@@ -20034,15 +18903,7 @@
         <w:t xml:space="preserve"> was used to work out the </w:t>
       </w:r>
       <w:r>
-        <w:t xml:space="preserve">percentage changes from one week to another. The function </w:t>
-      </w:r>
-      <w:proofErr w:type="spellStart"/>
-      <w:r>
-        <w:t>checkZeros</w:t>
-      </w:r>
-      <w:proofErr w:type="spellEnd"/>
-      <w:r>
-        <w:t xml:space="preserve"> (figure x) was used to ensure that no division could be done on zero because Python is one of the programming languages that does not have anything set up to handle division of zero like something that JavaScript has so I had to create my own function that handled this possibility.</w:t>
+        <w:t>percentage changes from one week to another. The function checkZeros (figure x) was used to ensure that no division could be done on zero because Python is one of the programming languages that does not have anything set up to handle division of zero like something that JavaScript has so I had to create my own function that handled this possibility.</w:t>
       </w:r>
     </w:p>
     <w:p/>
@@ -20477,15 +19338,7 @@
     <w:p/>
     <w:p>
       <w:r>
-        <w:t xml:space="preserve">** </w:t>
-      </w:r>
-      <w:proofErr w:type="spellStart"/>
-      <w:r>
-        <w:t>Questionnares</w:t>
-      </w:r>
-      <w:proofErr w:type="spellEnd"/>
-      <w:r>
-        <w:t xml:space="preserve"> on fonts **</w:t>
+        <w:t>** Questionnares on fonts **</w:t>
       </w:r>
     </w:p>
     <w:p>
@@ -20923,15 +19776,7 @@
       </w:r>
       <w:r>
         <w:lastRenderedPageBreak/>
-        <w:t xml:space="preserve">what could go wrong and were all of the proper error handling measures put in place. If they weren’t, a bug was created in the </w:t>
-      </w:r>
-      <w:proofErr w:type="spellStart"/>
-      <w:r>
-        <w:t>Airtable</w:t>
-      </w:r>
-      <w:proofErr w:type="spellEnd"/>
-      <w:r>
-        <w:t xml:space="preserve"> bug list that was mentioned before in the document and once testing had concluded, redevelopment of the application began and I worked my way through as many bugs as I could before revisiting the use case and updating it as they were fixed.</w:t>
+        <w:t>what could go wrong and were all of the proper error handling measures put in place. If they weren’t, a bug was created in the Airtable bug list that was mentioned before in the document and once testing had concluded, redevelopment of the application began and I worked my way through as many bugs as I could before revisiting the use case and updating it as they were fixed.</w:t>
       </w:r>
     </w:p>
     <w:p/>
@@ -25355,21 +24200,7 @@
               <w:rPr>
                 <w:lang w:val="en-GB"/>
               </w:rPr>
-              <w:t xml:space="preserve">Results page user </w:t>
-            </w:r>
-            <w:proofErr w:type="spellStart"/>
-            <w:r>
-              <w:rPr>
-                <w:lang w:val="en-GB"/>
-              </w:rPr>
-              <w:t>xp</w:t>
-            </w:r>
-            <w:proofErr w:type="spellEnd"/>
-            <w:r>
-              <w:rPr>
-                <w:lang w:val="en-GB"/>
-              </w:rPr>
-              <w:t xml:space="preserve"> to next level should be displayed on progress bar</w:t>
+              <w:t>Results page user xp to next level should be displayed on progress bar</w:t>
             </w:r>
           </w:p>
         </w:tc>
@@ -25958,21 +24789,13 @@
           </w:tcPr>
           <w:p>
             <w:r>
-              <w:t>Join the classroom called ‘</w:t>
-            </w:r>
-            <w:proofErr w:type="spellStart"/>
-            <w:r>
-              <w:t>teacher</w:t>
+              <w:t>Join the classroom called ‘teacher</w:t>
             </w:r>
             <w:r>
               <w:t>s</w:t>
             </w:r>
             <w:r>
-              <w:t>classroom</w:t>
-            </w:r>
-            <w:proofErr w:type="spellEnd"/>
-            <w:r>
-              <w:t>’</w:t>
+              <w:t>classroom’</w:t>
             </w:r>
           </w:p>
         </w:tc>
@@ -26414,15 +25237,7 @@
         <w:t>After handing the app over to the users who had never seen the app before and allowing them to</w:t>
       </w:r>
       <w:r>
-        <w:t xml:space="preserve"> use it with minimal instructions it was clear what parts of the application were working well and what parts needed some work done. All of the issues that arose from this test were added to the </w:t>
-      </w:r>
-      <w:proofErr w:type="spellStart"/>
-      <w:r>
-        <w:t>Airtable</w:t>
-      </w:r>
-      <w:proofErr w:type="spellEnd"/>
-      <w:r>
-        <w:t xml:space="preserve"> bug list and were later tackled after testing had concluded. One issue that seemed to come up for every user that tested the application was that they did not know how to handle popups when they appeared on the screen. It took users a while to figure out that they had to click away from the popup to dismiss it and so something to implement in the future is a button that says “dismiss” along the bottom of the popup to indicate to users they must do something in order to close the popup. This issue was especially prevalent in the minigame section of the app where a popup appears every time the user guess a question. Many got frustrated when the popup did not automatically close for them and they couldn’t figure out how to dismiss it themselves until after a few random clicks on the screen. Another </w:t>
+        <w:t xml:space="preserve"> use it with minimal instructions it was clear what parts of the application were working well and what parts needed some work done. All of the issues that arose from this test were added to the Airtable bug list and were later tackled after testing had concluded. One issue that seemed to come up for every user that tested the application was that they did not know how to handle popups when they appeared on the screen. It took users a while to figure out that they had to click away from the popup to dismiss it and so something to implement in the future is a button that says “dismiss” along the bottom of the popup to indicate to users they must do something in order to close the popup. This issue was especially prevalent in the minigame section of the app where a popup appears every time the user guess a question. Many got frustrated when the popup did not automatically close for them and they couldn’t figure out how to dismiss it themselves until after a few random clicks on the screen. Another </w:t>
       </w:r>
       <w:r>
         <w:lastRenderedPageBreak/>
@@ -26441,6 +25256,11 @@
       </w:r>
       <w:r>
         <w:t xml:space="preserve"> before moving on to other future work in the project.</w:t>
+      </w:r>
+    </w:p>
+    <w:p>
+      <w:r>
+        <w:t>Another step to take in the future would be to create a check to see if it’s the users first time logging into the application and if it was then a short video might play teacher the user how to use the application and what each button does before letting them experience the app themselves.</w:t>
       </w:r>
     </w:p>
     <w:p/>
@@ -26484,15 +25304,7 @@
     </w:p>
     <w:p>
       <w:r>
-        <w:t xml:space="preserve">When deciding on a font for the application I personally selected a few that I thought would be appropriate and eventually brought the number of fonts down to two different ones. The two fonts I decided on were the default </w:t>
-      </w:r>
-      <w:proofErr w:type="spellStart"/>
-      <w:r>
-        <w:t>Kivy</w:t>
-      </w:r>
-      <w:proofErr w:type="spellEnd"/>
-      <w:r>
-        <w:t xml:space="preserve"> font and a font called Helvetica Textbook. When I showed </w:t>
+        <w:t xml:space="preserve">When deciding on a font for the application I personally selected a few that I thought would be appropriate and eventually brought the number of fonts down to two different ones. The two fonts I decided on were the default Kivy font and a font called Helvetica Textbook. When I showed </w:t>
       </w:r>
       <w:r>
         <w:t xml:space="preserve">these two fonts </w:t>
@@ -26578,7 +25390,6 @@
     <w:p/>
     <w:p>
       <w:r>
-        <w:lastRenderedPageBreak/>
         <w:t>The interesting part of this question</w:t>
       </w:r>
       <w:r>
@@ -26647,15 +25458,7 @@
     <w:p/>
     <w:p>
       <w:r>
-        <w:t xml:space="preserve">As we can see in figure x. When people under 12 years of age were asked about their font preference only one person out of the 9 people asked voted for the default </w:t>
-      </w:r>
-      <w:proofErr w:type="spellStart"/>
-      <w:r>
-        <w:t>Kivy</w:t>
-      </w:r>
-      <w:proofErr w:type="spellEnd"/>
-      <w:r>
-        <w:t xml:space="preserve"> font whereas 8 others voted for the Helvetica font. This means that 89% of people under the age of 12 voted for the Helvetica font and when questioned on this, they</w:t>
+        <w:t>As we can see in figure x. When people under 12 years of age were asked about their font preference only one person out of the 9 people asked voted for the default Kivy font whereas 8 others voted for the Helvetica font. This means that 89% of people under the age of 12 voted for the Helvetica font and when questioned on this, they</w:t>
       </w:r>
       <w:r>
         <w:t xml:space="preserve"> responded</w:t>
@@ -26725,7 +25528,6 @@
     </w:p>
     <w:p>
       <w:r>
-        <w:lastRenderedPageBreak/>
         <w:t xml:space="preserve">Figure x shows almost the opposite result for people over the age of 12s font preference. This time when questioned, the older people responded that they just liked the design more and felt that the Helvetica font looked too simple and childish. </w:t>
       </w:r>
     </w:p>
@@ -26746,15 +25548,7 @@
         <w:t xml:space="preserve">that the target market was </w:t>
       </w:r>
       <w:r>
-        <w:t xml:space="preserve">for third class primary school students it was decided that the Helvetica Textbook font would be chosen to go into the final version of the Primary Mathletes application rather than the default </w:t>
-      </w:r>
-      <w:proofErr w:type="spellStart"/>
-      <w:r>
-        <w:t>Kivy</w:t>
-      </w:r>
-      <w:proofErr w:type="spellEnd"/>
-      <w:r>
-        <w:t xml:space="preserve"> font.</w:t>
+        <w:t>for third class primary school students it was decided that the Helvetica Textbook font would be chosen to go into the final version of the Primary Mathletes application rather than the default Kivy font.</w:t>
       </w:r>
     </w:p>
     <w:p/>
@@ -26783,10 +25577,31 @@
         <w:t xml:space="preserve">The proposal/questionnaire document that was sent out to the teachers can be seen in Appendix 1 and those who replied and consented to having their responses included in this project can be seen in Appendices 2 – 5. </w:t>
       </w:r>
     </w:p>
-    <w:p>
+    <w:p/>
+    <w:p>
+      <w:r>
+        <w:t>According to the teachers questioned, almost all primary schools in Ireland will have access to iPads and/or laptops at some stage throughout their learning week. The application created for this project would be a great addition to their time with these iPads and laptops because as one of the teachers put it, using the app “wouldn’t feel like work to them” and so they could be reinforcing learning outcomes of the curriculum while still enjoying themselves.</w:t>
+      </w:r>
+      <w:r>
+        <w:br/>
+        <w:t>I also learned of great teacher resources that I used as inspiration for the minigame section of the application that the teachers mentioned such as: Twinkl, Transum Maths, ixl.ie, NRich Maths etc.</w:t>
+      </w:r>
+      <w:r>
+        <w:br/>
+        <w:t>Teachers also brought up good points like the fact that not all students will be provided with iPads and laptops at all times while in school but the purpose of the application isn’t to replace the maths curriculum in school but rather help solidify what the users have already learned so that their retention of information improves.</w:t>
+      </w:r>
+      <w:r>
+        <w:t xml:space="preserve"> </w:t>
+      </w:r>
+      <w:r>
+        <w:br/>
+        <w:t>Using positive reinforcement like the one seen in the correct answer popup with the smiley face was also a suggestion laid out in one of the teachers answers to the questionnaire and so this was added in as part of the design of the app.</w:t>
+      </w:r>
       <w:bookmarkStart w:id="81" w:name="_GoBack"/>
       <w:bookmarkEnd w:id="81"/>
     </w:p>
+    <w:p/>
+    <w:p/>
     <w:p>
       <w:pPr>
         <w:pStyle w:val="Heading2"/>
@@ -26800,15 +25615,32 @@
       <w:r>
         <w:t>5.</w:t>
       </w:r>
-      <w:r>
-        <w:t>4</w:t>
-      </w:r>
-      <w:r>
-        <w:t>. Conclusions</w:t>
-      </w:r>
       <w:bookmarkEnd w:id="82"/>
       <w:bookmarkEnd w:id="83"/>
-    </w:p>
+      <w:r>
+        <w:t>5 Full Use of Application</w:t>
+      </w:r>
+    </w:p>
+    <w:p/>
+    <w:p>
+      <w:pPr>
+        <w:pStyle w:val="Heading2"/>
+        <w:numPr>
+          <w:ilvl w:val="0"/>
+          <w:numId w:val="0"/>
+        </w:numPr>
+      </w:pPr>
+      <w:r>
+        <w:t>5.</w:t>
+      </w:r>
+      <w:r>
+        <w:t>6</w:t>
+      </w:r>
+      <w:r>
+        <w:t xml:space="preserve"> Full Use of Application</w:t>
+      </w:r>
+    </w:p>
+    <w:p/>
     <w:p>
       <w:r>
         <w:t xml:space="preserve"> </w:t>
@@ -26824,6 +25656,7 @@
         </w:rPr>
       </w:pPr>
       <w:r>
+        <w:lastRenderedPageBreak/>
         <w:br w:type="page"/>
       </w:r>
     </w:p>
@@ -26944,9 +25777,35 @@
           <w:i/>
           <w:iCs/>
         </w:rPr>
-        <w:t xml:space="preserve">*find section with </w:t>
-      </w:r>
-      <w:proofErr w:type="spellStart"/>
+        <w:t>*find section with airtable in it *</w:t>
+      </w:r>
+      <w:r>
+        <w:t xml:space="preserve">Airtable was used to document any bugs that were found while testing and </w:t>
+      </w:r>
+      <w:r>
+        <w:t>there are still a number of low to normal level bugs that were found too late in the testing phase to be fixed. The application still runs with these issues present but they are quality of life fixes that would be beneficial to</w:t>
+      </w:r>
+      <w:r>
+        <w:t xml:space="preserve"> implement</w:t>
+      </w:r>
+      <w:r>
+        <w:t xml:space="preserve">. When providing an application to younger students it would be especially important to integrate aspects such as having the minigame wait a second after each correct or incorrect answer to guard the user from miss-clicking the next answer </w:t>
+      </w:r>
+      <w:r>
+        <w:t>straight away, which is a possibility in the current state of the application so this would be one of the first things to be fixed in the future.</w:t>
+      </w:r>
+    </w:p>
+    <w:p>
+      <w:r>
+        <w:lastRenderedPageBreak/>
+        <w:t>In the future it would also be necessary to come up with a</w:t>
+      </w:r>
+      <w:r>
+        <w:t xml:space="preserve"> different</w:t>
+      </w:r>
+      <w:r>
+        <w:t xml:space="preserve"> system for storing the users data. The firebase database that is used currently in this project works but as seen in the </w:t>
+      </w:r>
       <w:r>
         <w:rPr>
           <w:b/>
@@ -26954,9 +25813,8 @@
           <w:i/>
           <w:iCs/>
         </w:rPr>
-        <w:t>airtable</w:t>
-      </w:r>
-      <w:proofErr w:type="spellEnd"/>
+        <w:t>*section where the fact that the app doesn’t compile because of firebase is mentioned*</w:t>
+      </w:r>
       <w:r>
         <w:rPr>
           <w:b/>
@@ -26964,56 +25822,6 @@
           <w:i/>
           <w:iCs/>
         </w:rPr>
-        <w:t xml:space="preserve"> in it *</w:t>
-      </w:r>
-      <w:proofErr w:type="spellStart"/>
-      <w:r>
-        <w:t>Airtable</w:t>
-      </w:r>
-      <w:proofErr w:type="spellEnd"/>
-      <w:r>
-        <w:t xml:space="preserve"> was used to document any bugs that were found while testing and </w:t>
-      </w:r>
-      <w:r>
-        <w:t>there are still a number of low to normal level bugs that were found too late in the testing phase to be fixed. The application still runs with these issues present but they are quality of life fixes that would be beneficial to</w:t>
-      </w:r>
-      <w:r>
-        <w:t xml:space="preserve"> implement</w:t>
-      </w:r>
-      <w:r>
-        <w:t xml:space="preserve">. When providing an application to younger students it would be especially important to integrate aspects such as having the minigame wait a second after each correct or incorrect answer to guard the user from miss-clicking the next answer </w:t>
-      </w:r>
-      <w:r>
-        <w:t>straight away, which is a possibility in the current state of the application so this would be one of the first things to be fixed in the future.</w:t>
-      </w:r>
-    </w:p>
-    <w:p>
-      <w:r>
-        <w:lastRenderedPageBreak/>
-        <w:t>In the future it would also be necessary to come up with a</w:t>
-      </w:r>
-      <w:r>
-        <w:t xml:space="preserve"> different</w:t>
-      </w:r>
-      <w:r>
-        <w:t xml:space="preserve"> system for storing the users data. The firebase database that is used currently in this project works but as seen in the </w:t>
-      </w:r>
-      <w:r>
-        <w:rPr>
-          <w:b/>
-          <w:bCs/>
-          <w:i/>
-          <w:iCs/>
-        </w:rPr>
-        <w:t>*section where the fact that the app doesn’t compile because of firebase is mentioned*</w:t>
-      </w:r>
-      <w:r>
-        <w:rPr>
-          <w:b/>
-          <w:bCs/>
-          <w:i/>
-          <w:iCs/>
-        </w:rPr>
         <w:t xml:space="preserve"> </w:t>
       </w:r>
       <w:r>
@@ -27029,13 +25837,8 @@
         <w:t xml:space="preserve">not </w:t>
       </w:r>
       <w:r>
-        <w:t xml:space="preserve">supported by </w:t>
-      </w:r>
-      <w:proofErr w:type="spellStart"/>
-      <w:r>
-        <w:t>Buildozer</w:t>
-      </w:r>
-      <w:proofErr w:type="spellEnd"/>
+        <w:t>supported by Buildozer</w:t>
+      </w:r>
       <w:r>
         <w:t xml:space="preserve"> for some reason</w:t>
       </w:r>
@@ -27181,21 +25984,8 @@
       <w:r>
         <w:t xml:space="preserve">1. </w:t>
       </w:r>
-      <w:proofErr w:type="spellStart"/>
-      <w:r>
-        <w:t>Emetere</w:t>
-      </w:r>
-      <w:proofErr w:type="spellEnd"/>
-      <w:r>
-        <w:t xml:space="preserve"> M. E, Oluwafemi T. J, </w:t>
-      </w:r>
-      <w:proofErr w:type="spellStart"/>
-      <w:r>
-        <w:t>Akinlusi</w:t>
-      </w:r>
-      <w:proofErr w:type="spellEnd"/>
-      <w:r>
-        <w:t xml:space="preserve"> T</w:t>
+      <w:r>
+        <w:t>Emetere M. E, Oluwafemi T. J, Akinlusi T</w:t>
       </w:r>
       <w:r>
         <w:t>,</w:t>
@@ -27299,43 +26089,7 @@
           <w:sz w:val="22"/>
           <w:szCs w:val="22"/>
         </w:rPr>
-        <w:t xml:space="preserve">[3] </w:t>
-      </w:r>
-      <w:proofErr w:type="spellStart"/>
-      <w:r>
-        <w:rPr>
-          <w:rFonts w:ascii="Arial" w:hAnsi="Arial" w:cs="Arial"/>
-          <w:sz w:val="22"/>
-          <w:szCs w:val="22"/>
-        </w:rPr>
-        <w:t>Machdel</w:t>
-      </w:r>
-      <w:proofErr w:type="spellEnd"/>
-      <w:r>
-        <w:rPr>
-          <w:rFonts w:ascii="Arial" w:hAnsi="Arial" w:cs="Arial"/>
-          <w:sz w:val="22"/>
-          <w:szCs w:val="22"/>
-        </w:rPr>
-        <w:t xml:space="preserve"> </w:t>
-      </w:r>
-      <w:proofErr w:type="spellStart"/>
-      <w:r>
-        <w:rPr>
-          <w:rFonts w:ascii="Arial" w:hAnsi="Arial" w:cs="Arial"/>
-          <w:sz w:val="22"/>
-          <w:szCs w:val="22"/>
-        </w:rPr>
-        <w:t>Matthee</w:t>
-      </w:r>
-      <w:proofErr w:type="spellEnd"/>
-      <w:r>
-        <w:rPr>
-          <w:rFonts w:ascii="Arial" w:hAnsi="Arial" w:cs="Arial"/>
-          <w:sz w:val="22"/>
-          <w:szCs w:val="22"/>
-        </w:rPr>
-        <w:t xml:space="preserve">, Jacobus - Mathematics on the Move: Supporting Mathematics Learners through Mobile Technology in South Africa: </w:t>
+        <w:t xml:space="preserve">[3] Machdel Matthee, Jacobus - Mathematics on the Move: Supporting Mathematics Learners through Mobile Technology in South Africa: </w:t>
       </w:r>
       <w:hyperlink r:id="rId148" w:history="1">
         <w:r>
@@ -27389,61 +26143,7 @@
           <w:sz w:val="22"/>
           <w:szCs w:val="22"/>
         </w:rPr>
-        <w:t>[4] Al-</w:t>
-      </w:r>
-      <w:proofErr w:type="spellStart"/>
-      <w:r>
-        <w:rPr>
-          <w:rFonts w:ascii="Arial" w:hAnsi="Arial" w:cs="Arial"/>
-          <w:sz w:val="22"/>
-          <w:szCs w:val="22"/>
-        </w:rPr>
-        <w:t>Zeidi</w:t>
-      </w:r>
-      <w:proofErr w:type="spellEnd"/>
-      <w:r>
-        <w:rPr>
-          <w:rFonts w:ascii="Arial" w:hAnsi="Arial" w:cs="Arial"/>
-          <w:sz w:val="22"/>
-          <w:szCs w:val="22"/>
-        </w:rPr>
-        <w:t>, A, Al-</w:t>
-      </w:r>
-      <w:proofErr w:type="spellStart"/>
-      <w:r>
-        <w:rPr>
-          <w:rFonts w:ascii="Arial" w:hAnsi="Arial" w:cs="Arial"/>
-          <w:sz w:val="22"/>
-          <w:szCs w:val="22"/>
-        </w:rPr>
-        <w:t>Kindi</w:t>
-      </w:r>
-      <w:proofErr w:type="spellEnd"/>
-      <w:r>
-        <w:rPr>
-          <w:rFonts w:ascii="Arial" w:hAnsi="Arial" w:cs="Arial"/>
-          <w:sz w:val="22"/>
-          <w:szCs w:val="22"/>
-        </w:rPr>
-        <w:t>, K, Al-</w:t>
-      </w:r>
-      <w:proofErr w:type="spellStart"/>
-      <w:r>
-        <w:rPr>
-          <w:rFonts w:ascii="Arial" w:hAnsi="Arial" w:cs="Arial"/>
-          <w:sz w:val="22"/>
-          <w:szCs w:val="22"/>
-        </w:rPr>
-        <w:t>Khanjari</w:t>
-      </w:r>
-      <w:proofErr w:type="spellEnd"/>
-      <w:r>
-        <w:rPr>
-          <w:rFonts w:ascii="Arial" w:hAnsi="Arial" w:cs="Arial"/>
-          <w:sz w:val="22"/>
-          <w:szCs w:val="22"/>
-        </w:rPr>
-        <w:t xml:space="preserve">, Z. A. - SQU Future: From E-Learning to M-Learning Application Development: </w:t>
+        <w:t xml:space="preserve">[4] Al-Zeidi, A, Al-Kindi, K, Al-Khanjari, Z. A. - SQU Future: From E-Learning to M-Learning Application Development: </w:t>
       </w:r>
       <w:hyperlink r:id="rId149" w:anchor="page=185" w:history="1">
         <w:r>
@@ -27569,15 +26269,7 @@
         <w:ind w:left="720"/>
       </w:pPr>
       <w:r>
-        <w:t xml:space="preserve">[] </w:t>
-      </w:r>
-      <w:proofErr w:type="spellStart"/>
-      <w:r>
-        <w:t>Azhar</w:t>
-      </w:r>
-      <w:proofErr w:type="spellEnd"/>
-      <w:r>
-        <w:t xml:space="preserve">, UX Design – How to Pick Colors for Your App Without a Struggle: </w:t>
+        <w:t xml:space="preserve">[] Azhar, UX Design – How to Pick Colors for Your App Without a Struggle: </w:t>
       </w:r>
       <w:hyperlink r:id="rId152" w:history="1">
         <w:r>
@@ -27609,35 +26301,9 @@
       <w:r>
         <w:t xml:space="preserve">[] </w:t>
       </w:r>
-      <w:proofErr w:type="spellStart"/>
-      <w:r>
-        <w:t>Renk</w:t>
-      </w:r>
-      <w:proofErr w:type="spellEnd"/>
-      <w:r>
-        <w:t xml:space="preserve"> </w:t>
-      </w:r>
-      <w:proofErr w:type="spellStart"/>
-      <w:r>
-        <w:t>Etikisi</w:t>
-      </w:r>
-      <w:proofErr w:type="spellEnd"/>
-      <w:r>
-        <w:t xml:space="preserve">, The Effect of </w:t>
-      </w:r>
-      <w:proofErr w:type="spellStart"/>
-      <w:r>
-        <w:t>Colors</w:t>
-      </w:r>
-      <w:proofErr w:type="spellEnd"/>
-      <w:r>
-        <w:t xml:space="preserve"> on </w:t>
-      </w:r>
-      <w:proofErr w:type="spellStart"/>
-      <w:r>
-        <w:t>Chidlren</w:t>
-      </w:r>
-      <w:proofErr w:type="spellEnd"/>
+      <w:r>
+        <w:t>Renk Etikisi, The Effect of Colors on Chidlren</w:t>
+      </w:r>
       <w:r>
         <w:t xml:space="preserve"> - :</w:t>
       </w:r>
@@ -27748,25 +26414,7 @@
           <w:sz w:val="22"/>
           <w:szCs w:val="22"/>
         </w:rPr>
-        <w:t xml:space="preserve">- put all of the </w:t>
-      </w:r>
-      <w:proofErr w:type="spellStart"/>
-      <w:r>
-        <w:rPr>
-          <w:rFonts w:ascii="Arial" w:hAnsi="Arial" w:cs="Arial"/>
-          <w:sz w:val="22"/>
-          <w:szCs w:val="22"/>
-        </w:rPr>
-        <w:t>questionnares</w:t>
-      </w:r>
-      <w:proofErr w:type="spellEnd"/>
-      <w:r>
-        <w:rPr>
-          <w:rFonts w:ascii="Arial" w:hAnsi="Arial" w:cs="Arial"/>
-          <w:sz w:val="22"/>
-          <w:szCs w:val="22"/>
-        </w:rPr>
-        <w:t xml:space="preserve"> teachers submitted here</w:t>
+        <w:t>- put all of the questionnares teachers submitted here</w:t>
       </w:r>
     </w:p>
     <w:p>
@@ -27986,7 +26634,7 @@
           <v:shape id="_x0000_i1126" type="#_x0000_t75" style="width:417.75pt;height:159.9pt" o:ole="">
             <v:imagedata r:id="rId11" o:title=""/>
           </v:shape>
-          <o:OLEObject Type="Embed" ProgID="PBrush" ShapeID="_x0000_i1126" DrawAspect="Content" ObjectID="_1647962703" r:id="rId154"/>
+          <o:OLEObject Type="Embed" ProgID="PBrush" ShapeID="_x0000_i1126" DrawAspect="Content" ObjectID="_1647965061" r:id="rId154"/>
         </w:object>
       </w:r>
       <w:r>
@@ -28251,15 +26899,7 @@
         <w:t xml:space="preserve">4) </w:t>
       </w:r>
       <w:r>
-        <w:t>What form of device are primary school students most comfortable with? (</w:t>
-      </w:r>
-      <w:proofErr w:type="spellStart"/>
-      <w:r>
-        <w:t>e.g</w:t>
-      </w:r>
-      <w:proofErr w:type="spellEnd"/>
-      <w:r>
-        <w:t xml:space="preserve"> Desktop Computer, Laptop, iPad/Tablet, mobile phone)</w:t>
+        <w:t>What form of device are primary school students most comfortable with? (e.g Desktop Computer, Laptop, iPad/Tablet, mobile phone)</w:t>
       </w:r>
     </w:p>
     <w:p>
@@ -28277,15 +26917,7 @@
         <w:t xml:space="preserve">5) </w:t>
       </w:r>
       <w:r>
-        <w:t>Off the top of your head do you think there is any other kind of minigame-</w:t>
-      </w:r>
-      <w:proofErr w:type="spellStart"/>
-      <w:r>
-        <w:t>esque</w:t>
-      </w:r>
-      <w:proofErr w:type="spellEnd"/>
-      <w:r>
-        <w:t xml:space="preserve"> questions that would be helpful (and hopefully fun) to engage students more with the app?</w:t>
+        <w:t>Off the top of your head do you think there is any other kind of minigame-esque questions that would be helpful (and hopefully fun) to engage students more with the app?</w:t>
       </w:r>
     </w:p>
     <w:p>
@@ -28528,23 +27160,7 @@
           <w:b/>
           <w:bCs/>
         </w:rPr>
-        <w:t xml:space="preserve">Yes there are many </w:t>
-      </w:r>
-      <w:proofErr w:type="spellStart"/>
-      <w:r>
-        <w:rPr>
-          <w:b/>
-          <w:bCs/>
-        </w:rPr>
-        <w:t>ipads</w:t>
-      </w:r>
-      <w:proofErr w:type="spellEnd"/>
-      <w:r>
-        <w:rPr>
-          <w:b/>
-          <w:bCs/>
-        </w:rPr>
-        <w:t xml:space="preserve">/laptops available for use in many schools now </w:t>
+        <w:t xml:space="preserve">Yes there are many ipads/laptops available for use in many schools now </w:t>
       </w:r>
     </w:p>
     <w:p>
@@ -28615,39 +27231,7 @@
           <w:b/>
           <w:bCs/>
         </w:rPr>
-        <w:t xml:space="preserve">Twinkl, </w:t>
-      </w:r>
-      <w:proofErr w:type="spellStart"/>
-      <w:r>
-        <w:rPr>
-          <w:b/>
-          <w:bCs/>
-        </w:rPr>
-        <w:t>transum</w:t>
-      </w:r>
-      <w:proofErr w:type="spellEnd"/>
-      <w:r>
-        <w:rPr>
-          <w:b/>
-          <w:bCs/>
-        </w:rPr>
-        <w:t xml:space="preserve"> maths, </w:t>
-      </w:r>
-      <w:proofErr w:type="spellStart"/>
-      <w:r>
-        <w:rPr>
-          <w:b/>
-          <w:bCs/>
-        </w:rPr>
-        <w:t>folens</w:t>
-      </w:r>
-      <w:proofErr w:type="spellEnd"/>
-      <w:r>
-        <w:rPr>
-          <w:b/>
-          <w:bCs/>
-        </w:rPr>
-        <w:t xml:space="preserve"> online (set up free student account)</w:t>
+        <w:t>Twinkl, transum maths, folens online (set up free student account)</w:t>
       </w:r>
     </w:p>
     <w:p>
@@ -28664,15 +27248,7 @@
         <w:t xml:space="preserve">4) </w:t>
       </w:r>
       <w:r>
-        <w:t>What form of device are primary school students most comfortable with? (</w:t>
-      </w:r>
-      <w:proofErr w:type="spellStart"/>
-      <w:r>
-        <w:t>e.g</w:t>
-      </w:r>
-      <w:proofErr w:type="spellEnd"/>
-      <w:r>
-        <w:t xml:space="preserve"> Desktop Computer, Laptop, iPad/Tablet, mobile phone)</w:t>
+        <w:t>What form of device are primary school students most comfortable with? (e.g Desktop Computer, Laptop, iPad/Tablet, mobile phone)</w:t>
       </w:r>
     </w:p>
     <w:p>
@@ -28683,21 +27259,12 @@
           <w:bCs/>
         </w:rPr>
       </w:pPr>
-      <w:proofErr w:type="spellStart"/>
       <w:r>
         <w:rPr>
           <w:b/>
           <w:bCs/>
         </w:rPr>
-        <w:t>Ipads</w:t>
-      </w:r>
-      <w:proofErr w:type="spellEnd"/>
-      <w:r>
-        <w:rPr>
-          <w:b/>
-          <w:bCs/>
-        </w:rPr>
-        <w:t xml:space="preserve"> and tablets</w:t>
+        <w:t>Ipads and tablets</w:t>
       </w:r>
     </w:p>
     <w:p>
@@ -28714,15 +27281,7 @@
         <w:t xml:space="preserve">5) </w:t>
       </w:r>
       <w:r>
-        <w:t>Off the top of your head do you think there is any other kind of minigame-</w:t>
-      </w:r>
-      <w:proofErr w:type="spellStart"/>
-      <w:r>
-        <w:t>esque</w:t>
-      </w:r>
-      <w:proofErr w:type="spellEnd"/>
-      <w:r>
-        <w:t xml:space="preserve"> questions that would be helpful (and hopefully fun) to engage students more with the app?</w:t>
+        <w:t>Off the top of your head do you think there is any other kind of minigame-esque questions that would be helpful (and hopefully fun) to engage students more with the app?</w:t>
       </w:r>
     </w:p>
     <w:p>
@@ -28803,23 +27362,7 @@
           <w:b/>
           <w:bCs/>
         </w:rPr>
-        <w:t>Notifications in the app to remind pupils of the maths rules and rhymes (</w:t>
-      </w:r>
-      <w:proofErr w:type="spellStart"/>
-      <w:r>
-        <w:rPr>
-          <w:b/>
-          <w:bCs/>
-        </w:rPr>
-        <w:t>e.g</w:t>
-      </w:r>
-      <w:proofErr w:type="spellEnd"/>
-      <w:r>
-        <w:rPr>
-          <w:b/>
-          <w:bCs/>
-        </w:rPr>
-        <w:t xml:space="preserve"> for subtraction “more on the floor go next door”)</w:t>
+        <w:t>Notifications in the app to remind pupils of the maths rules and rhymes (e.g for subtraction “more on the floor go next door”)</w:t>
       </w:r>
     </w:p>
     <w:p>
@@ -29270,9 +27813,22 @@
           <w:sz w:val="22"/>
           <w:szCs w:val="22"/>
         </w:rPr>
-        <w:t xml:space="preserve">3. Do you know of any resources (websites, books or both) that I could look into to access the curriculum for primary school </w:t>
-      </w:r>
-      <w:proofErr w:type="spellStart"/>
+        <w:t>3. Do you know of any resources (websites, books or both) that I could look into to access the curriculum for primary school maths?</w:t>
+      </w:r>
+    </w:p>
+    <w:p>
+      <w:pPr>
+        <w:pStyle w:val="BodyA"/>
+        <w:shd w:val="clear" w:color="auto" w:fill="E7E6E6" w:themeFill="background2"/>
+        <w:rPr>
+          <w:rFonts w:ascii="Minion Pro" w:hAnsi="Minion Pro"/>
+          <w:b/>
+          <w:bCs/>
+          <w:color w:val="auto"/>
+          <w:sz w:val="22"/>
+          <w:szCs w:val="22"/>
+        </w:rPr>
+      </w:pPr>
       <w:r>
         <w:rPr>
           <w:rFonts w:ascii="Minion Pro" w:hAnsi="Minion Pro"/>
@@ -29280,136 +27836,77 @@
           <w:sz w:val="22"/>
           <w:szCs w:val="22"/>
         </w:rPr>
-        <w:t>maths</w:t>
-      </w:r>
-      <w:proofErr w:type="spellEnd"/>
-      <w:r>
+        <w:t xml:space="preserve"> </w:t>
+      </w:r>
+      <w:r>
+        <w:rPr>
+          <w:rFonts w:ascii="Minion Pro" w:hAnsi="Minion Pro"/>
+          <w:b/>
+          <w:bCs/>
+          <w:color w:val="auto"/>
+          <w:sz w:val="22"/>
+          <w:szCs w:val="22"/>
+        </w:rPr>
+        <w:t xml:space="preserve">NCCA Mathematics curriculum online, NRich maths online, Mental Maths (combine all curriculum strands to make quizzes). </w:t>
+      </w:r>
+    </w:p>
+    <w:p>
+      <w:pPr>
+        <w:pStyle w:val="BodyA"/>
+        <w:shd w:val="clear" w:color="auto" w:fill="E7E6E6" w:themeFill="background2"/>
         <w:rPr>
           <w:rFonts w:ascii="Minion Pro" w:hAnsi="Minion Pro"/>
           <w:color w:val="auto"/>
           <w:sz w:val="22"/>
           <w:szCs w:val="22"/>
         </w:rPr>
-        <w:t>?</w:t>
-      </w:r>
+      </w:pPr>
     </w:p>
     <w:p>
       <w:pPr>
         <w:pStyle w:val="BodyA"/>
         <w:shd w:val="clear" w:color="auto" w:fill="E7E6E6" w:themeFill="background2"/>
-        <w:rPr>
-          <w:rFonts w:ascii="Minion Pro" w:hAnsi="Minion Pro"/>
-          <w:b/>
-          <w:bCs/>
-          <w:color w:val="auto"/>
-          <w:sz w:val="22"/>
-          <w:szCs w:val="22"/>
-        </w:rPr>
-      </w:pPr>
-      <w:r>
         <w:rPr>
           <w:rFonts w:ascii="Minion Pro" w:hAnsi="Minion Pro"/>
           <w:color w:val="auto"/>
           <w:sz w:val="22"/>
           <w:szCs w:val="22"/>
         </w:rPr>
-        <w:t xml:space="preserve"> </w:t>
-      </w:r>
-      <w:r>
-        <w:rPr>
-          <w:rFonts w:ascii="Minion Pro" w:hAnsi="Minion Pro"/>
-          <w:b/>
-          <w:bCs/>
-          <w:color w:val="auto"/>
-          <w:sz w:val="22"/>
-          <w:szCs w:val="22"/>
-        </w:rPr>
-        <w:t xml:space="preserve">NCCA Mathematics curriculum online, </w:t>
-      </w:r>
-      <w:proofErr w:type="spellStart"/>
-      <w:r>
-        <w:rPr>
-          <w:rFonts w:ascii="Minion Pro" w:hAnsi="Minion Pro"/>
-          <w:b/>
-          <w:bCs/>
-          <w:color w:val="auto"/>
-          <w:sz w:val="22"/>
-          <w:szCs w:val="22"/>
-        </w:rPr>
-        <w:t>NRich</w:t>
-      </w:r>
-      <w:proofErr w:type="spellEnd"/>
-      <w:r>
-        <w:rPr>
-          <w:rFonts w:ascii="Minion Pro" w:hAnsi="Minion Pro"/>
-          <w:b/>
-          <w:bCs/>
-          <w:color w:val="auto"/>
-          <w:sz w:val="22"/>
-          <w:szCs w:val="22"/>
-        </w:rPr>
-        <w:t xml:space="preserve"> </w:t>
-      </w:r>
-      <w:proofErr w:type="spellStart"/>
-      <w:r>
-        <w:rPr>
-          <w:rFonts w:ascii="Minion Pro" w:hAnsi="Minion Pro"/>
-          <w:b/>
-          <w:bCs/>
-          <w:color w:val="auto"/>
-          <w:sz w:val="22"/>
-          <w:szCs w:val="22"/>
-        </w:rPr>
-        <w:t>maths</w:t>
-      </w:r>
-      <w:proofErr w:type="spellEnd"/>
-      <w:r>
-        <w:rPr>
-          <w:rFonts w:ascii="Minion Pro" w:hAnsi="Minion Pro"/>
-          <w:b/>
-          <w:bCs/>
-          <w:color w:val="auto"/>
-          <w:sz w:val="22"/>
-          <w:szCs w:val="22"/>
-        </w:rPr>
-        <w:t xml:space="preserve"> online, Mental </w:t>
-      </w:r>
-      <w:proofErr w:type="spellStart"/>
-      <w:r>
-        <w:rPr>
-          <w:rFonts w:ascii="Minion Pro" w:hAnsi="Minion Pro"/>
-          <w:b/>
-          <w:bCs/>
-          <w:color w:val="auto"/>
-          <w:sz w:val="22"/>
-          <w:szCs w:val="22"/>
-        </w:rPr>
-        <w:t>Maths</w:t>
-      </w:r>
-      <w:proofErr w:type="spellEnd"/>
-      <w:r>
-        <w:rPr>
-          <w:rFonts w:ascii="Minion Pro" w:hAnsi="Minion Pro"/>
-          <w:b/>
-          <w:bCs/>
-          <w:color w:val="auto"/>
-          <w:sz w:val="22"/>
-          <w:szCs w:val="22"/>
-        </w:rPr>
-        <w:t xml:space="preserve"> (combine all curriculum strands to make quizzes). </w:t>
-      </w:r>
-    </w:p>
-    <w:p>
-      <w:pPr>
-        <w:pStyle w:val="BodyA"/>
-        <w:shd w:val="clear" w:color="auto" w:fill="E7E6E6" w:themeFill="background2"/>
+      </w:pPr>
+      <w:r>
         <w:rPr>
           <w:rFonts w:ascii="Minion Pro" w:hAnsi="Minion Pro"/>
           <w:color w:val="auto"/>
           <w:sz w:val="22"/>
           <w:szCs w:val="22"/>
         </w:rPr>
-      </w:pPr>
+        <w:t xml:space="preserve">4. What form of device are primary school students most comfortable with? (e.g Desktop Computer, Laptop, iPad/Tablet, mobile phone) </w:t>
+      </w:r>
+    </w:p>
+    <w:p>
+      <w:pPr>
+        <w:pStyle w:val="BodyA"/>
+        <w:shd w:val="clear" w:color="auto" w:fill="E7E6E6" w:themeFill="background2"/>
+        <w:rPr>
+          <w:rFonts w:ascii="Minion Pro" w:hAnsi="Minion Pro"/>
+          <w:b/>
+          <w:bCs/>
+          <w:color w:val="auto"/>
+          <w:sz w:val="22"/>
+          <w:szCs w:val="22"/>
+        </w:rPr>
+      </w:pPr>
+      <w:r>
+        <w:rPr>
+          <w:rFonts w:ascii="Minion Pro" w:hAnsi="Minion Pro"/>
+          <w:b/>
+          <w:bCs/>
+          <w:color w:val="auto"/>
+          <w:sz w:val="22"/>
+          <w:szCs w:val="22"/>
+        </w:rPr>
+        <w:t xml:space="preserve">IPads are usually available in most schools, there are usually a set of laptops in schools. However, there won’t be enough to provide every child with one. </w:t>
+      </w:r>
     </w:p>
     <w:p>
       <w:pPr>
@@ -29422,16 +27919,18 @@
           <w:szCs w:val="22"/>
         </w:rPr>
       </w:pPr>
-      <w:r>
+    </w:p>
+    <w:p>
+      <w:pPr>
+        <w:pStyle w:val="BodyA"/>
+        <w:shd w:val="clear" w:color="auto" w:fill="E7E6E6" w:themeFill="background2"/>
         <w:rPr>
           <w:rFonts w:ascii="Minion Pro" w:hAnsi="Minion Pro"/>
           <w:color w:val="auto"/>
           <w:sz w:val="22"/>
           <w:szCs w:val="22"/>
         </w:rPr>
-        <w:t>4. What form of device are primary school students most comfortable with? (</w:t>
-      </w:r>
-      <w:proofErr w:type="spellStart"/>
+      </w:pPr>
       <w:r>
         <w:rPr>
           <w:rFonts w:ascii="Minion Pro" w:hAnsi="Minion Pro"/>
@@ -29439,56 +27938,45 @@
           <w:sz w:val="22"/>
           <w:szCs w:val="22"/>
         </w:rPr>
-        <w:t>e.g</w:t>
-      </w:r>
-      <w:proofErr w:type="spellEnd"/>
-      <w:r>
+        <w:t xml:space="preserve">5. Off the top of your head do you think there is any other kind of minigame-esque questions that would be helpful (and hopefully fun) to engage students more with the app? </w:t>
+      </w:r>
+    </w:p>
+    <w:p>
+      <w:pPr>
+        <w:pStyle w:val="BodyA"/>
+        <w:shd w:val="clear" w:color="auto" w:fill="E7E6E6" w:themeFill="background2"/>
+        <w:rPr>
+          <w:rFonts w:ascii="Minion Pro" w:hAnsi="Minion Pro"/>
+          <w:b/>
+          <w:bCs/>
+          <w:color w:val="auto"/>
+          <w:sz w:val="22"/>
+          <w:szCs w:val="22"/>
+        </w:rPr>
+      </w:pPr>
+      <w:r>
+        <w:rPr>
+          <w:rFonts w:ascii="Minion Pro" w:hAnsi="Minion Pro"/>
+          <w:b/>
+          <w:bCs/>
+          <w:color w:val="auto"/>
+          <w:sz w:val="22"/>
+          <w:szCs w:val="22"/>
+        </w:rPr>
+        <w:t xml:space="preserve">NRich maths have brilliant problem solving questions that I use to introduce my lessons and recap on a topic. NZ maths can be useful too. </w:t>
+      </w:r>
+    </w:p>
+    <w:p>
+      <w:pPr>
+        <w:pStyle w:val="BodyA"/>
+        <w:shd w:val="clear" w:color="auto" w:fill="E7E6E6" w:themeFill="background2"/>
         <w:rPr>
           <w:rFonts w:ascii="Minion Pro" w:hAnsi="Minion Pro"/>
           <w:color w:val="auto"/>
           <w:sz w:val="22"/>
           <w:szCs w:val="22"/>
         </w:rPr>
-        <w:t xml:space="preserve"> Desktop Computer, Laptop, iPad/Tablet, mobile phone) </w:t>
-      </w:r>
-    </w:p>
-    <w:p>
-      <w:pPr>
-        <w:pStyle w:val="BodyA"/>
-        <w:shd w:val="clear" w:color="auto" w:fill="E7E6E6" w:themeFill="background2"/>
-        <w:rPr>
-          <w:rFonts w:ascii="Minion Pro" w:hAnsi="Minion Pro"/>
-          <w:b/>
-          <w:bCs/>
-          <w:color w:val="auto"/>
-          <w:sz w:val="22"/>
-          <w:szCs w:val="22"/>
-        </w:rPr>
-      </w:pPr>
-      <w:proofErr w:type="spellStart"/>
-      <w:r>
-        <w:rPr>
-          <w:rFonts w:ascii="Minion Pro" w:hAnsi="Minion Pro"/>
-          <w:b/>
-          <w:bCs/>
-          <w:color w:val="auto"/>
-          <w:sz w:val="22"/>
-          <w:szCs w:val="22"/>
-        </w:rPr>
-        <w:t>IPads</w:t>
-      </w:r>
-      <w:proofErr w:type="spellEnd"/>
-      <w:r>
-        <w:rPr>
-          <w:rFonts w:ascii="Minion Pro" w:hAnsi="Minion Pro"/>
-          <w:b/>
-          <w:bCs/>
-          <w:color w:val="auto"/>
-          <w:sz w:val="22"/>
-          <w:szCs w:val="22"/>
-        </w:rPr>
-        <w:t xml:space="preserve"> are usually available in most schools, there are usually a set of laptops in schools. However, there won’t be enough to provide every child with one. </w:t>
-      </w:r>
+      </w:pPr>
     </w:p>
     <w:p>
       <w:pPr>
@@ -29501,28 +27989,27 @@
           <w:szCs w:val="22"/>
         </w:rPr>
       </w:pPr>
-    </w:p>
-    <w:p>
-      <w:pPr>
-        <w:pStyle w:val="BodyA"/>
-        <w:shd w:val="clear" w:color="auto" w:fill="E7E6E6" w:themeFill="background2"/>
+      <w:r>
         <w:rPr>
           <w:rFonts w:ascii="Minion Pro" w:hAnsi="Minion Pro"/>
           <w:color w:val="auto"/>
           <w:sz w:val="22"/>
           <w:szCs w:val="22"/>
         </w:rPr>
-      </w:pPr>
-      <w:r>
+        <w:t xml:space="preserve">6. [a] Do you think having a section of the app dedicated to times tables would be worthwhile creating? </w:t>
+      </w:r>
+    </w:p>
+    <w:p>
+      <w:pPr>
+        <w:pStyle w:val="BodyA"/>
+        <w:shd w:val="clear" w:color="auto" w:fill="E7E6E6" w:themeFill="background2"/>
         <w:rPr>
           <w:rFonts w:ascii="Minion Pro" w:hAnsi="Minion Pro"/>
           <w:color w:val="auto"/>
           <w:sz w:val="22"/>
           <w:szCs w:val="22"/>
         </w:rPr>
-        <w:t>5. Off the top of your head do you think there is any other kind of minigame-</w:t>
-      </w:r>
-      <w:proofErr w:type="spellStart"/>
+      </w:pPr>
       <w:r>
         <w:rPr>
           <w:rFonts w:ascii="Minion Pro" w:hAnsi="Minion Pro"/>
@@ -29530,104 +28017,45 @@
           <w:sz w:val="22"/>
           <w:szCs w:val="22"/>
         </w:rPr>
-        <w:t>esque</w:t>
-      </w:r>
-      <w:proofErr w:type="spellEnd"/>
-      <w:r>
+        <w:t>[b] Is there anything else in the same vein as this idea that you think could be essential to have in the app?</w:t>
+      </w:r>
+    </w:p>
+    <w:p>
+      <w:pPr>
+        <w:pStyle w:val="BodyA"/>
+        <w:shd w:val="clear" w:color="auto" w:fill="E7E6E6" w:themeFill="background2"/>
+        <w:rPr>
+          <w:rFonts w:ascii="Minion Pro" w:hAnsi="Minion Pro"/>
+          <w:b/>
+          <w:bCs/>
+          <w:color w:val="auto"/>
+          <w:sz w:val="22"/>
+          <w:szCs w:val="22"/>
+        </w:rPr>
+      </w:pPr>
+      <w:r>
+        <w:rPr>
+          <w:rFonts w:ascii="Minion Pro" w:hAnsi="Minion Pro"/>
+          <w:b/>
+          <w:bCs/>
+          <w:color w:val="auto"/>
+          <w:sz w:val="22"/>
+          <w:szCs w:val="22"/>
+        </w:rPr>
+        <w:t xml:space="preserve"> Yes, this could work well. </w:t>
+      </w:r>
+    </w:p>
+    <w:p>
+      <w:pPr>
+        <w:pStyle w:val="BodyA"/>
+        <w:shd w:val="clear" w:color="auto" w:fill="E7E6E6" w:themeFill="background2"/>
         <w:rPr>
           <w:rFonts w:ascii="Minion Pro" w:hAnsi="Minion Pro"/>
           <w:color w:val="auto"/>
           <w:sz w:val="22"/>
           <w:szCs w:val="22"/>
         </w:rPr>
-        <w:t xml:space="preserve"> questions that would be helpful (and hopefully fun) to engage students more with the app? </w:t>
-      </w:r>
-    </w:p>
-    <w:p>
-      <w:pPr>
-        <w:pStyle w:val="BodyA"/>
-        <w:shd w:val="clear" w:color="auto" w:fill="E7E6E6" w:themeFill="background2"/>
-        <w:rPr>
-          <w:rFonts w:ascii="Minion Pro" w:hAnsi="Minion Pro"/>
-          <w:b/>
-          <w:bCs/>
-          <w:color w:val="auto"/>
-          <w:sz w:val="22"/>
-          <w:szCs w:val="22"/>
-        </w:rPr>
-      </w:pPr>
-      <w:proofErr w:type="spellStart"/>
-      <w:r>
-        <w:rPr>
-          <w:rFonts w:ascii="Minion Pro" w:hAnsi="Minion Pro"/>
-          <w:b/>
-          <w:bCs/>
-          <w:color w:val="auto"/>
-          <w:sz w:val="22"/>
-          <w:szCs w:val="22"/>
-        </w:rPr>
-        <w:t>NRich</w:t>
-      </w:r>
-      <w:proofErr w:type="spellEnd"/>
-      <w:r>
-        <w:rPr>
-          <w:rFonts w:ascii="Minion Pro" w:hAnsi="Minion Pro"/>
-          <w:b/>
-          <w:bCs/>
-          <w:color w:val="auto"/>
-          <w:sz w:val="22"/>
-          <w:szCs w:val="22"/>
-        </w:rPr>
-        <w:t xml:space="preserve"> </w:t>
-      </w:r>
-      <w:proofErr w:type="spellStart"/>
-      <w:r>
-        <w:rPr>
-          <w:rFonts w:ascii="Minion Pro" w:hAnsi="Minion Pro"/>
-          <w:b/>
-          <w:bCs/>
-          <w:color w:val="auto"/>
-          <w:sz w:val="22"/>
-          <w:szCs w:val="22"/>
-        </w:rPr>
-        <w:t>maths</w:t>
-      </w:r>
-      <w:proofErr w:type="spellEnd"/>
-      <w:r>
-        <w:rPr>
-          <w:rFonts w:ascii="Minion Pro" w:hAnsi="Minion Pro"/>
-          <w:b/>
-          <w:bCs/>
-          <w:color w:val="auto"/>
-          <w:sz w:val="22"/>
-          <w:szCs w:val="22"/>
-        </w:rPr>
-        <w:t xml:space="preserve"> have brilliant problem solving questions that I use to introduce my lessons and recap on a topic. NZ </w:t>
-      </w:r>
-      <w:proofErr w:type="spellStart"/>
-      <w:r>
-        <w:rPr>
-          <w:rFonts w:ascii="Minion Pro" w:hAnsi="Minion Pro"/>
-          <w:b/>
-          <w:bCs/>
-          <w:color w:val="auto"/>
-          <w:sz w:val="22"/>
-          <w:szCs w:val="22"/>
-        </w:rPr>
-        <w:t>maths</w:t>
-      </w:r>
-      <w:proofErr w:type="spellEnd"/>
-      <w:r>
-        <w:rPr>
-          <w:rFonts w:ascii="Minion Pro" w:hAnsi="Minion Pro"/>
-          <w:b/>
-          <w:bCs/>
-          <w:color w:val="auto"/>
-          <w:sz w:val="22"/>
-          <w:szCs w:val="22"/>
-        </w:rPr>
-        <w:t xml:space="preserve"> can be useful too. </w:t>
-      </w:r>
+      </w:pPr>
     </w:p>
     <w:p>
       <w:pPr>
@@ -29640,27 +28068,53 @@
           <w:szCs w:val="22"/>
         </w:rPr>
       </w:pPr>
-    </w:p>
-    <w:p>
-      <w:pPr>
-        <w:pStyle w:val="BodyA"/>
-        <w:shd w:val="clear" w:color="auto" w:fill="E7E6E6" w:themeFill="background2"/>
+      <w:r>
         <w:rPr>
           <w:rFonts w:ascii="Minion Pro" w:hAnsi="Minion Pro"/>
           <w:color w:val="auto"/>
           <w:sz w:val="22"/>
           <w:szCs w:val="22"/>
         </w:rPr>
-      </w:pPr>
-      <w:r>
+        <w:lastRenderedPageBreak/>
+        <w:t xml:space="preserve">7. Is there a specific age the app should NOT be aimed at (junior, senior, 1 st class)? Is there any point in targeting students this young? </w:t>
+      </w:r>
+    </w:p>
+    <w:p>
+      <w:pPr>
+        <w:pStyle w:val="BodyA"/>
+        <w:shd w:val="clear" w:color="auto" w:fill="E7E6E6" w:themeFill="background2"/>
+        <w:rPr>
+          <w:rFonts w:ascii="Minion Pro" w:hAnsi="Minion Pro"/>
+          <w:b/>
+          <w:bCs/>
+          <w:color w:val="auto"/>
+          <w:sz w:val="22"/>
+          <w:szCs w:val="22"/>
+        </w:rPr>
+      </w:pPr>
+      <w:r>
+        <w:rPr>
+          <w:rFonts w:ascii="Minion Pro" w:hAnsi="Minion Pro"/>
+          <w:b/>
+          <w:bCs/>
+          <w:color w:val="auto"/>
+          <w:sz w:val="22"/>
+          <w:szCs w:val="22"/>
+        </w:rPr>
+        <w:t xml:space="preserve">Yes definitely, they learn so much from a young age and early ed maths education is such a huge aspect to their school day. It would be important to note what they are learning in maths at this age, e.g. they learn to number 5 in junior infants and 10 in senior infants, they learn to understand that the numbers come after each other and each number has a value, this could be a huge part to the app. Younger children would react best to online games and it might be worth your while looking at Bee Bots, which are used in junior classes to teach directions. </w:t>
+      </w:r>
+    </w:p>
+    <w:p>
+      <w:pPr>
+        <w:pStyle w:val="BodyA"/>
+        <w:shd w:val="clear" w:color="auto" w:fill="E7E6E6" w:themeFill="background2"/>
         <w:rPr>
           <w:rFonts w:ascii="Minion Pro" w:hAnsi="Minion Pro"/>
           <w:color w:val="auto"/>
           <w:sz w:val="22"/>
           <w:szCs w:val="22"/>
         </w:rPr>
-        <w:t xml:space="preserve">6. [a] Do you think having a section of the app dedicated to times tables would be worthwhile creating? </w:t>
-      </w:r>
+      </w:pPr>
     </w:p>
     <w:p>
       <w:pPr>
@@ -29680,32 +28134,7 @@
           <w:sz w:val="22"/>
           <w:szCs w:val="22"/>
         </w:rPr>
-        <w:t>[b] Is there anything else in the same vein as this idea that you think could be essential to have in the app?</w:t>
-      </w:r>
-    </w:p>
-    <w:p>
-      <w:pPr>
-        <w:pStyle w:val="BodyA"/>
-        <w:shd w:val="clear" w:color="auto" w:fill="E7E6E6" w:themeFill="background2"/>
-        <w:rPr>
-          <w:rFonts w:ascii="Minion Pro" w:hAnsi="Minion Pro"/>
-          <w:b/>
-          <w:bCs/>
-          <w:color w:val="auto"/>
-          <w:sz w:val="22"/>
-          <w:szCs w:val="22"/>
-        </w:rPr>
-      </w:pPr>
-      <w:r>
-        <w:rPr>
-          <w:rFonts w:ascii="Minion Pro" w:hAnsi="Minion Pro"/>
-          <w:b/>
-          <w:bCs/>
-          <w:color w:val="auto"/>
-          <w:sz w:val="22"/>
-          <w:szCs w:val="22"/>
-        </w:rPr>
-        <w:t xml:space="preserve"> Yes, this could work well. </w:t>
+        <w:t xml:space="preserve">8. Do you have any suggestions for the name of this app? </w:t>
       </w:r>
     </w:p>
     <w:p>
@@ -29738,245 +28167,65 @@
           <w:sz w:val="22"/>
           <w:szCs w:val="22"/>
         </w:rPr>
-        <w:lastRenderedPageBreak/>
-        <w:t xml:space="preserve">7. Is there a specific age the app should NOT be aimed at (junior, senior, 1 </w:t>
-      </w:r>
-      <w:proofErr w:type="spellStart"/>
-      <w:r>
+        <w:t xml:space="preserve">9. Can you think of any ideas that would keep the students more engaged in the app? </w:t>
+      </w:r>
+    </w:p>
+    <w:p>
+      <w:pPr>
+        <w:pStyle w:val="BodyA"/>
+        <w:shd w:val="clear" w:color="auto" w:fill="E7E6E6" w:themeFill="background2"/>
+        <w:rPr>
+          <w:rFonts w:ascii="Minion Pro" w:hAnsi="Minion Pro"/>
+          <w:b/>
+          <w:bCs/>
+          <w:color w:val="auto"/>
+          <w:sz w:val="22"/>
+          <w:szCs w:val="22"/>
+        </w:rPr>
+      </w:pPr>
+      <w:r>
+        <w:rPr>
+          <w:rFonts w:ascii="Minion Pro" w:hAnsi="Minion Pro"/>
+          <w:b/>
+          <w:bCs/>
+          <w:color w:val="auto"/>
+          <w:sz w:val="22"/>
+          <w:szCs w:val="22"/>
+        </w:rPr>
+        <w:t xml:space="preserve">Setting timers, keeping them on task and feeling that they are achieving something. Giving points or positive reinforcements when they achieve a goal. </w:t>
+      </w:r>
+    </w:p>
+    <w:p>
+      <w:pPr>
+        <w:pStyle w:val="BodyA"/>
+        <w:shd w:val="clear" w:color="auto" w:fill="E7E6E6" w:themeFill="background2"/>
         <w:rPr>
           <w:rFonts w:ascii="Minion Pro" w:hAnsi="Minion Pro"/>
           <w:color w:val="auto"/>
           <w:sz w:val="22"/>
           <w:szCs w:val="22"/>
         </w:rPr>
-        <w:t>st</w:t>
-      </w:r>
-      <w:proofErr w:type="spellEnd"/>
-      <w:r>
+      </w:pPr>
+    </w:p>
+    <w:p>
+      <w:pPr>
+        <w:pStyle w:val="BodyA"/>
+        <w:shd w:val="clear" w:color="auto" w:fill="E7E6E6" w:themeFill="background2"/>
         <w:rPr>
           <w:rFonts w:ascii="Minion Pro" w:hAnsi="Minion Pro"/>
           <w:color w:val="auto"/>
           <w:sz w:val="22"/>
           <w:szCs w:val="22"/>
         </w:rPr>
-        <w:t xml:space="preserve"> class)? Is there any point in targeting students this young? </w:t>
-      </w:r>
-    </w:p>
-    <w:p>
-      <w:pPr>
-        <w:pStyle w:val="BodyA"/>
-        <w:shd w:val="clear" w:color="auto" w:fill="E7E6E6" w:themeFill="background2"/>
-        <w:rPr>
-          <w:rFonts w:ascii="Minion Pro" w:hAnsi="Minion Pro"/>
-          <w:b/>
-          <w:bCs/>
-          <w:color w:val="auto"/>
-          <w:sz w:val="22"/>
-          <w:szCs w:val="22"/>
-        </w:rPr>
-      </w:pPr>
-      <w:r>
-        <w:rPr>
-          <w:rFonts w:ascii="Minion Pro" w:hAnsi="Minion Pro"/>
-          <w:b/>
-          <w:bCs/>
-          <w:color w:val="auto"/>
-          <w:sz w:val="22"/>
-          <w:szCs w:val="22"/>
-        </w:rPr>
-        <w:t xml:space="preserve">Yes definitely, they learn so much from a young age and early ed </w:t>
-      </w:r>
-      <w:proofErr w:type="spellStart"/>
-      <w:r>
-        <w:rPr>
-          <w:rFonts w:ascii="Minion Pro" w:hAnsi="Minion Pro"/>
-          <w:b/>
-          <w:bCs/>
-          <w:color w:val="auto"/>
-          <w:sz w:val="22"/>
-          <w:szCs w:val="22"/>
-        </w:rPr>
-        <w:t>maths</w:t>
-      </w:r>
-      <w:proofErr w:type="spellEnd"/>
-      <w:r>
-        <w:rPr>
-          <w:rFonts w:ascii="Minion Pro" w:hAnsi="Minion Pro"/>
-          <w:b/>
-          <w:bCs/>
-          <w:color w:val="auto"/>
-          <w:sz w:val="22"/>
-          <w:szCs w:val="22"/>
-        </w:rPr>
-        <w:t xml:space="preserve"> education is such a huge aspect to their school day. It would be important to note what they are learning in </w:t>
-      </w:r>
-      <w:proofErr w:type="spellStart"/>
-      <w:r>
-        <w:rPr>
-          <w:rFonts w:ascii="Minion Pro" w:hAnsi="Minion Pro"/>
-          <w:b/>
-          <w:bCs/>
-          <w:color w:val="auto"/>
-          <w:sz w:val="22"/>
-          <w:szCs w:val="22"/>
-        </w:rPr>
-        <w:t>maths</w:t>
-      </w:r>
-      <w:proofErr w:type="spellEnd"/>
-      <w:r>
-        <w:rPr>
-          <w:rFonts w:ascii="Minion Pro" w:hAnsi="Minion Pro"/>
-          <w:b/>
-          <w:bCs/>
-          <w:color w:val="auto"/>
-          <w:sz w:val="22"/>
-          <w:szCs w:val="22"/>
-        </w:rPr>
-        <w:t xml:space="preserve"> at this age, e.g. they learn to number 5 in junior infants and 10 in senior infants, they learn to understand that the numbers come after each other and each number has a value, this could be a huge part to the app. Younger children would react best to online games and it might be worth your while looking at Bee Bots, which are used in junior classes to teach directions. </w:t>
-      </w:r>
-    </w:p>
-    <w:p>
-      <w:pPr>
-        <w:pStyle w:val="BodyA"/>
-        <w:shd w:val="clear" w:color="auto" w:fill="E7E6E6" w:themeFill="background2"/>
+      </w:pPr>
+      <w:r>
         <w:rPr>
           <w:rFonts w:ascii="Minion Pro" w:hAnsi="Minion Pro"/>
           <w:color w:val="auto"/>
           <w:sz w:val="22"/>
           <w:szCs w:val="22"/>
         </w:rPr>
-      </w:pPr>
-    </w:p>
-    <w:p>
-      <w:pPr>
-        <w:pStyle w:val="BodyA"/>
-        <w:shd w:val="clear" w:color="auto" w:fill="E7E6E6" w:themeFill="background2"/>
-        <w:rPr>
-          <w:rFonts w:ascii="Minion Pro" w:hAnsi="Minion Pro"/>
-          <w:color w:val="auto"/>
-          <w:sz w:val="22"/>
-          <w:szCs w:val="22"/>
-        </w:rPr>
-      </w:pPr>
-      <w:r>
-        <w:rPr>
-          <w:rFonts w:ascii="Minion Pro" w:hAnsi="Minion Pro"/>
-          <w:color w:val="auto"/>
-          <w:sz w:val="22"/>
-          <w:szCs w:val="22"/>
-        </w:rPr>
-        <w:t xml:space="preserve">8. Do you have any suggestions for the name of this app? </w:t>
-      </w:r>
-    </w:p>
-    <w:p>
-      <w:pPr>
-        <w:pStyle w:val="BodyA"/>
-        <w:shd w:val="clear" w:color="auto" w:fill="E7E6E6" w:themeFill="background2"/>
-        <w:rPr>
-          <w:rFonts w:ascii="Minion Pro" w:hAnsi="Minion Pro"/>
-          <w:color w:val="auto"/>
-          <w:sz w:val="22"/>
-          <w:szCs w:val="22"/>
-        </w:rPr>
-      </w:pPr>
-    </w:p>
-    <w:p>
-      <w:pPr>
-        <w:pStyle w:val="BodyA"/>
-        <w:shd w:val="clear" w:color="auto" w:fill="E7E6E6" w:themeFill="background2"/>
-        <w:rPr>
-          <w:rFonts w:ascii="Minion Pro" w:hAnsi="Minion Pro"/>
-          <w:color w:val="auto"/>
-          <w:sz w:val="22"/>
-          <w:szCs w:val="22"/>
-        </w:rPr>
-      </w:pPr>
-      <w:r>
-        <w:rPr>
-          <w:rFonts w:ascii="Minion Pro" w:hAnsi="Minion Pro"/>
-          <w:color w:val="auto"/>
-          <w:sz w:val="22"/>
-          <w:szCs w:val="22"/>
-        </w:rPr>
-        <w:t xml:space="preserve">9. Can you think of any ideas that would keep the students more engaged in the app? </w:t>
-      </w:r>
-    </w:p>
-    <w:p>
-      <w:pPr>
-        <w:pStyle w:val="BodyA"/>
-        <w:shd w:val="clear" w:color="auto" w:fill="E7E6E6" w:themeFill="background2"/>
-        <w:rPr>
-          <w:rFonts w:ascii="Minion Pro" w:hAnsi="Minion Pro"/>
-          <w:b/>
-          <w:bCs/>
-          <w:color w:val="auto"/>
-          <w:sz w:val="22"/>
-          <w:szCs w:val="22"/>
-        </w:rPr>
-      </w:pPr>
-      <w:r>
-        <w:rPr>
-          <w:rFonts w:ascii="Minion Pro" w:hAnsi="Minion Pro"/>
-          <w:b/>
-          <w:bCs/>
-          <w:color w:val="auto"/>
-          <w:sz w:val="22"/>
-          <w:szCs w:val="22"/>
-        </w:rPr>
-        <w:t xml:space="preserve">Setting timers, keeping them on task and feeling that they are achieving something. Giving points or positive reinforcements when they achieve a goal. </w:t>
-      </w:r>
-    </w:p>
-    <w:p>
-      <w:pPr>
-        <w:pStyle w:val="BodyA"/>
-        <w:shd w:val="clear" w:color="auto" w:fill="E7E6E6" w:themeFill="background2"/>
-        <w:rPr>
-          <w:rFonts w:ascii="Minion Pro" w:hAnsi="Minion Pro"/>
-          <w:color w:val="auto"/>
-          <w:sz w:val="22"/>
-          <w:szCs w:val="22"/>
-        </w:rPr>
-      </w:pPr>
-    </w:p>
-    <w:p>
-      <w:pPr>
-        <w:pStyle w:val="BodyA"/>
-        <w:shd w:val="clear" w:color="auto" w:fill="E7E6E6" w:themeFill="background2"/>
-        <w:rPr>
-          <w:rFonts w:ascii="Minion Pro" w:hAnsi="Minion Pro"/>
-          <w:color w:val="auto"/>
-          <w:sz w:val="22"/>
-          <w:szCs w:val="22"/>
-        </w:rPr>
-      </w:pPr>
-      <w:r>
-        <w:rPr>
-          <w:rFonts w:ascii="Minion Pro" w:hAnsi="Minion Pro"/>
-          <w:color w:val="auto"/>
-          <w:sz w:val="22"/>
-          <w:szCs w:val="22"/>
-        </w:rPr>
-        <w:t xml:space="preserve">10. Are there any common difficulties students have with </w:t>
-      </w:r>
-      <w:proofErr w:type="spellStart"/>
-      <w:r>
-        <w:rPr>
-          <w:rFonts w:ascii="Minion Pro" w:hAnsi="Minion Pro"/>
-          <w:color w:val="auto"/>
-          <w:sz w:val="22"/>
-          <w:szCs w:val="22"/>
-        </w:rPr>
-        <w:t>maths</w:t>
-      </w:r>
-      <w:proofErr w:type="spellEnd"/>
-      <w:r>
-        <w:rPr>
-          <w:rFonts w:ascii="Minion Pro" w:hAnsi="Minion Pro"/>
-          <w:color w:val="auto"/>
-          <w:sz w:val="22"/>
-          <w:szCs w:val="22"/>
-        </w:rPr>
-        <w:t xml:space="preserve"> that I could address with the app? </w:t>
+        <w:t xml:space="preserve">10. Are there any common difficulties students have with maths that I could address with the app? </w:t>
       </w:r>
     </w:p>
     <w:p>
@@ -30252,38 +28501,13 @@
           <w:bCs/>
         </w:rPr>
       </w:pPr>
-      <w:proofErr w:type="spellStart"/>
       <w:r>
         <w:rPr>
           <w:b/>
           <w:bCs/>
         </w:rPr>
         <w:lastRenderedPageBreak/>
-        <w:t>Folens</w:t>
-      </w:r>
-      <w:proofErr w:type="spellEnd"/>
-      <w:r>
-        <w:rPr>
-          <w:b/>
-          <w:bCs/>
-        </w:rPr>
-        <w:t xml:space="preserve"> online (access to planet maths </w:t>
-      </w:r>
-      <w:proofErr w:type="spellStart"/>
-      <w:r>
-        <w:rPr>
-          <w:b/>
-          <w:bCs/>
-        </w:rPr>
-        <w:t>ebook</w:t>
-      </w:r>
-      <w:proofErr w:type="spellEnd"/>
-      <w:r>
-        <w:rPr>
-          <w:b/>
-          <w:bCs/>
-        </w:rPr>
-        <w:t>&amp; resources)</w:t>
+        <w:t>Folens online (access to planet maths ebook&amp; resources)</w:t>
       </w:r>
     </w:p>
     <w:p>
@@ -30300,15 +28524,7 @@
         <w:t xml:space="preserve">4) </w:t>
       </w:r>
       <w:r>
-        <w:t>What form of device are primary school students most comfortable with? (</w:t>
-      </w:r>
-      <w:proofErr w:type="spellStart"/>
-      <w:r>
-        <w:t>e.g</w:t>
-      </w:r>
-      <w:proofErr w:type="spellEnd"/>
-      <w:r>
-        <w:t xml:space="preserve"> Desktop Computer, Laptop, iPad/Tablet, mobile phone)</w:t>
+        <w:t>What form of device are primary school students most comfortable with? (e.g Desktop Computer, Laptop, iPad/Tablet, mobile phone)</w:t>
       </w:r>
     </w:p>
     <w:p>
@@ -30319,21 +28535,12 @@
           <w:bCs/>
         </w:rPr>
       </w:pPr>
-      <w:proofErr w:type="spellStart"/>
       <w:r>
         <w:rPr>
           <w:b/>
           <w:bCs/>
         </w:rPr>
-        <w:t>Ipad</w:t>
-      </w:r>
-      <w:proofErr w:type="spellEnd"/>
-      <w:r>
-        <w:rPr>
-          <w:b/>
-          <w:bCs/>
-        </w:rPr>
-        <w:t xml:space="preserve">/tablet or phone </w:t>
+        <w:t xml:space="preserve">Ipad/tablet or phone </w:t>
       </w:r>
     </w:p>
     <w:p>
@@ -30354,15 +28561,7 @@
         <w:t xml:space="preserve">5) </w:t>
       </w:r>
       <w:r>
-        <w:t>Off the top of your head do you think there is any other kind of minigame-</w:t>
-      </w:r>
-      <w:proofErr w:type="spellStart"/>
-      <w:r>
-        <w:t>esque</w:t>
-      </w:r>
-      <w:proofErr w:type="spellEnd"/>
-      <w:r>
-        <w:t xml:space="preserve"> questions that would be helpful (and hopefully fun) to engage students more with the app? </w:t>
+        <w:t xml:space="preserve">Off the top of your head do you think there is any other kind of minigame-esque questions that would be helpful (and hopefully fun) to engage students more with the app? </w:t>
       </w:r>
     </w:p>
     <w:p>
@@ -30746,15 +28945,7 @@
         <w:t xml:space="preserve">4) </w:t>
       </w:r>
       <w:r>
-        <w:t>What form of device are primary school students most comfortable with? (</w:t>
-      </w:r>
-      <w:proofErr w:type="spellStart"/>
-      <w:r>
-        <w:t>e.g</w:t>
-      </w:r>
-      <w:proofErr w:type="spellEnd"/>
-      <w:r>
-        <w:t xml:space="preserve"> Desktop Computer, Laptop, iPad/Tablet, mobile phone)</w:t>
+        <w:t>What form of device are primary school students most comfortable with? (e.g Desktop Computer, Laptop, iPad/Tablet, mobile phone)</w:t>
       </w:r>
     </w:p>
     <w:p>
@@ -30768,21 +28959,7 @@
         <w:rPr>
           <w:color w:val="FF0000"/>
         </w:rPr>
-        <w:t xml:space="preserve">Very </w:t>
-      </w:r>
-      <w:proofErr w:type="spellStart"/>
-      <w:r>
-        <w:rPr>
-          <w:color w:val="FF0000"/>
-        </w:rPr>
-        <w:t>dependant</w:t>
-      </w:r>
-      <w:proofErr w:type="spellEnd"/>
-      <w:r>
-        <w:rPr>
-          <w:color w:val="FF0000"/>
-        </w:rPr>
-        <w:t xml:space="preserve"> on the school – desktop computers, laptops &amp; tablets </w:t>
+        <w:t xml:space="preserve">Very dependant on the school – desktop computers, laptops &amp; tablets </w:t>
       </w:r>
     </w:p>
     <w:p>
@@ -30799,15 +28976,7 @@
         <w:t xml:space="preserve">5) </w:t>
       </w:r>
       <w:r>
-        <w:t>Off the top of your head do you think there is any other kind of minigame-</w:t>
-      </w:r>
-      <w:proofErr w:type="spellStart"/>
-      <w:r>
-        <w:t>esque</w:t>
-      </w:r>
-      <w:proofErr w:type="spellEnd"/>
-      <w:r>
-        <w:t xml:space="preserve"> questions that would be helpful (and hopefully fun) to engage students more with the app?</w:t>
+        <w:t>Off the top of your head do you think there is any other kind of minigame-esque questions that would be helpful (and hopefully fun) to engage students more with the app?</w:t>
       </w:r>
     </w:p>
     <w:p>
@@ -34398,7 +32567,7 @@
 </file>
 
 <file path=customXml/itemProps1.xml><?xml version="1.0" encoding="utf-8"?>
-<ds:datastoreItem xmlns:ds="http://schemas.openxmlformats.org/officeDocument/2006/customXml" ds:itemID="{B2810366-CB9E-40A7-AD7A-24F14E48E382}">
+<ds:datastoreItem xmlns:ds="http://schemas.openxmlformats.org/officeDocument/2006/customXml" ds:itemID="{4E80B769-A6E8-4B08-A2A9-D7EA751FD6C5}">
   <ds:schemaRefs>
     <ds:schemaRef ds:uri="http://schemas.openxmlformats.org/officeDocument/2006/bibliography"/>
   </ds:schemaRefs>

</xml_diff>